<commit_message>
update rapport according to mse template
</commit_message>
<xml_diff>
--- a/documentation/rapport.docx
+++ b/documentation/rapport.docx
@@ -5,7 +5,7 @@
     <w:sdt>
       <w:sdtPr>
         <w:rPr>
-          <w:rFonts w:eastAsiaTheme="minorHAnsi"/>
+          <w:rFonts w:ascii="Arial" w:eastAsiaTheme="minorHAnsi" w:hAnsi="Arial"/>
           <w:lang w:eastAsia="en-US"/>
         </w:rPr>
         <w:id w:val="-1016611141"/>
@@ -16,7 +16,7 @@
       </w:sdtPr>
       <w:sdtEndPr>
         <w:rPr>
-          <w:rFonts w:ascii="Arial" w:hAnsi="Arial"/>
+          <w:rFonts w:ascii="Arial Narrow" w:hAnsi="Arial Narrow"/>
         </w:rPr>
       </w:sdtEndPr>
       <w:sdtContent>
@@ -31,7 +31,7 @@
             <mc:AlternateContent>
               <mc:Choice Requires="wpg">
                 <w:drawing>
-                  <wp:anchor distT="0" distB="0" distL="114300" distR="114300" simplePos="0" relativeHeight="251659264" behindDoc="1" locked="0" layoutInCell="1" allowOverlap="1">
+                  <wp:anchor distT="0" distB="0" distL="114300" distR="114300" simplePos="0" relativeHeight="251659264" behindDoc="1" locked="0" layoutInCell="1" allowOverlap="1" wp14:anchorId="3013B1C3" wp14:editId="7E9744A0">
                     <wp:simplePos x="0" y="0"/>
                     <mc:AlternateContent>
                       <mc:Choice Requires="wp14">
@@ -148,7 +148,7 @@
                                     </w:rPr>
                                     <w:alias w:val="Date "/>
                                     <w:tag w:val=""/>
-                                    <w:id w:val="-650599894"/>
+                                    <w:id w:val="513045355"/>
                                     <w:dataBinding w:prefixMappings="xmlns:ns0='http://schemas.microsoft.com/office/2006/coverPageProps' " w:xpath="/ns0:CoverPageProperties[1]/ns0:PublishDate[1]" w:storeItemID="{55AF091B-3C7A-41E3-B477-F2FDAA23CFDA}"/>
                                     <w:date w:fullDate="2014-04-14T00:00:00Z">
                                       <w:dateFormat w:val="dd/MM/yyyy"/>
@@ -3437,7 +3437,7 @@
               </mc:Choice>
               <mc:Fallback>
                 <w:pict>
-                  <v:group id="Groupe 2" o:spid="_x0000_s1026" style="position:absolute;margin-left:0;margin-top:0;width:172.8pt;height:718.55pt;z-index:-251657216;mso-width-percent:330;mso-height-percent:950;mso-left-percent:40;mso-position-horizontal-relative:page;mso-position-vertical:center;mso-position-vertical-relative:page;mso-width-percent:330;mso-height-percent:950;mso-left-percent:40" coordsize="21945,91257" o:gfxdata="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">
+                  <v:group w14:anchorId="3013B1C3" id="Groupe 2" o:spid="_x0000_s1026" style="position:absolute;margin-left:0;margin-top:0;width:172.8pt;height:718.55pt;z-index:-251657216;mso-width-percent:330;mso-height-percent:950;mso-left-percent:40;mso-position-horizontal-relative:page;mso-position-vertical:center;mso-position-vertical-relative:page;mso-width-percent:330;mso-height-percent:950;mso-left-percent:40" coordsize="21945,91257" o:gfxdata="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">
                     <v:rect id="Rectangle 3" o:spid="_x0000_s1027" style="position:absolute;width:1945;height:91257;visibility:visible;mso-wrap-style:square;v-text-anchor:middle" o:gfxdata="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" fillcolor="#44546a [3215]" stroked="f" strokeweight="1pt"/>
                     <v:shapetype id="_x0000_t15" coordsize="21600,21600" o:spt="15" adj="16200" path="m@0,l,,,21600@0,21600,21600,10800xe">
                       <v:stroke joinstyle="miter"/>
@@ -3462,7 +3462,7 @@
                               </w:rPr>
                               <w:alias w:val="Date "/>
                               <w:tag w:val=""/>
-                              <w:id w:val="-650599894"/>
+                              <w:id w:val="513045355"/>
                               <w:dataBinding w:prefixMappings="xmlns:ns0='http://schemas.microsoft.com/office/2006/coverPageProps' " w:xpath="/ns0:CoverPageProperties[1]/ns0:PublishDate[1]" w:storeItemID="{55AF091B-3C7A-41E3-B477-F2FDAA23CFDA}"/>
                               <w:date w:fullDate="2014-04-14T00:00:00Z">
                                 <w:dateFormat w:val="dd/MM/yyyy"/>
@@ -3610,260 +3610,7 @@
             <mc:AlternateContent>
               <mc:Choice Requires="wps">
                 <w:drawing>
-                  <wp:anchor distT="0" distB="0" distL="114300" distR="114300" simplePos="0" relativeHeight="251661312" behindDoc="0" locked="0" layoutInCell="1" allowOverlap="1">
-                    <wp:simplePos x="0" y="0"/>
-                    <mc:AlternateContent>
-                      <mc:Choice Requires="wp14">
-                        <wp:positionH relativeFrom="page">
-                          <wp14:pctPosHOffset>42000</wp14:pctPosHOffset>
-                        </wp:positionH>
-                      </mc:Choice>
-                      <mc:Fallback>
-                        <wp:positionH relativeFrom="page">
-                          <wp:posOffset>3175000</wp:posOffset>
-                        </wp:positionH>
-                      </mc:Fallback>
-                    </mc:AlternateContent>
-                    <mc:AlternateContent>
-                      <mc:Choice Requires="wp14">
-                        <wp:positionV relativeFrom="page">
-                          <wp14:pctPosVOffset>88000</wp14:pctPosVOffset>
-                        </wp:positionV>
-                      </mc:Choice>
-                      <mc:Fallback>
-                        <wp:positionV relativeFrom="page">
-                          <wp:posOffset>9408795</wp:posOffset>
-                        </wp:positionV>
-                      </mc:Fallback>
-                    </mc:AlternateContent>
-                    <wp:extent cx="3657600" cy="365760"/>
-                    <wp:effectExtent l="0" t="0" r="0" b="0"/>
-                    <wp:wrapNone/>
-                    <wp:docPr id="32" name="Zone de texte 32"/>
-                    <wp:cNvGraphicFramePr/>
-                    <a:graphic xmlns:a="http://schemas.openxmlformats.org/drawingml/2006/main">
-                      <a:graphicData uri="http://schemas.microsoft.com/office/word/2010/wordprocessingShape">
-                        <wps:wsp>
-                          <wps:cNvSpPr txBox="1"/>
-                          <wps:spPr>
-                            <a:xfrm>
-                              <a:off x="0" y="0"/>
-                              <a:ext cx="3657600" cy="365760"/>
-                            </a:xfrm>
-                            <a:prstGeom prst="rect">
-                              <a:avLst/>
-                            </a:prstGeom>
-                            <a:noFill/>
-                            <a:ln w="6350">
-                              <a:noFill/>
-                            </a:ln>
-                            <a:effectLst/>
-                          </wps:spPr>
-                          <wps:style>
-                            <a:lnRef idx="0">
-                              <a:schemeClr val="accent1"/>
-                            </a:lnRef>
-                            <a:fillRef idx="0">
-                              <a:schemeClr val="accent1"/>
-                            </a:fillRef>
-                            <a:effectRef idx="0">
-                              <a:schemeClr val="accent1"/>
-                            </a:effectRef>
-                            <a:fontRef idx="minor">
-                              <a:schemeClr val="dk1"/>
-                            </a:fontRef>
-                          </wps:style>
-                          <wps:txbx>
-                            <w:txbxContent>
-                              <w:p>
-                                <w:pPr>
-                                  <w:pStyle w:val="Sansinterligne"/>
-                                  <w:rPr>
-                                    <w:color w:val="5B9BD5" w:themeColor="accent1"/>
-                                    <w:sz w:val="26"/>
-                                    <w:szCs w:val="26"/>
-                                  </w:rPr>
-                                </w:pPr>
-                                <w:sdt>
-                                  <w:sdtPr>
-                                    <w:rPr>
-                                      <w:color w:val="5B9BD5" w:themeColor="accent1"/>
-                                      <w:sz w:val="26"/>
-                                      <w:szCs w:val="26"/>
-                                    </w:rPr>
-                                    <w:alias w:val="Auteur"/>
-                                    <w:tag w:val=""/>
-                                    <w:id w:val="-2041584766"/>
-                                    <w:dataBinding w:prefixMappings="xmlns:ns0='http://purl.org/dc/elements/1.1/' xmlns:ns1='http://schemas.openxmlformats.org/package/2006/metadata/core-properties' " w:xpath="/ns1:coreProperties[1]/ns0:creator[1]" w:storeItemID="{6C3C8BC8-F283-45AE-878A-BAB7291924A1}"/>
-                                    <w:text/>
-                                  </w:sdtPr>
-                                  <w:sdtEndPr/>
-                                  <w:sdtContent>
-                                    <w:r>
-                                      <w:rPr>
-                                        <w:color w:val="5B9BD5" w:themeColor="accent1"/>
-                                        <w:sz w:val="26"/>
-                                        <w:szCs w:val="26"/>
-                                      </w:rPr>
-                                      <w:t>William Droz</w:t>
-                                    </w:r>
-                                  </w:sdtContent>
-                                </w:sdt>
-                              </w:p>
-                              <w:p>
-                                <w:pPr>
-                                  <w:pStyle w:val="Sansinterligne"/>
-                                  <w:rPr>
-                                    <w:color w:val="595959" w:themeColor="text1" w:themeTint="A6"/>
-                                    <w:sz w:val="20"/>
-                                    <w:szCs w:val="20"/>
-                                  </w:rPr>
-                                </w:pPr>
-                                <w:sdt>
-                                  <w:sdtPr>
-                                    <w:rPr>
-                                      <w:caps/>
-                                      <w:color w:val="595959" w:themeColor="text1" w:themeTint="A6"/>
-                                      <w:sz w:val="20"/>
-                                      <w:szCs w:val="20"/>
-                                    </w:rPr>
-                                    <w:alias w:val="Société"/>
-                                    <w:tag w:val=""/>
-                                    <w:id w:val="1558814826"/>
-                                    <w:dataBinding w:prefixMappings="xmlns:ns0='http://schemas.openxmlformats.org/officeDocument/2006/extended-properties' " w:xpath="/ns0:Properties[1]/ns0:Company[1]" w:storeItemID="{6668398D-A668-4E3E-A5EB-62B293D839F1}"/>
-                                    <w:text/>
-                                  </w:sdtPr>
-                                  <w:sdtEndPr/>
-                                  <w:sdtContent>
-                                    <w:r>
-                                      <w:rPr>
-                                        <w:caps/>
-                                        <w:color w:val="595959" w:themeColor="text1" w:themeTint="A6"/>
-                                        <w:sz w:val="20"/>
-                                        <w:szCs w:val="20"/>
-                                      </w:rPr>
-                                      <w:t>HES-SO</w:t>
-                                    </w:r>
-                                  </w:sdtContent>
-                                </w:sdt>
-                              </w:p>
-                            </w:txbxContent>
-                          </wps:txbx>
-                          <wps:bodyPr rot="0" spcFirstLastPara="0" vertOverflow="overflow" horzOverflow="overflow" vert="horz" wrap="square" lIns="0" tIns="0" rIns="0" bIns="0" numCol="1" spcCol="0" rtlCol="0" fromWordArt="0" anchor="b" anchorCtr="0" forceAA="0" compatLnSpc="1">
-                            <a:prstTxWarp prst="textNoShape">
-                              <a:avLst/>
-                            </a:prstTxWarp>
-                            <a:spAutoFit/>
-                          </wps:bodyPr>
-                        </wps:wsp>
-                      </a:graphicData>
-                    </a:graphic>
-                    <wp14:sizeRelH relativeFrom="page">
-                      <wp14:pctWidth>45000</wp14:pctWidth>
-                    </wp14:sizeRelH>
-                    <wp14:sizeRelV relativeFrom="margin">
-                      <wp14:pctHeight>0</wp14:pctHeight>
-                    </wp14:sizeRelV>
-                  </wp:anchor>
-                </w:drawing>
-              </mc:Choice>
-              <mc:Fallback>
-                <w:pict>
-                  <v:shapetype id="_x0000_t202" coordsize="21600,21600" o:spt="202" path="m,l,21600r21600,l21600,xe">
-                    <v:stroke joinstyle="miter"/>
-                    <v:path gradientshapeok="t" o:connecttype="rect"/>
-                  </v:shapetype>
-                  <v:shape id="Zone de texte 32" o:spid="_x0000_s1055" type="#_x0000_t202" style="position:absolute;margin-left:0;margin-top:0;width:4in;height:28.8pt;z-index:251661312;visibility:visible;mso-wrap-style:square;mso-width-percent:450;mso-height-percent:0;mso-left-percent:420;mso-top-percent:880;mso-wrap-distance-left:9pt;mso-wrap-distance-top:0;mso-wrap-distance-right:9pt;mso-wrap-distance-bottom:0;mso-position-horizontal-relative:page;mso-position-vertical-relative:page;mso-width-percent:450;mso-height-percent:0;mso-left-percent:420;mso-top-percent:880;mso-width-relative:page;mso-height-relative:margin;v-text-anchor:bottom" o:gfxdata="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" filled="f" stroked="f" strokeweight=".5pt">
-                    <v:textbox style="mso-fit-shape-to-text:t" inset="0,0,0,0">
-                      <w:txbxContent>
-                        <w:p>
-                          <w:pPr>
-                            <w:pStyle w:val="Sansinterligne"/>
-                            <w:rPr>
-                              <w:color w:val="5B9BD5" w:themeColor="accent1"/>
-                              <w:sz w:val="26"/>
-                              <w:szCs w:val="26"/>
-                            </w:rPr>
-                          </w:pPr>
-                          <w:sdt>
-                            <w:sdtPr>
-                              <w:rPr>
-                                <w:color w:val="5B9BD5" w:themeColor="accent1"/>
-                                <w:sz w:val="26"/>
-                                <w:szCs w:val="26"/>
-                              </w:rPr>
-                              <w:alias w:val="Auteur"/>
-                              <w:tag w:val=""/>
-                              <w:id w:val="-2041584766"/>
-                              <w:dataBinding w:prefixMappings="xmlns:ns0='http://purl.org/dc/elements/1.1/' xmlns:ns1='http://schemas.openxmlformats.org/package/2006/metadata/core-properties' " w:xpath="/ns1:coreProperties[1]/ns0:creator[1]" w:storeItemID="{6C3C8BC8-F283-45AE-878A-BAB7291924A1}"/>
-                              <w:text/>
-                            </w:sdtPr>
-                            <w:sdtEndPr/>
-                            <w:sdtContent>
-                              <w:r>
-                                <w:rPr>
-                                  <w:color w:val="5B9BD5" w:themeColor="accent1"/>
-                                  <w:sz w:val="26"/>
-                                  <w:szCs w:val="26"/>
-                                </w:rPr>
-                                <w:t>William Droz</w:t>
-                              </w:r>
-                            </w:sdtContent>
-                          </w:sdt>
-                        </w:p>
-                        <w:p>
-                          <w:pPr>
-                            <w:pStyle w:val="Sansinterligne"/>
-                            <w:rPr>
-                              <w:color w:val="595959" w:themeColor="text1" w:themeTint="A6"/>
-                              <w:sz w:val="20"/>
-                              <w:szCs w:val="20"/>
-                            </w:rPr>
-                          </w:pPr>
-                          <w:sdt>
-                            <w:sdtPr>
-                              <w:rPr>
-                                <w:caps/>
-                                <w:color w:val="595959" w:themeColor="text1" w:themeTint="A6"/>
-                                <w:sz w:val="20"/>
-                                <w:szCs w:val="20"/>
-                              </w:rPr>
-                              <w:alias w:val="Société"/>
-                              <w:tag w:val=""/>
-                              <w:id w:val="1558814826"/>
-                              <w:dataBinding w:prefixMappings="xmlns:ns0='http://schemas.openxmlformats.org/officeDocument/2006/extended-properties' " w:xpath="/ns0:Properties[1]/ns0:Company[1]" w:storeItemID="{6668398D-A668-4E3E-A5EB-62B293D839F1}"/>
-                              <w:text/>
-                            </w:sdtPr>
-                            <w:sdtEndPr/>
-                            <w:sdtContent>
-                              <w:r>
-                                <w:rPr>
-                                  <w:caps/>
-                                  <w:color w:val="595959" w:themeColor="text1" w:themeTint="A6"/>
-                                  <w:sz w:val="20"/>
-                                  <w:szCs w:val="20"/>
-                                </w:rPr>
-                                <w:t>HES-SO</w:t>
-                              </w:r>
-                            </w:sdtContent>
-                          </w:sdt>
-                        </w:p>
-                      </w:txbxContent>
-                    </v:textbox>
-                    <w10:wrap anchorx="page" anchory="page"/>
-                  </v:shape>
-                </w:pict>
-              </mc:Fallback>
-            </mc:AlternateContent>
-          </w:r>
-          <w:r>
-            <w:rPr>
-              <w:noProof/>
-            </w:rPr>
-            <mc:AlternateContent>
-              <mc:Choice Requires="wps">
-                <w:drawing>
-                  <wp:anchor distT="0" distB="0" distL="114300" distR="114300" simplePos="0" relativeHeight="251660288" behindDoc="0" locked="0" layoutInCell="1" allowOverlap="1">
+                  <wp:anchor distT="0" distB="0" distL="114300" distR="114300" simplePos="0" relativeHeight="251660288" behindDoc="0" locked="0" layoutInCell="1" allowOverlap="1" wp14:anchorId="0C30B693" wp14:editId="43D8D009">
                     <wp:simplePos x="0" y="0"/>
                     <mc:AlternateContent>
                       <mc:Choice Requires="wp14">
@@ -3947,12 +3694,13 @@
                                     </w:rPr>
                                     <w:alias w:val="Titre"/>
                                     <w:tag w:val=""/>
-                                    <w:id w:val="-705018352"/>
+                                    <w:id w:val="649952192"/>
                                     <w:dataBinding w:prefixMappings="xmlns:ns0='http://purl.org/dc/elements/1.1/' xmlns:ns1='http://schemas.openxmlformats.org/package/2006/metadata/core-properties' " w:xpath="/ns1:coreProperties[1]/ns0:title[1]" w:storeItemID="{6C3C8BC8-F283-45AE-878A-BAB7291924A1}"/>
                                     <w:text/>
                                   </w:sdtPr>
                                   <w:sdtEndPr/>
                                   <w:sdtContent>
+                                    <w:proofErr w:type="spellStart"/>
                                     <w:r>
                                       <w:rPr>
                                         <w:rFonts w:asciiTheme="majorHAnsi" w:eastAsiaTheme="majorEastAsia" w:hAnsiTheme="majorHAnsi" w:cstheme="majorBidi"/>
@@ -3960,7 +3708,37 @@
                                         <w:sz w:val="72"/>
                                         <w:szCs w:val="72"/>
                                       </w:rPr>
-                                      <w:t>Eye tracker pour visualiser des images</w:t>
+                                      <w:t>Eye</w:t>
+                                    </w:r>
+                                    <w:proofErr w:type="spellEnd"/>
+                                    <w:r>
+                                      <w:rPr>
+                                        <w:rFonts w:asciiTheme="majorHAnsi" w:eastAsiaTheme="majorEastAsia" w:hAnsiTheme="majorHAnsi" w:cstheme="majorBidi"/>
+                                        <w:color w:val="262626" w:themeColor="text1" w:themeTint="D9"/>
+                                        <w:sz w:val="72"/>
+                                        <w:szCs w:val="72"/>
+                                      </w:rPr>
+                                      <w:t xml:space="preserve"> </w:t>
+                                    </w:r>
+                                    <w:proofErr w:type="spellStart"/>
+                                    <w:r>
+                                      <w:rPr>
+                                        <w:rFonts w:asciiTheme="majorHAnsi" w:eastAsiaTheme="majorEastAsia" w:hAnsiTheme="majorHAnsi" w:cstheme="majorBidi"/>
+                                        <w:color w:val="262626" w:themeColor="text1" w:themeTint="D9"/>
+                                        <w:sz w:val="72"/>
+                                        <w:szCs w:val="72"/>
+                                      </w:rPr>
+                                      <w:t>tracker</w:t>
+                                    </w:r>
+                                    <w:proofErr w:type="spellEnd"/>
+                                    <w:r>
+                                      <w:rPr>
+                                        <w:rFonts w:asciiTheme="majorHAnsi" w:eastAsiaTheme="majorEastAsia" w:hAnsiTheme="majorHAnsi" w:cstheme="majorBidi"/>
+                                        <w:color w:val="262626" w:themeColor="text1" w:themeTint="D9"/>
+                                        <w:sz w:val="72"/>
+                                        <w:szCs w:val="72"/>
+                                      </w:rPr>
+                                      <w:t xml:space="preserve"> pour visualiser des images</w:t>
                                     </w:r>
                                   </w:sdtContent>
                                 </w:sdt>
@@ -3983,7 +3761,7 @@
                                     </w:rPr>
                                     <w:alias w:val="Sous-titre"/>
                                     <w:tag w:val=""/>
-                                    <w:id w:val="-1148361611"/>
+                                    <w:id w:val="-600021733"/>
                                     <w:dataBinding w:prefixMappings="xmlns:ns0='http://purl.org/dc/elements/1.1/' xmlns:ns1='http://schemas.openxmlformats.org/package/2006/metadata/core-properties' " w:xpath="/ns1:coreProperties[1]/ns0:subject[1]" w:storeItemID="{6C3C8BC8-F283-45AE-878A-BAB7291924A1}"/>
                                     <w:text/>
                                   </w:sdtPr>
@@ -4022,7 +3800,11 @@
               </mc:Choice>
               <mc:Fallback>
                 <w:pict>
-                  <v:shape id="Zone de texte 1" o:spid="_x0000_s1056" type="#_x0000_t202" style="position:absolute;margin-left:0;margin-top:0;width:4in;height:84.25pt;z-index:251660288;visibility:visible;mso-wrap-style:square;mso-width-percent:450;mso-height-percent:0;mso-left-percent:420;mso-top-percent:175;mso-wrap-distance-left:9pt;mso-wrap-distance-top:0;mso-wrap-distance-right:9pt;mso-wrap-distance-bottom:0;mso-position-horizontal-relative:page;mso-position-vertical-relative:page;mso-width-percent:450;mso-height-percent:0;mso-left-percent:420;mso-top-percent:175;mso-width-relative:page;mso-height-relative:margin;v-text-anchor:top" o:gfxdata="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" filled="f" stroked="f" strokeweight=".5pt">
+                  <v:shapetype w14:anchorId="0C30B693" id="_x0000_t202" coordsize="21600,21600" o:spt="202" path="m,l,21600r21600,l21600,xe">
+                    <v:stroke joinstyle="miter"/>
+                    <v:path gradientshapeok="t" o:connecttype="rect"/>
+                  </v:shapetype>
+                  <v:shape id="Zone de texte 1" o:spid="_x0000_s1055" type="#_x0000_t202" style="position:absolute;margin-left:0;margin-top:0;width:4in;height:84.25pt;z-index:251660288;visibility:visible;mso-wrap-style:square;mso-width-percent:450;mso-height-percent:0;mso-left-percent:420;mso-top-percent:175;mso-wrap-distance-left:9pt;mso-wrap-distance-top:0;mso-wrap-distance-right:9pt;mso-wrap-distance-bottom:0;mso-position-horizontal-relative:page;mso-position-vertical-relative:page;mso-width-percent:450;mso-height-percent:0;mso-left-percent:420;mso-top-percent:175;mso-width-relative:page;mso-height-relative:margin;v-text-anchor:top" o:gfxdata="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" filled="f" stroked="f" strokeweight=".5pt">
                     <v:textbox style="mso-fit-shape-to-text:t" inset="0,0,0,0">
                       <w:txbxContent>
                         <w:p>
@@ -4044,12 +3826,13 @@
                               </w:rPr>
                               <w:alias w:val="Titre"/>
                               <w:tag w:val=""/>
-                              <w:id w:val="-705018352"/>
+                              <w:id w:val="649952192"/>
                               <w:dataBinding w:prefixMappings="xmlns:ns0='http://purl.org/dc/elements/1.1/' xmlns:ns1='http://schemas.openxmlformats.org/package/2006/metadata/core-properties' " w:xpath="/ns1:coreProperties[1]/ns0:title[1]" w:storeItemID="{6C3C8BC8-F283-45AE-878A-BAB7291924A1}"/>
                               <w:text/>
                             </w:sdtPr>
                             <w:sdtEndPr/>
                             <w:sdtContent>
+                              <w:proofErr w:type="spellStart"/>
                               <w:r>
                                 <w:rPr>
                                   <w:rFonts w:asciiTheme="majorHAnsi" w:eastAsiaTheme="majorEastAsia" w:hAnsiTheme="majorHAnsi" w:cstheme="majorBidi"/>
@@ -4057,7 +3840,37 @@
                                   <w:sz w:val="72"/>
                                   <w:szCs w:val="72"/>
                                 </w:rPr>
-                                <w:t>Eye tracker pour visualiser des images</w:t>
+                                <w:t>Eye</w:t>
+                              </w:r>
+                              <w:proofErr w:type="spellEnd"/>
+                              <w:r>
+                                <w:rPr>
+                                  <w:rFonts w:asciiTheme="majorHAnsi" w:eastAsiaTheme="majorEastAsia" w:hAnsiTheme="majorHAnsi" w:cstheme="majorBidi"/>
+                                  <w:color w:val="262626" w:themeColor="text1" w:themeTint="D9"/>
+                                  <w:sz w:val="72"/>
+                                  <w:szCs w:val="72"/>
+                                </w:rPr>
+                                <w:t xml:space="preserve"> </w:t>
+                              </w:r>
+                              <w:proofErr w:type="spellStart"/>
+                              <w:r>
+                                <w:rPr>
+                                  <w:rFonts w:asciiTheme="majorHAnsi" w:eastAsiaTheme="majorEastAsia" w:hAnsiTheme="majorHAnsi" w:cstheme="majorBidi"/>
+                                  <w:color w:val="262626" w:themeColor="text1" w:themeTint="D9"/>
+                                  <w:sz w:val="72"/>
+                                  <w:szCs w:val="72"/>
+                                </w:rPr>
+                                <w:t>tracker</w:t>
+                              </w:r>
+                              <w:proofErr w:type="spellEnd"/>
+                              <w:r>
+                                <w:rPr>
+                                  <w:rFonts w:asciiTheme="majorHAnsi" w:eastAsiaTheme="majorEastAsia" w:hAnsiTheme="majorHAnsi" w:cstheme="majorBidi"/>
+                                  <w:color w:val="262626" w:themeColor="text1" w:themeTint="D9"/>
+                                  <w:sz w:val="72"/>
+                                  <w:szCs w:val="72"/>
+                                </w:rPr>
+                                <w:t xml:space="preserve"> pour visualiser des images</w:t>
                               </w:r>
                             </w:sdtContent>
                           </w:sdt>
@@ -4080,7 +3893,7 @@
                               </w:rPr>
                               <w:alias w:val="Sous-titre"/>
                               <w:tag w:val=""/>
-                              <w:id w:val="-1148361611"/>
+                              <w:id w:val="-600021733"/>
                               <w:dataBinding w:prefixMappings="xmlns:ns0='http://purl.org/dc/elements/1.1/' xmlns:ns1='http://schemas.openxmlformats.org/package/2006/metadata/core-properties' " w:xpath="/ns1:coreProperties[1]/ns0:subject[1]" w:storeItemID="{6C3C8BC8-F283-45AE-878A-BAB7291924A1}"/>
                               <w:text/>
                             </w:sdtPr>
@@ -4108,6 +3921,551 @@
         </w:p>
         <w:p>
           <w:r>
+            <w:rPr>
+              <w:noProof/>
+              <w:lang w:eastAsia="fr-CH"/>
+            </w:rPr>
+            <mc:AlternateContent>
+              <mc:Choice Requires="wps">
+                <w:drawing>
+                  <wp:anchor distT="91440" distB="91440" distL="114300" distR="114300" simplePos="0" relativeHeight="251665408" behindDoc="0" locked="0" layoutInCell="1" allowOverlap="1" wp14:anchorId="6FB1D0AB" wp14:editId="139F2370">
+                    <wp:simplePos x="0" y="0"/>
+                    <wp:positionH relativeFrom="page">
+                      <wp:posOffset>1485265</wp:posOffset>
+                    </wp:positionH>
+                    <wp:positionV relativeFrom="paragraph">
+                      <wp:posOffset>3036570</wp:posOffset>
+                    </wp:positionV>
+                    <wp:extent cx="3474720" cy="1403985"/>
+                    <wp:effectExtent l="0" t="0" r="0" b="0"/>
+                    <wp:wrapTopAndBottom/>
+                    <wp:docPr id="307" name="Zone de texte 2"/>
+                    <wp:cNvGraphicFramePr>
+                      <a:graphicFrameLocks xmlns:a="http://schemas.openxmlformats.org/drawingml/2006/main"/>
+                    </wp:cNvGraphicFramePr>
+                    <a:graphic xmlns:a="http://schemas.openxmlformats.org/drawingml/2006/main">
+                      <a:graphicData uri="http://schemas.microsoft.com/office/word/2010/wordprocessingShape">
+                        <wps:wsp>
+                          <wps:cNvSpPr txBox="1">
+                            <a:spLocks noChangeArrowheads="1"/>
+                          </wps:cNvSpPr>
+                          <wps:spPr bwMode="auto">
+                            <a:xfrm>
+                              <a:off x="0" y="0"/>
+                              <a:ext cx="3474720" cy="1403985"/>
+                            </a:xfrm>
+                            <a:prstGeom prst="rect">
+                              <a:avLst/>
+                            </a:prstGeom>
+                            <a:noFill/>
+                            <a:ln w="9525">
+                              <a:noFill/>
+                              <a:miter lim="800000"/>
+                              <a:headEnd/>
+                              <a:tailEnd/>
+                            </a:ln>
+                          </wps:spPr>
+                          <wps:txbx>
+                            <w:txbxContent>
+                              <w:p>
+                                <w:pPr>
+                                  <w:pStyle w:val="PageGardeGrand"/>
+                                </w:pPr>
+                                <w:r>
+                                  <w:t xml:space="preserve">Master of Science HES-SO in </w:t>
+                                </w:r>
+                                <w:r>
+                                  <w:t>Engineering</w:t>
+                                </w:r>
+                              </w:p>
+                              <w:p>
+                                <w:pPr>
+                                  <w:rPr>
+                                    <w:noProof/>
+                                    <w:lang w:val="en-US" w:eastAsia="fr-CH"/>
+                                  </w:rPr>
+                                </w:pPr>
+                              </w:p>
+                              <w:p>
+                                <w:pPr>
+                                  <w:pBdr>
+                                    <w:top w:val="single" w:sz="24" w:space="8" w:color="5B9BD5" w:themeColor="accent1"/>
+                                    <w:bottom w:val="single" w:sz="24" w:space="8" w:color="5B9BD5" w:themeColor="accent1"/>
+                                  </w:pBdr>
+                                  <w:spacing w:after="0"/>
+                                  <w:rPr>
+                                    <w:i/>
+                                    <w:iCs/>
+                                    <w:color w:val="5B9BD5" w:themeColor="accent1"/>
+                                    <w:sz w:val="24"/>
+                                  </w:rPr>
+                                </w:pPr>
+                                <w:r>
+                                  <w:t>Orientation :</w:t>
+                                </w:r>
+                                <w:r>
+                                  <w:t xml:space="preserve"> </w:t>
+                                </w:r>
+                                <w:r>
+                                  <w:t>Technologies de l’information et de la communication (TIC)</w:t>
+                                </w:r>
+                              </w:p>
+                            </w:txbxContent>
+                          </wps:txbx>
+                          <wps:bodyPr rot="0" vert="horz" wrap="square" lIns="91440" tIns="45720" rIns="91440" bIns="45720" anchor="t" anchorCtr="0">
+                            <a:spAutoFit/>
+                          </wps:bodyPr>
+                        </wps:wsp>
+                      </a:graphicData>
+                    </a:graphic>
+                    <wp14:sizeRelH relativeFrom="margin">
+                      <wp14:pctWidth>58500</wp14:pctWidth>
+                    </wp14:sizeRelH>
+                    <wp14:sizeRelV relativeFrom="margin">
+                      <wp14:pctHeight>20000</wp14:pctHeight>
+                    </wp14:sizeRelV>
+                  </wp:anchor>
+                </w:drawing>
+              </mc:Choice>
+              <mc:Fallback>
+                <w:pict>
+                  <v:shape w14:anchorId="6FB1D0AB" id="Zone de texte 2" o:spid="_x0000_s1056" type="#_x0000_t202" style="position:absolute;margin-left:116.95pt;margin-top:239.1pt;width:273.6pt;height:110.55pt;z-index:251665408;visibility:visible;mso-wrap-style:square;mso-width-percent:585;mso-height-percent:200;mso-wrap-distance-left:9pt;mso-wrap-distance-top:7.2pt;mso-wrap-distance-right:9pt;mso-wrap-distance-bottom:7.2pt;mso-position-horizontal:absolute;mso-position-horizontal-relative:page;mso-position-vertical:absolute;mso-position-vertical-relative:text;mso-width-percent:585;mso-height-percent:200;mso-width-relative:margin;mso-height-relative:margin;v-text-anchor:top" o:gfxdata="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" filled="f" stroked="f">
+                    <v:textbox style="mso-fit-shape-to-text:t">
+                      <w:txbxContent>
+                        <w:p>
+                          <w:pPr>
+                            <w:pStyle w:val="PageGardeGrand"/>
+                          </w:pPr>
+                          <w:r>
+                            <w:t xml:space="preserve">Master of Science HES-SO in </w:t>
+                          </w:r>
+                          <w:r>
+                            <w:t>Engineering</w:t>
+                          </w:r>
+                        </w:p>
+                        <w:p>
+                          <w:pPr>
+                            <w:rPr>
+                              <w:noProof/>
+                              <w:lang w:val="en-US" w:eastAsia="fr-CH"/>
+                            </w:rPr>
+                          </w:pPr>
+                        </w:p>
+                        <w:p>
+                          <w:pPr>
+                            <w:pBdr>
+                              <w:top w:val="single" w:sz="24" w:space="8" w:color="5B9BD5" w:themeColor="accent1"/>
+                              <w:bottom w:val="single" w:sz="24" w:space="8" w:color="5B9BD5" w:themeColor="accent1"/>
+                            </w:pBdr>
+                            <w:spacing w:after="0"/>
+                            <w:rPr>
+                              <w:i/>
+                              <w:iCs/>
+                              <w:color w:val="5B9BD5" w:themeColor="accent1"/>
+                              <w:sz w:val="24"/>
+                            </w:rPr>
+                          </w:pPr>
+                          <w:r>
+                            <w:t>Orientation :</w:t>
+                          </w:r>
+                          <w:r>
+                            <w:t xml:space="preserve"> </w:t>
+                          </w:r>
+                          <w:r>
+                            <w:t>Technologies de l’information et de la communication (TIC)</w:t>
+                          </w:r>
+                        </w:p>
+                      </w:txbxContent>
+                    </v:textbox>
+                    <w10:wrap type="topAndBottom" anchorx="page"/>
+                  </v:shape>
+                </w:pict>
+              </mc:Fallback>
+            </mc:AlternateContent>
+          </w:r>
+          <w:r>
+            <w:rPr>
+              <w:noProof/>
+              <w:lang w:eastAsia="fr-CH"/>
+            </w:rPr>
+            <mc:AlternateContent>
+              <mc:Choice Requires="wps">
+                <w:drawing>
+                  <wp:anchor distT="45720" distB="45720" distL="114300" distR="114300" simplePos="0" relativeHeight="251663360" behindDoc="0" locked="0" layoutInCell="1" allowOverlap="1" wp14:anchorId="5B1F4824" wp14:editId="5A1F7FB8">
+                    <wp:simplePos x="0" y="0"/>
+                    <wp:positionH relativeFrom="margin">
+                      <wp:align>right</wp:align>
+                    </wp:positionH>
+                    <wp:positionV relativeFrom="paragraph">
+                      <wp:posOffset>5967896</wp:posOffset>
+                    </wp:positionV>
+                    <wp:extent cx="2360930" cy="1404620"/>
+                    <wp:effectExtent l="0" t="0" r="19685" b="13335"/>
+                    <wp:wrapSquare wrapText="bothSides"/>
+                    <wp:docPr id="217" name="Zone de texte 2"/>
+                    <wp:cNvGraphicFramePr>
+                      <a:graphicFrameLocks xmlns:a="http://schemas.openxmlformats.org/drawingml/2006/main"/>
+                    </wp:cNvGraphicFramePr>
+                    <a:graphic xmlns:a="http://schemas.openxmlformats.org/drawingml/2006/main">
+                      <a:graphicData uri="http://schemas.microsoft.com/office/word/2010/wordprocessingShape">
+                        <wps:wsp>
+                          <wps:cNvSpPr txBox="1">
+                            <a:spLocks noChangeArrowheads="1"/>
+                          </wps:cNvSpPr>
+                          <wps:spPr bwMode="auto">
+                            <a:xfrm>
+                              <a:off x="0" y="0"/>
+                              <a:ext cx="2360930" cy="1404620"/>
+                            </a:xfrm>
+                            <a:prstGeom prst="rect">
+                              <a:avLst/>
+                            </a:prstGeom>
+                            <a:solidFill>
+                              <a:srgbClr val="FFFFFF"/>
+                            </a:solidFill>
+                            <a:ln w="9525">
+                              <a:solidFill>
+                                <a:srgbClr val="000000"/>
+                              </a:solidFill>
+                              <a:miter lim="800000"/>
+                              <a:headEnd/>
+                              <a:tailEnd/>
+                            </a:ln>
+                          </wps:spPr>
+                          <wps:txbx>
+                            <w:txbxContent>
+                              <w:p>
+                                <w:r>
+                                  <w:t>Sous la direction de</w:t>
+                                </w:r>
+                              </w:p>
+                              <w:p>
+                                <w:r>
+                                  <w:t>Prof. Olivier, Hüsser</w:t>
+                                </w:r>
+                              </w:p>
+                              <w:p>
+                                <w:r>
+                                  <w:t>Haute école ARC</w:t>
+                                </w:r>
+                              </w:p>
+                            </w:txbxContent>
+                          </wps:txbx>
+                          <wps:bodyPr rot="0" vert="horz" wrap="square" lIns="91440" tIns="45720" rIns="91440" bIns="45720" anchor="t" anchorCtr="0">
+                            <a:spAutoFit/>
+                          </wps:bodyPr>
+                        </wps:wsp>
+                      </a:graphicData>
+                    </a:graphic>
+                    <wp14:sizeRelH relativeFrom="margin">
+                      <wp14:pctWidth>40000</wp14:pctWidth>
+                    </wp14:sizeRelH>
+                    <wp14:sizeRelV relativeFrom="margin">
+                      <wp14:pctHeight>20000</wp14:pctHeight>
+                    </wp14:sizeRelV>
+                  </wp:anchor>
+                </w:drawing>
+              </mc:Choice>
+              <mc:Fallback>
+                <w:pict>
+                  <v:shape w14:anchorId="5B1F4824" id="_x0000_s1057" type="#_x0000_t202" style="position:absolute;margin-left:134.7pt;margin-top:469.9pt;width:185.9pt;height:110.6pt;z-index:251663360;visibility:visible;mso-wrap-style:square;mso-width-percent:400;mso-height-percent:200;mso-wrap-distance-left:9pt;mso-wrap-distance-top:3.6pt;mso-wrap-distance-right:9pt;mso-wrap-distance-bottom:3.6pt;mso-position-horizontal:right;mso-position-horizontal-relative:margin;mso-position-vertical:absolute;mso-position-vertical-relative:text;mso-width-percent:400;mso-height-percent:200;mso-width-relative:margin;mso-height-relative:margin;v-text-anchor:top" o:gfxdata="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">
+                    <v:textbox style="mso-fit-shape-to-text:t">
+                      <w:txbxContent>
+                        <w:p>
+                          <w:r>
+                            <w:t>Sous la direction de</w:t>
+                          </w:r>
+                        </w:p>
+                        <w:p>
+                          <w:r>
+                            <w:t>Prof. Olivier, Hüsser</w:t>
+                          </w:r>
+                        </w:p>
+                        <w:p>
+                          <w:r>
+                            <w:t>Haute école ARC</w:t>
+                          </w:r>
+                        </w:p>
+                      </w:txbxContent>
+                    </v:textbox>
+                    <w10:wrap type="square" anchorx="margin"/>
+                  </v:shape>
+                </w:pict>
+              </mc:Fallback>
+            </mc:AlternateContent>
+          </w:r>
+          <w:r>
+            <w:rPr>
+              <w:noProof/>
+              <w:lang w:eastAsia="fr-CH"/>
+            </w:rPr>
+            <mc:AlternateContent>
+              <mc:Choice Requires="wps">
+                <w:drawing>
+                  <wp:anchor distT="0" distB="0" distL="114300" distR="114300" simplePos="0" relativeHeight="251661312" behindDoc="0" locked="0" layoutInCell="1" allowOverlap="1" wp14:anchorId="05738C3D" wp14:editId="3CD7C432">
+                    <wp:simplePos x="0" y="0"/>
+                    <wp:positionH relativeFrom="page">
+                      <wp:posOffset>5781675</wp:posOffset>
+                    </wp:positionH>
+                    <wp:positionV relativeFrom="page">
+                      <wp:posOffset>6229350</wp:posOffset>
+                    </wp:positionV>
+                    <wp:extent cx="1238250" cy="217170"/>
+                    <wp:effectExtent l="0" t="0" r="0" b="11430"/>
+                    <wp:wrapNone/>
+                    <wp:docPr id="32" name="Zone de texte 32"/>
+                    <wp:cNvGraphicFramePr/>
+                    <a:graphic xmlns:a="http://schemas.openxmlformats.org/drawingml/2006/main">
+                      <a:graphicData uri="http://schemas.microsoft.com/office/word/2010/wordprocessingShape">
+                        <wps:wsp>
+                          <wps:cNvSpPr txBox="1"/>
+                          <wps:spPr>
+                            <a:xfrm>
+                              <a:off x="0" y="0"/>
+                              <a:ext cx="1238250" cy="217170"/>
+                            </a:xfrm>
+                            <a:prstGeom prst="rect">
+                              <a:avLst/>
+                            </a:prstGeom>
+                            <a:noFill/>
+                            <a:ln w="6350">
+                              <a:noFill/>
+                            </a:ln>
+                            <a:effectLst/>
+                          </wps:spPr>
+                          <wps:style>
+                            <a:lnRef idx="0">
+                              <a:schemeClr val="accent1"/>
+                            </a:lnRef>
+                            <a:fillRef idx="0">
+                              <a:schemeClr val="accent1"/>
+                            </a:fillRef>
+                            <a:effectRef idx="0">
+                              <a:schemeClr val="accent1"/>
+                            </a:effectRef>
+                            <a:fontRef idx="minor">
+                              <a:schemeClr val="dk1"/>
+                            </a:fontRef>
+                          </wps:style>
+                          <wps:txbx>
+                            <w:txbxContent>
+                              <w:p>
+                                <w:pPr>
+                                  <w:pStyle w:val="Sansinterligne"/>
+                                  <w:rPr>
+                                    <w:color w:val="5B9BD5" w:themeColor="accent1"/>
+                                    <w:sz w:val="26"/>
+                                    <w:szCs w:val="26"/>
+                                  </w:rPr>
+                                </w:pPr>
+                                <w:sdt>
+                                  <w:sdtPr>
+                                    <w:rPr>
+                                      <w:color w:val="5B9BD5" w:themeColor="accent1"/>
+                                      <w:sz w:val="26"/>
+                                      <w:szCs w:val="26"/>
+                                    </w:rPr>
+                                    <w:alias w:val="Auteur"/>
+                                    <w:tag w:val=""/>
+                                    <w:id w:val="153190636"/>
+                                    <w:dataBinding w:prefixMappings="xmlns:ns0='http://purl.org/dc/elements/1.1/' xmlns:ns1='http://schemas.openxmlformats.org/package/2006/metadata/core-properties' " w:xpath="/ns1:coreProperties[1]/ns0:creator[1]" w:storeItemID="{6C3C8BC8-F283-45AE-878A-BAB7291924A1}"/>
+                                    <w:text/>
+                                  </w:sdtPr>
+                                  <w:sdtEndPr/>
+                                  <w:sdtContent>
+                                    <w:r>
+                                      <w:rPr>
+                                        <w:color w:val="5B9BD5" w:themeColor="accent1"/>
+                                        <w:sz w:val="26"/>
+                                        <w:szCs w:val="26"/>
+                                      </w:rPr>
+                                      <w:t>William Droz</w:t>
+                                    </w:r>
+                                  </w:sdtContent>
+                                </w:sdt>
+                              </w:p>
+                            </w:txbxContent>
+                          </wps:txbx>
+                          <wps:bodyPr rot="0" spcFirstLastPara="0" vertOverflow="overflow" horzOverflow="overflow" vert="horz" wrap="square" lIns="0" tIns="0" rIns="0" bIns="0" numCol="1" spcCol="0" rtlCol="0" fromWordArt="0" anchor="b" anchorCtr="0" forceAA="0" compatLnSpc="1">
+                            <a:prstTxWarp prst="textNoShape">
+                              <a:avLst/>
+                            </a:prstTxWarp>
+                            <a:noAutofit/>
+                          </wps:bodyPr>
+                        </wps:wsp>
+                      </a:graphicData>
+                    </a:graphic>
+                    <wp14:sizeRelH relativeFrom="page">
+                      <wp14:pctWidth>0</wp14:pctWidth>
+                    </wp14:sizeRelH>
+                    <wp14:sizeRelV relativeFrom="margin">
+                      <wp14:pctHeight>0</wp14:pctHeight>
+                    </wp14:sizeRelV>
+                  </wp:anchor>
+                </w:drawing>
+              </mc:Choice>
+              <mc:Fallback>
+                <w:pict>
+                  <v:shape w14:anchorId="05738C3D" id="Zone de texte 32" o:spid="_x0000_s1058" type="#_x0000_t202" style="position:absolute;margin-left:455.25pt;margin-top:490.5pt;width:97.5pt;height:17.1pt;z-index:251661312;visibility:visible;mso-wrap-style:square;mso-width-percent:0;mso-height-percent:0;mso-wrap-distance-left:9pt;mso-wrap-distance-top:0;mso-wrap-distance-right:9pt;mso-wrap-distance-bottom:0;mso-position-horizontal:absolute;mso-position-horizontal-relative:page;mso-position-vertical:absolute;mso-position-vertical-relative:page;mso-width-percent:0;mso-height-percent:0;mso-width-relative:page;mso-height-relative:margin;v-text-anchor:bottom" o:gfxdata="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" filled="f" stroked="f" strokeweight=".5pt">
+                    <v:textbox inset="0,0,0,0">
+                      <w:txbxContent>
+                        <w:p>
+                          <w:pPr>
+                            <w:pStyle w:val="Sansinterligne"/>
+                            <w:rPr>
+                              <w:color w:val="5B9BD5" w:themeColor="accent1"/>
+                              <w:sz w:val="26"/>
+                              <w:szCs w:val="26"/>
+                            </w:rPr>
+                          </w:pPr>
+                          <w:sdt>
+                            <w:sdtPr>
+                              <w:rPr>
+                                <w:color w:val="5B9BD5" w:themeColor="accent1"/>
+                                <w:sz w:val="26"/>
+                                <w:szCs w:val="26"/>
+                              </w:rPr>
+                              <w:alias w:val="Auteur"/>
+                              <w:tag w:val=""/>
+                              <w:id w:val="153190636"/>
+                              <w:dataBinding w:prefixMappings="xmlns:ns0='http://purl.org/dc/elements/1.1/' xmlns:ns1='http://schemas.openxmlformats.org/package/2006/metadata/core-properties' " w:xpath="/ns1:coreProperties[1]/ns0:creator[1]" w:storeItemID="{6C3C8BC8-F283-45AE-878A-BAB7291924A1}"/>
+                              <w:text/>
+                            </w:sdtPr>
+                            <w:sdtEndPr/>
+                            <w:sdtContent>
+                              <w:r>
+                                <w:rPr>
+                                  <w:color w:val="5B9BD5" w:themeColor="accent1"/>
+                                  <w:sz w:val="26"/>
+                                  <w:szCs w:val="26"/>
+                                </w:rPr>
+                                <w:t>William Droz</w:t>
+                              </w:r>
+                            </w:sdtContent>
+                          </w:sdt>
+                        </w:p>
+                      </w:txbxContent>
+                    </v:textbox>
+                    <w10:wrap anchorx="page" anchory="page"/>
+                  </v:shape>
+                </w:pict>
+              </mc:Fallback>
+            </mc:AlternateContent>
+          </w:r>
+          <w:r>
+            <w:br w:type="page"/>
+          </w:r>
+        </w:p>
+        <w:p>
+          <w:r>
+            <w:lastRenderedPageBreak/>
+            <w:t>Accepté par la HES</w:t>
+          </w:r>
+          <w:r>
+            <w:noBreakHyphen/>
+            <w:t>SO//Master (Suisse, Lausanne) sur proposition de</w:t>
+          </w:r>
+        </w:p>
+        <w:p/>
+        <w:p>
+          <w:r>
+            <w:t>Prof. xxx, conseiller d</w:t>
+          </w:r>
+          <w:r>
+            <w:t>u projet d’approfondissement</w:t>
+          </w:r>
+        </w:p>
+        <w:p>
+          <w:r>
+            <w:t>[</w:t>
+          </w:r>
+          <w:proofErr w:type="spellStart"/>
+          <w:r>
+            <w:t>Xyz</w:t>
+          </w:r>
+          <w:proofErr w:type="spellEnd"/>
+          <w:r>
+            <w:t>, Expert principal</w:t>
+          </w:r>
+          <w:r>
+            <w:t>]</w:t>
+          </w:r>
+        </w:p>
+        <w:p/>
+        <w:p/>
+        <w:p/>
+        <w:p>
+          <w:r>
+            <w:t>Lausanne, le … 20</w:t>
+          </w:r>
+          <w:r>
+            <w:t> ??</w:t>
+          </w:r>
+        </w:p>
+        <w:p/>
+        <w:tbl>
+          <w:tblPr>
+            <w:tblStyle w:val="Grilledutableau"/>
+            <w:tblW w:w="0" w:type="auto"/>
+            <w:tblBorders>
+              <w:top w:val="none" w:sz="0" w:space="0" w:color="auto"/>
+              <w:left w:val="none" w:sz="0" w:space="0" w:color="auto"/>
+              <w:bottom w:val="none" w:sz="0" w:space="0" w:color="auto"/>
+              <w:right w:val="none" w:sz="0" w:space="0" w:color="auto"/>
+              <w:insideH w:val="none" w:sz="0" w:space="0" w:color="auto"/>
+              <w:insideV w:val="none" w:sz="0" w:space="0" w:color="auto"/>
+            </w:tblBorders>
+            <w:tblLook w:val="04A0" w:firstRow="1" w:lastRow="0" w:firstColumn="1" w:lastColumn="0" w:noHBand="0" w:noVBand="1"/>
+          </w:tblPr>
+          <w:tblGrid>
+            <w:gridCol w:w="4534"/>
+            <w:gridCol w:w="4538"/>
+          </w:tblGrid>
+          <w:tr>
+            <w:tc>
+              <w:tcPr>
+                <w:tcW w:w="4606" w:type="dxa"/>
+              </w:tcPr>
+              <w:p/>
+              <w:p/>
+              <w:p/>
+              <w:p>
+                <w:r>
+                  <w:t>Prof. xxx</w:t>
+                </w:r>
+              </w:p>
+              <w:p>
+                <w:r>
+                  <w:t>Conseiller</w:t>
+                </w:r>
+              </w:p>
+            </w:tc>
+            <w:tc>
+              <w:tcPr>
+                <w:tcW w:w="4606" w:type="dxa"/>
+              </w:tcPr>
+              <w:p/>
+              <w:p/>
+              <w:p/>
+              <w:p>
+                <w:r>
+                  <w:t xml:space="preserve">Prof. </w:t>
+                </w:r>
+              </w:p>
+              <w:p>
+                <w:r>
+                  <w:t>Responsa</w:t>
+                </w:r>
+                <w:r>
+                  <w:t>ble de la filière ….</w:t>
+                </w:r>
+              </w:p>
+            </w:tc>
+          </w:tr>
+        </w:tbl>
+        <w:p/>
+        <w:p>
+          <w:r>
             <w:br w:type="page"/>
           </w:r>
         </w:p>
@@ -4130,7 +4488,7 @@
       </w:sdtPr>
       <w:sdtEndPr>
         <w:rPr>
-          <w:rFonts w:ascii="Arial" w:hAnsi="Arial"/>
+          <w:rFonts w:ascii="Arial Narrow" w:hAnsi="Arial Narrow"/>
           <w:b/>
           <w:bCs/>
         </w:rPr>
@@ -4145,6 +4503,12 @@
             </w:numPr>
             <w:rPr>
               <w:rStyle w:val="Titre1Car"/>
+              <w:rFonts w:asciiTheme="minorHAnsi" w:eastAsiaTheme="minorHAnsi" w:hAnsiTheme="minorHAnsi" w:cstheme="minorBidi"/>
+              <w:color w:val="auto"/>
+              <w:sz w:val="22"/>
+              <w:szCs w:val="22"/>
+              <w:shd w:val="clear" w:color="auto" w:fill="auto"/>
+              <w:lang w:val="fr-FR" w:eastAsia="en-US"/>
             </w:rPr>
           </w:pPr>
           <w:r>
@@ -4176,7 +4540,7 @@
           <w:r>
             <w:fldChar w:fldCharType="separate"/>
           </w:r>
-          <w:hyperlink w:anchor="_Toc385234401" w:history="1">
+          <w:hyperlink w:anchor="_Toc385237365" w:history="1">
             <w:r>
               <w:rPr>
                 <w:rStyle w:val="Lienhypertexte"/>
@@ -4218,7 +4582,7 @@
                 <w:noProof/>
                 <w:webHidden/>
               </w:rPr>
-              <w:instrText xml:space="preserve"> PAGEREF _Toc385234401 \h </w:instrText>
+              <w:instrText xml:space="preserve"> PAGEREF _Toc385237365 \h </w:instrText>
             </w:r>
             <w:r>
               <w:rPr>
@@ -4238,7 +4602,7 @@
                 <w:noProof/>
                 <w:webHidden/>
               </w:rPr>
-              <w:t>3</w:t>
+              <w:t>4</w:t>
             </w:r>
             <w:r>
               <w:rPr>
@@ -4262,7 +4626,7 @@
               <w:lang w:eastAsia="fr-CH"/>
             </w:rPr>
           </w:pPr>
-          <w:hyperlink w:anchor="_Toc385234402" w:history="1">
+          <w:hyperlink w:anchor="_Toc385237366" w:history="1">
             <w:r>
               <w:rPr>
                 <w:rStyle w:val="Lienhypertexte"/>
@@ -4304,7 +4668,7 @@
                 <w:noProof/>
                 <w:webHidden/>
               </w:rPr>
-              <w:instrText xml:space="preserve"> PAGEREF _Toc385234402 \h </w:instrText>
+              <w:instrText xml:space="preserve"> PAGEREF _Toc385237366 \h </w:instrText>
             </w:r>
             <w:r>
               <w:rPr>
@@ -4324,7 +4688,7 @@
                 <w:noProof/>
                 <w:webHidden/>
               </w:rPr>
-              <w:t>3</w:t>
+              <w:t>4</w:t>
             </w:r>
             <w:r>
               <w:rPr>
@@ -4348,7 +4712,7 @@
               <w:lang w:eastAsia="fr-CH"/>
             </w:rPr>
           </w:pPr>
-          <w:hyperlink w:anchor="_Toc385234403" w:history="1">
+          <w:hyperlink w:anchor="_Toc385237367" w:history="1">
             <w:r>
               <w:rPr>
                 <w:rStyle w:val="Lienhypertexte"/>
@@ -4390,7 +4754,7 @@
                 <w:noProof/>
                 <w:webHidden/>
               </w:rPr>
-              <w:instrText xml:space="preserve"> PAGEREF _Toc385234403 \h </w:instrText>
+              <w:instrText xml:space="preserve"> PAGEREF _Toc385237367 \h </w:instrText>
             </w:r>
             <w:r>
               <w:rPr>
@@ -4410,7 +4774,7 @@
                 <w:noProof/>
                 <w:webHidden/>
               </w:rPr>
-              <w:t>3</w:t>
+              <w:t>4</w:t>
             </w:r>
             <w:r>
               <w:rPr>
@@ -4434,7 +4798,7 @@
               <w:lang w:eastAsia="fr-CH"/>
             </w:rPr>
           </w:pPr>
-          <w:hyperlink w:anchor="_Toc385234404" w:history="1">
+          <w:hyperlink w:anchor="_Toc385237368" w:history="1">
             <w:r>
               <w:rPr>
                 <w:rStyle w:val="Lienhypertexte"/>
@@ -4476,7 +4840,7 @@
                 <w:noProof/>
                 <w:webHidden/>
               </w:rPr>
-              <w:instrText xml:space="preserve"> PAGEREF _Toc385234404 \h </w:instrText>
+              <w:instrText xml:space="preserve"> PAGEREF _Toc385237368 \h </w:instrText>
             </w:r>
             <w:r>
               <w:rPr>
@@ -4496,7 +4860,7 @@
                 <w:noProof/>
                 <w:webHidden/>
               </w:rPr>
-              <w:t>3</w:t>
+              <w:t>4</w:t>
             </w:r>
             <w:r>
               <w:rPr>
@@ -4511,7 +4875,7 @@
           <w:pPr>
             <w:pStyle w:val="TM3"/>
             <w:tabs>
-              <w:tab w:val="left" w:pos="1320"/>
+              <w:tab w:val="left" w:pos="1100"/>
               <w:tab w:val="right" w:leader="dot" w:pos="9062"/>
             </w:tabs>
             <w:rPr>
@@ -4520,7 +4884,7 @@
               <w:lang w:eastAsia="fr-CH"/>
             </w:rPr>
           </w:pPr>
-          <w:hyperlink w:anchor="_Toc385234405" w:history="1">
+          <w:hyperlink w:anchor="_Toc385237369" w:history="1">
             <w:r>
               <w:rPr>
                 <w:rStyle w:val="Lienhypertexte"/>
@@ -4562,7 +4926,7 @@
                 <w:noProof/>
                 <w:webHidden/>
               </w:rPr>
-              <w:instrText xml:space="preserve"> PAGEREF _Toc385234405 \h </w:instrText>
+              <w:instrText xml:space="preserve"> PAGEREF _Toc385237369 \h </w:instrText>
             </w:r>
             <w:r>
               <w:rPr>
@@ -4582,7 +4946,7 @@
                 <w:noProof/>
                 <w:webHidden/>
               </w:rPr>
-              <w:t>3</w:t>
+              <w:t>4</w:t>
             </w:r>
             <w:r>
               <w:rPr>
@@ -4606,7 +4970,7 @@
               <w:lang w:eastAsia="fr-CH"/>
             </w:rPr>
           </w:pPr>
-          <w:hyperlink w:anchor="_Toc385234406" w:history="1">
+          <w:hyperlink w:anchor="_Toc385237370" w:history="1">
             <w:r>
               <w:rPr>
                 <w:rStyle w:val="Lienhypertexte"/>
@@ -4648,7 +5012,7 @@
                 <w:noProof/>
                 <w:webHidden/>
               </w:rPr>
-              <w:instrText xml:space="preserve"> PAGEREF _Toc385234406 \h </w:instrText>
+              <w:instrText xml:space="preserve"> PAGEREF _Toc385237370 \h </w:instrText>
             </w:r>
             <w:r>
               <w:rPr>
@@ -4668,7 +5032,7 @@
                 <w:noProof/>
                 <w:webHidden/>
               </w:rPr>
-              <w:t>3</w:t>
+              <w:t>4</w:t>
             </w:r>
             <w:r>
               <w:rPr>
@@ -4692,7 +5056,7 @@
               <w:lang w:eastAsia="fr-CH"/>
             </w:rPr>
           </w:pPr>
-          <w:hyperlink w:anchor="_Toc385234407" w:history="1">
+          <w:hyperlink w:anchor="_Toc385237371" w:history="1">
             <w:r>
               <w:rPr>
                 <w:rStyle w:val="Lienhypertexte"/>
@@ -4734,7 +5098,7 @@
                 <w:noProof/>
                 <w:webHidden/>
               </w:rPr>
-              <w:instrText xml:space="preserve"> PAGEREF _Toc385234407 \h </w:instrText>
+              <w:instrText xml:space="preserve"> PAGEREF _Toc385237371 \h </w:instrText>
             </w:r>
             <w:r>
               <w:rPr>
@@ -4754,7 +5118,7 @@
                 <w:noProof/>
                 <w:webHidden/>
               </w:rPr>
-              <w:t>3</w:t>
+              <w:t>4</w:t>
             </w:r>
             <w:r>
               <w:rPr>
@@ -4769,7 +5133,7 @@
           <w:pPr>
             <w:pStyle w:val="TM3"/>
             <w:tabs>
-              <w:tab w:val="left" w:pos="1320"/>
+              <w:tab w:val="left" w:pos="1100"/>
               <w:tab w:val="right" w:leader="dot" w:pos="9062"/>
             </w:tabs>
             <w:rPr>
@@ -4778,7 +5142,7 @@
               <w:lang w:eastAsia="fr-CH"/>
             </w:rPr>
           </w:pPr>
-          <w:hyperlink w:anchor="_Toc385234408" w:history="1">
+          <w:hyperlink w:anchor="_Toc385237372" w:history="1">
             <w:r>
               <w:rPr>
                 <w:rStyle w:val="Lienhypertexte"/>
@@ -4820,7 +5184,7 @@
                 <w:noProof/>
                 <w:webHidden/>
               </w:rPr>
-              <w:instrText xml:space="preserve"> PAGEREF _Toc385234408 \h </w:instrText>
+              <w:instrText xml:space="preserve"> PAGEREF _Toc385237372 \h </w:instrText>
             </w:r>
             <w:r>
               <w:rPr>
@@ -4840,7 +5204,7 @@
                 <w:noProof/>
                 <w:webHidden/>
               </w:rPr>
-              <w:t>3</w:t>
+              <w:t>4</w:t>
             </w:r>
             <w:r>
               <w:rPr>
@@ -4855,7 +5219,7 @@
           <w:pPr>
             <w:pStyle w:val="TM3"/>
             <w:tabs>
-              <w:tab w:val="left" w:pos="1320"/>
+              <w:tab w:val="left" w:pos="1100"/>
               <w:tab w:val="right" w:leader="dot" w:pos="9062"/>
             </w:tabs>
             <w:rPr>
@@ -4864,7 +5228,7 @@
               <w:lang w:eastAsia="fr-CH"/>
             </w:rPr>
           </w:pPr>
-          <w:hyperlink w:anchor="_Toc385234409" w:history="1">
+          <w:hyperlink w:anchor="_Toc385237373" w:history="1">
             <w:r>
               <w:rPr>
                 <w:rStyle w:val="Lienhypertexte"/>
@@ -4906,7 +5270,7 @@
                 <w:noProof/>
                 <w:webHidden/>
               </w:rPr>
-              <w:instrText xml:space="preserve"> PAGEREF _Toc385234409 \h </w:instrText>
+              <w:instrText xml:space="preserve"> PAGEREF _Toc385237373 \h </w:instrText>
             </w:r>
             <w:r>
               <w:rPr>
@@ -4926,7 +5290,7 @@
                 <w:noProof/>
                 <w:webHidden/>
               </w:rPr>
-              <w:t>3</w:t>
+              <w:t>4</w:t>
             </w:r>
             <w:r>
               <w:rPr>
@@ -4941,7 +5305,7 @@
           <w:pPr>
             <w:pStyle w:val="TM3"/>
             <w:tabs>
-              <w:tab w:val="left" w:pos="1320"/>
+              <w:tab w:val="left" w:pos="1100"/>
               <w:tab w:val="right" w:leader="dot" w:pos="9062"/>
             </w:tabs>
             <w:rPr>
@@ -4950,7 +5314,7 @@
               <w:lang w:eastAsia="fr-CH"/>
             </w:rPr>
           </w:pPr>
-          <w:hyperlink w:anchor="_Toc385234410" w:history="1">
+          <w:hyperlink w:anchor="_Toc385237374" w:history="1">
             <w:r>
               <w:rPr>
                 <w:rStyle w:val="Lienhypertexte"/>
@@ -4992,7 +5356,7 @@
                 <w:noProof/>
                 <w:webHidden/>
               </w:rPr>
-              <w:instrText xml:space="preserve"> PAGEREF _Toc385234410 \h </w:instrText>
+              <w:instrText xml:space="preserve"> PAGEREF _Toc385237374 \h </w:instrText>
             </w:r>
             <w:r>
               <w:rPr>
@@ -5012,7 +5376,7 @@
                 <w:noProof/>
                 <w:webHidden/>
               </w:rPr>
-              <w:t>3</w:t>
+              <w:t>4</w:t>
             </w:r>
             <w:r>
               <w:rPr>
@@ -5036,7 +5400,7 @@
               <w:lang w:eastAsia="fr-CH"/>
             </w:rPr>
           </w:pPr>
-          <w:hyperlink w:anchor="_Toc385234411" w:history="1">
+          <w:hyperlink w:anchor="_Toc385237375" w:history="1">
             <w:r>
               <w:rPr>
                 <w:rStyle w:val="Lienhypertexte"/>
@@ -5078,7 +5442,7 @@
                 <w:noProof/>
                 <w:webHidden/>
               </w:rPr>
-              <w:instrText xml:space="preserve"> PAGEREF _Toc385234411 \h </w:instrText>
+              <w:instrText xml:space="preserve"> PAGEREF _Toc385237375 \h </w:instrText>
             </w:r>
             <w:r>
               <w:rPr>
@@ -5098,7 +5462,7 @@
                 <w:noProof/>
                 <w:webHidden/>
               </w:rPr>
-              <w:t>3</w:t>
+              <w:t>4</w:t>
             </w:r>
             <w:r>
               <w:rPr>
@@ -5122,7 +5486,7 @@
               <w:lang w:eastAsia="fr-CH"/>
             </w:rPr>
           </w:pPr>
-          <w:hyperlink w:anchor="_Toc385234412" w:history="1">
+          <w:hyperlink w:anchor="_Toc385237376" w:history="1">
             <w:r>
               <w:rPr>
                 <w:rStyle w:val="Lienhypertexte"/>
@@ -5164,7 +5528,7 @@
                 <w:noProof/>
                 <w:webHidden/>
               </w:rPr>
-              <w:instrText xml:space="preserve"> PAGEREF _Toc385234412 \h </w:instrText>
+              <w:instrText xml:space="preserve"> PAGEREF _Toc385237376 \h </w:instrText>
             </w:r>
             <w:r>
               <w:rPr>
@@ -5184,7 +5548,7 @@
                 <w:noProof/>
                 <w:webHidden/>
               </w:rPr>
-              <w:t>3</w:t>
+              <w:t>4</w:t>
             </w:r>
             <w:r>
               <w:rPr>
@@ -5208,7 +5572,7 @@
               <w:lang w:eastAsia="fr-CH"/>
             </w:rPr>
           </w:pPr>
-          <w:hyperlink w:anchor="_Toc385234413" w:history="1">
+          <w:hyperlink w:anchor="_Toc385237377" w:history="1">
             <w:r>
               <w:rPr>
                 <w:rStyle w:val="Lienhypertexte"/>
@@ -5250,7 +5614,7 @@
                 <w:noProof/>
                 <w:webHidden/>
               </w:rPr>
-              <w:instrText xml:space="preserve"> PAGEREF _Toc385234413 \h </w:instrText>
+              <w:instrText xml:space="preserve"> PAGEREF _Toc385237377 \h </w:instrText>
             </w:r>
             <w:r>
               <w:rPr>
@@ -5270,7 +5634,7 @@
                 <w:noProof/>
                 <w:webHidden/>
               </w:rPr>
-              <w:t>3</w:t>
+              <w:t>4</w:t>
             </w:r>
             <w:r>
               <w:rPr>
@@ -5294,7 +5658,7 @@
               <w:lang w:eastAsia="fr-CH"/>
             </w:rPr>
           </w:pPr>
-          <w:hyperlink w:anchor="_Toc385234414" w:history="1">
+          <w:hyperlink w:anchor="_Toc385237378" w:history="1">
             <w:r>
               <w:rPr>
                 <w:rStyle w:val="Lienhypertexte"/>
@@ -5336,7 +5700,7 @@
                 <w:noProof/>
                 <w:webHidden/>
               </w:rPr>
-              <w:instrText xml:space="preserve"> PAGEREF _Toc385234414 \h </w:instrText>
+              <w:instrText xml:space="preserve"> PAGEREF _Toc385237378 \h </w:instrText>
             </w:r>
             <w:r>
               <w:rPr>
@@ -5356,7 +5720,7 @@
                 <w:noProof/>
                 <w:webHidden/>
               </w:rPr>
-              <w:t>3</w:t>
+              <w:t>4</w:t>
             </w:r>
             <w:r>
               <w:rPr>
@@ -5380,7 +5744,7 @@
               <w:lang w:eastAsia="fr-CH"/>
             </w:rPr>
           </w:pPr>
-          <w:hyperlink w:anchor="_Toc385234415" w:history="1">
+          <w:hyperlink w:anchor="_Toc385237379" w:history="1">
             <w:r>
               <w:rPr>
                 <w:rStyle w:val="Lienhypertexte"/>
@@ -5422,7 +5786,7 @@
                 <w:noProof/>
                 <w:webHidden/>
               </w:rPr>
-              <w:instrText xml:space="preserve"> PAGEREF _Toc385234415 \h </w:instrText>
+              <w:instrText xml:space="preserve"> PAGEREF _Toc385237379 \h </w:instrText>
             </w:r>
             <w:r>
               <w:rPr>
@@ -5442,7 +5806,7 @@
                 <w:noProof/>
                 <w:webHidden/>
               </w:rPr>
-              <w:t>3</w:t>
+              <w:t>4</w:t>
             </w:r>
             <w:r>
               <w:rPr>
@@ -5466,7 +5830,7 @@
               <w:lang w:eastAsia="fr-CH"/>
             </w:rPr>
           </w:pPr>
-          <w:hyperlink w:anchor="_Toc385234416" w:history="1">
+          <w:hyperlink w:anchor="_Toc385237380" w:history="1">
             <w:r>
               <w:rPr>
                 <w:rStyle w:val="Lienhypertexte"/>
@@ -5508,7 +5872,7 @@
                 <w:noProof/>
                 <w:webHidden/>
               </w:rPr>
-              <w:instrText xml:space="preserve"> PAGEREF _Toc385234416 \h </w:instrText>
+              <w:instrText xml:space="preserve"> PAGEREF _Toc385237380 \h </w:instrText>
             </w:r>
             <w:r>
               <w:rPr>
@@ -5528,7 +5892,7 @@
                 <w:noProof/>
                 <w:webHidden/>
               </w:rPr>
-              <w:t>3</w:t>
+              <w:t>5</w:t>
             </w:r>
             <w:r>
               <w:rPr>
@@ -5552,7 +5916,7 @@
               <w:lang w:eastAsia="fr-CH"/>
             </w:rPr>
           </w:pPr>
-          <w:hyperlink w:anchor="_Toc385234417" w:history="1">
+          <w:hyperlink w:anchor="_Toc385237381" w:history="1">
             <w:r>
               <w:rPr>
                 <w:rStyle w:val="Lienhypertexte"/>
@@ -5594,7 +5958,7 @@
                 <w:noProof/>
                 <w:webHidden/>
               </w:rPr>
-              <w:instrText xml:space="preserve"> PAGEREF _Toc385234417 \h </w:instrText>
+              <w:instrText xml:space="preserve"> PAGEREF _Toc385237381 \h </w:instrText>
             </w:r>
             <w:r>
               <w:rPr>
@@ -5614,7 +5978,7 @@
                 <w:noProof/>
                 <w:webHidden/>
               </w:rPr>
-              <w:t>4</w:t>
+              <w:t>6</w:t>
             </w:r>
             <w:r>
               <w:rPr>
@@ -5638,7 +6002,7 @@
               <w:lang w:eastAsia="fr-CH"/>
             </w:rPr>
           </w:pPr>
-          <w:hyperlink w:anchor="_Toc385234418" w:history="1">
+          <w:hyperlink w:anchor="_Toc385237382" w:history="1">
             <w:r>
               <w:rPr>
                 <w:rStyle w:val="Lienhypertexte"/>
@@ -5680,7 +6044,7 @@
                 <w:noProof/>
                 <w:webHidden/>
               </w:rPr>
-              <w:instrText xml:space="preserve"> PAGEREF _Toc385234418 \h </w:instrText>
+              <w:instrText xml:space="preserve"> PAGEREF _Toc385237382 \h </w:instrText>
             </w:r>
             <w:r>
               <w:rPr>
@@ -5700,7 +6064,7 @@
                 <w:noProof/>
                 <w:webHidden/>
               </w:rPr>
-              <w:t>4</w:t>
+              <w:t>6</w:t>
             </w:r>
             <w:r>
               <w:rPr>
@@ -5715,7 +6079,7 @@
           <w:pPr>
             <w:pStyle w:val="TM3"/>
             <w:tabs>
-              <w:tab w:val="left" w:pos="1320"/>
+              <w:tab w:val="left" w:pos="1100"/>
               <w:tab w:val="right" w:leader="dot" w:pos="9062"/>
             </w:tabs>
             <w:rPr>
@@ -5724,7 +6088,7 @@
               <w:lang w:eastAsia="fr-CH"/>
             </w:rPr>
           </w:pPr>
-          <w:hyperlink w:anchor="_Toc385234419" w:history="1">
+          <w:hyperlink w:anchor="_Toc385237383" w:history="1">
             <w:r>
               <w:rPr>
                 <w:rStyle w:val="Lienhypertexte"/>
@@ -5766,7 +6130,7 @@
                 <w:noProof/>
                 <w:webHidden/>
               </w:rPr>
-              <w:instrText xml:space="preserve"> PAGEREF _Toc385234419 \h </w:instrText>
+              <w:instrText xml:space="preserve"> PAGEREF _Toc385237383 \h </w:instrText>
             </w:r>
             <w:r>
               <w:rPr>
@@ -5786,7 +6150,7 @@
                 <w:noProof/>
                 <w:webHidden/>
               </w:rPr>
-              <w:t>4</w:t>
+              <w:t>6</w:t>
             </w:r>
             <w:r>
               <w:rPr>
@@ -5801,7 +6165,7 @@
           <w:pPr>
             <w:pStyle w:val="TM3"/>
             <w:tabs>
-              <w:tab w:val="left" w:pos="1320"/>
+              <w:tab w:val="left" w:pos="1100"/>
               <w:tab w:val="right" w:leader="dot" w:pos="9062"/>
             </w:tabs>
             <w:rPr>
@@ -5810,7 +6174,7 @@
               <w:lang w:eastAsia="fr-CH"/>
             </w:rPr>
           </w:pPr>
-          <w:hyperlink w:anchor="_Toc385234420" w:history="1">
+          <w:hyperlink w:anchor="_Toc385237384" w:history="1">
             <w:r>
               <w:rPr>
                 <w:rStyle w:val="Lienhypertexte"/>
@@ -5852,7 +6216,7 @@
                 <w:noProof/>
                 <w:webHidden/>
               </w:rPr>
-              <w:instrText xml:space="preserve"> PAGEREF _Toc385234420 \h </w:instrText>
+              <w:instrText xml:space="preserve"> PAGEREF _Toc385237384 \h </w:instrText>
             </w:r>
             <w:r>
               <w:rPr>
@@ -5872,7 +6236,7 @@
                 <w:noProof/>
                 <w:webHidden/>
               </w:rPr>
-              <w:t>4</w:t>
+              <w:t>6</w:t>
             </w:r>
             <w:r>
               <w:rPr>
@@ -5887,7 +6251,7 @@
           <w:pPr>
             <w:pStyle w:val="TM3"/>
             <w:tabs>
-              <w:tab w:val="left" w:pos="1320"/>
+              <w:tab w:val="left" w:pos="1100"/>
               <w:tab w:val="right" w:leader="dot" w:pos="9062"/>
             </w:tabs>
             <w:rPr>
@@ -5896,7 +6260,7 @@
               <w:lang w:eastAsia="fr-CH"/>
             </w:rPr>
           </w:pPr>
-          <w:hyperlink w:anchor="_Toc385234421" w:history="1">
+          <w:hyperlink w:anchor="_Toc385237385" w:history="1">
             <w:r>
               <w:rPr>
                 <w:rStyle w:val="Lienhypertexte"/>
@@ -5938,7 +6302,7 @@
                 <w:noProof/>
                 <w:webHidden/>
               </w:rPr>
-              <w:instrText xml:space="preserve"> PAGEREF _Toc385234421 \h </w:instrText>
+              <w:instrText xml:space="preserve"> PAGEREF _Toc385237385 \h </w:instrText>
             </w:r>
             <w:r>
               <w:rPr>
@@ -5958,7 +6322,7 @@
                 <w:noProof/>
                 <w:webHidden/>
               </w:rPr>
-              <w:t>4</w:t>
+              <w:t>6</w:t>
             </w:r>
             <w:r>
               <w:rPr>
@@ -5982,7 +6346,7 @@
               <w:lang w:eastAsia="fr-CH"/>
             </w:rPr>
           </w:pPr>
-          <w:hyperlink w:anchor="_Toc385234422" w:history="1">
+          <w:hyperlink w:anchor="_Toc385237386" w:history="1">
             <w:r>
               <w:rPr>
                 <w:rStyle w:val="Lienhypertexte"/>
@@ -6024,7 +6388,7 @@
                 <w:noProof/>
                 <w:webHidden/>
               </w:rPr>
-              <w:instrText xml:space="preserve"> PAGEREF _Toc385234422 \h </w:instrText>
+              <w:instrText xml:space="preserve"> PAGEREF _Toc385237386 \h </w:instrText>
             </w:r>
             <w:r>
               <w:rPr>
@@ -6044,7 +6408,7 @@
                 <w:noProof/>
                 <w:webHidden/>
               </w:rPr>
-              <w:t>4</w:t>
+              <w:t>6</w:t>
             </w:r>
             <w:r>
               <w:rPr>
@@ -6059,7 +6423,7 @@
           <w:pPr>
             <w:pStyle w:val="TM3"/>
             <w:tabs>
-              <w:tab w:val="left" w:pos="1320"/>
+              <w:tab w:val="left" w:pos="1100"/>
               <w:tab w:val="right" w:leader="dot" w:pos="9062"/>
             </w:tabs>
             <w:rPr>
@@ -6068,7 +6432,7 @@
               <w:lang w:eastAsia="fr-CH"/>
             </w:rPr>
           </w:pPr>
-          <w:hyperlink w:anchor="_Toc385234423" w:history="1">
+          <w:hyperlink w:anchor="_Toc385237387" w:history="1">
             <w:r>
               <w:rPr>
                 <w:rStyle w:val="Lienhypertexte"/>
@@ -6110,7 +6474,7 @@
                 <w:noProof/>
                 <w:webHidden/>
               </w:rPr>
-              <w:instrText xml:space="preserve"> PAGEREF _Toc385234423 \h </w:instrText>
+              <w:instrText xml:space="preserve"> PAGEREF _Toc385237387 \h </w:instrText>
             </w:r>
             <w:r>
               <w:rPr>
@@ -6130,7 +6494,7 @@
                 <w:noProof/>
                 <w:webHidden/>
               </w:rPr>
-              <w:t>4</w:t>
+              <w:t>6</w:t>
             </w:r>
             <w:r>
               <w:rPr>
@@ -6145,7 +6509,7 @@
           <w:pPr>
             <w:pStyle w:val="TM3"/>
             <w:tabs>
-              <w:tab w:val="left" w:pos="1320"/>
+              <w:tab w:val="left" w:pos="1100"/>
               <w:tab w:val="right" w:leader="dot" w:pos="9062"/>
             </w:tabs>
             <w:rPr>
@@ -6154,7 +6518,7 @@
               <w:lang w:eastAsia="fr-CH"/>
             </w:rPr>
           </w:pPr>
-          <w:hyperlink w:anchor="_Toc385234424" w:history="1">
+          <w:hyperlink w:anchor="_Toc385237388" w:history="1">
             <w:r>
               <w:rPr>
                 <w:rStyle w:val="Lienhypertexte"/>
@@ -6196,7 +6560,7 @@
                 <w:noProof/>
                 <w:webHidden/>
               </w:rPr>
-              <w:instrText xml:space="preserve"> PAGEREF _Toc385234424 \h </w:instrText>
+              <w:instrText xml:space="preserve"> PAGEREF _Toc385237388 \h </w:instrText>
             </w:r>
             <w:r>
               <w:rPr>
@@ -6216,7 +6580,7 @@
                 <w:noProof/>
                 <w:webHidden/>
               </w:rPr>
-              <w:t>4</w:t>
+              <w:t>6</w:t>
             </w:r>
             <w:r>
               <w:rPr>
@@ -6231,7 +6595,7 @@
           <w:pPr>
             <w:pStyle w:val="TM3"/>
             <w:tabs>
-              <w:tab w:val="left" w:pos="1320"/>
+              <w:tab w:val="left" w:pos="1100"/>
               <w:tab w:val="right" w:leader="dot" w:pos="9062"/>
             </w:tabs>
             <w:rPr>
@@ -6240,7 +6604,7 @@
               <w:lang w:eastAsia="fr-CH"/>
             </w:rPr>
           </w:pPr>
-          <w:hyperlink w:anchor="_Toc385234425" w:history="1">
+          <w:hyperlink w:anchor="_Toc385237389" w:history="1">
             <w:r>
               <w:rPr>
                 <w:rStyle w:val="Lienhypertexte"/>
@@ -6282,7 +6646,7 @@
                 <w:noProof/>
                 <w:webHidden/>
               </w:rPr>
-              <w:instrText xml:space="preserve"> PAGEREF _Toc385234425 \h </w:instrText>
+              <w:instrText xml:space="preserve"> PAGEREF _Toc385237389 \h </w:instrText>
             </w:r>
             <w:r>
               <w:rPr>
@@ -6302,7 +6666,7 @@
                 <w:noProof/>
                 <w:webHidden/>
               </w:rPr>
-              <w:t>4</w:t>
+              <w:t>6</w:t>
             </w:r>
             <w:r>
               <w:rPr>
@@ -6326,7 +6690,7 @@
               <w:lang w:eastAsia="fr-CH"/>
             </w:rPr>
           </w:pPr>
-          <w:hyperlink w:anchor="_Toc385234426" w:history="1">
+          <w:hyperlink w:anchor="_Toc385237390" w:history="1">
             <w:r>
               <w:rPr>
                 <w:rStyle w:val="Lienhypertexte"/>
@@ -6368,7 +6732,7 @@
                 <w:noProof/>
                 <w:webHidden/>
               </w:rPr>
-              <w:instrText xml:space="preserve"> PAGEREF _Toc385234426 \h </w:instrText>
+              <w:instrText xml:space="preserve"> PAGEREF _Toc385237390 \h </w:instrText>
             </w:r>
             <w:r>
               <w:rPr>
@@ -6388,7 +6752,7 @@
                 <w:noProof/>
                 <w:webHidden/>
               </w:rPr>
-              <w:t>4</w:t>
+              <w:t>6</w:t>
             </w:r>
             <w:r>
               <w:rPr>
@@ -6412,7 +6776,7 @@
               <w:lang w:eastAsia="fr-CH"/>
             </w:rPr>
           </w:pPr>
-          <w:hyperlink w:anchor="_Toc385234427" w:history="1">
+          <w:hyperlink w:anchor="_Toc385237391" w:history="1">
             <w:r>
               <w:rPr>
                 <w:rStyle w:val="Lienhypertexte"/>
@@ -6454,7 +6818,7 @@
                 <w:noProof/>
                 <w:webHidden/>
               </w:rPr>
-              <w:instrText xml:space="preserve"> PAGEREF _Toc385234427 \h </w:instrText>
+              <w:instrText xml:space="preserve"> PAGEREF _Toc385237391 \h </w:instrText>
             </w:r>
             <w:r>
               <w:rPr>
@@ -6474,7 +6838,7 @@
                 <w:noProof/>
                 <w:webHidden/>
               </w:rPr>
-              <w:t>4</w:t>
+              <w:t>6</w:t>
             </w:r>
             <w:r>
               <w:rPr>
@@ -6498,7 +6862,7 @@
               <w:lang w:eastAsia="fr-CH"/>
             </w:rPr>
           </w:pPr>
-          <w:hyperlink w:anchor="_Toc385234428" w:history="1">
+          <w:hyperlink w:anchor="_Toc385237392" w:history="1">
             <w:r>
               <w:rPr>
                 <w:rStyle w:val="Lienhypertexte"/>
@@ -6540,7 +6904,7 @@
                 <w:noProof/>
                 <w:webHidden/>
               </w:rPr>
-              <w:instrText xml:space="preserve"> PAGEREF _Toc385234428 \h </w:instrText>
+              <w:instrText xml:space="preserve"> PAGEREF _Toc385237392 \h </w:instrText>
             </w:r>
             <w:r>
               <w:rPr>
@@ -6560,7 +6924,7 @@
                 <w:noProof/>
                 <w:webHidden/>
               </w:rPr>
-              <w:t>4</w:t>
+              <w:t>6</w:t>
             </w:r>
             <w:r>
               <w:rPr>
@@ -6575,7 +6939,7 @@
           <w:pPr>
             <w:pStyle w:val="TM3"/>
             <w:tabs>
-              <w:tab w:val="left" w:pos="1320"/>
+              <w:tab w:val="left" w:pos="1100"/>
               <w:tab w:val="right" w:leader="dot" w:pos="9062"/>
             </w:tabs>
             <w:rPr>
@@ -6584,7 +6948,7 @@
               <w:lang w:eastAsia="fr-CH"/>
             </w:rPr>
           </w:pPr>
-          <w:hyperlink w:anchor="_Toc385234429" w:history="1">
+          <w:hyperlink w:anchor="_Toc385237393" w:history="1">
             <w:r>
               <w:rPr>
                 <w:rStyle w:val="Lienhypertexte"/>
@@ -6626,7 +6990,7 @@
                 <w:noProof/>
                 <w:webHidden/>
               </w:rPr>
-              <w:instrText xml:space="preserve"> PAGEREF _Toc385234429 \h </w:instrText>
+              <w:instrText xml:space="preserve"> PAGEREF _Toc385237393 \h </w:instrText>
             </w:r>
             <w:r>
               <w:rPr>
@@ -6646,7 +7010,7 @@
                 <w:noProof/>
                 <w:webHidden/>
               </w:rPr>
-              <w:t>4</w:t>
+              <w:t>6</w:t>
             </w:r>
             <w:r>
               <w:rPr>
@@ -6661,7 +7025,7 @@
           <w:pPr>
             <w:pStyle w:val="TM3"/>
             <w:tabs>
-              <w:tab w:val="left" w:pos="1320"/>
+              <w:tab w:val="left" w:pos="1100"/>
               <w:tab w:val="right" w:leader="dot" w:pos="9062"/>
             </w:tabs>
             <w:rPr>
@@ -6670,7 +7034,7 @@
               <w:lang w:eastAsia="fr-CH"/>
             </w:rPr>
           </w:pPr>
-          <w:hyperlink w:anchor="_Toc385234430" w:history="1">
+          <w:hyperlink w:anchor="_Toc385237394" w:history="1">
             <w:r>
               <w:rPr>
                 <w:rStyle w:val="Lienhypertexte"/>
@@ -6712,7 +7076,7 @@
                 <w:noProof/>
                 <w:webHidden/>
               </w:rPr>
-              <w:instrText xml:space="preserve"> PAGEREF _Toc385234430 \h </w:instrText>
+              <w:instrText xml:space="preserve"> PAGEREF _Toc385237394 \h </w:instrText>
             </w:r>
             <w:r>
               <w:rPr>
@@ -6732,7 +7096,7 @@
                 <w:noProof/>
                 <w:webHidden/>
               </w:rPr>
-              <w:t>4</w:t>
+              <w:t>6</w:t>
             </w:r>
             <w:r>
               <w:rPr>
@@ -6747,7 +7111,7 @@
           <w:pPr>
             <w:pStyle w:val="TM3"/>
             <w:tabs>
-              <w:tab w:val="left" w:pos="1320"/>
+              <w:tab w:val="left" w:pos="1100"/>
               <w:tab w:val="right" w:leader="dot" w:pos="9062"/>
             </w:tabs>
             <w:rPr>
@@ -6756,7 +7120,7 @@
               <w:lang w:eastAsia="fr-CH"/>
             </w:rPr>
           </w:pPr>
-          <w:hyperlink w:anchor="_Toc385234431" w:history="1">
+          <w:hyperlink w:anchor="_Toc385237395" w:history="1">
             <w:r>
               <w:rPr>
                 <w:rStyle w:val="Lienhypertexte"/>
@@ -6798,7 +7162,7 @@
                 <w:noProof/>
                 <w:webHidden/>
               </w:rPr>
-              <w:instrText xml:space="preserve"> PAGEREF _Toc385234431 \h </w:instrText>
+              <w:instrText xml:space="preserve"> PAGEREF _Toc385237395 \h </w:instrText>
             </w:r>
             <w:r>
               <w:rPr>
@@ -6818,7 +7182,7 @@
                 <w:noProof/>
                 <w:webHidden/>
               </w:rPr>
-              <w:t>4</w:t>
+              <w:t>6</w:t>
             </w:r>
             <w:r>
               <w:rPr>
@@ -6842,7 +7206,7 @@
               <w:lang w:eastAsia="fr-CH"/>
             </w:rPr>
           </w:pPr>
-          <w:hyperlink w:anchor="_Toc385234432" w:history="1">
+          <w:hyperlink w:anchor="_Toc385237396" w:history="1">
             <w:r>
               <w:rPr>
                 <w:rStyle w:val="Lienhypertexte"/>
@@ -6884,7 +7248,7 @@
                 <w:noProof/>
                 <w:webHidden/>
               </w:rPr>
-              <w:instrText xml:space="preserve"> PAGEREF _Toc385234432 \h </w:instrText>
+              <w:instrText xml:space="preserve"> PAGEREF _Toc385237396 \h </w:instrText>
             </w:r>
             <w:r>
               <w:rPr>
@@ -6904,7 +7268,7 @@
                 <w:noProof/>
                 <w:webHidden/>
               </w:rPr>
-              <w:t>4</w:t>
+              <w:t>7</w:t>
             </w:r>
             <w:r>
               <w:rPr>
@@ -6928,7 +7292,7 @@
               <w:lang w:eastAsia="fr-CH"/>
             </w:rPr>
           </w:pPr>
-          <w:hyperlink w:anchor="_Toc385234433" w:history="1">
+          <w:hyperlink w:anchor="_Toc385237397" w:history="1">
             <w:r>
               <w:rPr>
                 <w:rStyle w:val="Lienhypertexte"/>
@@ -6970,7 +7334,7 @@
                 <w:noProof/>
                 <w:webHidden/>
               </w:rPr>
-              <w:instrText xml:space="preserve"> PAGEREF _Toc385234433 \h </w:instrText>
+              <w:instrText xml:space="preserve"> PAGEREF _Toc385237397 \h </w:instrText>
             </w:r>
             <w:r>
               <w:rPr>
@@ -6990,7 +7354,7 @@
                 <w:noProof/>
                 <w:webHidden/>
               </w:rPr>
-              <w:t>4</w:t>
+              <w:t>7</w:t>
             </w:r>
             <w:r>
               <w:rPr>
@@ -7005,7 +7369,7 @@
           <w:pPr>
             <w:pStyle w:val="TM3"/>
             <w:tabs>
-              <w:tab w:val="left" w:pos="1320"/>
+              <w:tab w:val="left" w:pos="1100"/>
               <w:tab w:val="right" w:leader="dot" w:pos="9062"/>
             </w:tabs>
             <w:rPr>
@@ -7014,7 +7378,7 @@
               <w:lang w:eastAsia="fr-CH"/>
             </w:rPr>
           </w:pPr>
-          <w:hyperlink w:anchor="_Toc385234434" w:history="1">
+          <w:hyperlink w:anchor="_Toc385237398" w:history="1">
             <w:r>
               <w:rPr>
                 <w:rStyle w:val="Lienhypertexte"/>
@@ -7056,7 +7420,7 @@
                 <w:noProof/>
                 <w:webHidden/>
               </w:rPr>
-              <w:instrText xml:space="preserve"> PAGEREF _Toc385234434 \h </w:instrText>
+              <w:instrText xml:space="preserve"> PAGEREF _Toc385237398 \h </w:instrText>
             </w:r>
             <w:r>
               <w:rPr>
@@ -7076,7 +7440,7 @@
                 <w:noProof/>
                 <w:webHidden/>
               </w:rPr>
-              <w:t>5</w:t>
+              <w:t>7</w:t>
             </w:r>
             <w:r>
               <w:rPr>
@@ -7100,7 +7464,7 @@
               <w:lang w:eastAsia="fr-CH"/>
             </w:rPr>
           </w:pPr>
-          <w:hyperlink w:anchor="_Toc385234435" w:history="1">
+          <w:hyperlink w:anchor="_Toc385237399" w:history="1">
             <w:r>
               <w:rPr>
                 <w:rStyle w:val="Lienhypertexte"/>
@@ -7142,7 +7506,7 @@
                 <w:noProof/>
                 <w:webHidden/>
               </w:rPr>
-              <w:instrText xml:space="preserve"> PAGEREF _Toc385234435 \h </w:instrText>
+              <w:instrText xml:space="preserve"> PAGEREF _Toc385237399 \h </w:instrText>
             </w:r>
             <w:r>
               <w:rPr>
@@ -7162,7 +7526,7 @@
                 <w:noProof/>
                 <w:webHidden/>
               </w:rPr>
-              <w:t>5</w:t>
+              <w:t>7</w:t>
             </w:r>
             <w:r>
               <w:rPr>
@@ -7186,7 +7550,7 @@
               <w:lang w:eastAsia="fr-CH"/>
             </w:rPr>
           </w:pPr>
-          <w:hyperlink w:anchor="_Toc385234436" w:history="1">
+          <w:hyperlink w:anchor="_Toc385237400" w:history="1">
             <w:r>
               <w:rPr>
                 <w:rStyle w:val="Lienhypertexte"/>
@@ -7228,7 +7592,7 @@
                 <w:noProof/>
                 <w:webHidden/>
               </w:rPr>
-              <w:instrText xml:space="preserve"> PAGEREF _Toc385234436 \h </w:instrText>
+              <w:instrText xml:space="preserve"> PAGEREF _Toc385237400 \h </w:instrText>
             </w:r>
             <w:r>
               <w:rPr>
@@ -7248,7 +7612,7 @@
                 <w:noProof/>
                 <w:webHidden/>
               </w:rPr>
-              <w:t>5</w:t>
+              <w:t>7</w:t>
             </w:r>
             <w:r>
               <w:rPr>
@@ -7272,7 +7636,7 @@
               <w:lang w:eastAsia="fr-CH"/>
             </w:rPr>
           </w:pPr>
-          <w:hyperlink w:anchor="_Toc385234437" w:history="1">
+          <w:hyperlink w:anchor="_Toc385237401" w:history="1">
             <w:r>
               <w:rPr>
                 <w:rStyle w:val="Lienhypertexte"/>
@@ -7314,7 +7678,7 @@
                 <w:noProof/>
                 <w:webHidden/>
               </w:rPr>
-              <w:instrText xml:space="preserve"> PAGEREF _Toc385234437 \h </w:instrText>
+              <w:instrText xml:space="preserve"> PAGEREF _Toc385237401 \h </w:instrText>
             </w:r>
             <w:r>
               <w:rPr>
@@ -7334,7 +7698,7 @@
                 <w:noProof/>
                 <w:webHidden/>
               </w:rPr>
-              <w:t>5</w:t>
+              <w:t>7</w:t>
             </w:r>
             <w:r>
               <w:rPr>
@@ -7358,7 +7722,7 @@
               <w:lang w:eastAsia="fr-CH"/>
             </w:rPr>
           </w:pPr>
-          <w:hyperlink w:anchor="_Toc385234438" w:history="1">
+          <w:hyperlink w:anchor="_Toc385237402" w:history="1">
             <w:r>
               <w:rPr>
                 <w:rStyle w:val="Lienhypertexte"/>
@@ -7400,7 +7764,7 @@
                 <w:noProof/>
                 <w:webHidden/>
               </w:rPr>
-              <w:instrText xml:space="preserve"> PAGEREF _Toc385234438 \h </w:instrText>
+              <w:instrText xml:space="preserve"> PAGEREF _Toc385237402 \h </w:instrText>
             </w:r>
             <w:r>
               <w:rPr>
@@ -7420,7 +7784,7 @@
                 <w:noProof/>
                 <w:webHidden/>
               </w:rPr>
-              <w:t>5</w:t>
+              <w:t>7</w:t>
             </w:r>
             <w:r>
               <w:rPr>
@@ -7444,7 +7808,7 @@
               <w:lang w:eastAsia="fr-CH"/>
             </w:rPr>
           </w:pPr>
-          <w:hyperlink w:anchor="_Toc385234439" w:history="1">
+          <w:hyperlink w:anchor="_Toc385237403" w:history="1">
             <w:r>
               <w:rPr>
                 <w:rStyle w:val="Lienhypertexte"/>
@@ -7486,7 +7850,7 @@
                 <w:noProof/>
                 <w:webHidden/>
               </w:rPr>
-              <w:instrText xml:space="preserve"> PAGEREF _Toc385234439 \h </w:instrText>
+              <w:instrText xml:space="preserve"> PAGEREF _Toc385237403 \h </w:instrText>
             </w:r>
             <w:r>
               <w:rPr>
@@ -7506,7 +7870,7 @@
                 <w:noProof/>
                 <w:webHidden/>
               </w:rPr>
-              <w:t>5</w:t>
+              <w:t>7</w:t>
             </w:r>
             <w:r>
               <w:rPr>
@@ -7530,7 +7894,7 @@
               <w:lang w:eastAsia="fr-CH"/>
             </w:rPr>
           </w:pPr>
-          <w:hyperlink w:anchor="_Toc385234440" w:history="1">
+          <w:hyperlink w:anchor="_Toc385237404" w:history="1">
             <w:r>
               <w:rPr>
                 <w:rStyle w:val="Lienhypertexte"/>
@@ -7572,7 +7936,7 @@
                 <w:noProof/>
                 <w:webHidden/>
               </w:rPr>
-              <w:instrText xml:space="preserve"> PAGEREF _Toc385234440 \h </w:instrText>
+              <w:instrText xml:space="preserve"> PAGEREF _Toc385237404 \h </w:instrText>
             </w:r>
             <w:r>
               <w:rPr>
@@ -7592,7 +7956,7 @@
                 <w:noProof/>
                 <w:webHidden/>
               </w:rPr>
-              <w:t>5</w:t>
+              <w:t>7</w:t>
             </w:r>
             <w:r>
               <w:rPr>
@@ -7616,7 +7980,7 @@
               <w:lang w:eastAsia="fr-CH"/>
             </w:rPr>
           </w:pPr>
-          <w:hyperlink w:anchor="_Toc385234441" w:history="1">
+          <w:hyperlink w:anchor="_Toc385237405" w:history="1">
             <w:r>
               <w:rPr>
                 <w:rStyle w:val="Lienhypertexte"/>
@@ -7658,7 +8022,7 @@
                 <w:noProof/>
                 <w:webHidden/>
               </w:rPr>
-              <w:instrText xml:space="preserve"> PAGEREF _Toc385234441 \h </w:instrText>
+              <w:instrText xml:space="preserve"> PAGEREF _Toc385237405 \h </w:instrText>
             </w:r>
             <w:r>
               <w:rPr>
@@ -7678,7 +8042,7 @@
                 <w:noProof/>
                 <w:webHidden/>
               </w:rPr>
-              <w:t>5</w:t>
+              <w:t>7</w:t>
             </w:r>
             <w:r>
               <w:rPr>
@@ -7693,7 +8057,7 @@
           <w:pPr>
             <w:pStyle w:val="TM1"/>
             <w:tabs>
-              <w:tab w:val="left" w:pos="660"/>
+              <w:tab w:val="left" w:pos="440"/>
               <w:tab w:val="right" w:leader="dot" w:pos="9062"/>
             </w:tabs>
             <w:rPr>
@@ -7702,7 +8066,7 @@
               <w:lang w:eastAsia="fr-CH"/>
             </w:rPr>
           </w:pPr>
-          <w:hyperlink w:anchor="_Toc385234442" w:history="1">
+          <w:hyperlink w:anchor="_Toc385237406" w:history="1">
             <w:r>
               <w:rPr>
                 <w:rStyle w:val="Lienhypertexte"/>
@@ -7744,7 +8108,7 @@
                 <w:noProof/>
                 <w:webHidden/>
               </w:rPr>
-              <w:instrText xml:space="preserve"> PAGEREF _Toc385234442 \h </w:instrText>
+              <w:instrText xml:space="preserve"> PAGEREF _Toc385237406 \h </w:instrText>
             </w:r>
             <w:r>
               <w:rPr>
@@ -7764,7 +8128,7 @@
                 <w:noProof/>
                 <w:webHidden/>
               </w:rPr>
-              <w:t>5</w:t>
+              <w:t>7</w:t>
             </w:r>
             <w:r>
               <w:rPr>
@@ -7779,7 +8143,7 @@
           <w:pPr>
             <w:pStyle w:val="TM1"/>
             <w:tabs>
-              <w:tab w:val="left" w:pos="660"/>
+              <w:tab w:val="left" w:pos="440"/>
               <w:tab w:val="right" w:leader="dot" w:pos="9062"/>
             </w:tabs>
             <w:rPr>
@@ -7788,7 +8152,7 @@
               <w:lang w:eastAsia="fr-CH"/>
             </w:rPr>
           </w:pPr>
-          <w:hyperlink w:anchor="_Toc385234443" w:history="1">
+          <w:hyperlink w:anchor="_Toc385237407" w:history="1">
             <w:r>
               <w:rPr>
                 <w:rStyle w:val="Lienhypertexte"/>
@@ -7830,7 +8194,7 @@
                 <w:noProof/>
                 <w:webHidden/>
               </w:rPr>
-              <w:instrText xml:space="preserve"> PAGEREF _Toc385234443 \h </w:instrText>
+              <w:instrText xml:space="preserve"> PAGEREF _Toc385237407 \h </w:instrText>
             </w:r>
             <w:r>
               <w:rPr>
@@ -7850,7 +8214,7 @@
                 <w:noProof/>
                 <w:webHidden/>
               </w:rPr>
-              <w:t>5</w:t>
+              <w:t>7</w:t>
             </w:r>
             <w:r>
               <w:rPr>
@@ -7865,7 +8229,7 @@
           <w:pPr>
             <w:pStyle w:val="TM1"/>
             <w:tabs>
-              <w:tab w:val="left" w:pos="660"/>
+              <w:tab w:val="left" w:pos="440"/>
               <w:tab w:val="right" w:leader="dot" w:pos="9062"/>
             </w:tabs>
             <w:rPr>
@@ -7874,7 +8238,7 @@
               <w:lang w:eastAsia="fr-CH"/>
             </w:rPr>
           </w:pPr>
-          <w:hyperlink w:anchor="_Toc385234444" w:history="1">
+          <w:hyperlink w:anchor="_Toc385237408" w:history="1">
             <w:r>
               <w:rPr>
                 <w:rStyle w:val="Lienhypertexte"/>
@@ -7916,7 +8280,7 @@
                 <w:noProof/>
                 <w:webHidden/>
               </w:rPr>
-              <w:instrText xml:space="preserve"> PAGEREF _Toc385234444 \h </w:instrText>
+              <w:instrText xml:space="preserve"> PAGEREF _Toc385237408 \h </w:instrText>
             </w:r>
             <w:r>
               <w:rPr>
@@ -7936,7 +8300,7 @@
                 <w:noProof/>
                 <w:webHidden/>
               </w:rPr>
-              <w:t>5</w:t>
+              <w:t>7</w:t>
             </w:r>
             <w:r>
               <w:rPr>
@@ -7964,70 +8328,61 @@
       <w:r>
         <w:br w:type="page"/>
       </w:r>
+      <w:bookmarkStart w:id="0" w:name="_GoBack"/>
+      <w:bookmarkEnd w:id="0"/>
     </w:p>
     <w:p>
       <w:pPr>
         <w:pStyle w:val="Titre1"/>
       </w:pPr>
-      <w:bookmarkStart w:id="0" w:name="_Toc385234401"/>
+      <w:bookmarkStart w:id="1" w:name="_Toc385237365"/>
       <w:r>
         <w:lastRenderedPageBreak/>
         <w:t>Introduction</w:t>
       </w:r>
-      <w:bookmarkEnd w:id="0"/>
+      <w:bookmarkEnd w:id="1"/>
     </w:p>
     <w:p/>
     <w:p>
       <w:pPr>
         <w:pStyle w:val="Titre2"/>
       </w:pPr>
-      <w:bookmarkStart w:id="1" w:name="_Toc385234402"/>
+      <w:bookmarkStart w:id="2" w:name="_Toc385237366"/>
       <w:r>
         <w:t>Cahier des charges</w:t>
       </w:r>
-      <w:bookmarkEnd w:id="1"/>
+      <w:bookmarkEnd w:id="2"/>
     </w:p>
     <w:p/>
     <w:p>
       <w:pPr>
         <w:pStyle w:val="Titre1"/>
       </w:pPr>
-      <w:bookmarkStart w:id="2" w:name="_Toc385234403"/>
+      <w:bookmarkStart w:id="3" w:name="_Toc385237367"/>
       <w:r>
         <w:t>État de l’art</w:t>
       </w:r>
-      <w:bookmarkEnd w:id="2"/>
+      <w:bookmarkEnd w:id="3"/>
     </w:p>
     <w:p/>
     <w:p>
       <w:pPr>
         <w:pStyle w:val="Titre2"/>
       </w:pPr>
-      <w:bookmarkStart w:id="3" w:name="_Toc385234404"/>
+      <w:bookmarkStart w:id="4" w:name="_Toc385237368"/>
       <w:r>
         <w:t>Les bonnes pratiques</w:t>
       </w:r>
-      <w:bookmarkEnd w:id="3"/>
+      <w:bookmarkEnd w:id="4"/>
     </w:p>
     <w:p/>
     <w:p>
       <w:pPr>
         <w:pStyle w:val="Titre3"/>
       </w:pPr>
-      <w:bookmarkStart w:id="4" w:name="_Toc385234405"/>
+      <w:bookmarkStart w:id="5" w:name="_Toc385237369"/>
       <w:r>
         <w:t>Ce qu’il ne faut pas faire</w:t>
-      </w:r>
-      <w:bookmarkEnd w:id="4"/>
-    </w:p>
-    <w:p/>
-    <w:p>
-      <w:pPr>
-        <w:pStyle w:val="Titre2"/>
-      </w:pPr>
-      <w:bookmarkStart w:id="5" w:name="_Toc385234406"/>
-      <w:r>
-        <w:t>Les différentes technologies</w:t>
       </w:r>
       <w:bookmarkEnd w:id="5"/>
     </w:p>
@@ -8036,20 +8391,20 @@
       <w:pPr>
         <w:pStyle w:val="Titre2"/>
       </w:pPr>
-      <w:bookmarkStart w:id="6" w:name="_Toc385234407"/>
+      <w:bookmarkStart w:id="6" w:name="_Toc385237370"/>
       <w:r>
-        <w:t>Domaines d’applications</w:t>
+        <w:t>Les différentes technologies</w:t>
       </w:r>
       <w:bookmarkEnd w:id="6"/>
     </w:p>
     <w:p/>
     <w:p>
       <w:pPr>
-        <w:pStyle w:val="Titre3"/>
+        <w:pStyle w:val="Titre2"/>
       </w:pPr>
-      <w:bookmarkStart w:id="7" w:name="_Toc385234408"/>
+      <w:bookmarkStart w:id="7" w:name="_Toc385237371"/>
       <w:r>
-        <w:t>Médical</w:t>
+        <w:t>Domaines d’applications</w:t>
       </w:r>
       <w:bookmarkEnd w:id="7"/>
     </w:p>
@@ -8058,9 +8413,9 @@
       <w:pPr>
         <w:pStyle w:val="Titre3"/>
       </w:pPr>
-      <w:bookmarkStart w:id="8" w:name="_Toc385234409"/>
+      <w:bookmarkStart w:id="8" w:name="_Toc385237372"/>
       <w:r>
-        <w:t>Les jeux</w:t>
+        <w:t>Médical</w:t>
       </w:r>
       <w:bookmarkEnd w:id="8"/>
     </w:p>
@@ -8069,42 +8424,42 @@
       <w:pPr>
         <w:pStyle w:val="Titre3"/>
       </w:pPr>
-      <w:bookmarkStart w:id="9" w:name="_Toc385234410"/>
+      <w:bookmarkStart w:id="9" w:name="_Toc385237373"/>
       <w:r>
-        <w:t>Militaire</w:t>
+        <w:t>Les jeux</w:t>
       </w:r>
       <w:bookmarkEnd w:id="9"/>
     </w:p>
     <w:p/>
     <w:p>
       <w:pPr>
-        <w:pStyle w:val="Titre2"/>
+        <w:pStyle w:val="Titre3"/>
       </w:pPr>
-      <w:bookmarkStart w:id="10" w:name="_Toc385234411"/>
+      <w:bookmarkStart w:id="10" w:name="_Toc385237374"/>
       <w:r>
-        <w:t>Les nouveautés à attendre</w:t>
+        <w:t>Militaire</w:t>
       </w:r>
       <w:bookmarkEnd w:id="10"/>
     </w:p>
     <w:p/>
     <w:p>
       <w:pPr>
-        <w:pStyle w:val="Titre1"/>
+        <w:pStyle w:val="Titre2"/>
       </w:pPr>
-      <w:bookmarkStart w:id="11" w:name="_Toc385234412"/>
+      <w:bookmarkStart w:id="11" w:name="_Toc385237375"/>
       <w:r>
-        <w:t>Planification</w:t>
+        <w:t>Les nouveautés à attendre</w:t>
       </w:r>
       <w:bookmarkEnd w:id="11"/>
     </w:p>
     <w:p/>
     <w:p>
       <w:pPr>
-        <w:pStyle w:val="Titre2"/>
+        <w:pStyle w:val="Titre1"/>
       </w:pPr>
-      <w:bookmarkStart w:id="12" w:name="_Toc385234413"/>
+      <w:bookmarkStart w:id="12" w:name="_Toc385237376"/>
       <w:r>
-        <w:t>Méthode de développement</w:t>
+        <w:t>Planification</w:t>
       </w:r>
       <w:bookmarkEnd w:id="12"/>
     </w:p>
@@ -8113,12 +8468,9 @@
       <w:pPr>
         <w:pStyle w:val="Titre2"/>
       </w:pPr>
-      <w:bookmarkStart w:id="13" w:name="_Toc385234414"/>
+      <w:bookmarkStart w:id="13" w:name="_Toc385237377"/>
       <w:r>
-        <w:t xml:space="preserve">Planification </w:t>
-      </w:r>
-      <w:r>
-        <w:t>initiale</w:t>
+        <w:t>Méthode de développement</w:t>
       </w:r>
       <w:bookmarkEnd w:id="13"/>
     </w:p>
@@ -8127,9 +8479,12 @@
       <w:pPr>
         <w:pStyle w:val="Titre2"/>
       </w:pPr>
-      <w:bookmarkStart w:id="14" w:name="_Toc385234415"/>
+      <w:bookmarkStart w:id="14" w:name="_Toc385237378"/>
       <w:r>
-        <w:t>Planification après la première itération</w:t>
+        <w:t xml:space="preserve">Planification </w:t>
+      </w:r>
+      <w:r>
+        <w:t>initiale</w:t>
       </w:r>
       <w:bookmarkEnd w:id="14"/>
     </w:p>
@@ -8138,11 +8493,23 @@
       <w:pPr>
         <w:pStyle w:val="Titre2"/>
       </w:pPr>
-      <w:bookmarkStart w:id="15" w:name="_Toc385234416"/>
+      <w:bookmarkStart w:id="15" w:name="_Toc385237379"/>
       <w:r>
+        <w:t>Planification après la première itération</w:t>
+      </w:r>
+      <w:bookmarkEnd w:id="15"/>
+    </w:p>
+    <w:p/>
+    <w:p>
+      <w:pPr>
+        <w:pStyle w:val="Titre2"/>
+      </w:pPr>
+      <w:bookmarkStart w:id="16" w:name="_Toc385237380"/>
+      <w:r>
+        <w:lastRenderedPageBreak/>
         <w:t>Les déviations</w:t>
       </w:r>
-      <w:bookmarkEnd w:id="15"/>
+      <w:bookmarkEnd w:id="16"/>
     </w:p>
     <w:p>
       <w:r>
@@ -8153,32 +8520,21 @@
       <w:pPr>
         <w:pStyle w:val="Titre1"/>
       </w:pPr>
-      <w:bookmarkStart w:id="16" w:name="_Toc385234417"/>
+      <w:bookmarkStart w:id="17" w:name="_Toc385237381"/>
       <w:r>
         <w:lastRenderedPageBreak/>
         <w:t>Analyse</w:t>
       </w:r>
-      <w:bookmarkEnd w:id="16"/>
+      <w:bookmarkEnd w:id="17"/>
     </w:p>
     <w:p/>
     <w:p>
       <w:pPr>
         <w:pStyle w:val="Titre2"/>
       </w:pPr>
-      <w:bookmarkStart w:id="17" w:name="_Toc385234418"/>
+      <w:bookmarkStart w:id="18" w:name="_Toc385237382"/>
       <w:r>
         <w:t>Fonctionnement du SDK</w:t>
-      </w:r>
-      <w:bookmarkEnd w:id="17"/>
-    </w:p>
-    <w:p/>
-    <w:p>
-      <w:pPr>
-        <w:pStyle w:val="Titre3"/>
-      </w:pPr>
-      <w:bookmarkStart w:id="18" w:name="_Toc385234419"/>
-      <w:r>
-        <w:t>Interactor</w:t>
       </w:r>
       <w:bookmarkEnd w:id="18"/>
     </w:p>
@@ -8187,11 +8543,26 @@
       <w:pPr>
         <w:pStyle w:val="Titre3"/>
       </w:pPr>
-      <w:bookmarkStart w:id="19" w:name="_Toc385234420"/>
+      <w:bookmarkStart w:id="19" w:name="_Toc385237383"/>
+      <w:proofErr w:type="spellStart"/>
+      <w:r>
+        <w:t>Interactor</w:t>
+      </w:r>
+      <w:bookmarkEnd w:id="19"/>
+      <w:proofErr w:type="spellEnd"/>
+    </w:p>
+    <w:p/>
+    <w:p>
+      <w:pPr>
+        <w:pStyle w:val="Titre3"/>
+      </w:pPr>
+      <w:bookmarkStart w:id="20" w:name="_Toc385237384"/>
+      <w:proofErr w:type="spellStart"/>
       <w:r>
         <w:t>Query</w:t>
       </w:r>
-      <w:bookmarkEnd w:id="19"/>
+      <w:bookmarkEnd w:id="20"/>
+      <w:proofErr w:type="spellEnd"/>
     </w:p>
     <w:p/>
     <w:p/>
@@ -8199,31 +8570,20 @@
       <w:pPr>
         <w:pStyle w:val="Titre3"/>
       </w:pPr>
-      <w:bookmarkStart w:id="20" w:name="_Toc385234421"/>
+      <w:bookmarkStart w:id="21" w:name="_Toc385237385"/>
       <w:r>
         <w:t>Limitations</w:t>
       </w:r>
-      <w:bookmarkEnd w:id="20"/>
+      <w:bookmarkEnd w:id="21"/>
     </w:p>
     <w:p/>
     <w:p>
       <w:pPr>
         <w:pStyle w:val="Titre2"/>
       </w:pPr>
-      <w:bookmarkStart w:id="21" w:name="_Toc385234422"/>
+      <w:bookmarkStart w:id="22" w:name="_Toc385237386"/>
       <w:r>
         <w:t>Choix des technologies</w:t>
-      </w:r>
-      <w:bookmarkEnd w:id="21"/>
-    </w:p>
-    <w:p/>
-    <w:p>
-      <w:pPr>
-        <w:pStyle w:val="Titre3"/>
-      </w:pPr>
-      <w:bookmarkStart w:id="22" w:name="_Toc385234423"/>
-      <w:r>
-        <w:t>C++ avec QT</w:t>
       </w:r>
       <w:bookmarkEnd w:id="22"/>
     </w:p>
@@ -8232,9 +8592,9 @@
       <w:pPr>
         <w:pStyle w:val="Titre3"/>
       </w:pPr>
-      <w:bookmarkStart w:id="23" w:name="_Toc385234424"/>
+      <w:bookmarkStart w:id="23" w:name="_Toc385237387"/>
       <w:r>
-        <w:t>C# avec WPF</w:t>
+        <w:t>C++ avec QT</w:t>
       </w:r>
       <w:bookmarkEnd w:id="23"/>
     </w:p>
@@ -8243,34 +8603,34 @@
       <w:pPr>
         <w:pStyle w:val="Titre3"/>
       </w:pPr>
-      <w:bookmarkStart w:id="24" w:name="_Toc385234425"/>
+      <w:bookmarkStart w:id="24" w:name="_Toc385237388"/>
+      <w:r>
+        <w:t>C# avec WPF</w:t>
+      </w:r>
+      <w:bookmarkEnd w:id="24"/>
+    </w:p>
+    <w:p/>
+    <w:p>
+      <w:pPr>
+        <w:pStyle w:val="Titre3"/>
+      </w:pPr>
+      <w:bookmarkStart w:id="25" w:name="_Toc385237389"/>
       <w:r>
         <w:t>C</w:t>
       </w:r>
       <w:r>
         <w:t>onclusion</w:t>
       </w:r>
-      <w:bookmarkEnd w:id="24"/>
+      <w:bookmarkEnd w:id="25"/>
     </w:p>
     <w:p/>
     <w:p>
       <w:pPr>
         <w:pStyle w:val="Titre1"/>
       </w:pPr>
-      <w:bookmarkStart w:id="25" w:name="_Toc385234426"/>
+      <w:bookmarkStart w:id="26" w:name="_Toc385237390"/>
       <w:r>
         <w:t>Conception</w:t>
-      </w:r>
-      <w:bookmarkEnd w:id="25"/>
-    </w:p>
-    <w:p/>
-    <w:p>
-      <w:pPr>
-        <w:pStyle w:val="Titre2"/>
-      </w:pPr>
-      <w:bookmarkStart w:id="26" w:name="_Toc385234427"/>
-      <w:r>
-        <w:t>Diagrammes de classes</w:t>
       </w:r>
       <w:bookmarkEnd w:id="26"/>
     </w:p>
@@ -8279,7 +8639,18 @@
       <w:pPr>
         <w:pStyle w:val="Titre2"/>
       </w:pPr>
-      <w:bookmarkStart w:id="27" w:name="_Toc385234428"/>
+      <w:bookmarkStart w:id="27" w:name="_Toc385237391"/>
+      <w:r>
+        <w:t>Diagrammes de classes</w:t>
+      </w:r>
+      <w:bookmarkEnd w:id="27"/>
+    </w:p>
+    <w:p/>
+    <w:p>
+      <w:pPr>
+        <w:pStyle w:val="Titre2"/>
+      </w:pPr>
+      <w:bookmarkStart w:id="28" w:name="_Toc385237392"/>
       <w:r>
         <w:t>Interface</w:t>
       </w:r>
@@ -8292,17 +8663,14 @@
       <w:r>
         <w:t>s</w:t>
       </w:r>
-      <w:bookmarkEnd w:id="27"/>
-    </w:p>
-    <w:p>
-      <w:bookmarkStart w:id="28" w:name="_GoBack"/>
       <w:bookmarkEnd w:id="28"/>
     </w:p>
+    <w:p/>
     <w:p>
       <w:pPr>
         <w:pStyle w:val="Titre3"/>
       </w:pPr>
-      <w:bookmarkStart w:id="29" w:name="_Toc385234429"/>
+      <w:bookmarkStart w:id="29" w:name="_Toc385237393"/>
       <w:r>
         <w:t>Pièges à éviter</w:t>
       </w:r>
@@ -8313,7 +8681,7 @@
       <w:pPr>
         <w:pStyle w:val="Titre3"/>
       </w:pPr>
-      <w:bookmarkStart w:id="30" w:name="_Toc385234430"/>
+      <w:bookmarkStart w:id="30" w:name="_Toc385237394"/>
       <w:r>
         <w:t>Menu principale</w:t>
       </w:r>
@@ -8324,7 +8692,7 @@
       <w:pPr>
         <w:pStyle w:val="Titre3"/>
       </w:pPr>
-      <w:bookmarkStart w:id="31" w:name="_Toc385234431"/>
+      <w:bookmarkStart w:id="31" w:name="_Toc385237395"/>
       <w:r>
         <w:t>Menu de navigation</w:t>
       </w:r>
@@ -8336,7 +8704,7 @@
       <w:pPr>
         <w:pStyle w:val="Titre1"/>
       </w:pPr>
-      <w:bookmarkStart w:id="32" w:name="_Toc385234432"/>
+      <w:bookmarkStart w:id="32" w:name="_Toc385237396"/>
       <w:r>
         <w:lastRenderedPageBreak/>
         <w:t>Implémentation</w:t>
@@ -8347,7 +8715,7 @@
       <w:pPr>
         <w:pStyle w:val="Titre2"/>
       </w:pPr>
-      <w:bookmarkStart w:id="33" w:name="_Toc385234433"/>
+      <w:bookmarkStart w:id="33" w:name="_Toc385237397"/>
       <w:r>
         <w:t>Partie visualisation des images</w:t>
       </w:r>
@@ -8358,7 +8726,7 @@
       <w:pPr>
         <w:pStyle w:val="Titre3"/>
       </w:pPr>
-      <w:bookmarkStart w:id="34" w:name="_Toc385234434"/>
+      <w:bookmarkStart w:id="34" w:name="_Toc385237398"/>
       <w:r>
         <w:t>Zoom</w:t>
       </w:r>
@@ -8369,7 +8737,7 @@
       <w:pPr>
         <w:pStyle w:val="Titre2"/>
       </w:pPr>
-      <w:bookmarkStart w:id="35" w:name="_Toc385234435"/>
+      <w:bookmarkStart w:id="35" w:name="_Toc385237399"/>
       <w:r>
         <w:t>Partie navigation</w:t>
       </w:r>
@@ -8381,7 +8749,7 @@
       <w:pPr>
         <w:pStyle w:val="Titre1"/>
       </w:pPr>
-      <w:bookmarkStart w:id="36" w:name="_Toc385234436"/>
+      <w:bookmarkStart w:id="36" w:name="_Toc385237400"/>
       <w:r>
         <w:t>Evolution</w:t>
       </w:r>
@@ -8395,9 +8763,17 @@
       <w:pPr>
         <w:pStyle w:val="Titre2"/>
       </w:pPr>
-      <w:bookmarkStart w:id="37" w:name="_Toc385234437"/>
+      <w:bookmarkStart w:id="37" w:name="_Toc385237401"/>
       <w:r>
-        <w:t>Utiliser une autre technologie que Tobii Rex</w:t>
+        <w:t xml:space="preserve">Utiliser une autre technologie que </w:t>
+      </w:r>
+      <w:proofErr w:type="spellStart"/>
+      <w:r>
+        <w:t>Tobii</w:t>
+      </w:r>
+      <w:proofErr w:type="spellEnd"/>
+      <w:r>
+        <w:t xml:space="preserve"> Rex</w:t>
       </w:r>
       <w:bookmarkEnd w:id="37"/>
     </w:p>
@@ -8406,7 +8782,7 @@
       <w:pPr>
         <w:pStyle w:val="Titre1"/>
       </w:pPr>
-      <w:bookmarkStart w:id="38" w:name="_Toc385234438"/>
+      <w:bookmarkStart w:id="38" w:name="_Toc385237402"/>
       <w:r>
         <w:t>Tests et vérification</w:t>
       </w:r>
@@ -8420,7 +8796,7 @@
       <w:pPr>
         <w:pStyle w:val="Titre1"/>
       </w:pPr>
-      <w:bookmarkStart w:id="39" w:name="_Toc385234439"/>
+      <w:bookmarkStart w:id="39" w:name="_Toc385237403"/>
       <w:r>
         <w:t>Problèmes rencontrés</w:t>
       </w:r>
@@ -8430,7 +8806,7 @@
       <w:pPr>
         <w:pStyle w:val="Titre2"/>
       </w:pPr>
-      <w:bookmarkStart w:id="40" w:name="_Toc385234440"/>
+      <w:bookmarkStart w:id="40" w:name="_Toc385237404"/>
       <w:r>
         <w:t>Responsabilité des objets</w:t>
       </w:r>
@@ -8441,7 +8817,7 @@
       <w:pPr>
         <w:pStyle w:val="Titre2"/>
       </w:pPr>
-      <w:bookmarkStart w:id="41" w:name="_Toc385234441"/>
+      <w:bookmarkStart w:id="41" w:name="_Toc385237405"/>
       <w:r>
         <w:t>Lacune</w:t>
       </w:r>
@@ -8457,7 +8833,7 @@
       <w:pPr>
         <w:pStyle w:val="Titre1"/>
       </w:pPr>
-      <w:bookmarkStart w:id="42" w:name="_Toc385234442"/>
+      <w:bookmarkStart w:id="42" w:name="_Toc385237406"/>
       <w:r>
         <w:t>Conclusion</w:t>
       </w:r>
@@ -8468,7 +8844,7 @@
       <w:pPr>
         <w:pStyle w:val="Titre1"/>
       </w:pPr>
-      <w:bookmarkStart w:id="43" w:name="_Toc385234443"/>
+      <w:bookmarkStart w:id="43" w:name="_Toc385237407"/>
       <w:r>
         <w:t>Références</w:t>
       </w:r>
@@ -8479,7 +8855,7 @@
       <w:pPr>
         <w:pStyle w:val="Titre1"/>
       </w:pPr>
-      <w:bookmarkStart w:id="44" w:name="_Toc385234444"/>
+      <w:bookmarkStart w:id="44" w:name="_Toc385237408"/>
       <w:r>
         <w:t>Annexes</w:t>
       </w:r>
@@ -8539,8 +8915,8 @@
       <w:tblLook w:val="04A0" w:firstRow="1" w:lastRow="0" w:firstColumn="1" w:lastColumn="0" w:noHBand="0" w:noVBand="1"/>
     </w:tblPr>
     <w:tblGrid>
-      <w:gridCol w:w="4553"/>
-      <w:gridCol w:w="4519"/>
+      <w:gridCol w:w="4551"/>
+      <w:gridCol w:w="4521"/>
     </w:tblGrid>
     <w:tr>
       <w:trPr>
@@ -8608,6 +8984,7 @@
           <w:dataBinding w:prefixMappings="xmlns:ns0='http://purl.org/dc/elements/1.1/' xmlns:ns1='http://schemas.openxmlformats.org/package/2006/metadata/core-properties' " w:xpath="/ns1:coreProperties[1]/ns0:creator[1]" w:storeItemID="{6C3C8BC8-F283-45AE-878A-BAB7291924A1}"/>
           <w:text/>
         </w:sdtPr>
+        <w:sdtEndPr/>
         <w:sdtContent>
           <w:tc>
             <w:tcPr>
@@ -8691,7 +9068,7 @@
               <w:szCs w:val="18"/>
               <w:lang w:val="fr-FR"/>
             </w:rPr>
-            <w:t>3</w:t>
+            <w:t>7</w:t>
           </w:r>
           <w:r>
             <w:rPr>
@@ -8751,18 +9128,26 @@
         <w:lang w:eastAsia="fr-CH"/>
       </w:rPr>
       <w:drawing>
-        <wp:anchor distT="0" distB="0" distL="114300" distR="114300" simplePos="0" relativeHeight="251658240" behindDoc="0" locked="0" layoutInCell="1" allowOverlap="1">
+        <wp:anchor distT="0" distB="0" distL="114300" distR="114300" simplePos="0" relativeHeight="251658240" behindDoc="0" locked="0" layoutInCell="1" allowOverlap="1" wp14:anchorId="7FD30E6B" wp14:editId="5EDD237E">
           <wp:simplePos x="0" y="0"/>
           <wp:positionH relativeFrom="column">
-            <wp:posOffset>-251460</wp:posOffset>
+            <wp:posOffset>4358005</wp:posOffset>
           </wp:positionH>
           <wp:positionV relativeFrom="paragraph">
-            <wp:posOffset>-240030</wp:posOffset>
+            <wp:posOffset>-69850</wp:posOffset>
           </wp:positionV>
-          <wp:extent cx="1123950" cy="573215"/>
-          <wp:effectExtent l="0" t="0" r="0" b="0"/>
-          <wp:wrapNone/>
-          <wp:docPr id="11" name="Image 11"/>
+          <wp:extent cx="1675130" cy="859851"/>
+          <wp:effectExtent l="0" t="0" r="1270" b="0"/>
+          <wp:wrapThrough wrapText="bothSides">
+            <wp:wrapPolygon edited="0">
+              <wp:start x="0" y="0"/>
+              <wp:lineTo x="0" y="21058"/>
+              <wp:lineTo x="21371" y="21058"/>
+              <wp:lineTo x="21371" y="0"/>
+              <wp:lineTo x="0" y="0"/>
+            </wp:wrapPolygon>
+          </wp:wrapThrough>
+          <wp:docPr id="33" name="Image 33"/>
           <wp:cNvGraphicFramePr>
             <a:graphicFrameLocks xmlns:a="http://schemas.openxmlformats.org/drawingml/2006/main" noChangeAspect="1"/>
           </wp:cNvGraphicFramePr>
@@ -8770,7 +9155,7 @@
             <a:graphicData uri="http://schemas.openxmlformats.org/drawingml/2006/picture">
               <pic:pic xmlns:pic="http://schemas.openxmlformats.org/drawingml/2006/picture">
                 <pic:nvPicPr>
-                  <pic:cNvPr id="11" name="HES_SO.jpg"/>
+                  <pic:cNvPr id="0" name="HESSO-instit-quadri+and Arts.jpg"/>
                   <pic:cNvPicPr/>
                 </pic:nvPicPr>
                 <pic:blipFill>
@@ -8788,7 +9173,7 @@
                 <pic:spPr>
                   <a:xfrm>
                     <a:off x="0" y="0"/>
-                    <a:ext cx="1123950" cy="573215"/>
+                    <a:ext cx="1675130" cy="859851"/>
                   </a:xfrm>
                   <a:prstGeom prst="rect">
                     <a:avLst/>
@@ -8797,15 +9182,98 @@
               </pic:pic>
             </a:graphicData>
           </a:graphic>
-          <wp14:sizeRelH relativeFrom="margin">
-            <wp14:pctWidth>0</wp14:pctWidth>
-          </wp14:sizeRelH>
-          <wp14:sizeRelV relativeFrom="margin">
-            <wp14:pctHeight>0</wp14:pctHeight>
-          </wp14:sizeRelV>
         </wp:anchor>
       </w:drawing>
     </w:r>
+    <w:r>
+      <w:rPr>
+        <w:noProof/>
+        <w:color w:val="FF0000"/>
+        <w:lang w:eastAsia="fr-CH"/>
+      </w:rPr>
+      <w:drawing>
+        <wp:anchor distT="0" distB="0" distL="114300" distR="114300" simplePos="0" relativeHeight="251659264" behindDoc="0" locked="0" layoutInCell="1" allowOverlap="1" wp14:anchorId="58288C02" wp14:editId="2690106E">
+          <wp:simplePos x="0" y="0"/>
+          <wp:positionH relativeFrom="column">
+            <wp:posOffset>-433070</wp:posOffset>
+          </wp:positionH>
+          <wp:positionV relativeFrom="paragraph">
+            <wp:posOffset>-87630</wp:posOffset>
+          </wp:positionV>
+          <wp:extent cx="1966131" cy="525826"/>
+          <wp:effectExtent l="0" t="0" r="0" b="7620"/>
+          <wp:wrapThrough wrapText="bothSides">
+            <wp:wrapPolygon edited="0">
+              <wp:start x="0" y="0"/>
+              <wp:lineTo x="0" y="21130"/>
+              <wp:lineTo x="21349" y="21130"/>
+              <wp:lineTo x="21349" y="0"/>
+              <wp:lineTo x="0" y="0"/>
+            </wp:wrapPolygon>
+          </wp:wrapThrough>
+          <wp:docPr id="43" name="Image 43"/>
+          <wp:cNvGraphicFramePr>
+            <a:graphicFrameLocks xmlns:a="http://schemas.openxmlformats.org/drawingml/2006/main" noChangeAspect="1"/>
+          </wp:cNvGraphicFramePr>
+          <a:graphic xmlns:a="http://schemas.openxmlformats.org/drawingml/2006/main">
+            <a:graphicData uri="http://schemas.openxmlformats.org/drawingml/2006/picture">
+              <pic:pic xmlns:pic="http://schemas.openxmlformats.org/drawingml/2006/picture">
+                <pic:nvPicPr>
+                  <pic:cNvPr id="0" name="MSE.PNG"/>
+                  <pic:cNvPicPr/>
+                </pic:nvPicPr>
+                <pic:blipFill>
+                  <a:blip r:embed="rId2">
+                    <a:extLst>
+                      <a:ext uri="{28A0092B-C50C-407E-A947-70E740481C1C}">
+                        <a14:useLocalDpi xmlns:a14="http://schemas.microsoft.com/office/drawing/2010/main" val="0"/>
+                      </a:ext>
+                    </a:extLst>
+                  </a:blip>
+                  <a:stretch>
+                    <a:fillRect/>
+                  </a:stretch>
+                </pic:blipFill>
+                <pic:spPr>
+                  <a:xfrm>
+                    <a:off x="0" y="0"/>
+                    <a:ext cx="1966131" cy="525826"/>
+                  </a:xfrm>
+                  <a:prstGeom prst="rect">
+                    <a:avLst/>
+                  </a:prstGeom>
+                </pic:spPr>
+              </pic:pic>
+            </a:graphicData>
+          </a:graphic>
+        </wp:anchor>
+      </w:drawing>
+    </w:r>
+  </w:p>
+  <w:p>
+    <w:pPr>
+      <w:pStyle w:val="En-tte"/>
+    </w:pPr>
+  </w:p>
+  <w:p>
+    <w:pPr>
+      <w:pStyle w:val="En-tte"/>
+    </w:pPr>
+  </w:p>
+  <w:p>
+    <w:pPr>
+      <w:pStyle w:val="En-tte"/>
+    </w:pPr>
+  </w:p>
+  <w:p>
+    <w:pPr>
+      <w:pStyle w:val="En-tte"/>
+    </w:pPr>
+  </w:p>
+  <w:p>
+    <w:pPr>
+      <w:pStyle w:val="En-tte"/>
+    </w:pPr>
   </w:p>
 </w:hdr>
 </file>
@@ -9085,7 +9553,7 @@
     <w:lsdException w:name="Table Web 2" w:semiHidden="1" w:unhideWhenUsed="1"/>
     <w:lsdException w:name="Table Web 3" w:semiHidden="1" w:unhideWhenUsed="1"/>
     <w:lsdException w:name="Balloon Text" w:semiHidden="1" w:unhideWhenUsed="1"/>
-    <w:lsdException w:name="Table Grid" w:uiPriority="39"/>
+    <w:lsdException w:name="Table Grid" w:uiPriority="0"/>
     <w:lsdException w:name="Table Theme" w:semiHidden="1" w:unhideWhenUsed="1"/>
     <w:lsdException w:name="Placeholder Text" w:semiHidden="1"/>
     <w:lsdException w:name="No Spacing" w:uiPriority="1" w:qFormat="1"/>
@@ -9306,9 +9774,9 @@
   <w:style w:type="paragraph" w:default="1" w:styleId="Normal">
     <w:name w:val="Normal"/>
     <w:qFormat/>
-    <w:rsid w:val="00DC4C7E"/>
+    <w:rsid w:val="000C24A6"/>
     <w:rPr>
-      <w:rFonts w:ascii="Arial" w:hAnsi="Arial"/>
+      <w:rFonts w:ascii="Arial Narrow" w:hAnsi="Arial Narrow"/>
     </w:rPr>
   </w:style>
   <w:style w:type="paragraph" w:styleId="Titre1">
@@ -9318,7 +9786,7 @@
     <w:link w:val="Titre1Car"/>
     <w:uiPriority w:val="9"/>
     <w:qFormat/>
-    <w:rsid w:val="00865C6A"/>
+    <w:rsid w:val="000C24A6"/>
     <w:pPr>
       <w:keepNext/>
       <w:keepLines/>
@@ -9581,9 +10049,9 @@
     <w:basedOn w:val="Policepardfaut"/>
     <w:link w:val="Titre1"/>
     <w:uiPriority w:val="9"/>
-    <w:rsid w:val="00865C6A"/>
+    <w:rsid w:val="000C24A6"/>
     <w:rPr>
-      <w:rFonts w:ascii="Arial" w:eastAsiaTheme="majorEastAsia" w:hAnsi="Arial" w:cstheme="majorBidi"/>
+      <w:rFonts w:ascii="Arial Narrow" w:eastAsiaTheme="majorEastAsia" w:hAnsi="Arial Narrow" w:cstheme="majorBidi"/>
       <w:color w:val="2E74B5" w:themeColor="accent1" w:themeShade="BF"/>
       <w:sz w:val="40"/>
       <w:szCs w:val="32"/>
@@ -9872,6 +10340,76 @@
       <w:ind w:left="440"/>
     </w:pPr>
   </w:style>
+  <w:style w:type="paragraph" w:customStyle="1" w:styleId="PageGardeGrand">
+    <w:name w:val="PageGardeGrand"/>
+    <w:basedOn w:val="Normal"/>
+    <w:link w:val="PageGardeGrandCar"/>
+    <w:qFormat/>
+    <w:rsid w:val="00B461E6"/>
+    <w:pPr>
+      <w:autoSpaceDE w:val="0"/>
+      <w:autoSpaceDN w:val="0"/>
+      <w:adjustRightInd w:val="0"/>
+      <w:spacing w:after="60" w:line="240" w:lineRule="auto"/>
+      <w:jc w:val="right"/>
+    </w:pPr>
+    <w:rPr>
+      <w:rFonts w:eastAsia="Times New Roman" w:cs="ConduitITC-Light"/>
+      <w:bCs/>
+      <w:noProof/>
+      <w:color w:val="000000"/>
+      <w:sz w:val="50"/>
+      <w:szCs w:val="50"/>
+      <w:lang w:val="en-US" w:eastAsia="fr-CH"/>
+    </w:rPr>
+  </w:style>
+  <w:style w:type="character" w:customStyle="1" w:styleId="PageGardeGrandCar">
+    <w:name w:val="PageGardeGrand Car"/>
+    <w:basedOn w:val="Policepardfaut"/>
+    <w:link w:val="PageGardeGrand"/>
+    <w:rsid w:val="00B461E6"/>
+    <w:rPr>
+      <w:rFonts w:ascii="Arial Narrow" w:eastAsia="Times New Roman" w:hAnsi="Arial Narrow" w:cs="ConduitITC-Light"/>
+      <w:bCs/>
+      <w:noProof/>
+      <w:color w:val="000000"/>
+      <w:sz w:val="50"/>
+      <w:szCs w:val="50"/>
+      <w:lang w:val="en-US" w:eastAsia="fr-CH"/>
+    </w:rPr>
+  </w:style>
+  <w:style w:type="table" w:styleId="Grilledutableau">
+    <w:name w:val="Table Grid"/>
+    <w:basedOn w:val="TableauNormal"/>
+    <w:rsid w:val="009E6D08"/>
+    <w:pPr>
+      <w:spacing w:after="240" w:line="240" w:lineRule="auto"/>
+      <w:jc w:val="both"/>
+    </w:pPr>
+    <w:rPr>
+      <w:rFonts w:ascii="Times New Roman" w:eastAsia="Times New Roman" w:hAnsi="Times New Roman" w:cs="Times New Roman"/>
+      <w:sz w:val="20"/>
+      <w:szCs w:val="20"/>
+      <w:lang w:eastAsia="fr-CH"/>
+    </w:rPr>
+    <w:tblPr>
+      <w:tblInd w:w="0" w:type="dxa"/>
+      <w:tblBorders>
+        <w:top w:val="single" w:sz="4" w:space="0" w:color="auto"/>
+        <w:left w:val="single" w:sz="4" w:space="0" w:color="auto"/>
+        <w:bottom w:val="single" w:sz="4" w:space="0" w:color="auto"/>
+        <w:right w:val="single" w:sz="4" w:space="0" w:color="auto"/>
+        <w:insideH w:val="single" w:sz="4" w:space="0" w:color="auto"/>
+        <w:insideV w:val="single" w:sz="4" w:space="0" w:color="auto"/>
+      </w:tblBorders>
+      <w:tblCellMar>
+        <w:top w:w="0" w:type="dxa"/>
+        <w:left w:w="108" w:type="dxa"/>
+        <w:bottom w:w="0" w:type="dxa"/>
+        <w:right w:w="108" w:type="dxa"/>
+      </w:tblCellMar>
+    </w:tblPr>
+  </w:style>
 </w:styles>
 </file>
 
@@ -9914,6 +10452,13 @@
 
 <file path=word/glossary/fontTable.xml><?xml version="1.0" encoding="utf-8"?>
 <w:fonts xmlns:mc="http://schemas.openxmlformats.org/markup-compatibility/2006" xmlns:r="http://schemas.openxmlformats.org/officeDocument/2006/relationships" xmlns:w="http://schemas.openxmlformats.org/wordprocessingml/2006/main" xmlns:w14="http://schemas.microsoft.com/office/word/2010/wordml" xmlns:w15="http://schemas.microsoft.com/office/word/2012/wordml" mc:Ignorable="w14 w15">
+  <w:font w:name="Calibri">
+    <w:panose1 w:val="020F0502020204030204"/>
+    <w:charset w:val="00"/>
+    <w:family w:val="swiss"/>
+    <w:pitch w:val="variable"/>
+    <w:sig w:usb0="E00002FF" w:usb1="4000ACFF" w:usb2="00000001" w:usb3="00000000" w:csb0="0000019F" w:csb1="00000000"/>
+  </w:font>
   <w:font w:name="Times New Roman">
     <w:panose1 w:val="02020603050405020304"/>
     <w:charset w:val="00"/>
@@ -9921,12 +10466,19 @@
     <w:pitch w:val="variable"/>
     <w:sig w:usb0="E0002AFF" w:usb1="C0007843" w:usb2="00000009" w:usb3="00000000" w:csb0="000001FF" w:csb1="00000000"/>
   </w:font>
-  <w:font w:name="Calibri">
-    <w:panose1 w:val="020F0502020204030204"/>
+  <w:font w:name="Arial Narrow">
+    <w:panose1 w:val="020B0606020202030204"/>
     <w:charset w:val="00"/>
     <w:family w:val="swiss"/>
     <w:pitch w:val="variable"/>
-    <w:sig w:usb0="E00002FF" w:usb1="4000ACFF" w:usb2="00000001" w:usb3="00000000" w:csb0="0000019F" w:csb1="00000000"/>
+    <w:sig w:usb0="00000287" w:usb1="00000800" w:usb2="00000000" w:usb3="00000000" w:csb0="0000009F" w:csb1="00000000"/>
+  </w:font>
+  <w:font w:name="Calibri Light">
+    <w:panose1 w:val="020F0302020204030204"/>
+    <w:charset w:val="00"/>
+    <w:family w:val="swiss"/>
+    <w:pitch w:val="variable"/>
+    <w:sig w:usb0="A00002EF" w:usb1="4000207B" w:usb2="00000000" w:usb3="00000000" w:csb0="0000019F" w:csb1="00000000"/>
   </w:font>
   <w:font w:name="Arial">
     <w:panose1 w:val="020B0604020202020204"/>
@@ -9935,12 +10487,13 @@
     <w:pitch w:val="variable"/>
     <w:sig w:usb0="E0002AFF" w:usb1="C0007843" w:usb2="00000009" w:usb3="00000000" w:csb0="000001FF" w:csb1="00000000"/>
   </w:font>
-  <w:font w:name="Calibri Light">
-    <w:panose1 w:val="020F0302020204030204"/>
+  <w:font w:name="ConduitITC-Light">
+    <w:panose1 w:val="00000000000000000000"/>
     <w:charset w:val="00"/>
     <w:family w:val="swiss"/>
-    <w:pitch w:val="variable"/>
-    <w:sig w:usb0="A00002EF" w:usb1="4000207B" w:usb2="00000000" w:usb3="00000000" w:csb0="0000019F" w:csb1="00000000"/>
+    <w:notTrueType/>
+    <w:pitch w:val="default"/>
+    <w:sig w:usb0="00000003" w:usb1="00000000" w:usb2="00000000" w:usb3="00000000" w:csb0="00000001" w:csb1="00000000"/>
   </w:font>
 </w:fonts>
 </file>
@@ -9963,6 +10516,9 @@
     <w:rsidRoot w:val="00704FFA"/>
     <w:rsid w:val="00380D0B"/>
     <w:rsid w:val="00704FFA"/>
+    <w:rsid w:val="00BD66BC"/>
+    <w:rsid w:val="00CF40EB"/>
+    <w:rsid w:val="00F052CB"/>
   </w:rsids>
   <m:mathPr>
     <m:mathFont m:val="Cambria Math"/>
@@ -10715,7 +11271,7 @@
 </file>
 
 <file path=customXml/itemProps2.xml><?xml version="1.0" encoding="utf-8"?>
-<ds:datastoreItem xmlns:ds="http://schemas.openxmlformats.org/officeDocument/2006/customXml" ds:itemID="{E8F86C72-558A-4025-BA35-AB0633F1884B}">
+<ds:datastoreItem xmlns:ds="http://schemas.openxmlformats.org/officeDocument/2006/customXml" ds:itemID="{30208C9B-C8EB-4D27-AA17-E542B2471997}">
   <ds:schemaRefs>
     <ds:schemaRef ds:uri="http://schemas.openxmlformats.org/officeDocument/2006/bibliography"/>
   </ds:schemaRefs>

</xml_diff>

<commit_message>
fix rapport according to m. husser
</commit_message>
<xml_diff>
--- a/documentation/rapport.docx
+++ b/documentation/rapport.docx
@@ -3701,7 +3701,6 @@
                                   </w:sdtPr>
                                   <w:sdtEndPr/>
                                   <w:sdtContent>
-                                    <w:proofErr w:type="spellStart"/>
                                     <w:r>
                                       <w:rPr>
                                         <w:rFonts w:asciiTheme="majorHAnsi" w:eastAsiaTheme="majorEastAsia" w:hAnsiTheme="majorHAnsi" w:cstheme="majorBidi"/>
@@ -3709,37 +3708,7 @@
                                         <w:sz w:val="72"/>
                                         <w:szCs w:val="72"/>
                                       </w:rPr>
-                                      <w:t>Eye</w:t>
-                                    </w:r>
-                                    <w:proofErr w:type="spellEnd"/>
-                                    <w:r>
-                                      <w:rPr>
-                                        <w:rFonts w:asciiTheme="majorHAnsi" w:eastAsiaTheme="majorEastAsia" w:hAnsiTheme="majorHAnsi" w:cstheme="majorBidi"/>
-                                        <w:color w:val="262626" w:themeColor="text1" w:themeTint="D9"/>
-                                        <w:sz w:val="72"/>
-                                        <w:szCs w:val="72"/>
-                                      </w:rPr>
-                                      <w:t xml:space="preserve"> </w:t>
-                                    </w:r>
-                                    <w:proofErr w:type="spellStart"/>
-                                    <w:r>
-                                      <w:rPr>
-                                        <w:rFonts w:asciiTheme="majorHAnsi" w:eastAsiaTheme="majorEastAsia" w:hAnsiTheme="majorHAnsi" w:cstheme="majorBidi"/>
-                                        <w:color w:val="262626" w:themeColor="text1" w:themeTint="D9"/>
-                                        <w:sz w:val="72"/>
-                                        <w:szCs w:val="72"/>
-                                      </w:rPr>
-                                      <w:t>tracker</w:t>
-                                    </w:r>
-                                    <w:proofErr w:type="spellEnd"/>
-                                    <w:r>
-                                      <w:rPr>
-                                        <w:rFonts w:asciiTheme="majorHAnsi" w:eastAsiaTheme="majorEastAsia" w:hAnsiTheme="majorHAnsi" w:cstheme="majorBidi"/>
-                                        <w:color w:val="262626" w:themeColor="text1" w:themeTint="D9"/>
-                                        <w:sz w:val="72"/>
-                                        <w:szCs w:val="72"/>
-                                      </w:rPr>
-                                      <w:t xml:space="preserve"> pour visualiser des images</w:t>
+                                      <w:t>Eye tracker pour visualiser des images</w:t>
                                     </w:r>
                                   </w:sdtContent>
                                 </w:sdt>
@@ -3833,7 +3802,6 @@
                             </w:sdtPr>
                             <w:sdtEndPr/>
                             <w:sdtContent>
-                              <w:proofErr w:type="spellStart"/>
                               <w:r>
                                 <w:rPr>
                                   <w:rFonts w:asciiTheme="majorHAnsi" w:eastAsiaTheme="majorEastAsia" w:hAnsiTheme="majorHAnsi" w:cstheme="majorBidi"/>
@@ -3841,37 +3809,7 @@
                                   <w:sz w:val="72"/>
                                   <w:szCs w:val="72"/>
                                 </w:rPr>
-                                <w:t>Eye</w:t>
-                              </w:r>
-                              <w:proofErr w:type="spellEnd"/>
-                              <w:r>
-                                <w:rPr>
-                                  <w:rFonts w:asciiTheme="majorHAnsi" w:eastAsiaTheme="majorEastAsia" w:hAnsiTheme="majorHAnsi" w:cstheme="majorBidi"/>
-                                  <w:color w:val="262626" w:themeColor="text1" w:themeTint="D9"/>
-                                  <w:sz w:val="72"/>
-                                  <w:szCs w:val="72"/>
-                                </w:rPr>
-                                <w:t xml:space="preserve"> </w:t>
-                              </w:r>
-                              <w:proofErr w:type="spellStart"/>
-                              <w:r>
-                                <w:rPr>
-                                  <w:rFonts w:asciiTheme="majorHAnsi" w:eastAsiaTheme="majorEastAsia" w:hAnsiTheme="majorHAnsi" w:cstheme="majorBidi"/>
-                                  <w:color w:val="262626" w:themeColor="text1" w:themeTint="D9"/>
-                                  <w:sz w:val="72"/>
-                                  <w:szCs w:val="72"/>
-                                </w:rPr>
-                                <w:t>tracker</w:t>
-                              </w:r>
-                              <w:proofErr w:type="spellEnd"/>
-                              <w:r>
-                                <w:rPr>
-                                  <w:rFonts w:asciiTheme="majorHAnsi" w:eastAsiaTheme="majorEastAsia" w:hAnsiTheme="majorHAnsi" w:cstheme="majorBidi"/>
-                                  <w:color w:val="262626" w:themeColor="text1" w:themeTint="D9"/>
-                                  <w:sz w:val="72"/>
-                                  <w:szCs w:val="72"/>
-                                </w:rPr>
-                                <w:t xml:space="preserve"> pour visualiser des images</w:t>
+                                <w:t>Eye tracker pour visualiser des images</w:t>
                               </w:r>
                             </w:sdtContent>
                           </w:sdt>
@@ -4378,13 +4316,8 @@
           <w:r>
             <w:t>[</w:t>
           </w:r>
-          <w:proofErr w:type="spellStart"/>
           <w:r>
-            <w:t>Xyz</w:t>
-          </w:r>
-          <w:proofErr w:type="spellEnd"/>
-          <w:r>
-            <w:t>, Expert principal</w:t>
+            <w:t>Xyz, Expert principal</w:t>
           </w:r>
           <w:r>
             <w:t>]</w:t>
@@ -8958,13 +8891,8 @@
     </w:p>
     <w:p>
       <w:r>
-        <w:t>L’</w:t>
-      </w:r>
-      <w:proofErr w:type="spellStart"/>
-      <w:r>
-        <w:t>oculométrie</w:t>
-      </w:r>
-      <w:proofErr w:type="spellEnd"/>
+        <w:t>L’oculométrie</w:t>
+      </w:r>
       <w:r>
         <w:rPr>
           <w:rStyle w:val="Appelnotedebasdep"/>
@@ -8990,15 +8918,52 @@
         <w:t xml:space="preserve"> Ce projet a pour but de démontrer ce qu’il est possible de faire avec une technologie accessible</w:t>
       </w:r>
       <w:r>
-        <w:t xml:space="preserve"> (</w:t>
-      </w:r>
-      <w:proofErr w:type="spellStart"/>
-      <w:r>
-        <w:t>Tobii</w:t>
-      </w:r>
-      <w:proofErr w:type="spellEnd"/>
-      <w:r>
-        <w:t xml:space="preserve"> Rex) sans pour autant en exclure d’autres.</w:t>
+        <w:t xml:space="preserve"> (Tobii Rex</w:t>
+      </w:r>
+      <w:r>
+        <w:rPr>
+          <w:rStyle w:val="Appelnotedebasdep"/>
+        </w:rPr>
+        <w:footnoteReference w:id="2"/>
+      </w:r>
+      <w:r>
+        <w:t>) sans pour autant en exclure d’autres.</w:t>
+      </w:r>
+    </w:p>
+    <w:p>
+      <w:pPr>
+        <w:pStyle w:val="Titre2"/>
+      </w:pPr>
+      <w:r>
+        <w:t>Définition de l’oculométrie</w:t>
+      </w:r>
+    </w:p>
+    <w:p>
+      <w:r>
+        <w:rPr>
+          <w:i/>
+        </w:rPr>
+        <w:t>« </w:t>
+      </w:r>
+      <w:r>
+        <w:rPr>
+          <w:i/>
+        </w:rPr>
+        <w:t>L’oculométrie (en anglais Eye-tracking) regroupe un ensemble de techniques permettant d'enregistrer les mouvements oculaires. Les oculomètres les plus courants analysent des images de l'œil humain capturées par une caméra, souvent en lumière infrarouge, pour calculer la direction du regard du sujet. En fonction de la précision souhaitée, différentes caractéristiques de l'œil sont analysées. D'autres techniques sont basées sur les variations de potentiels électriques à la surface de la peau du visage ou encore sur les perturbations induites par une lentille spéciale sur un champ magnétique</w:t>
+      </w:r>
+      <w:r>
+        <w:rPr>
+          <w:i/>
+        </w:rPr>
+        <w:t> »</w:t>
+      </w:r>
+    </w:p>
+    <w:p>
+      <w:r>
+        <w:t>Source : wikipédia</w:t>
+      </w:r>
+      <w:r>
+        <w:t xml:space="preserve"> révision du 10 juillet 2013</w:t>
       </w:r>
     </w:p>
     <w:p>
@@ -9051,15 +9016,13 @@
         <w:t>Voici un état des lieux</w:t>
       </w:r>
       <w:r>
-        <w:t xml:space="preserve"> de ce qu’il se fait actuellement en matière d’</w:t>
-      </w:r>
-      <w:proofErr w:type="spellStart"/>
-      <w:r>
-        <w:t>oculométrie</w:t>
-      </w:r>
-      <w:proofErr w:type="spellEnd"/>
-      <w:r>
-        <w:t>.</w:t>
+        <w:t xml:space="preserve"> de ce qu’il se fait actuellement en matière d’oculométrie.</w:t>
+      </w:r>
+      <w:r>
+        <w:t xml:space="preserve"> Ce chapitre abord</w:t>
+      </w:r>
+      <w:r>
+        <w:t>era les bonnes pratiques à prendre en compte, une brève introduction aux techniques de captures « du regard » et terminera avec une sélection de domaines d’applications.</w:t>
       </w:r>
     </w:p>
     <w:p>
@@ -9074,15 +9037,7 @@
     </w:p>
     <w:p>
       <w:r>
-        <w:t>En matière d’</w:t>
-      </w:r>
-      <w:proofErr w:type="spellStart"/>
-      <w:r>
-        <w:t>oculométrie</w:t>
-      </w:r>
-      <w:proofErr w:type="spellEnd"/>
-      <w:r>
-        <w:t xml:space="preserve"> il est nécessaire de fai</w:t>
+        <w:t>En matière d’oculométrie il est nécessaire de fai</w:t>
       </w:r>
       <w:r>
         <w:t>re attention à plusieurs points. En effet, il pourrait être tentant de dire « Quand l’utilisateur cligne des yeux, alors fait l’action X ». Alors que justement, ceci est une erreur.</w:t>
@@ -9090,15 +9045,7 @@
     </w:p>
     <w:p>
       <w:r>
-        <w:t xml:space="preserve">Chez </w:t>
-      </w:r>
-      <w:proofErr w:type="spellStart"/>
-      <w:r>
-        <w:t>Tobii</w:t>
-      </w:r>
-      <w:proofErr w:type="spellEnd"/>
-      <w:r>
-        <w:t xml:space="preserve"> par exemple, ils utilisent une touche d’activation (sur le clavier).</w:t>
+        <w:t>Chez Tobii par exemple, ils utilisent une touche d’activation (sur le clavier).</w:t>
       </w:r>
       <w:r>
         <w:t xml:space="preserve"> Ainsi il suffit de regarder la zone que l’on désire activer, puis enfin appuyer sur cette touche.</w:t>
@@ -9364,13 +9311,8 @@
         <w:t xml:space="preserve"> - </w:t>
       </w:r>
       <w:r>
-        <w:t>vidéo-</w:t>
-      </w:r>
-      <w:proofErr w:type="spellStart"/>
-      <w:r>
-        <w:t>oculographie</w:t>
-      </w:r>
-      <w:proofErr w:type="spellEnd"/>
+        <w:t>vidéo-oculographie</w:t>
+      </w:r>
     </w:p>
     <w:p>
       <w:r>
@@ -9475,25 +9417,12 @@
         <w:t xml:space="preserve"> </w:t>
       </w:r>
       <w:r>
-        <w:t>vidéo-</w:t>
-      </w:r>
-      <w:proofErr w:type="spellStart"/>
-      <w:r>
-        <w:t>oculographie</w:t>
-      </w:r>
-      <w:proofErr w:type="spellEnd"/>
+        <w:t>vidéo-oculographie</w:t>
+      </w:r>
     </w:p>
     <w:p>
       <w:r>
-        <w:t xml:space="preserve">Cela nous donne un aperçu des progrès réalisés avec les </w:t>
-      </w:r>
-      <w:proofErr w:type="spellStart"/>
-      <w:r>
-        <w:t>Tobii</w:t>
-      </w:r>
-      <w:proofErr w:type="spellEnd"/>
-      <w:r>
-        <w:t xml:space="preserve"> Rex.</w:t>
+        <w:t>Cela nous donne un aperçu des progrès réalisés avec les Tobii Rex.</w:t>
       </w:r>
     </w:p>
     <w:p>
@@ -9501,13 +9430,8 @@
         <w:pStyle w:val="Titre3"/>
       </w:pPr>
       <w:r>
-        <w:t>électro-</w:t>
-      </w:r>
-      <w:proofErr w:type="spellStart"/>
-      <w:r>
-        <w:t>oculographique</w:t>
-      </w:r>
-      <w:proofErr w:type="spellEnd"/>
+        <w:t>électro-oculographique</w:t>
+      </w:r>
     </w:p>
     <w:p>
       <w:r>
@@ -9561,28 +9485,15 @@
         <w:t xml:space="preserve"> celle de la </w:t>
       </w:r>
       <w:r>
-        <w:t>vidéo-</w:t>
-      </w:r>
-      <w:proofErr w:type="spellStart"/>
-      <w:r>
-        <w:t>oculographie</w:t>
-      </w:r>
-      <w:proofErr w:type="spellEnd"/>
+        <w:t>vidéo-oculographie</w:t>
+      </w:r>
       <w:r>
         <w:t>. On utilise plusieurs éclairages infrarouges afin de pouvoir détecter des variations sur le reflet de la cornée.</w:t>
       </w:r>
     </w:p>
     <w:p>
       <w:r>
-        <w:t xml:space="preserve">Les </w:t>
-      </w:r>
-      <w:proofErr w:type="spellStart"/>
-      <w:r>
-        <w:t>Tobii</w:t>
-      </w:r>
-      <w:proofErr w:type="spellEnd"/>
-      <w:r>
-        <w:t xml:space="preserve"> Rex utilisent cette technique</w:t>
+        <w:t>Les Tobii Rex utilisent cette technique</w:t>
       </w:r>
     </w:p>
     <w:p>
@@ -9609,15 +9520,7 @@
         <w:t>utilisées</w:t>
       </w:r>
       <w:r>
-        <w:t xml:space="preserve"> l’</w:t>
-      </w:r>
-      <w:proofErr w:type="spellStart"/>
-      <w:r>
-        <w:t>oculométrie</w:t>
-      </w:r>
-      <w:proofErr w:type="spellEnd"/>
-      <w:r>
-        <w:t>.</w:t>
+        <w:t xml:space="preserve"> l’oculométrie.</w:t>
       </w:r>
     </w:p>
     <w:p>
@@ -9653,7 +9556,7 @@
         <w:rPr>
           <w:rStyle w:val="Appelnotedebasdep"/>
         </w:rPr>
-        <w:footnoteReference w:id="2"/>
+        <w:footnoteReference w:id="3"/>
       </w:r>
     </w:p>
     <w:p>
@@ -9665,7 +9568,13 @@
         </w:numPr>
       </w:pPr>
       <w:r>
-        <w:t>Assister un médecin lors d’une opération</w:t>
+        <w:t>Etudier la compétence d’un chirurgien</w:t>
+      </w:r>
+      <w:r>
+        <w:rPr>
+          <w:rStyle w:val="Appelnotedebasdep"/>
+        </w:rPr>
+        <w:footnoteReference w:id="4"/>
       </w:r>
     </w:p>
     <w:p>
@@ -9677,23 +9586,31 @@
         </w:numPr>
       </w:pPr>
       <w:r>
-        <w:t>Entrainer les yeux</w:t>
-      </w:r>
+        <w:t>Evaluer des étudiants en médecine</w:t>
+      </w:r>
+      <w:r>
+        <w:rPr>
+          <w:rStyle w:val="Appelnotedebasdep"/>
+        </w:rPr>
+        <w:footnoteReference w:id="5"/>
+      </w:r>
+      <w:bookmarkStart w:id="10" w:name="_GoBack"/>
+      <w:bookmarkEnd w:id="10"/>
     </w:p>
     <w:p>
       <w:pPr>
         <w:pStyle w:val="Titre3"/>
       </w:pPr>
-      <w:bookmarkStart w:id="10" w:name="_Toc385255825"/>
+      <w:bookmarkStart w:id="11" w:name="_Toc385255825"/>
       <w:r>
         <w:t>Conception d’interfaces graphiques</w:t>
       </w:r>
-      <w:bookmarkEnd w:id="10"/>
+      <w:bookmarkEnd w:id="11"/>
       <w:r>
         <w:rPr>
           <w:rStyle w:val="Appelnotedebasdep"/>
         </w:rPr>
-        <w:footnoteReference w:id="3"/>
+        <w:footnoteReference w:id="6"/>
       </w:r>
     </w:p>
     <w:p>
@@ -9704,23 +9621,7 @@
         <w:t xml:space="preserve">ncevoir une interface graphique. </w:t>
       </w:r>
       <w:r>
-        <w:t xml:space="preserve">En posant des </w:t>
-      </w:r>
-      <w:proofErr w:type="spellStart"/>
-      <w:r>
-        <w:t>eyes</w:t>
-      </w:r>
-      <w:proofErr w:type="spellEnd"/>
-      <w:r>
-        <w:t xml:space="preserve"> </w:t>
-      </w:r>
-      <w:proofErr w:type="spellStart"/>
-      <w:r>
-        <w:t>tracker</w:t>
-      </w:r>
-      <w:proofErr w:type="spellEnd"/>
-      <w:r>
-        <w:t xml:space="preserve"> sur un certain nombre de volontaire, nous pouvons recueillir des informations précieuses qui peuvent nous permettre de modifier notre interface.</w:t>
+        <w:t>En posant des eyes tracker sur un certain nombre de volontaire, nous pouvons recueillir des informations précieuses qui peuvent nous permettre de modifier notre interface.</w:t>
       </w:r>
     </w:p>
     <w:p>
@@ -9795,11 +9696,11 @@
       <w:pPr>
         <w:pStyle w:val="Titre3"/>
       </w:pPr>
-      <w:bookmarkStart w:id="11" w:name="_Toc385255826"/>
+      <w:bookmarkStart w:id="12" w:name="_Toc385255826"/>
       <w:r>
         <w:t>Les jeux</w:t>
       </w:r>
-      <w:bookmarkEnd w:id="11"/>
+      <w:bookmarkEnd w:id="12"/>
     </w:p>
     <w:p>
       <w:r>
@@ -9813,11 +9714,11 @@
       <w:pPr>
         <w:pStyle w:val="Titre3"/>
       </w:pPr>
-      <w:bookmarkStart w:id="12" w:name="_Toc385255827"/>
+      <w:bookmarkStart w:id="13" w:name="_Toc385255827"/>
       <w:r>
         <w:t>Militaire</w:t>
       </w:r>
-      <w:bookmarkEnd w:id="12"/>
+      <w:bookmarkEnd w:id="13"/>
     </w:p>
     <w:p>
       <w:r>
@@ -9827,7 +9728,7 @@
         <w:rPr>
           <w:rStyle w:val="Appelnotedebasdep"/>
         </w:rPr>
-        <w:footnoteReference w:id="4"/>
+        <w:footnoteReference w:id="7"/>
       </w:r>
       <w:r>
         <w:t xml:space="preserve"> qui leurs permettent d’être plus </w:t>
@@ -9848,53 +9749,43 @@
       <w:pPr>
         <w:pStyle w:val="Titre2"/>
       </w:pPr>
-      <w:bookmarkStart w:id="13" w:name="_Toc385255828"/>
+      <w:bookmarkStart w:id="14" w:name="_Toc385255828"/>
       <w:r>
         <w:lastRenderedPageBreak/>
         <w:t>Les nouveautés à attendre</w:t>
       </w:r>
-      <w:bookmarkEnd w:id="13"/>
+      <w:bookmarkEnd w:id="14"/>
+    </w:p>
+    <w:p>
+      <w:r>
+        <w:t>Toutes les entreprises ne sont pas bavardes sur leurs recherches et développements avec l’</w:t>
+      </w:r>
+      <w:r>
+        <w:t>oculométrie. Tobii nous ont quand même renseigné sur le sujet.</w:t>
+      </w:r>
     </w:p>
     <w:p>
       <w:pPr>
         <w:pStyle w:val="Titre3"/>
       </w:pPr>
-      <w:bookmarkStart w:id="14" w:name="_Toc385255829"/>
-      <w:proofErr w:type="spellStart"/>
-      <w:r>
-        <w:t>Tobii</w:t>
-      </w:r>
-      <w:proofErr w:type="spellEnd"/>
-      <w:r>
-        <w:t xml:space="preserve"> pour les jeux</w:t>
-      </w:r>
-      <w:bookmarkEnd w:id="14"/>
+      <w:bookmarkStart w:id="15" w:name="_Toc385255829"/>
+      <w:r>
+        <w:t>Tobii pour les jeux</w:t>
+      </w:r>
+      <w:bookmarkEnd w:id="15"/>
       <w:r>
         <w:rPr>
           <w:rStyle w:val="Appelnotedebasdep"/>
         </w:rPr>
-        <w:footnoteReference w:id="5"/>
+        <w:footnoteReference w:id="8"/>
       </w:r>
     </w:p>
     <w:p>
-      <w:proofErr w:type="spellStart"/>
-      <w:r>
-        <w:t>Tobii</w:t>
-      </w:r>
-      <w:proofErr w:type="spellEnd"/>
-      <w:r>
-        <w:t xml:space="preserve"> veulent tenter de fournir du matériels suffisamment réactifs pour les joueurs</w:t>
-      </w:r>
-      <w:r>
-        <w:t xml:space="preserve">. Car les </w:t>
-      </w:r>
-      <w:proofErr w:type="spellStart"/>
-      <w:r>
-        <w:t>Tobii</w:t>
-      </w:r>
-      <w:proofErr w:type="spellEnd"/>
-      <w:r>
-        <w:t xml:space="preserve"> Rex ne sont pas adaptées aux joueurs. Si ceux-ci font des gestes brusques, les yeux ne seront plus </w:t>
+      <w:r>
+        <w:t>Tobii veulent tenter de fournir du matériels suffisamment réactifs pour les joueurs</w:t>
+      </w:r>
+      <w:r>
+        <w:t xml:space="preserve">. Car les Tobii Rex ne sont pas adaptées aux joueurs. Si ceux-ci font des gestes brusques, les yeux ne seront plus </w:t>
       </w:r>
       <w:r>
         <w:t>détectés</w:t>
@@ -9907,45 +9798,33 @@
       <w:pPr>
         <w:pStyle w:val="Titre1"/>
       </w:pPr>
-      <w:bookmarkStart w:id="15" w:name="_Toc385255830"/>
+      <w:bookmarkStart w:id="16" w:name="_Toc385255830"/>
       <w:r>
         <w:t>Planification</w:t>
       </w:r>
-      <w:bookmarkEnd w:id="15"/>
+      <w:bookmarkEnd w:id="16"/>
     </w:p>
-    <w:p/>
+    <w:p>
+      <w:r>
+        <w:t>Ce chapitre arborera tout se qui touche à la planification, tel que la méthode de développement, la planification initial et après la première itération. En fin de chapitre, nous avons une analyse des déviations.</w:t>
+      </w:r>
+    </w:p>
     <w:p>
       <w:pPr>
         <w:pStyle w:val="Titre2"/>
       </w:pPr>
-      <w:bookmarkStart w:id="16" w:name="_Toc385255831"/>
+      <w:bookmarkStart w:id="17" w:name="_Toc385255831"/>
       <w:r>
         <w:t>Méthode de développement</w:t>
       </w:r>
-      <w:bookmarkEnd w:id="16"/>
+      <w:bookmarkEnd w:id="17"/>
     </w:p>
     <w:p>
       <w:r>
         <w:t>Nous avons choisi une méthode semi-itérative.</w:t>
       </w:r>
       <w:r>
-        <w:t xml:space="preserve"> À Chaque nouvelle itération, il y a un incrément logiciel (dans le sens ajout de </w:t>
-      </w:r>
-      <w:proofErr w:type="spellStart"/>
-      <w:r>
-        <w:t>features</w:t>
-      </w:r>
-      <w:proofErr w:type="spellEnd"/>
-      <w:r>
-        <w:t xml:space="preserve">) ainsi qu’une amélioration des </w:t>
-      </w:r>
-      <w:proofErr w:type="spellStart"/>
-      <w:r>
-        <w:t>features</w:t>
-      </w:r>
-      <w:proofErr w:type="spellEnd"/>
-      <w:r>
-        <w:t xml:space="preserve"> précédentes.</w:t>
+        <w:t xml:space="preserve"> À Chaque nouvelle itération, il y a un incrément logiciel (dans le sens ajout de features) ainsi qu’une amélioration des features précédentes.</w:t>
       </w:r>
     </w:p>
     <w:p>
@@ -9973,12 +9852,7 @@
         <w:t>, car elle permet de se baser sur l’expérience acquis sur le prototype précédant pour améliorer le prochain.</w:t>
       </w:r>
       <w:r>
-        <w:t xml:space="preserve"> Ceci est très utile quand on ne maîtrise pas ou peu la technologie dans laquelle on développ</w:t>
-      </w:r>
-      <w:bookmarkStart w:id="17" w:name="_GoBack"/>
-      <w:bookmarkEnd w:id="17"/>
-      <w:r>
-        <w:t>e.</w:t>
+        <w:t xml:space="preserve"> Ceci est très utile quand on ne maîtrise pas ou peu la technologie dans laquelle on développe.</w:t>
       </w:r>
     </w:p>
     <w:p>
@@ -10032,7 +9906,41 @@
       </w:r>
       <w:bookmarkEnd w:id="21"/>
     </w:p>
-    <w:p/>
+    <w:p>
+      <w:r>
+        <w:t xml:space="preserve">Ce chapitre concerne l’analyse et les </w:t>
+      </w:r>
+      <w:r>
+        <w:t>réflexion</w:t>
+      </w:r>
+      <w:r>
+        <w:t xml:space="preserve">s effectuées </w:t>
+      </w:r>
+      <w:r>
+        <w:t>afin de répondre aux exigences du projet</w:t>
+      </w:r>
+      <w:r>
+        <w:t>.</w:t>
+      </w:r>
+      <w:r>
+        <w:t xml:space="preserve"> Nous avons </w:t>
+      </w:r>
+      <w:r>
+        <w:t>analysé</w:t>
+      </w:r>
+      <w:r>
+        <w:t xml:space="preserve"> le fonctionnement du</w:t>
+      </w:r>
+      <w:r>
+        <w:t xml:space="preserve"> SDK fournit par Tobii, les choix des technologies et des diagrammes des cas d’utilisation</w:t>
+      </w:r>
+      <w:r>
+        <w:t>s</w:t>
+      </w:r>
+      <w:r>
+        <w:t>.</w:t>
+      </w:r>
+    </w:p>
     <w:p>
       <w:pPr>
         <w:pStyle w:val="Titre2"/>
@@ -10049,12 +9957,10 @@
         <w:pStyle w:val="Titre3"/>
       </w:pPr>
       <w:bookmarkStart w:id="23" w:name="_Toc385255837"/>
-      <w:proofErr w:type="spellStart"/>
       <w:r>
         <w:t>Interactor</w:t>
       </w:r>
       <w:bookmarkEnd w:id="23"/>
-      <w:proofErr w:type="spellEnd"/>
     </w:p>
     <w:p/>
     <w:p>
@@ -10062,12 +9968,10 @@
         <w:pStyle w:val="Titre3"/>
       </w:pPr>
       <w:bookmarkStart w:id="24" w:name="_Toc385255838"/>
-      <w:proofErr w:type="spellStart"/>
       <w:r>
         <w:t>Query</w:t>
       </w:r>
       <w:bookmarkEnd w:id="24"/>
-      <w:proofErr w:type="spellEnd"/>
     </w:p>
     <w:p/>
     <w:p/>
@@ -10138,6 +10042,9 @@
         <w:t>Diagrammes des cas d’utilisation</w:t>
       </w:r>
       <w:bookmarkEnd w:id="30"/>
+      <w:r>
+        <w:t>s</w:t>
+      </w:r>
     </w:p>
     <w:p/>
     <w:p>
@@ -10199,6 +10106,7 @@
       </w:pPr>
       <w:bookmarkStart w:id="35" w:name="_Toc385255849"/>
       <w:r>
+        <w:lastRenderedPageBreak/>
         <w:t>Menu principale</w:t>
       </w:r>
       <w:bookmarkEnd w:id="35"/>
@@ -10210,7 +10118,6 @@
       </w:pPr>
       <w:bookmarkStart w:id="36" w:name="_Toc385255850"/>
       <w:r>
-        <w:lastRenderedPageBreak/>
         <w:t>Menu de navigation</w:t>
       </w:r>
       <w:bookmarkEnd w:id="36"/>
@@ -10281,15 +10188,7 @@
       </w:pPr>
       <w:bookmarkStart w:id="42" w:name="_Toc385255856"/>
       <w:r>
-        <w:t xml:space="preserve">Utiliser une autre technologie que </w:t>
-      </w:r>
-      <w:proofErr w:type="spellStart"/>
-      <w:r>
-        <w:t>Tobii</w:t>
-      </w:r>
-      <w:proofErr w:type="spellEnd"/>
-      <w:r>
-        <w:t xml:space="preserve"> Rex</w:t>
+        <w:t>Utiliser une autre technologie que Tobii Rex</w:t>
       </w:r>
       <w:bookmarkEnd w:id="42"/>
     </w:p>
@@ -10605,7 +10504,7 @@
               <w:szCs w:val="18"/>
               <w:lang w:val="fr-FR"/>
             </w:rPr>
-            <w:t>8</w:t>
+            <w:t>6</w:t>
           </w:r>
           <w:r>
             <w:rPr>
@@ -10681,16 +10580,10 @@
         <w:footnoteRef/>
       </w:r>
       <w:r>
-        <w:rPr>
-          <w:rStyle w:val="Appelnotedebasdep"/>
-        </w:rPr>
-        <w:footnoteRef/>
-      </w:r>
-      <w:r>
         <w:t xml:space="preserve"> </w:t>
       </w:r>
       <w:r>
-        <w:t>http://www.club-44.ch/media-c44/c44-p-53315f6501d43.pdf</w:t>
+        <w:t>http://www.tobii.com/en/eye-experience/buy/rex/</w:t>
       </w:r>
     </w:p>
   </w:footnote>
@@ -10706,10 +10599,16 @@
         <w:footnoteRef/>
       </w:r>
       <w:r>
+        <w:rPr>
+          <w:rStyle w:val="Appelnotedebasdep"/>
+        </w:rPr>
+        <w:footnoteRef/>
+      </w:r>
+      <w:r>
         <w:t xml:space="preserve"> </w:t>
       </w:r>
       <w:r>
-        <w:t>http://www.tobii.com/fr/eye-tracking-research/global/research/usability/</w:t>
+        <w:t>http://www.club-44.ch/media-c44/c44-p-53315f6501d43.pdf</w:t>
       </w:r>
     </w:p>
   </w:footnote>
@@ -10728,11 +10627,68 @@
         <w:t xml:space="preserve"> </w:t>
       </w:r>
       <w:r>
-        <w:t>http://en.wikipedia.org/wiki/Helmet-mounted_display</w:t>
+        <w:t>http://eyecomresearch.com/eyetrackingresearch/eye-tracking-as-a-medical-training-device/</w:t>
       </w:r>
     </w:p>
   </w:footnote>
   <w:footnote w:id="5">
+    <w:p>
+      <w:pPr>
+        <w:pStyle w:val="Notedebasdepage"/>
+      </w:pPr>
+      <w:r>
+        <w:rPr>
+          <w:rStyle w:val="Appelnotedebasdep"/>
+        </w:rPr>
+        <w:footnoteRef/>
+      </w:r>
+      <w:r>
+        <w:t xml:space="preserve"> </w:t>
+      </w:r>
+      <w:r>
+        <w:t>http://www.smivision.com/fileadmin/user_upload/downloads/case_studies/cs_smi_medicaldiagnosis.pdf</w:t>
+      </w:r>
+    </w:p>
+  </w:footnote>
+  <w:footnote w:id="6">
+    <w:p>
+      <w:pPr>
+        <w:pStyle w:val="Notedebasdepage"/>
+      </w:pPr>
+      <w:r>
+        <w:rPr>
+          <w:rStyle w:val="Appelnotedebasdep"/>
+        </w:rPr>
+        <w:footnoteRef/>
+      </w:r>
+      <w:r>
+        <w:t xml:space="preserve"> </w:t>
+      </w:r>
+      <w:r>
+        <w:t>http://www.tobii.com/fr/eye-tracking-research/global/research/usability/</w:t>
+      </w:r>
+    </w:p>
+  </w:footnote>
+  <w:footnote w:id="7">
+    <w:p>
+      <w:pPr>
+        <w:pStyle w:val="Notedebasdepage"/>
+      </w:pPr>
+      <w:r>
+        <w:rPr>
+          <w:rStyle w:val="Appelnotedebasdep"/>
+        </w:rPr>
+        <w:footnoteRef/>
+      </w:r>
+      <w:r>
+        <w:t xml:space="preserve"> </w:t>
+      </w:r>
+      <w:r>
+        <w:t>http://en.wikipedia.org/wiki/Helmet-mounted_display</w:t>
+      </w:r>
+    </w:p>
+  </w:footnote>
+  <w:footnote w:id="8">
     <w:p>
       <w:pPr>
         <w:pStyle w:val="Notedebasdepage"/>
@@ -14040,6 +13996,13 @@
         </dgm:presLayoutVars>
       </dgm:prSet>
       <dgm:spPr/>
+      <dgm:t>
+        <a:bodyPr/>
+        <a:lstStyle/>
+        <a:p>
+          <a:endParaRPr lang="fr-CH"/>
+        </a:p>
+      </dgm:t>
     </dgm:pt>
     <dgm:pt modelId="{C7BCEDDE-4680-46AB-98B0-B316E770ED5F}" type="pres">
       <dgm:prSet presAssocID="{FDD91FF5-19B1-484A-A1F5-8C5C55C2945A}" presName="Background" presStyleLbl="bgImgPlace1" presStyleIdx="0" presStyleCnt="1"/>
@@ -14094,16 +14057,16 @@
   </dgm:ptLst>
   <dgm:cxnLst>
     <dgm:cxn modelId="{7238B200-29F1-4B57-9FCD-F69F290E68DF}" srcId="{FDD91FF5-19B1-484A-A1F5-8C5C55C2945A}" destId="{1DC841E7-CEF4-4574-95D5-1CDB5E150F90}" srcOrd="0" destOrd="0" parTransId="{4F397E5F-7F02-41A2-B8E5-990E65EF1D7E}" sibTransId="{9008BB8E-191D-40DA-8CB3-FDBDEF095643}"/>
-    <dgm:cxn modelId="{EFE3F66F-683D-442A-B5EC-1DF67A60FF95}" type="presOf" srcId="{FDD91FF5-19B1-484A-A1F5-8C5C55C2945A}" destId="{197F1980-96D4-4BE4-BB20-3FC6A4E0D96E}" srcOrd="0" destOrd="0" presId="urn:microsoft.com/office/officeart/2009/3/layout/PlusandMinus"/>
+    <dgm:cxn modelId="{50922134-8A4B-42A9-B486-E0F482149CA5}" type="presOf" srcId="{FDD91FF5-19B1-484A-A1F5-8C5C55C2945A}" destId="{197F1980-96D4-4BE4-BB20-3FC6A4E0D96E}" srcOrd="0" destOrd="0" presId="urn:microsoft.com/office/officeart/2009/3/layout/PlusandMinus"/>
     <dgm:cxn modelId="{6593EC95-90B5-4BD7-9AF9-53B9C0E20653}" srcId="{FDD91FF5-19B1-484A-A1F5-8C5C55C2945A}" destId="{5E323607-36ED-4755-9F0D-506B8C47A87F}" srcOrd="1" destOrd="0" parTransId="{DA8FFD74-6616-42D9-888A-B94B42919EEE}" sibTransId="{FAEAE885-5050-4345-98B9-26294ACB64EC}"/>
-    <dgm:cxn modelId="{A9EE9702-9AC4-4C98-8A39-BFB35D9C9EC9}" type="presOf" srcId="{5E323607-36ED-4755-9F0D-506B8C47A87F}" destId="{9F8B435D-09A8-4002-A8C0-33504381FEC9}" srcOrd="0" destOrd="0" presId="urn:microsoft.com/office/officeart/2009/3/layout/PlusandMinus"/>
-    <dgm:cxn modelId="{E050AA53-7D34-4BA4-AAC2-4E243D6496A8}" type="presOf" srcId="{1DC841E7-CEF4-4574-95D5-1CDB5E150F90}" destId="{A04A760F-5A60-47B1-8F7E-75F82AF8C630}" srcOrd="0" destOrd="0" presId="urn:microsoft.com/office/officeart/2009/3/layout/PlusandMinus"/>
-    <dgm:cxn modelId="{E73A8A08-0248-4E05-878D-B161D7CEA0CE}" type="presParOf" srcId="{197F1980-96D4-4BE4-BB20-3FC6A4E0D96E}" destId="{C7BCEDDE-4680-46AB-98B0-B316E770ED5F}" srcOrd="0" destOrd="0" presId="urn:microsoft.com/office/officeart/2009/3/layout/PlusandMinus"/>
-    <dgm:cxn modelId="{EA85076D-B9C1-43D1-AE5F-6CB58BF01663}" type="presParOf" srcId="{197F1980-96D4-4BE4-BB20-3FC6A4E0D96E}" destId="{A04A760F-5A60-47B1-8F7E-75F82AF8C630}" srcOrd="1" destOrd="0" presId="urn:microsoft.com/office/officeart/2009/3/layout/PlusandMinus"/>
-    <dgm:cxn modelId="{4E0ED769-1F26-4284-B46B-2AB2460C39E3}" type="presParOf" srcId="{197F1980-96D4-4BE4-BB20-3FC6A4E0D96E}" destId="{9F8B435D-09A8-4002-A8C0-33504381FEC9}" srcOrd="2" destOrd="0" presId="urn:microsoft.com/office/officeart/2009/3/layout/PlusandMinus"/>
-    <dgm:cxn modelId="{34275E44-7EB1-47E0-A538-C4C73CAD7D23}" type="presParOf" srcId="{197F1980-96D4-4BE4-BB20-3FC6A4E0D96E}" destId="{6D708019-4557-4BC1-B5A8-3E9BD9B3A4B2}" srcOrd="3" destOrd="0" presId="urn:microsoft.com/office/officeart/2009/3/layout/PlusandMinus"/>
-    <dgm:cxn modelId="{FC11FF19-BFED-4342-A48E-3C1562095BC5}" type="presParOf" srcId="{197F1980-96D4-4BE4-BB20-3FC6A4E0D96E}" destId="{F7997F91-1B49-4255-82E5-1CC29D6B748D}" srcOrd="4" destOrd="0" presId="urn:microsoft.com/office/officeart/2009/3/layout/PlusandMinus"/>
-    <dgm:cxn modelId="{8B1466C3-E5AF-4477-A05B-EFE930EB1DD7}" type="presParOf" srcId="{197F1980-96D4-4BE4-BB20-3FC6A4E0D96E}" destId="{8F6CCBC2-D656-437B-8472-7C13A8FD8C2E}" srcOrd="5" destOrd="0" presId="urn:microsoft.com/office/officeart/2009/3/layout/PlusandMinus"/>
+    <dgm:cxn modelId="{D9D9540B-0E1D-43FA-A9CA-B1C5866A5E04}" type="presOf" srcId="{5E323607-36ED-4755-9F0D-506B8C47A87F}" destId="{9F8B435D-09A8-4002-A8C0-33504381FEC9}" srcOrd="0" destOrd="0" presId="urn:microsoft.com/office/officeart/2009/3/layout/PlusandMinus"/>
+    <dgm:cxn modelId="{18860516-1F8F-4C40-A470-956922650080}" type="presOf" srcId="{1DC841E7-CEF4-4574-95D5-1CDB5E150F90}" destId="{A04A760F-5A60-47B1-8F7E-75F82AF8C630}" srcOrd="0" destOrd="0" presId="urn:microsoft.com/office/officeart/2009/3/layout/PlusandMinus"/>
+    <dgm:cxn modelId="{261B9417-18BF-4728-BD66-65E72FF8955E}" type="presParOf" srcId="{197F1980-96D4-4BE4-BB20-3FC6A4E0D96E}" destId="{C7BCEDDE-4680-46AB-98B0-B316E770ED5F}" srcOrd="0" destOrd="0" presId="urn:microsoft.com/office/officeart/2009/3/layout/PlusandMinus"/>
+    <dgm:cxn modelId="{6EFB09B9-169E-4B22-BE9A-D0ED7B9DD09D}" type="presParOf" srcId="{197F1980-96D4-4BE4-BB20-3FC6A4E0D96E}" destId="{A04A760F-5A60-47B1-8F7E-75F82AF8C630}" srcOrd="1" destOrd="0" presId="urn:microsoft.com/office/officeart/2009/3/layout/PlusandMinus"/>
+    <dgm:cxn modelId="{514E6E81-5645-4C69-AE0D-1CA189048293}" type="presParOf" srcId="{197F1980-96D4-4BE4-BB20-3FC6A4E0D96E}" destId="{9F8B435D-09A8-4002-A8C0-33504381FEC9}" srcOrd="2" destOrd="0" presId="urn:microsoft.com/office/officeart/2009/3/layout/PlusandMinus"/>
+    <dgm:cxn modelId="{7DBA7AE1-5634-4F35-87E4-708DC0CA94FE}" type="presParOf" srcId="{197F1980-96D4-4BE4-BB20-3FC6A4E0D96E}" destId="{6D708019-4557-4BC1-B5A8-3E9BD9B3A4B2}" srcOrd="3" destOrd="0" presId="urn:microsoft.com/office/officeart/2009/3/layout/PlusandMinus"/>
+    <dgm:cxn modelId="{E6BC2BC6-4F4C-4A4F-A9E7-993A8FB7A561}" type="presParOf" srcId="{197F1980-96D4-4BE4-BB20-3FC6A4E0D96E}" destId="{F7997F91-1B49-4255-82E5-1CC29D6B748D}" srcOrd="4" destOrd="0" presId="urn:microsoft.com/office/officeart/2009/3/layout/PlusandMinus"/>
+    <dgm:cxn modelId="{6F63ED47-94D5-4A70-B737-24AD61150ECD}" type="presParOf" srcId="{197F1980-96D4-4BE4-BB20-3FC6A4E0D96E}" destId="{8F6CCBC2-D656-437B-8472-7C13A8FD8C2E}" srcOrd="5" destOrd="0" presId="urn:microsoft.com/office/officeart/2009/3/layout/PlusandMinus"/>
   </dgm:cxnLst>
   <dgm:bg/>
   <dgm:whole/>
@@ -14281,6 +14244,13 @@
         </dgm:presLayoutVars>
       </dgm:prSet>
       <dgm:spPr/>
+      <dgm:t>
+        <a:bodyPr/>
+        <a:lstStyle/>
+        <a:p>
+          <a:endParaRPr lang="fr-CH"/>
+        </a:p>
+      </dgm:t>
     </dgm:pt>
     <dgm:pt modelId="{CDF11527-FDDC-4C2B-A68C-3D207B287868}" type="pres">
       <dgm:prSet presAssocID="{622694B1-C3F4-4674-9000-22BAD36732CC}" presName="parentText" presStyleLbl="node1" presStyleIdx="0" presStyleCnt="2">
@@ -14305,6 +14275,13 @@
         </dgm:presLayoutVars>
       </dgm:prSet>
       <dgm:spPr/>
+      <dgm:t>
+        <a:bodyPr/>
+        <a:lstStyle/>
+        <a:p>
+          <a:endParaRPr lang="fr-CH"/>
+        </a:p>
+      </dgm:t>
     </dgm:pt>
     <dgm:pt modelId="{6D0F6690-6CE0-4F46-B33F-B116A98E323F}" type="pres">
       <dgm:prSet presAssocID="{8FDDA408-630B-4DD0-BA7C-4A97E5AAFC54}" presName="parentText" presStyleLbl="node1" presStyleIdx="1" presStyleCnt="2">
@@ -14340,18 +14317,18 @@
   </dgm:ptLst>
   <dgm:cxnLst>
     <dgm:cxn modelId="{8AD9E2FE-3ADE-4ECE-8A66-9E7E4CAC0C4B}" srcId="{422C84A8-29C8-427C-A207-F9034AF7F951}" destId="{8FDDA408-630B-4DD0-BA7C-4A97E5AAFC54}" srcOrd="1" destOrd="0" parTransId="{B106DB8C-75C2-4A2B-B085-A846B3454CF4}" sibTransId="{77D172C6-AE5A-4DCE-8AB3-637FF3FAA7ED}"/>
-    <dgm:cxn modelId="{19162F00-FC8F-48BF-A19B-59B3FC1AC377}" type="presOf" srcId="{16B98DB6-70D8-4A96-A4FA-44AB585BA5FC}" destId="{7A8DB2D9-A7E0-4A11-8A8D-238BB3AB4E16}" srcOrd="0" destOrd="0" presId="urn:microsoft.com/office/officeart/2005/8/layout/vList2"/>
-    <dgm:cxn modelId="{0A81DCE7-6CF6-4AF5-B8EA-E67E6AADFA89}" type="presOf" srcId="{622694B1-C3F4-4674-9000-22BAD36732CC}" destId="{CDF11527-FDDC-4C2B-A68C-3D207B287868}" srcOrd="0" destOrd="0" presId="urn:microsoft.com/office/officeart/2005/8/layout/vList2"/>
-    <dgm:cxn modelId="{4F6A5CD7-12A2-429E-B706-DD17329399F5}" type="presOf" srcId="{BA53D7E6-FDA8-4C23-8041-4423ECB343A7}" destId="{A98F8664-6AA5-40F5-B72E-5857967B0704}" srcOrd="0" destOrd="0" presId="urn:microsoft.com/office/officeart/2005/8/layout/vList2"/>
-    <dgm:cxn modelId="{A303E765-22E8-44AA-9288-B3020CAF9C4D}" type="presOf" srcId="{422C84A8-29C8-427C-A207-F9034AF7F951}" destId="{CB57D7FF-D2B1-4F92-8083-060B26B536F8}" srcOrd="0" destOrd="0" presId="urn:microsoft.com/office/officeart/2005/8/layout/vList2"/>
+    <dgm:cxn modelId="{AEB36991-34AF-42A4-9665-2DAE5DEE606A}" type="presOf" srcId="{8FDDA408-630B-4DD0-BA7C-4A97E5AAFC54}" destId="{6D0F6690-6CE0-4F46-B33F-B116A98E323F}" srcOrd="0" destOrd="0" presId="urn:microsoft.com/office/officeart/2005/8/layout/vList2"/>
+    <dgm:cxn modelId="{5DFAEBBA-6C0D-446D-AC72-3FFBB26A160C}" type="presOf" srcId="{16B98DB6-70D8-4A96-A4FA-44AB585BA5FC}" destId="{7A8DB2D9-A7E0-4A11-8A8D-238BB3AB4E16}" srcOrd="0" destOrd="0" presId="urn:microsoft.com/office/officeart/2005/8/layout/vList2"/>
+    <dgm:cxn modelId="{1514F334-6911-40FA-B712-EF22AB515FAF}" type="presOf" srcId="{BA53D7E6-FDA8-4C23-8041-4423ECB343A7}" destId="{A98F8664-6AA5-40F5-B72E-5857967B0704}" srcOrd="0" destOrd="0" presId="urn:microsoft.com/office/officeart/2005/8/layout/vList2"/>
+    <dgm:cxn modelId="{7837FFD8-C0FE-420B-8BD3-3380259A39D7}" type="presOf" srcId="{622694B1-C3F4-4674-9000-22BAD36732CC}" destId="{CDF11527-FDDC-4C2B-A68C-3D207B287868}" srcOrd="0" destOrd="0" presId="urn:microsoft.com/office/officeart/2005/8/layout/vList2"/>
     <dgm:cxn modelId="{447068D0-443F-4D69-A5CA-AC2E1E0A451F}" srcId="{422C84A8-29C8-427C-A207-F9034AF7F951}" destId="{622694B1-C3F4-4674-9000-22BAD36732CC}" srcOrd="0" destOrd="0" parTransId="{758A53DB-F7A3-4880-B9B4-DC86C481217A}" sibTransId="{26FBFC20-031B-4D6F-82AD-A5C6BC0A6CE0}"/>
     <dgm:cxn modelId="{2E517667-C5C2-4FCE-811B-BCB00F1AAF61}" srcId="{622694B1-C3F4-4674-9000-22BAD36732CC}" destId="{16B98DB6-70D8-4A96-A4FA-44AB585BA5FC}" srcOrd="0" destOrd="0" parTransId="{15EF6235-CE32-424E-A07D-07F318D24559}" sibTransId="{8E419184-1402-4EC7-B122-DC745D688A94}"/>
-    <dgm:cxn modelId="{6F729551-1A81-4302-9E14-3509020D9600}" type="presOf" srcId="{8FDDA408-630B-4DD0-BA7C-4A97E5AAFC54}" destId="{6D0F6690-6CE0-4F46-B33F-B116A98E323F}" srcOrd="0" destOrd="0" presId="urn:microsoft.com/office/officeart/2005/8/layout/vList2"/>
+    <dgm:cxn modelId="{6A554403-E17A-49AD-AA4E-F0BB163AA3A5}" type="presOf" srcId="{422C84A8-29C8-427C-A207-F9034AF7F951}" destId="{CB57D7FF-D2B1-4F92-8083-060B26B536F8}" srcOrd="0" destOrd="0" presId="urn:microsoft.com/office/officeart/2005/8/layout/vList2"/>
     <dgm:cxn modelId="{4BAED9C0-6F3A-4CDB-A609-971187C4243C}" srcId="{8FDDA408-630B-4DD0-BA7C-4A97E5AAFC54}" destId="{BA53D7E6-FDA8-4C23-8041-4423ECB343A7}" srcOrd="0" destOrd="0" parTransId="{2B59997D-50C0-4DA8-A78E-E768DA853C9B}" sibTransId="{1FE736CD-70A9-4299-941F-B37876A7B3D4}"/>
-    <dgm:cxn modelId="{94B54684-E308-4DF9-9CB9-7800C762F9BF}" type="presParOf" srcId="{CB57D7FF-D2B1-4F92-8083-060B26B536F8}" destId="{CDF11527-FDDC-4C2B-A68C-3D207B287868}" srcOrd="0" destOrd="0" presId="urn:microsoft.com/office/officeart/2005/8/layout/vList2"/>
-    <dgm:cxn modelId="{416100B9-C9D8-48DE-906E-B8DBEFB30B14}" type="presParOf" srcId="{CB57D7FF-D2B1-4F92-8083-060B26B536F8}" destId="{7A8DB2D9-A7E0-4A11-8A8D-238BB3AB4E16}" srcOrd="1" destOrd="0" presId="urn:microsoft.com/office/officeart/2005/8/layout/vList2"/>
-    <dgm:cxn modelId="{E148B2CC-ECD6-41A7-A116-9B1E4C5E2236}" type="presParOf" srcId="{CB57D7FF-D2B1-4F92-8083-060B26B536F8}" destId="{6D0F6690-6CE0-4F46-B33F-B116A98E323F}" srcOrd="2" destOrd="0" presId="urn:microsoft.com/office/officeart/2005/8/layout/vList2"/>
-    <dgm:cxn modelId="{6690414C-7D2F-4079-B601-411DFC0D44BE}" type="presParOf" srcId="{CB57D7FF-D2B1-4F92-8083-060B26B536F8}" destId="{A98F8664-6AA5-40F5-B72E-5857967B0704}" srcOrd="3" destOrd="0" presId="urn:microsoft.com/office/officeart/2005/8/layout/vList2"/>
+    <dgm:cxn modelId="{9AE6F655-A9EA-4A37-950A-34921BF2AF19}" type="presParOf" srcId="{CB57D7FF-D2B1-4F92-8083-060B26B536F8}" destId="{CDF11527-FDDC-4C2B-A68C-3D207B287868}" srcOrd="0" destOrd="0" presId="urn:microsoft.com/office/officeart/2005/8/layout/vList2"/>
+    <dgm:cxn modelId="{A3B6F2CB-1743-4CB7-A93B-7AB3F1917893}" type="presParOf" srcId="{CB57D7FF-D2B1-4F92-8083-060B26B536F8}" destId="{7A8DB2D9-A7E0-4A11-8A8D-238BB3AB4E16}" srcOrd="1" destOrd="0" presId="urn:microsoft.com/office/officeart/2005/8/layout/vList2"/>
+    <dgm:cxn modelId="{C080602F-2D79-475C-9D18-284276EAB793}" type="presParOf" srcId="{CB57D7FF-D2B1-4F92-8083-060B26B536F8}" destId="{6D0F6690-6CE0-4F46-B33F-B116A98E323F}" srcOrd="2" destOrd="0" presId="urn:microsoft.com/office/officeart/2005/8/layout/vList2"/>
+    <dgm:cxn modelId="{98EB9FF8-A8DF-419A-9506-62EC5322027E}" type="presParOf" srcId="{CB57D7FF-D2B1-4F92-8083-060B26B536F8}" destId="{A98F8664-6AA5-40F5-B72E-5857967B0704}" srcOrd="3" destOrd="0" presId="urn:microsoft.com/office/officeart/2005/8/layout/vList2"/>
   </dgm:cxnLst>
   <dgm:bg/>
   <dgm:whole/>
@@ -17570,6 +17547,7 @@
     <w:rsid w:val="00380D0B"/>
     <w:rsid w:val="00641968"/>
     <w:rsid w:val="00704FFA"/>
+    <w:rsid w:val="00941E92"/>
     <w:rsid w:val="00B34306"/>
     <w:rsid w:val="00BD66BC"/>
     <w:rsid w:val="00CF40EB"/>
@@ -18326,7 +18304,7 @@
 </file>
 
 <file path=customXml/itemProps2.xml><?xml version="1.0" encoding="utf-8"?>
-<ds:datastoreItem xmlns:ds="http://schemas.openxmlformats.org/officeDocument/2006/customXml" ds:itemID="{E0EDA8BD-6799-4FDB-BC17-F857467A9FDA}">
+<ds:datastoreItem xmlns:ds="http://schemas.openxmlformats.org/officeDocument/2006/customXml" ds:itemID="{A52E0A95-7F15-47AF-BBA6-D0993D10B90E}">
   <ds:schemaRefs>
     <ds:schemaRef ds:uri="http://schemas.openxmlformats.org/officeDocument/2006/bibliography"/>
   </ds:schemaRefs>

</xml_diff>

<commit_message>
add annexe C++ code with Tobii rex
</commit_message>
<xml_diff>
--- a/documentation/rapport.docx
+++ b/documentation/rapport.docx
@@ -10849,10 +10849,10 @@
             <v:path o:extrusionok="f" gradientshapeok="t" o:connecttype="rect"/>
             <o:lock v:ext="edit" aspectratio="t"/>
           </v:shapetype>
-          <v:shape id="_x0000_i1025" type="#_x0000_t75" style="width:431.3pt;height:189pt" o:ole="">
+          <v:shape id="_x0000_i1025" type="#_x0000_t75" style="width:431.25pt;height:189pt" o:ole="">
             <v:imagedata r:id="rId15" o:title=""/>
           </v:shape>
-          <o:OLEObject Type="Embed" ProgID="Visio.Drawing.15" ShapeID="_x0000_i1025" DrawAspect="Content" ObjectID="_1460188767" r:id="rId16"/>
+          <o:OLEObject Type="Embed" ProgID="Visio.Drawing.15" ShapeID="_x0000_i1025" DrawAspect="Content" ObjectID="_1460189268" r:id="rId16"/>
         </w:object>
       </w:r>
     </w:p>
@@ -11018,10 +11018,10 @@
       </w:pPr>
       <w:r>
         <w:object w:dxaOrig="8626" w:dyaOrig="4726">
-          <v:shape id="_x0000_i1026" type="#_x0000_t75" style="width:431.3pt;height:236.3pt" o:ole="">
+          <v:shape id="_x0000_i1026" type="#_x0000_t75" style="width:431.25pt;height:236.25pt" o:ole="">
             <v:imagedata r:id="rId17" o:title=""/>
           </v:shape>
-          <o:OLEObject Type="Embed" ProgID="Visio.Drawing.15" ShapeID="_x0000_i1026" DrawAspect="Content" ObjectID="_1460188768" r:id="rId18"/>
+          <o:OLEObject Type="Embed" ProgID="Visio.Drawing.15" ShapeID="_x0000_i1026" DrawAspect="Content" ObjectID="_1460189269" r:id="rId18"/>
         </w:object>
       </w:r>
     </w:p>
@@ -11614,6 +11614,8 @@
           </wp:inline>
         </w:drawing>
       </w:r>
+      <w:bookmarkStart w:id="33" w:name="_GoBack"/>
+      <w:bookmarkEnd w:id="33"/>
     </w:p>
     <w:p>
       <w:r>
@@ -11624,7 +11626,7 @@
       <w:pPr>
         <w:pStyle w:val="Titre3"/>
       </w:pPr>
-      <w:bookmarkStart w:id="33" w:name="_Toc386446831"/>
+      <w:bookmarkStart w:id="34" w:name="_Toc386446831"/>
       <w:r>
         <w:lastRenderedPageBreak/>
         <w:t>C# avec WPF</w:t>
@@ -11635,7 +11637,7 @@
         </w:rPr>
         <w:footnoteReference w:id="14"/>
       </w:r>
-      <w:bookmarkEnd w:id="33"/>
+      <w:bookmarkEnd w:id="34"/>
     </w:p>
     <w:p>
       <w:r>
@@ -11689,14 +11691,14 @@
       <w:pPr>
         <w:pStyle w:val="Titre3"/>
       </w:pPr>
-      <w:bookmarkStart w:id="34" w:name="_Toc386446832"/>
+      <w:bookmarkStart w:id="35" w:name="_Toc386446832"/>
       <w:r>
         <w:t>C</w:t>
       </w:r>
       <w:r>
         <w:t>onclusion</w:t>
       </w:r>
-      <w:bookmarkEnd w:id="34"/>
+      <w:bookmarkEnd w:id="35"/>
     </w:p>
     <w:p>
       <w:r>
@@ -11729,7 +11731,7 @@
       <w:pPr>
         <w:pStyle w:val="Titre2"/>
       </w:pPr>
-      <w:bookmarkStart w:id="35" w:name="_Toc386446833"/>
+      <w:bookmarkStart w:id="36" w:name="_Toc386446833"/>
       <w:r>
         <w:lastRenderedPageBreak/>
         <w:t>Diagrammes des cas d’utilisation</w:t>
@@ -11737,7 +11739,7 @@
       <w:r>
         <w:t>s</w:t>
       </w:r>
-      <w:bookmarkEnd w:id="35"/>
+      <w:bookmarkEnd w:id="36"/>
     </w:p>
     <w:p>
       <w:r>
@@ -11840,21 +11842,10 @@
       <w:pPr>
         <w:pStyle w:val="Titre1"/>
       </w:pPr>
-      <w:bookmarkStart w:id="36" w:name="_Toc386446834"/>
+      <w:bookmarkStart w:id="37" w:name="_Toc386446834"/>
       <w:r>
         <w:lastRenderedPageBreak/>
         <w:t>Conception</w:t>
-      </w:r>
-      <w:bookmarkEnd w:id="36"/>
-    </w:p>
-    <w:p/>
-    <w:p>
-      <w:pPr>
-        <w:pStyle w:val="Titre2"/>
-      </w:pPr>
-      <w:bookmarkStart w:id="37" w:name="_Toc386446835"/>
-      <w:r>
-        <w:t>Diagrammes de classes</w:t>
       </w:r>
       <w:bookmarkEnd w:id="37"/>
     </w:p>
@@ -11863,7 +11854,18 @@
       <w:pPr>
         <w:pStyle w:val="Titre2"/>
       </w:pPr>
-      <w:bookmarkStart w:id="38" w:name="_Toc386446836"/>
+      <w:bookmarkStart w:id="38" w:name="_Toc386446835"/>
+      <w:r>
+        <w:t>Diagrammes de classes</w:t>
+      </w:r>
+      <w:bookmarkEnd w:id="38"/>
+    </w:p>
+    <w:p/>
+    <w:p>
+      <w:pPr>
+        <w:pStyle w:val="Titre2"/>
+      </w:pPr>
+      <w:bookmarkStart w:id="39" w:name="_Toc386446836"/>
       <w:r>
         <w:t>Interface</w:t>
       </w:r>
@@ -11876,19 +11878,17 @@
       <w:r>
         <w:t>s</w:t>
       </w:r>
-      <w:bookmarkEnd w:id="38"/>
+      <w:bookmarkEnd w:id="39"/>
     </w:p>
     <w:p/>
     <w:p>
       <w:pPr>
         <w:pStyle w:val="Titre3"/>
       </w:pPr>
-      <w:bookmarkStart w:id="39" w:name="_Toc386446837"/>
+      <w:bookmarkStart w:id="40" w:name="_Toc386446837"/>
       <w:r>
         <w:t>Pièges à éviter</w:t>
       </w:r>
-      <w:bookmarkStart w:id="40" w:name="_GoBack"/>
-      <w:bookmarkEnd w:id="39"/>
       <w:bookmarkEnd w:id="40"/>
     </w:p>
     <w:p/>
@@ -12079,15 +12079,1785 @@
       </w:r>
     </w:p>
     <w:p>
+      <w:r>
+        <w:br w:type="page"/>
+      </w:r>
+    </w:p>
+    <w:p>
       <w:pPr>
         <w:pStyle w:val="Titre1"/>
       </w:pPr>
       <w:bookmarkStart w:id="55" w:name="_Toc386446852"/>
       <w:r>
+        <w:lastRenderedPageBreak/>
         <w:t>Annexes</w:t>
       </w:r>
       <w:bookmarkEnd w:id="55"/>
     </w:p>
+    <w:p>
+      <w:pPr>
+        <w:pStyle w:val="Titre2"/>
+      </w:pPr>
+      <w:r>
+        <w:t>Code C++ pour Tobii Rex</w:t>
+      </w:r>
+    </w:p>
+    <w:tbl>
+      <w:tblPr>
+        <w:tblStyle w:val="Grilledutableau"/>
+        <w:tblW w:w="0" w:type="auto"/>
+        <w:shd w:val="pct10" w:color="auto" w:fill="auto"/>
+        <w:tblLook w:val="04A0" w:firstRow="1" w:lastRow="0" w:firstColumn="1" w:lastColumn="0" w:noHBand="0" w:noVBand="1"/>
+      </w:tblPr>
+      <w:tblGrid>
+        <w:gridCol w:w="9062"/>
+      </w:tblGrid>
+      <w:tr>
+        <w:tc>
+          <w:tcPr>
+            <w:tcW w:w="9062" w:type="dxa"/>
+            <w:shd w:val="pct10" w:color="auto" w:fill="auto"/>
+          </w:tcPr>
+          <w:p>
+            <w:pPr>
+              <w:autoSpaceDE w:val="0"/>
+              <w:autoSpaceDN w:val="0"/>
+              <w:adjustRightInd w:val="0"/>
+              <w:spacing w:after="0"/>
+              <w:rPr>
+                <w:rFonts w:ascii="Courier New" w:hAnsi="Courier New" w:cs="Courier New"/>
+                <w:color w:val="000000"/>
+                <w:sz w:val="20"/>
+                <w:highlight w:val="white"/>
+              </w:rPr>
+            </w:pPr>
+            <w:proofErr w:type="spellStart"/>
+            <w:r>
+              <w:rPr>
+                <w:rFonts w:ascii="Courier New" w:hAnsi="Courier New" w:cs="Courier New"/>
+                <w:color w:val="000000"/>
+                <w:sz w:val="20"/>
+                <w:highlight w:val="white"/>
+              </w:rPr>
+              <w:t>EyeXHost</w:t>
+            </w:r>
+            <w:proofErr w:type="spellEnd"/>
+            <w:proofErr w:type="gramStart"/>
+            <w:r>
+              <w:rPr>
+                <w:rFonts w:ascii="Courier New" w:hAnsi="Courier New" w:cs="Courier New"/>
+                <w:b/>
+                <w:bCs/>
+                <w:color w:val="000080"/>
+                <w:sz w:val="20"/>
+                <w:highlight w:val="white"/>
+              </w:rPr>
+              <w:t>::</w:t>
+            </w:r>
+            <w:proofErr w:type="spellStart"/>
+            <w:r>
+              <w:rPr>
+                <w:rFonts w:ascii="Courier New" w:hAnsi="Courier New" w:cs="Courier New"/>
+                <w:color w:val="000000"/>
+                <w:sz w:val="20"/>
+                <w:highlight w:val="white"/>
+              </w:rPr>
+              <w:t>EyeXHost</w:t>
+            </w:r>
+            <w:proofErr w:type="spellEnd"/>
+            <w:proofErr w:type="gramEnd"/>
+            <w:r>
+              <w:rPr>
+                <w:rFonts w:ascii="Courier New" w:hAnsi="Courier New" w:cs="Courier New"/>
+                <w:b/>
+                <w:bCs/>
+                <w:color w:val="000080"/>
+                <w:sz w:val="20"/>
+                <w:highlight w:val="white"/>
+              </w:rPr>
+              <w:t>()</w:t>
+            </w:r>
+          </w:p>
+          <w:p>
+            <w:pPr>
+              <w:autoSpaceDE w:val="0"/>
+              <w:autoSpaceDN w:val="0"/>
+              <w:adjustRightInd w:val="0"/>
+              <w:spacing w:after="0"/>
+              <w:rPr>
+                <w:rFonts w:ascii="Courier New" w:hAnsi="Courier New" w:cs="Courier New"/>
+                <w:color w:val="000000"/>
+                <w:sz w:val="20"/>
+                <w:highlight w:val="white"/>
+              </w:rPr>
+            </w:pPr>
+            <w:r>
+              <w:rPr>
+                <w:rFonts w:ascii="Courier New" w:hAnsi="Courier New" w:cs="Courier New"/>
+                <w:color w:val="000000"/>
+                <w:sz w:val="20"/>
+                <w:highlight w:val="white"/>
+              </w:rPr>
+              <w:tab/>
+            </w:r>
+            <w:r>
+              <w:rPr>
+                <w:rFonts w:ascii="Courier New" w:hAnsi="Courier New" w:cs="Courier New"/>
+                <w:b/>
+                <w:bCs/>
+                <w:color w:val="000080"/>
+                <w:sz w:val="20"/>
+                <w:highlight w:val="white"/>
+              </w:rPr>
+              <w:t>:</w:t>
+            </w:r>
+            <w:r>
+              <w:rPr>
+                <w:rFonts w:ascii="Courier New" w:hAnsi="Courier New" w:cs="Courier New"/>
+                <w:color w:val="000000"/>
+                <w:sz w:val="20"/>
+                <w:highlight w:val="white"/>
+              </w:rPr>
+              <w:t xml:space="preserve"> _state</w:t>
+            </w:r>
+            <w:r>
+              <w:rPr>
+                <w:rFonts w:ascii="Courier New" w:hAnsi="Courier New" w:cs="Courier New"/>
+                <w:b/>
+                <w:bCs/>
+                <w:color w:val="000080"/>
+                <w:sz w:val="20"/>
+                <w:highlight w:val="white"/>
+              </w:rPr>
+              <w:t>(</w:t>
+            </w:r>
+            <w:proofErr w:type="spellStart"/>
+            <w:r>
+              <w:rPr>
+                <w:rFonts w:ascii="Courier New" w:hAnsi="Courier New" w:cs="Courier New"/>
+                <w:color w:val="000000"/>
+                <w:sz w:val="20"/>
+                <w:highlight w:val="white"/>
+              </w:rPr>
+              <w:t>Initializing</w:t>
+            </w:r>
+            <w:proofErr w:type="spellEnd"/>
+            <w:r>
+              <w:rPr>
+                <w:rFonts w:ascii="Courier New" w:hAnsi="Courier New" w:cs="Courier New"/>
+                <w:b/>
+                <w:bCs/>
+                <w:color w:val="000080"/>
+                <w:sz w:val="20"/>
+                <w:highlight w:val="white"/>
+              </w:rPr>
+              <w:t>),</w:t>
+            </w:r>
+            <w:r>
+              <w:rPr>
+                <w:rFonts w:ascii="Courier New" w:hAnsi="Courier New" w:cs="Courier New"/>
+                <w:color w:val="000000"/>
+                <w:sz w:val="20"/>
+                <w:highlight w:val="white"/>
+              </w:rPr>
+              <w:t xml:space="preserve"> </w:t>
+            </w:r>
+          </w:p>
+          <w:p>
+            <w:pPr>
+              <w:autoSpaceDE w:val="0"/>
+              <w:autoSpaceDN w:val="0"/>
+              <w:adjustRightInd w:val="0"/>
+              <w:spacing w:after="0"/>
+              <w:rPr>
+                <w:rFonts w:ascii="Courier New" w:hAnsi="Courier New" w:cs="Courier New"/>
+                <w:color w:val="000000"/>
+                <w:sz w:val="20"/>
+                <w:highlight w:val="white"/>
+              </w:rPr>
+            </w:pPr>
+            <w:r>
+              <w:rPr>
+                <w:rFonts w:ascii="Courier New" w:hAnsi="Courier New" w:cs="Courier New"/>
+                <w:color w:val="000000"/>
+                <w:sz w:val="20"/>
+                <w:highlight w:val="white"/>
+              </w:rPr>
+              <w:tab/>
+              <w:t>_</w:t>
+            </w:r>
+            <w:proofErr w:type="spellStart"/>
+            <w:proofErr w:type="gramStart"/>
+            <w:r>
+              <w:rPr>
+                <w:rFonts w:ascii="Courier New" w:hAnsi="Courier New" w:cs="Courier New"/>
+                <w:color w:val="000000"/>
+                <w:sz w:val="20"/>
+                <w:highlight w:val="white"/>
+              </w:rPr>
+              <w:t>hWnd</w:t>
+            </w:r>
+            <w:proofErr w:type="spellEnd"/>
+            <w:r>
+              <w:rPr>
+                <w:rFonts w:ascii="Courier New" w:hAnsi="Courier New" w:cs="Courier New"/>
+                <w:b/>
+                <w:bCs/>
+                <w:color w:val="000080"/>
+                <w:sz w:val="20"/>
+                <w:highlight w:val="white"/>
+              </w:rPr>
+              <w:t>(</w:t>
+            </w:r>
+            <w:proofErr w:type="spellStart"/>
+            <w:proofErr w:type="gramEnd"/>
+            <w:r>
+              <w:rPr>
+                <w:rFonts w:ascii="Courier New" w:hAnsi="Courier New" w:cs="Courier New"/>
+                <w:color w:val="000000"/>
+                <w:sz w:val="20"/>
+                <w:highlight w:val="white"/>
+              </w:rPr>
+              <w:t>nullptr</w:t>
+            </w:r>
+            <w:proofErr w:type="spellEnd"/>
+            <w:r>
+              <w:rPr>
+                <w:rFonts w:ascii="Courier New" w:hAnsi="Courier New" w:cs="Courier New"/>
+                <w:b/>
+                <w:bCs/>
+                <w:color w:val="000080"/>
+                <w:sz w:val="20"/>
+                <w:highlight w:val="white"/>
+              </w:rPr>
+              <w:t>),</w:t>
+            </w:r>
+            <w:r>
+              <w:rPr>
+                <w:rFonts w:ascii="Courier New" w:hAnsi="Courier New" w:cs="Courier New"/>
+                <w:color w:val="000000"/>
+                <w:sz w:val="20"/>
+                <w:highlight w:val="white"/>
+              </w:rPr>
+              <w:t xml:space="preserve"> </w:t>
+            </w:r>
+          </w:p>
+          <w:p>
+            <w:pPr>
+              <w:autoSpaceDE w:val="0"/>
+              <w:autoSpaceDN w:val="0"/>
+              <w:adjustRightInd w:val="0"/>
+              <w:spacing w:after="0"/>
+              <w:rPr>
+                <w:rFonts w:ascii="Courier New" w:hAnsi="Courier New" w:cs="Courier New"/>
+                <w:color w:val="000000"/>
+                <w:sz w:val="20"/>
+                <w:highlight w:val="white"/>
+              </w:rPr>
+            </w:pPr>
+            <w:r>
+              <w:rPr>
+                <w:rFonts w:ascii="Courier New" w:hAnsi="Courier New" w:cs="Courier New"/>
+                <w:color w:val="000000"/>
+                <w:sz w:val="20"/>
+                <w:highlight w:val="white"/>
+              </w:rPr>
+              <w:tab/>
+              <w:t>_</w:t>
+            </w:r>
+            <w:proofErr w:type="spellStart"/>
+            <w:r>
+              <w:rPr>
+                <w:rFonts w:ascii="Courier New" w:hAnsi="Courier New" w:cs="Courier New"/>
+                <w:color w:val="000000"/>
+                <w:sz w:val="20"/>
+                <w:highlight w:val="white"/>
+              </w:rPr>
+              <w:t>statusChangedMessage</w:t>
+            </w:r>
+            <w:proofErr w:type="spellEnd"/>
+            <w:r>
+              <w:rPr>
+                <w:rFonts w:ascii="Courier New" w:hAnsi="Courier New" w:cs="Courier New"/>
+                <w:b/>
+                <w:bCs/>
+                <w:color w:val="000080"/>
+                <w:sz w:val="20"/>
+                <w:highlight w:val="white"/>
+              </w:rPr>
+              <w:t>(</w:t>
+            </w:r>
+            <w:r>
+              <w:rPr>
+                <w:rFonts w:ascii="Courier New" w:hAnsi="Courier New" w:cs="Courier New"/>
+                <w:color w:val="FF8000"/>
+                <w:sz w:val="20"/>
+                <w:highlight w:val="white"/>
+              </w:rPr>
+              <w:t>0</w:t>
+            </w:r>
+            <w:r>
+              <w:rPr>
+                <w:rFonts w:ascii="Courier New" w:hAnsi="Courier New" w:cs="Courier New"/>
+                <w:b/>
+                <w:bCs/>
+                <w:color w:val="000080"/>
+                <w:sz w:val="20"/>
+                <w:highlight w:val="white"/>
+              </w:rPr>
+              <w:t>),</w:t>
+            </w:r>
+            <w:r>
+              <w:rPr>
+                <w:rFonts w:ascii="Courier New" w:hAnsi="Courier New" w:cs="Courier New"/>
+                <w:color w:val="000000"/>
+                <w:sz w:val="20"/>
+                <w:highlight w:val="white"/>
+              </w:rPr>
+              <w:t xml:space="preserve"> _</w:t>
+            </w:r>
+            <w:proofErr w:type="spellStart"/>
+            <w:r>
+              <w:rPr>
+                <w:rFonts w:ascii="Courier New" w:hAnsi="Courier New" w:cs="Courier New"/>
+                <w:color w:val="000000"/>
+                <w:sz w:val="20"/>
+                <w:highlight w:val="white"/>
+              </w:rPr>
+              <w:t>focusedRegionChangedMessage</w:t>
+            </w:r>
+            <w:proofErr w:type="spellEnd"/>
+            <w:r>
+              <w:rPr>
+                <w:rFonts w:ascii="Courier New" w:hAnsi="Courier New" w:cs="Courier New"/>
+                <w:b/>
+                <w:bCs/>
+                <w:color w:val="000080"/>
+                <w:sz w:val="20"/>
+                <w:highlight w:val="white"/>
+              </w:rPr>
+              <w:t>(</w:t>
+            </w:r>
+            <w:r>
+              <w:rPr>
+                <w:rFonts w:ascii="Courier New" w:hAnsi="Courier New" w:cs="Courier New"/>
+                <w:color w:val="FF8000"/>
+                <w:sz w:val="20"/>
+                <w:highlight w:val="white"/>
+              </w:rPr>
+              <w:t>0</w:t>
+            </w:r>
+            <w:r>
+              <w:rPr>
+                <w:rFonts w:ascii="Courier New" w:hAnsi="Courier New" w:cs="Courier New"/>
+                <w:b/>
+                <w:bCs/>
+                <w:color w:val="000080"/>
+                <w:sz w:val="20"/>
+                <w:highlight w:val="white"/>
+              </w:rPr>
+              <w:t>),</w:t>
+            </w:r>
+            <w:r>
+              <w:rPr>
+                <w:rFonts w:ascii="Courier New" w:hAnsi="Courier New" w:cs="Courier New"/>
+                <w:color w:val="000000"/>
+                <w:sz w:val="20"/>
+                <w:highlight w:val="white"/>
+              </w:rPr>
+              <w:t xml:space="preserve"> _</w:t>
+            </w:r>
+            <w:proofErr w:type="spellStart"/>
+            <w:r>
+              <w:rPr>
+                <w:rFonts w:ascii="Courier New" w:hAnsi="Courier New" w:cs="Courier New"/>
+                <w:color w:val="000000"/>
+                <w:sz w:val="20"/>
+                <w:highlight w:val="white"/>
+              </w:rPr>
+              <w:t>regionActivatedMessage</w:t>
+            </w:r>
+            <w:proofErr w:type="spellEnd"/>
+            <w:r>
+              <w:rPr>
+                <w:rFonts w:ascii="Courier New" w:hAnsi="Courier New" w:cs="Courier New"/>
+                <w:b/>
+                <w:bCs/>
+                <w:color w:val="000080"/>
+                <w:sz w:val="20"/>
+                <w:highlight w:val="white"/>
+              </w:rPr>
+              <w:t>(</w:t>
+            </w:r>
+            <w:r>
+              <w:rPr>
+                <w:rFonts w:ascii="Courier New" w:hAnsi="Courier New" w:cs="Courier New"/>
+                <w:color w:val="FF8000"/>
+                <w:sz w:val="20"/>
+                <w:highlight w:val="white"/>
+              </w:rPr>
+              <w:t>0</w:t>
+            </w:r>
+            <w:r>
+              <w:rPr>
+                <w:rFonts w:ascii="Courier New" w:hAnsi="Courier New" w:cs="Courier New"/>
+                <w:b/>
+                <w:bCs/>
+                <w:color w:val="000080"/>
+                <w:sz w:val="20"/>
+                <w:highlight w:val="white"/>
+              </w:rPr>
+              <w:t>),</w:t>
+            </w:r>
+            <w:r>
+              <w:rPr>
+                <w:rFonts w:ascii="Courier New" w:hAnsi="Courier New" w:cs="Courier New"/>
+                <w:color w:val="000000"/>
+                <w:sz w:val="20"/>
+                <w:highlight w:val="white"/>
+              </w:rPr>
+              <w:t xml:space="preserve"> </w:t>
+            </w:r>
+          </w:p>
+          <w:p>
+            <w:pPr>
+              <w:autoSpaceDE w:val="0"/>
+              <w:autoSpaceDN w:val="0"/>
+              <w:adjustRightInd w:val="0"/>
+              <w:spacing w:after="0"/>
+              <w:rPr>
+                <w:rFonts w:ascii="Courier New" w:hAnsi="Courier New" w:cs="Courier New"/>
+                <w:color w:val="000000"/>
+                <w:sz w:val="20"/>
+                <w:highlight w:val="white"/>
+              </w:rPr>
+            </w:pPr>
+            <w:r>
+              <w:rPr>
+                <w:rFonts w:ascii="Courier New" w:hAnsi="Courier New" w:cs="Courier New"/>
+                <w:color w:val="000000"/>
+                <w:sz w:val="20"/>
+                <w:highlight w:val="white"/>
+              </w:rPr>
+              <w:tab/>
+              <w:t>_</w:t>
+            </w:r>
+            <w:proofErr w:type="spellStart"/>
+            <w:proofErr w:type="gramStart"/>
+            <w:r>
+              <w:rPr>
+                <w:rFonts w:ascii="Courier New" w:hAnsi="Courier New" w:cs="Courier New"/>
+                <w:color w:val="000000"/>
+                <w:sz w:val="20"/>
+                <w:highlight w:val="white"/>
+              </w:rPr>
+              <w:t>focusedRegionId</w:t>
+            </w:r>
+            <w:proofErr w:type="spellEnd"/>
+            <w:r>
+              <w:rPr>
+                <w:rFonts w:ascii="Courier New" w:hAnsi="Courier New" w:cs="Courier New"/>
+                <w:b/>
+                <w:bCs/>
+                <w:color w:val="000080"/>
+                <w:sz w:val="20"/>
+                <w:highlight w:val="white"/>
+              </w:rPr>
+              <w:t>(</w:t>
+            </w:r>
+            <w:proofErr w:type="gramEnd"/>
+            <w:r>
+              <w:rPr>
+                <w:rFonts w:ascii="Courier New" w:hAnsi="Courier New" w:cs="Courier New"/>
+                <w:b/>
+                <w:bCs/>
+                <w:color w:val="000080"/>
+                <w:sz w:val="20"/>
+                <w:highlight w:val="white"/>
+              </w:rPr>
+              <w:t>-</w:t>
+            </w:r>
+            <w:r>
+              <w:rPr>
+                <w:rFonts w:ascii="Courier New" w:hAnsi="Courier New" w:cs="Courier New"/>
+                <w:color w:val="FF8000"/>
+                <w:sz w:val="20"/>
+                <w:highlight w:val="white"/>
+              </w:rPr>
+              <w:t>1</w:t>
+            </w:r>
+            <w:r>
+              <w:rPr>
+                <w:rFonts w:ascii="Courier New" w:hAnsi="Courier New" w:cs="Courier New"/>
+                <w:b/>
+                <w:bCs/>
+                <w:color w:val="000080"/>
+                <w:sz w:val="20"/>
+                <w:highlight w:val="white"/>
+              </w:rPr>
+              <w:t>),</w:t>
+            </w:r>
+          </w:p>
+          <w:p>
+            <w:pPr>
+              <w:autoSpaceDE w:val="0"/>
+              <w:autoSpaceDN w:val="0"/>
+              <w:adjustRightInd w:val="0"/>
+              <w:spacing w:after="0"/>
+              <w:rPr>
+                <w:rFonts w:ascii="Courier New" w:hAnsi="Courier New" w:cs="Courier New"/>
+                <w:color w:val="000000"/>
+                <w:sz w:val="20"/>
+                <w:highlight w:val="white"/>
+              </w:rPr>
+            </w:pPr>
+            <w:r>
+              <w:rPr>
+                <w:rFonts w:ascii="Courier New" w:hAnsi="Courier New" w:cs="Courier New"/>
+                <w:color w:val="000000"/>
+                <w:sz w:val="20"/>
+                <w:highlight w:val="white"/>
+              </w:rPr>
+              <w:tab/>
+              <w:t>_</w:t>
+            </w:r>
+            <w:proofErr w:type="spellStart"/>
+            <w:r>
+              <w:rPr>
+                <w:rFonts w:ascii="Courier New" w:hAnsi="Courier New" w:cs="Courier New"/>
+                <w:color w:val="000000"/>
+                <w:sz w:val="20"/>
+                <w:highlight w:val="white"/>
+              </w:rPr>
+              <w:t>context</w:t>
+            </w:r>
+            <w:proofErr w:type="spellEnd"/>
+            <w:r>
+              <w:rPr>
+                <w:rFonts w:ascii="Courier New" w:hAnsi="Courier New" w:cs="Courier New"/>
+                <w:b/>
+                <w:bCs/>
+                <w:color w:val="000080"/>
+                <w:sz w:val="20"/>
+                <w:highlight w:val="white"/>
+              </w:rPr>
+              <w:t>(</w:t>
+            </w:r>
+            <w:r>
+              <w:rPr>
+                <w:rFonts w:ascii="Courier New" w:hAnsi="Courier New" w:cs="Courier New"/>
+                <w:color w:val="000000"/>
+                <w:sz w:val="20"/>
+                <w:highlight w:val="white"/>
+              </w:rPr>
+              <w:t>TX_EMPTY_HANDLE</w:t>
+            </w:r>
+            <w:r>
+              <w:rPr>
+                <w:rFonts w:ascii="Courier New" w:hAnsi="Courier New" w:cs="Courier New"/>
+                <w:b/>
+                <w:bCs/>
+                <w:color w:val="000080"/>
+                <w:sz w:val="20"/>
+                <w:highlight w:val="white"/>
+              </w:rPr>
+              <w:t>),</w:t>
+            </w:r>
+          </w:p>
+          <w:p>
+            <w:pPr>
+              <w:autoSpaceDE w:val="0"/>
+              <w:autoSpaceDN w:val="0"/>
+              <w:adjustRightInd w:val="0"/>
+              <w:spacing w:after="0"/>
+              <w:rPr>
+                <w:rFonts w:ascii="Courier New" w:hAnsi="Courier New" w:cs="Courier New"/>
+                <w:color w:val="000000"/>
+                <w:sz w:val="20"/>
+                <w:highlight w:val="white"/>
+              </w:rPr>
+            </w:pPr>
+            <w:r>
+              <w:rPr>
+                <w:rFonts w:ascii="Courier New" w:hAnsi="Courier New" w:cs="Courier New"/>
+                <w:color w:val="000000"/>
+                <w:sz w:val="20"/>
+                <w:highlight w:val="white"/>
+              </w:rPr>
+              <w:tab/>
+              <w:t>_</w:t>
+            </w:r>
+            <w:proofErr w:type="spellStart"/>
+            <w:r>
+              <w:rPr>
+                <w:rFonts w:ascii="Courier New" w:hAnsi="Courier New" w:cs="Courier New"/>
+                <w:color w:val="000000"/>
+                <w:sz w:val="20"/>
+                <w:highlight w:val="white"/>
+              </w:rPr>
+              <w:t>connectionStateChangedTicket</w:t>
+            </w:r>
+            <w:proofErr w:type="spellEnd"/>
+            <w:r>
+              <w:rPr>
+                <w:rFonts w:ascii="Courier New" w:hAnsi="Courier New" w:cs="Courier New"/>
+                <w:b/>
+                <w:bCs/>
+                <w:color w:val="000080"/>
+                <w:sz w:val="20"/>
+                <w:highlight w:val="white"/>
+              </w:rPr>
+              <w:t>(</w:t>
+            </w:r>
+            <w:r>
+              <w:rPr>
+                <w:rFonts w:ascii="Courier New" w:hAnsi="Courier New" w:cs="Courier New"/>
+                <w:color w:val="FF8000"/>
+                <w:sz w:val="20"/>
+                <w:highlight w:val="white"/>
+              </w:rPr>
+              <w:t>0</w:t>
+            </w:r>
+            <w:r>
+              <w:rPr>
+                <w:rFonts w:ascii="Courier New" w:hAnsi="Courier New" w:cs="Courier New"/>
+                <w:b/>
+                <w:bCs/>
+                <w:color w:val="000080"/>
+                <w:sz w:val="20"/>
+                <w:highlight w:val="white"/>
+              </w:rPr>
+              <w:t>),</w:t>
+            </w:r>
+            <w:r>
+              <w:rPr>
+                <w:rFonts w:ascii="Courier New" w:hAnsi="Courier New" w:cs="Courier New"/>
+                <w:color w:val="000000"/>
+                <w:sz w:val="20"/>
+                <w:highlight w:val="white"/>
+              </w:rPr>
+              <w:t xml:space="preserve"> _</w:t>
+            </w:r>
+            <w:proofErr w:type="spellStart"/>
+            <w:r>
+              <w:rPr>
+                <w:rFonts w:ascii="Courier New" w:hAnsi="Courier New" w:cs="Courier New"/>
+                <w:color w:val="000000"/>
+                <w:sz w:val="20"/>
+                <w:highlight w:val="white"/>
+              </w:rPr>
+              <w:t>queryHandlerTicket</w:t>
+            </w:r>
+            <w:proofErr w:type="spellEnd"/>
+            <w:r>
+              <w:rPr>
+                <w:rFonts w:ascii="Courier New" w:hAnsi="Courier New" w:cs="Courier New"/>
+                <w:b/>
+                <w:bCs/>
+                <w:color w:val="000080"/>
+                <w:sz w:val="20"/>
+                <w:highlight w:val="white"/>
+              </w:rPr>
+              <w:t>(</w:t>
+            </w:r>
+            <w:r>
+              <w:rPr>
+                <w:rFonts w:ascii="Courier New" w:hAnsi="Courier New" w:cs="Courier New"/>
+                <w:color w:val="FF8000"/>
+                <w:sz w:val="20"/>
+                <w:highlight w:val="white"/>
+              </w:rPr>
+              <w:t>0</w:t>
+            </w:r>
+            <w:r>
+              <w:rPr>
+                <w:rFonts w:ascii="Courier New" w:hAnsi="Courier New" w:cs="Courier New"/>
+                <w:b/>
+                <w:bCs/>
+                <w:color w:val="000080"/>
+                <w:sz w:val="20"/>
+                <w:highlight w:val="white"/>
+              </w:rPr>
+              <w:t>),</w:t>
+            </w:r>
+            <w:r>
+              <w:rPr>
+                <w:rFonts w:ascii="Courier New" w:hAnsi="Courier New" w:cs="Courier New"/>
+                <w:color w:val="000000"/>
+                <w:sz w:val="20"/>
+                <w:highlight w:val="white"/>
+              </w:rPr>
+              <w:t xml:space="preserve"> _</w:t>
+            </w:r>
+            <w:proofErr w:type="spellStart"/>
+            <w:r>
+              <w:rPr>
+                <w:rFonts w:ascii="Courier New" w:hAnsi="Courier New" w:cs="Courier New"/>
+                <w:color w:val="000000"/>
+                <w:sz w:val="20"/>
+                <w:highlight w:val="white"/>
+              </w:rPr>
+              <w:t>eventHandlerTicket</w:t>
+            </w:r>
+            <w:proofErr w:type="spellEnd"/>
+            <w:r>
+              <w:rPr>
+                <w:rFonts w:ascii="Courier New" w:hAnsi="Courier New" w:cs="Courier New"/>
+                <w:b/>
+                <w:bCs/>
+                <w:color w:val="000080"/>
+                <w:sz w:val="20"/>
+                <w:highlight w:val="white"/>
+              </w:rPr>
+              <w:t>(</w:t>
+            </w:r>
+            <w:r>
+              <w:rPr>
+                <w:rFonts w:ascii="Courier New" w:hAnsi="Courier New" w:cs="Courier New"/>
+                <w:color w:val="FF8000"/>
+                <w:sz w:val="20"/>
+                <w:highlight w:val="white"/>
+              </w:rPr>
+              <w:t>0</w:t>
+            </w:r>
+            <w:r>
+              <w:rPr>
+                <w:rFonts w:ascii="Courier New" w:hAnsi="Courier New" w:cs="Courier New"/>
+                <w:b/>
+                <w:bCs/>
+                <w:color w:val="000080"/>
+                <w:sz w:val="20"/>
+                <w:highlight w:val="white"/>
+              </w:rPr>
+              <w:t>)</w:t>
+            </w:r>
+          </w:p>
+          <w:p>
+            <w:pPr>
+              <w:autoSpaceDE w:val="0"/>
+              <w:autoSpaceDN w:val="0"/>
+              <w:adjustRightInd w:val="0"/>
+              <w:spacing w:after="0"/>
+              <w:rPr>
+                <w:rFonts w:ascii="Courier New" w:hAnsi="Courier New" w:cs="Courier New"/>
+                <w:color w:val="000000"/>
+                <w:sz w:val="20"/>
+                <w:highlight w:val="white"/>
+              </w:rPr>
+            </w:pPr>
+            <w:r>
+              <w:rPr>
+                <w:rFonts w:ascii="Courier New" w:hAnsi="Courier New" w:cs="Courier New"/>
+                <w:b/>
+                <w:bCs/>
+                <w:color w:val="000080"/>
+                <w:sz w:val="20"/>
+                <w:highlight w:val="white"/>
+              </w:rPr>
+              <w:t>{</w:t>
+            </w:r>
+          </w:p>
+          <w:p>
+            <w:pPr>
+              <w:autoSpaceDE w:val="0"/>
+              <w:autoSpaceDN w:val="0"/>
+              <w:adjustRightInd w:val="0"/>
+              <w:spacing w:after="0"/>
+              <w:rPr>
+                <w:rFonts w:ascii="Courier New" w:hAnsi="Courier New" w:cs="Courier New"/>
+                <w:color w:val="008000"/>
+                <w:sz w:val="20"/>
+                <w:highlight w:val="white"/>
+                <w:lang w:val="en-US"/>
+              </w:rPr>
+            </w:pPr>
+            <w:r>
+              <w:rPr>
+                <w:rFonts w:ascii="Courier New" w:hAnsi="Courier New" w:cs="Courier New"/>
+                <w:color w:val="000000"/>
+                <w:sz w:val="20"/>
+                <w:highlight w:val="white"/>
+                <w:lang w:val="en-US"/>
+              </w:rPr>
+              <w:tab/>
+            </w:r>
+            <w:r>
+              <w:rPr>
+                <w:rFonts w:ascii="Courier New" w:hAnsi="Courier New" w:cs="Courier New"/>
+                <w:color w:val="008000"/>
+                <w:sz w:val="20"/>
+                <w:highlight w:val="white"/>
+                <w:lang w:val="en-US"/>
+              </w:rPr>
+              <w:t xml:space="preserve">// initialize the </w:t>
+            </w:r>
+            <w:proofErr w:type="spellStart"/>
+            <w:r>
+              <w:rPr>
+                <w:rFonts w:ascii="Courier New" w:hAnsi="Courier New" w:cs="Courier New"/>
+                <w:color w:val="008000"/>
+                <w:sz w:val="20"/>
+                <w:highlight w:val="white"/>
+                <w:lang w:val="en-US"/>
+              </w:rPr>
+              <w:t>EyeX</w:t>
+            </w:r>
+            <w:proofErr w:type="spellEnd"/>
+            <w:r>
+              <w:rPr>
+                <w:rFonts w:ascii="Courier New" w:hAnsi="Courier New" w:cs="Courier New"/>
+                <w:color w:val="008000"/>
+                <w:sz w:val="20"/>
+                <w:highlight w:val="white"/>
+                <w:lang w:val="en-US"/>
+              </w:rPr>
+              <w:t xml:space="preserve"> Engine client library.</w:t>
+            </w:r>
+          </w:p>
+          <w:p>
+            <w:pPr>
+              <w:autoSpaceDE w:val="0"/>
+              <w:autoSpaceDN w:val="0"/>
+              <w:adjustRightInd w:val="0"/>
+              <w:spacing w:after="0"/>
+              <w:rPr>
+                <w:rFonts w:ascii="Courier New" w:hAnsi="Courier New" w:cs="Courier New"/>
+                <w:color w:val="000000"/>
+                <w:sz w:val="20"/>
+                <w:highlight w:val="white"/>
+                <w:lang w:val="en-US"/>
+              </w:rPr>
+            </w:pPr>
+            <w:r>
+              <w:rPr>
+                <w:rFonts w:ascii="Courier New" w:hAnsi="Courier New" w:cs="Courier New"/>
+                <w:color w:val="000000"/>
+                <w:sz w:val="20"/>
+                <w:highlight w:val="white"/>
+                <w:lang w:val="en-US"/>
+              </w:rPr>
+              <w:tab/>
+            </w:r>
+            <w:proofErr w:type="spellStart"/>
+            <w:r>
+              <w:rPr>
+                <w:rFonts w:ascii="Courier New" w:hAnsi="Courier New" w:cs="Courier New"/>
+                <w:color w:val="000000"/>
+                <w:sz w:val="20"/>
+                <w:highlight w:val="white"/>
+                <w:lang w:val="en-US"/>
+              </w:rPr>
+              <w:t>txInitializeSystem</w:t>
+            </w:r>
+            <w:proofErr w:type="spellEnd"/>
+            <w:r>
+              <w:rPr>
+                <w:rFonts w:ascii="Courier New" w:hAnsi="Courier New" w:cs="Courier New"/>
+                <w:b/>
+                <w:bCs/>
+                <w:color w:val="000080"/>
+                <w:sz w:val="20"/>
+                <w:highlight w:val="white"/>
+                <w:lang w:val="en-US"/>
+              </w:rPr>
+              <w:t>(</w:t>
+            </w:r>
+            <w:r>
+              <w:rPr>
+                <w:rFonts w:ascii="Courier New" w:hAnsi="Courier New" w:cs="Courier New"/>
+                <w:color w:val="000000"/>
+                <w:sz w:val="20"/>
+                <w:highlight w:val="white"/>
+                <w:lang w:val="en-US"/>
+              </w:rPr>
+              <w:t>TX_SYSTEMCOMPONENTOVERRIDEFLAG_NONE</w:t>
+            </w:r>
+            <w:r>
+              <w:rPr>
+                <w:rFonts w:ascii="Courier New" w:hAnsi="Courier New" w:cs="Courier New"/>
+                <w:b/>
+                <w:bCs/>
+                <w:color w:val="000080"/>
+                <w:sz w:val="20"/>
+                <w:highlight w:val="white"/>
+                <w:lang w:val="en-US"/>
+              </w:rPr>
+              <w:t>,</w:t>
+            </w:r>
+            <w:r>
+              <w:rPr>
+                <w:rFonts w:ascii="Courier New" w:hAnsi="Courier New" w:cs="Courier New"/>
+                <w:color w:val="000000"/>
+                <w:sz w:val="20"/>
+                <w:highlight w:val="white"/>
+                <w:lang w:val="en-US"/>
+              </w:rPr>
+              <w:t xml:space="preserve"> </w:t>
+            </w:r>
+            <w:proofErr w:type="spellStart"/>
+            <w:r>
+              <w:rPr>
+                <w:rFonts w:ascii="Courier New" w:hAnsi="Courier New" w:cs="Courier New"/>
+                <w:color w:val="000000"/>
+                <w:sz w:val="20"/>
+                <w:highlight w:val="white"/>
+                <w:lang w:val="en-US"/>
+              </w:rPr>
+              <w:t>nullptr</w:t>
+            </w:r>
+            <w:proofErr w:type="spellEnd"/>
+            <w:r>
+              <w:rPr>
+                <w:rFonts w:ascii="Courier New" w:hAnsi="Courier New" w:cs="Courier New"/>
+                <w:b/>
+                <w:bCs/>
+                <w:color w:val="000080"/>
+                <w:sz w:val="20"/>
+                <w:highlight w:val="white"/>
+                <w:lang w:val="en-US"/>
+              </w:rPr>
+              <w:t>,</w:t>
+            </w:r>
+            <w:r>
+              <w:rPr>
+                <w:rFonts w:ascii="Courier New" w:hAnsi="Courier New" w:cs="Courier New"/>
+                <w:color w:val="000000"/>
+                <w:sz w:val="20"/>
+                <w:highlight w:val="white"/>
+                <w:lang w:val="en-US"/>
+              </w:rPr>
+              <w:t xml:space="preserve"> </w:t>
+            </w:r>
+            <w:proofErr w:type="spellStart"/>
+            <w:r>
+              <w:rPr>
+                <w:rFonts w:ascii="Courier New" w:hAnsi="Courier New" w:cs="Courier New"/>
+                <w:color w:val="000000"/>
+                <w:sz w:val="20"/>
+                <w:highlight w:val="white"/>
+                <w:lang w:val="en-US"/>
+              </w:rPr>
+              <w:t>nullptr</w:t>
+            </w:r>
+            <w:proofErr w:type="spellEnd"/>
+            <w:r>
+              <w:rPr>
+                <w:rFonts w:ascii="Courier New" w:hAnsi="Courier New" w:cs="Courier New"/>
+                <w:b/>
+                <w:bCs/>
+                <w:color w:val="000080"/>
+                <w:sz w:val="20"/>
+                <w:highlight w:val="white"/>
+                <w:lang w:val="en-US"/>
+              </w:rPr>
+              <w:t>);</w:t>
+            </w:r>
+          </w:p>
+          <w:p>
+            <w:pPr>
+              <w:autoSpaceDE w:val="0"/>
+              <w:autoSpaceDN w:val="0"/>
+              <w:adjustRightInd w:val="0"/>
+              <w:spacing w:after="0"/>
+              <w:rPr>
+                <w:rFonts w:ascii="Courier New" w:hAnsi="Courier New" w:cs="Courier New"/>
+                <w:color w:val="000000"/>
+                <w:sz w:val="20"/>
+                <w:highlight w:val="white"/>
+                <w:lang w:val="en-US"/>
+              </w:rPr>
+            </w:pPr>
+          </w:p>
+          <w:p>
+            <w:pPr>
+              <w:autoSpaceDE w:val="0"/>
+              <w:autoSpaceDN w:val="0"/>
+              <w:adjustRightInd w:val="0"/>
+              <w:spacing w:after="0"/>
+              <w:rPr>
+                <w:rFonts w:ascii="Courier New" w:hAnsi="Courier New" w:cs="Courier New"/>
+                <w:color w:val="008000"/>
+                <w:sz w:val="20"/>
+                <w:highlight w:val="white"/>
+                <w:lang w:val="en-US"/>
+              </w:rPr>
+            </w:pPr>
+            <w:r>
+              <w:rPr>
+                <w:rFonts w:ascii="Courier New" w:hAnsi="Courier New" w:cs="Courier New"/>
+                <w:color w:val="000000"/>
+                <w:sz w:val="20"/>
+                <w:highlight w:val="white"/>
+                <w:lang w:val="en-US"/>
+              </w:rPr>
+              <w:tab/>
+            </w:r>
+            <w:r>
+              <w:rPr>
+                <w:rFonts w:ascii="Courier New" w:hAnsi="Courier New" w:cs="Courier New"/>
+                <w:color w:val="008000"/>
+                <w:sz w:val="20"/>
+                <w:highlight w:val="white"/>
+                <w:lang w:val="en-US"/>
+              </w:rPr>
+              <w:t>// create a context and register event handlers, but don't enable the connection to the engine just yet.</w:t>
+            </w:r>
+          </w:p>
+          <w:p>
+            <w:pPr>
+              <w:autoSpaceDE w:val="0"/>
+              <w:autoSpaceDN w:val="0"/>
+              <w:adjustRightInd w:val="0"/>
+              <w:spacing w:after="0"/>
+              <w:rPr>
+                <w:rFonts w:ascii="Courier New" w:hAnsi="Courier New" w:cs="Courier New"/>
+                <w:color w:val="008000"/>
+                <w:sz w:val="20"/>
+                <w:highlight w:val="white"/>
+                <w:lang w:val="en-US"/>
+              </w:rPr>
+            </w:pPr>
+            <w:r>
+              <w:rPr>
+                <w:rFonts w:ascii="Courier New" w:hAnsi="Courier New" w:cs="Courier New"/>
+                <w:color w:val="000000"/>
+                <w:sz w:val="20"/>
+                <w:highlight w:val="white"/>
+                <w:lang w:val="en-US"/>
+              </w:rPr>
+              <w:tab/>
+            </w:r>
+            <w:r>
+              <w:rPr>
+                <w:rFonts w:ascii="Courier New" w:hAnsi="Courier New" w:cs="Courier New"/>
+                <w:color w:val="008000"/>
+                <w:sz w:val="20"/>
+                <w:highlight w:val="white"/>
+                <w:lang w:val="en-US"/>
+              </w:rPr>
+              <w:t xml:space="preserve">// we'll enable the connection in the </w:t>
+            </w:r>
+            <w:proofErr w:type="spellStart"/>
+            <w:r>
+              <w:rPr>
+                <w:rFonts w:ascii="Courier New" w:hAnsi="Courier New" w:cs="Courier New"/>
+                <w:color w:val="008000"/>
+                <w:sz w:val="20"/>
+                <w:highlight w:val="white"/>
+                <w:lang w:val="en-US"/>
+              </w:rPr>
+              <w:t>Init</w:t>
+            </w:r>
+            <w:proofErr w:type="spellEnd"/>
+            <w:r>
+              <w:rPr>
+                <w:rFonts w:ascii="Courier New" w:hAnsi="Courier New" w:cs="Courier New"/>
+                <w:color w:val="008000"/>
+                <w:sz w:val="20"/>
+                <w:highlight w:val="white"/>
+                <w:lang w:val="en-US"/>
+              </w:rPr>
+              <w:t xml:space="preserve"> method, when we're ready to handle the </w:t>
+            </w:r>
+          </w:p>
+          <w:p>
+            <w:pPr>
+              <w:autoSpaceDE w:val="0"/>
+              <w:autoSpaceDN w:val="0"/>
+              <w:adjustRightInd w:val="0"/>
+              <w:spacing w:after="0"/>
+              <w:rPr>
+                <w:rFonts w:ascii="Courier New" w:hAnsi="Courier New" w:cs="Courier New"/>
+                <w:color w:val="008000"/>
+                <w:sz w:val="20"/>
+                <w:highlight w:val="white"/>
+                <w:lang w:val="en-US"/>
+              </w:rPr>
+            </w:pPr>
+            <w:r>
+              <w:rPr>
+                <w:rFonts w:ascii="Courier New" w:hAnsi="Courier New" w:cs="Courier New"/>
+                <w:color w:val="000000"/>
+                <w:sz w:val="20"/>
+                <w:highlight w:val="white"/>
+                <w:lang w:val="en-US"/>
+              </w:rPr>
+              <w:tab/>
+            </w:r>
+            <w:r>
+              <w:rPr>
+                <w:rFonts w:ascii="Courier New" w:hAnsi="Courier New" w:cs="Courier New"/>
+                <w:color w:val="008000"/>
+                <w:sz w:val="20"/>
+                <w:highlight w:val="white"/>
+                <w:lang w:val="en-US"/>
+              </w:rPr>
+              <w:t>// connection-status-changed notifications.</w:t>
+            </w:r>
+          </w:p>
+          <w:p>
+            <w:pPr>
+              <w:autoSpaceDE w:val="0"/>
+              <w:autoSpaceDN w:val="0"/>
+              <w:adjustRightInd w:val="0"/>
+              <w:spacing w:after="0"/>
+              <w:rPr>
+                <w:rFonts w:ascii="Courier New" w:hAnsi="Courier New" w:cs="Courier New"/>
+                <w:color w:val="000000"/>
+                <w:sz w:val="20"/>
+                <w:highlight w:val="white"/>
+                <w:lang w:val="en-US"/>
+              </w:rPr>
+            </w:pPr>
+            <w:r>
+              <w:rPr>
+                <w:rFonts w:ascii="Courier New" w:hAnsi="Courier New" w:cs="Courier New"/>
+                <w:color w:val="000000"/>
+                <w:sz w:val="20"/>
+                <w:highlight w:val="white"/>
+                <w:lang w:val="en-US"/>
+              </w:rPr>
+              <w:tab/>
+            </w:r>
+            <w:proofErr w:type="spellStart"/>
+            <w:r>
+              <w:rPr>
+                <w:rFonts w:ascii="Courier New" w:hAnsi="Courier New" w:cs="Courier New"/>
+                <w:color w:val="8000FF"/>
+                <w:sz w:val="20"/>
+                <w:highlight w:val="white"/>
+                <w:lang w:val="en-US"/>
+              </w:rPr>
+              <w:t>bool</w:t>
+            </w:r>
+            <w:proofErr w:type="spellEnd"/>
+            <w:r>
+              <w:rPr>
+                <w:rFonts w:ascii="Courier New" w:hAnsi="Courier New" w:cs="Courier New"/>
+                <w:color w:val="000000"/>
+                <w:sz w:val="20"/>
+                <w:highlight w:val="white"/>
+                <w:lang w:val="en-US"/>
+              </w:rPr>
+              <w:t xml:space="preserve"> success </w:t>
+            </w:r>
+            <w:r>
+              <w:rPr>
+                <w:rFonts w:ascii="Courier New" w:hAnsi="Courier New" w:cs="Courier New"/>
+                <w:b/>
+                <w:bCs/>
+                <w:color w:val="000080"/>
+                <w:sz w:val="20"/>
+                <w:highlight w:val="white"/>
+                <w:lang w:val="en-US"/>
+              </w:rPr>
+              <w:t>=</w:t>
+            </w:r>
+            <w:r>
+              <w:rPr>
+                <w:rFonts w:ascii="Courier New" w:hAnsi="Courier New" w:cs="Courier New"/>
+                <w:color w:val="000000"/>
+                <w:sz w:val="20"/>
+                <w:highlight w:val="white"/>
+                <w:lang w:val="en-US"/>
+              </w:rPr>
+              <w:t xml:space="preserve"> </w:t>
+            </w:r>
+            <w:proofErr w:type="spellStart"/>
+            <w:r>
+              <w:rPr>
+                <w:rFonts w:ascii="Courier New" w:hAnsi="Courier New" w:cs="Courier New"/>
+                <w:color w:val="000000"/>
+                <w:sz w:val="20"/>
+                <w:highlight w:val="white"/>
+                <w:lang w:val="en-US"/>
+              </w:rPr>
+              <w:t>txCreateContext</w:t>
+            </w:r>
+            <w:proofErr w:type="spellEnd"/>
+            <w:r>
+              <w:rPr>
+                <w:rFonts w:ascii="Courier New" w:hAnsi="Courier New" w:cs="Courier New"/>
+                <w:b/>
+                <w:bCs/>
+                <w:color w:val="000080"/>
+                <w:sz w:val="20"/>
+                <w:highlight w:val="white"/>
+                <w:lang w:val="en-US"/>
+              </w:rPr>
+              <w:t>(&amp;</w:t>
+            </w:r>
+            <w:r>
+              <w:rPr>
+                <w:rFonts w:ascii="Courier New" w:hAnsi="Courier New" w:cs="Courier New"/>
+                <w:color w:val="000000"/>
+                <w:sz w:val="20"/>
+                <w:highlight w:val="white"/>
+                <w:lang w:val="en-US"/>
+              </w:rPr>
+              <w:t>_context</w:t>
+            </w:r>
+            <w:r>
+              <w:rPr>
+                <w:rFonts w:ascii="Courier New" w:hAnsi="Courier New" w:cs="Courier New"/>
+                <w:b/>
+                <w:bCs/>
+                <w:color w:val="000080"/>
+                <w:sz w:val="20"/>
+                <w:highlight w:val="white"/>
+                <w:lang w:val="en-US"/>
+              </w:rPr>
+              <w:t>,</w:t>
+            </w:r>
+            <w:r>
+              <w:rPr>
+                <w:rFonts w:ascii="Courier New" w:hAnsi="Courier New" w:cs="Courier New"/>
+                <w:color w:val="000000"/>
+                <w:sz w:val="20"/>
+                <w:highlight w:val="white"/>
+                <w:lang w:val="en-US"/>
+              </w:rPr>
+              <w:t xml:space="preserve"> TX_FALSE</w:t>
+            </w:r>
+            <w:r>
+              <w:rPr>
+                <w:rFonts w:ascii="Courier New" w:hAnsi="Courier New" w:cs="Courier New"/>
+                <w:b/>
+                <w:bCs/>
+                <w:color w:val="000080"/>
+                <w:sz w:val="20"/>
+                <w:highlight w:val="white"/>
+                <w:lang w:val="en-US"/>
+              </w:rPr>
+              <w:t>)</w:t>
+            </w:r>
+            <w:r>
+              <w:rPr>
+                <w:rFonts w:ascii="Courier New" w:hAnsi="Courier New" w:cs="Courier New"/>
+                <w:color w:val="000000"/>
+                <w:sz w:val="20"/>
+                <w:highlight w:val="white"/>
+                <w:lang w:val="en-US"/>
+              </w:rPr>
+              <w:t xml:space="preserve"> </w:t>
+            </w:r>
+            <w:r>
+              <w:rPr>
+                <w:rFonts w:ascii="Courier New" w:hAnsi="Courier New" w:cs="Courier New"/>
+                <w:b/>
+                <w:bCs/>
+                <w:color w:val="000080"/>
+                <w:sz w:val="20"/>
+                <w:highlight w:val="white"/>
+                <w:lang w:val="en-US"/>
+              </w:rPr>
+              <w:t>==</w:t>
+            </w:r>
+            <w:r>
+              <w:rPr>
+                <w:rFonts w:ascii="Courier New" w:hAnsi="Courier New" w:cs="Courier New"/>
+                <w:color w:val="000000"/>
+                <w:sz w:val="20"/>
+                <w:highlight w:val="white"/>
+                <w:lang w:val="en-US"/>
+              </w:rPr>
+              <w:t xml:space="preserve"> TX_RESULT_OK</w:t>
+            </w:r>
+            <w:r>
+              <w:rPr>
+                <w:rFonts w:ascii="Courier New" w:hAnsi="Courier New" w:cs="Courier New"/>
+                <w:b/>
+                <w:bCs/>
+                <w:color w:val="000080"/>
+                <w:sz w:val="20"/>
+                <w:highlight w:val="white"/>
+                <w:lang w:val="en-US"/>
+              </w:rPr>
+              <w:t>;</w:t>
+            </w:r>
+          </w:p>
+          <w:p>
+            <w:pPr>
+              <w:autoSpaceDE w:val="0"/>
+              <w:autoSpaceDN w:val="0"/>
+              <w:adjustRightInd w:val="0"/>
+              <w:spacing w:after="0"/>
+              <w:rPr>
+                <w:rFonts w:ascii="Courier New" w:hAnsi="Courier New" w:cs="Courier New"/>
+                <w:color w:val="000000"/>
+                <w:sz w:val="20"/>
+                <w:highlight w:val="white"/>
+                <w:lang w:val="en-US"/>
+              </w:rPr>
+            </w:pPr>
+            <w:r>
+              <w:rPr>
+                <w:rFonts w:ascii="Courier New" w:hAnsi="Courier New" w:cs="Courier New"/>
+                <w:color w:val="000000"/>
+                <w:sz w:val="20"/>
+                <w:highlight w:val="white"/>
+                <w:lang w:val="en-US"/>
+              </w:rPr>
+              <w:tab/>
+              <w:t xml:space="preserve">success </w:t>
+            </w:r>
+            <w:r>
+              <w:rPr>
+                <w:rFonts w:ascii="Courier New" w:hAnsi="Courier New" w:cs="Courier New"/>
+                <w:b/>
+                <w:bCs/>
+                <w:color w:val="000080"/>
+                <w:sz w:val="20"/>
+                <w:highlight w:val="white"/>
+                <w:lang w:val="en-US"/>
+              </w:rPr>
+              <w:t>&amp;=</w:t>
+            </w:r>
+            <w:r>
+              <w:rPr>
+                <w:rFonts w:ascii="Courier New" w:hAnsi="Courier New" w:cs="Courier New"/>
+                <w:color w:val="000000"/>
+                <w:sz w:val="20"/>
+                <w:highlight w:val="white"/>
+                <w:lang w:val="en-US"/>
+              </w:rPr>
+              <w:t xml:space="preserve"> </w:t>
+            </w:r>
+            <w:proofErr w:type="spellStart"/>
+            <w:r>
+              <w:rPr>
+                <w:rFonts w:ascii="Courier New" w:hAnsi="Courier New" w:cs="Courier New"/>
+                <w:color w:val="000000"/>
+                <w:sz w:val="20"/>
+                <w:highlight w:val="white"/>
+                <w:lang w:val="en-US"/>
+              </w:rPr>
+              <w:t>RegisterConnectionStateChangedHandler</w:t>
+            </w:r>
+            <w:proofErr w:type="spellEnd"/>
+            <w:r>
+              <w:rPr>
+                <w:rFonts w:ascii="Courier New" w:hAnsi="Courier New" w:cs="Courier New"/>
+                <w:b/>
+                <w:bCs/>
+                <w:color w:val="000080"/>
+                <w:sz w:val="20"/>
+                <w:highlight w:val="white"/>
+                <w:lang w:val="en-US"/>
+              </w:rPr>
+              <w:t>();</w:t>
+            </w:r>
+          </w:p>
+          <w:p>
+            <w:pPr>
+              <w:autoSpaceDE w:val="0"/>
+              <w:autoSpaceDN w:val="0"/>
+              <w:adjustRightInd w:val="0"/>
+              <w:spacing w:after="0"/>
+              <w:rPr>
+                <w:rFonts w:ascii="Courier New" w:hAnsi="Courier New" w:cs="Courier New"/>
+                <w:color w:val="000000"/>
+                <w:sz w:val="20"/>
+                <w:highlight w:val="white"/>
+                <w:lang w:val="en-US"/>
+              </w:rPr>
+            </w:pPr>
+            <w:r>
+              <w:rPr>
+                <w:rFonts w:ascii="Courier New" w:hAnsi="Courier New" w:cs="Courier New"/>
+                <w:color w:val="000000"/>
+                <w:sz w:val="20"/>
+                <w:highlight w:val="white"/>
+                <w:lang w:val="en-US"/>
+              </w:rPr>
+              <w:tab/>
+              <w:t xml:space="preserve">success </w:t>
+            </w:r>
+            <w:r>
+              <w:rPr>
+                <w:rFonts w:ascii="Courier New" w:hAnsi="Courier New" w:cs="Courier New"/>
+                <w:b/>
+                <w:bCs/>
+                <w:color w:val="000080"/>
+                <w:sz w:val="20"/>
+                <w:highlight w:val="white"/>
+                <w:lang w:val="en-US"/>
+              </w:rPr>
+              <w:t>&amp;=</w:t>
+            </w:r>
+            <w:r>
+              <w:rPr>
+                <w:rFonts w:ascii="Courier New" w:hAnsi="Courier New" w:cs="Courier New"/>
+                <w:color w:val="000000"/>
+                <w:sz w:val="20"/>
+                <w:highlight w:val="white"/>
+                <w:lang w:val="en-US"/>
+              </w:rPr>
+              <w:t xml:space="preserve"> </w:t>
+            </w:r>
+            <w:proofErr w:type="spellStart"/>
+            <w:r>
+              <w:rPr>
+                <w:rFonts w:ascii="Courier New" w:hAnsi="Courier New" w:cs="Courier New"/>
+                <w:color w:val="000000"/>
+                <w:sz w:val="20"/>
+                <w:highlight w:val="white"/>
+                <w:lang w:val="en-US"/>
+              </w:rPr>
+              <w:t>RegisterQueryHandler</w:t>
+            </w:r>
+            <w:proofErr w:type="spellEnd"/>
+            <w:r>
+              <w:rPr>
+                <w:rFonts w:ascii="Courier New" w:hAnsi="Courier New" w:cs="Courier New"/>
+                <w:b/>
+                <w:bCs/>
+                <w:color w:val="000080"/>
+                <w:sz w:val="20"/>
+                <w:highlight w:val="white"/>
+                <w:lang w:val="en-US"/>
+              </w:rPr>
+              <w:t>();</w:t>
+            </w:r>
+          </w:p>
+          <w:p>
+            <w:pPr>
+              <w:autoSpaceDE w:val="0"/>
+              <w:autoSpaceDN w:val="0"/>
+              <w:adjustRightInd w:val="0"/>
+              <w:spacing w:after="0"/>
+              <w:rPr>
+                <w:rFonts w:ascii="Courier New" w:hAnsi="Courier New" w:cs="Courier New"/>
+                <w:color w:val="000000"/>
+                <w:sz w:val="20"/>
+                <w:highlight w:val="white"/>
+                <w:lang w:val="en-US"/>
+              </w:rPr>
+            </w:pPr>
+            <w:r>
+              <w:rPr>
+                <w:rFonts w:ascii="Courier New" w:hAnsi="Courier New" w:cs="Courier New"/>
+                <w:color w:val="000000"/>
+                <w:sz w:val="20"/>
+                <w:highlight w:val="white"/>
+                <w:lang w:val="en-US"/>
+              </w:rPr>
+              <w:tab/>
+              <w:t xml:space="preserve">success </w:t>
+            </w:r>
+            <w:r>
+              <w:rPr>
+                <w:rFonts w:ascii="Courier New" w:hAnsi="Courier New" w:cs="Courier New"/>
+                <w:b/>
+                <w:bCs/>
+                <w:color w:val="000080"/>
+                <w:sz w:val="20"/>
+                <w:highlight w:val="white"/>
+                <w:lang w:val="en-US"/>
+              </w:rPr>
+              <w:t>&amp;=</w:t>
+            </w:r>
+            <w:r>
+              <w:rPr>
+                <w:rFonts w:ascii="Courier New" w:hAnsi="Courier New" w:cs="Courier New"/>
+                <w:color w:val="000000"/>
+                <w:sz w:val="20"/>
+                <w:highlight w:val="white"/>
+                <w:lang w:val="en-US"/>
+              </w:rPr>
+              <w:t xml:space="preserve"> </w:t>
+            </w:r>
+            <w:proofErr w:type="spellStart"/>
+            <w:r>
+              <w:rPr>
+                <w:rFonts w:ascii="Courier New" w:hAnsi="Courier New" w:cs="Courier New"/>
+                <w:color w:val="000000"/>
+                <w:sz w:val="20"/>
+                <w:highlight w:val="white"/>
+                <w:lang w:val="en-US"/>
+              </w:rPr>
+              <w:t>RegisterEventHandler</w:t>
+            </w:r>
+            <w:proofErr w:type="spellEnd"/>
+            <w:r>
+              <w:rPr>
+                <w:rFonts w:ascii="Courier New" w:hAnsi="Courier New" w:cs="Courier New"/>
+                <w:b/>
+                <w:bCs/>
+                <w:color w:val="000080"/>
+                <w:sz w:val="20"/>
+                <w:highlight w:val="white"/>
+                <w:lang w:val="en-US"/>
+              </w:rPr>
+              <w:t>();</w:t>
+            </w:r>
+          </w:p>
+          <w:p>
+            <w:pPr>
+              <w:autoSpaceDE w:val="0"/>
+              <w:autoSpaceDN w:val="0"/>
+              <w:adjustRightInd w:val="0"/>
+              <w:spacing w:after="0"/>
+              <w:rPr>
+                <w:rFonts w:ascii="Courier New" w:hAnsi="Courier New" w:cs="Courier New"/>
+                <w:color w:val="000000"/>
+                <w:sz w:val="20"/>
+                <w:highlight w:val="white"/>
+                <w:lang w:val="en-US"/>
+              </w:rPr>
+            </w:pPr>
+          </w:p>
+          <w:p>
+            <w:pPr>
+              <w:autoSpaceDE w:val="0"/>
+              <w:autoSpaceDN w:val="0"/>
+              <w:adjustRightInd w:val="0"/>
+              <w:spacing w:after="0"/>
+              <w:rPr>
+                <w:rFonts w:ascii="Courier New" w:hAnsi="Courier New" w:cs="Courier New"/>
+                <w:color w:val="000000"/>
+                <w:sz w:val="20"/>
+                <w:highlight w:val="white"/>
+              </w:rPr>
+            </w:pPr>
+            <w:r>
+              <w:rPr>
+                <w:rFonts w:ascii="Courier New" w:hAnsi="Courier New" w:cs="Courier New"/>
+                <w:color w:val="000000"/>
+                <w:sz w:val="20"/>
+                <w:highlight w:val="white"/>
+                <w:lang w:val="en-US"/>
+              </w:rPr>
+              <w:tab/>
+            </w:r>
+            <w:r>
+              <w:rPr>
+                <w:rFonts w:ascii="Courier New" w:hAnsi="Courier New" w:cs="Courier New"/>
+                <w:b/>
+                <w:bCs/>
+                <w:color w:val="0000FF"/>
+                <w:sz w:val="20"/>
+                <w:highlight w:val="white"/>
+              </w:rPr>
+              <w:t>if</w:t>
+            </w:r>
+            <w:r>
+              <w:rPr>
+                <w:rFonts w:ascii="Courier New" w:hAnsi="Courier New" w:cs="Courier New"/>
+                <w:color w:val="000000"/>
+                <w:sz w:val="20"/>
+                <w:highlight w:val="white"/>
+              </w:rPr>
+              <w:t xml:space="preserve"> </w:t>
+            </w:r>
+            <w:r>
+              <w:rPr>
+                <w:rFonts w:ascii="Courier New" w:hAnsi="Courier New" w:cs="Courier New"/>
+                <w:b/>
+                <w:bCs/>
+                <w:color w:val="000080"/>
+                <w:sz w:val="20"/>
+                <w:highlight w:val="white"/>
+              </w:rPr>
+              <w:t>(</w:t>
+            </w:r>
+            <w:proofErr w:type="gramStart"/>
+            <w:r>
+              <w:rPr>
+                <w:rFonts w:ascii="Courier New" w:hAnsi="Courier New" w:cs="Courier New"/>
+                <w:b/>
+                <w:bCs/>
+                <w:color w:val="000080"/>
+                <w:sz w:val="20"/>
+                <w:highlight w:val="white"/>
+              </w:rPr>
+              <w:t>!</w:t>
+            </w:r>
+            <w:proofErr w:type="spellStart"/>
+            <w:r>
+              <w:rPr>
+                <w:rFonts w:ascii="Courier New" w:hAnsi="Courier New" w:cs="Courier New"/>
+                <w:color w:val="000000"/>
+                <w:sz w:val="20"/>
+                <w:highlight w:val="white"/>
+              </w:rPr>
+              <w:t>success</w:t>
+            </w:r>
+            <w:proofErr w:type="spellEnd"/>
+            <w:proofErr w:type="gramEnd"/>
+            <w:r>
+              <w:rPr>
+                <w:rFonts w:ascii="Courier New" w:hAnsi="Courier New" w:cs="Courier New"/>
+                <w:b/>
+                <w:bCs/>
+                <w:color w:val="000080"/>
+                <w:sz w:val="20"/>
+                <w:highlight w:val="white"/>
+              </w:rPr>
+              <w:t>)</w:t>
+            </w:r>
+          </w:p>
+          <w:p>
+            <w:pPr>
+              <w:autoSpaceDE w:val="0"/>
+              <w:autoSpaceDN w:val="0"/>
+              <w:adjustRightInd w:val="0"/>
+              <w:spacing w:after="0"/>
+              <w:rPr>
+                <w:rFonts w:ascii="Courier New" w:hAnsi="Courier New" w:cs="Courier New"/>
+                <w:color w:val="000000"/>
+                <w:sz w:val="20"/>
+                <w:highlight w:val="white"/>
+              </w:rPr>
+            </w:pPr>
+            <w:r>
+              <w:rPr>
+                <w:rFonts w:ascii="Courier New" w:hAnsi="Courier New" w:cs="Courier New"/>
+                <w:color w:val="000000"/>
+                <w:sz w:val="20"/>
+                <w:highlight w:val="white"/>
+              </w:rPr>
+              <w:tab/>
+            </w:r>
+            <w:r>
+              <w:rPr>
+                <w:rFonts w:ascii="Courier New" w:hAnsi="Courier New" w:cs="Courier New"/>
+                <w:b/>
+                <w:bCs/>
+                <w:color w:val="000080"/>
+                <w:sz w:val="20"/>
+                <w:highlight w:val="white"/>
+              </w:rPr>
+              <w:t>{</w:t>
+            </w:r>
+          </w:p>
+          <w:p>
+            <w:pPr>
+              <w:autoSpaceDE w:val="0"/>
+              <w:autoSpaceDN w:val="0"/>
+              <w:adjustRightInd w:val="0"/>
+              <w:spacing w:after="0"/>
+              <w:rPr>
+                <w:rFonts w:ascii="Courier New" w:hAnsi="Courier New" w:cs="Courier New"/>
+                <w:color w:val="000000"/>
+                <w:sz w:val="20"/>
+                <w:highlight w:val="white"/>
+              </w:rPr>
+            </w:pPr>
+            <w:r>
+              <w:rPr>
+                <w:rFonts w:ascii="Courier New" w:hAnsi="Courier New" w:cs="Courier New"/>
+                <w:color w:val="000000"/>
+                <w:sz w:val="20"/>
+                <w:highlight w:val="white"/>
+              </w:rPr>
+              <w:tab/>
+            </w:r>
+            <w:r>
+              <w:rPr>
+                <w:rFonts w:ascii="Courier New" w:hAnsi="Courier New" w:cs="Courier New"/>
+                <w:color w:val="000000"/>
+                <w:sz w:val="20"/>
+                <w:highlight w:val="white"/>
+              </w:rPr>
+              <w:tab/>
+            </w:r>
+            <w:proofErr w:type="spellStart"/>
+            <w:r>
+              <w:rPr>
+                <w:rFonts w:ascii="Courier New" w:hAnsi="Courier New" w:cs="Courier New"/>
+                <w:color w:val="000000"/>
+                <w:sz w:val="20"/>
+                <w:highlight w:val="white"/>
+              </w:rPr>
+              <w:t>SetState</w:t>
+            </w:r>
+            <w:proofErr w:type="spellEnd"/>
+            <w:r>
+              <w:rPr>
+                <w:rFonts w:ascii="Courier New" w:hAnsi="Courier New" w:cs="Courier New"/>
+                <w:b/>
+                <w:bCs/>
+                <w:color w:val="000080"/>
+                <w:sz w:val="20"/>
+                <w:highlight w:val="white"/>
+              </w:rPr>
+              <w:t>(</w:t>
+            </w:r>
+            <w:proofErr w:type="spellStart"/>
+            <w:r>
+              <w:rPr>
+                <w:rFonts w:ascii="Courier New" w:hAnsi="Courier New" w:cs="Courier New"/>
+                <w:color w:val="000000"/>
+                <w:sz w:val="20"/>
+                <w:highlight w:val="white"/>
+              </w:rPr>
+              <w:t>Failed</w:t>
+            </w:r>
+            <w:proofErr w:type="spellEnd"/>
+            <w:r>
+              <w:rPr>
+                <w:rFonts w:ascii="Courier New" w:hAnsi="Courier New" w:cs="Courier New"/>
+                <w:b/>
+                <w:bCs/>
+                <w:color w:val="000080"/>
+                <w:sz w:val="20"/>
+                <w:highlight w:val="white"/>
+              </w:rPr>
+              <w:t>);</w:t>
+            </w:r>
+          </w:p>
+          <w:p>
+            <w:pPr>
+              <w:autoSpaceDE w:val="0"/>
+              <w:autoSpaceDN w:val="0"/>
+              <w:adjustRightInd w:val="0"/>
+              <w:spacing w:after="0"/>
+              <w:rPr>
+                <w:rFonts w:ascii="Courier New" w:hAnsi="Courier New" w:cs="Courier New"/>
+                <w:color w:val="000000"/>
+                <w:sz w:val="20"/>
+                <w:highlight w:val="white"/>
+              </w:rPr>
+            </w:pPr>
+            <w:r>
+              <w:rPr>
+                <w:rFonts w:ascii="Courier New" w:hAnsi="Courier New" w:cs="Courier New"/>
+                <w:color w:val="000000"/>
+                <w:sz w:val="20"/>
+                <w:highlight w:val="white"/>
+              </w:rPr>
+              <w:tab/>
+            </w:r>
+            <w:r>
+              <w:rPr>
+                <w:rFonts w:ascii="Courier New" w:hAnsi="Courier New" w:cs="Courier New"/>
+                <w:b/>
+                <w:bCs/>
+                <w:color w:val="000080"/>
+                <w:sz w:val="20"/>
+                <w:highlight w:val="white"/>
+              </w:rPr>
+              <w:t>}</w:t>
+            </w:r>
+          </w:p>
+          <w:p>
+            <w:r>
+              <w:rPr>
+                <w:rFonts w:ascii="Courier New" w:hAnsi="Courier New" w:cs="Courier New"/>
+                <w:b/>
+                <w:bCs/>
+                <w:color w:val="000080"/>
+                <w:sz w:val="20"/>
+                <w:highlight w:val="white"/>
+              </w:rPr>
+              <w:t>}</w:t>
+            </w:r>
+          </w:p>
+        </w:tc>
+      </w:tr>
+    </w:tbl>
+    <w:p/>
     <w:sectPr>
       <w:headerReference w:type="default" r:id="rId37"/>
       <w:footerReference w:type="default" r:id="rId38"/>
@@ -12294,7 +14064,7 @@
               <w:szCs w:val="18"/>
               <w:lang w:val="fr-FR"/>
             </w:rPr>
-            <w:t>16</w:t>
+            <w:t>14</w:t>
           </w:r>
           <w:r>
             <w:rPr>
@@ -17656,17 +19426,17 @@
     </dgm:pt>
   </dgm:ptLst>
   <dgm:cxnLst>
-    <dgm:cxn modelId="{CD36E81F-CC42-43E8-9325-F4B4CA1CD2E7}" type="presOf" srcId="{5E323607-36ED-4755-9F0D-506B8C47A87F}" destId="{9F8B435D-09A8-4002-A8C0-33504381FEC9}" srcOrd="0" destOrd="0" presId="urn:microsoft.com/office/officeart/2009/3/layout/PlusandMinus"/>
+    <dgm:cxn modelId="{EB10C3E5-DFBB-45D3-8C94-947DB4130395}" type="presOf" srcId="{1DC841E7-CEF4-4574-95D5-1CDB5E150F90}" destId="{A04A760F-5A60-47B1-8F7E-75F82AF8C630}" srcOrd="0" destOrd="0" presId="urn:microsoft.com/office/officeart/2009/3/layout/PlusandMinus"/>
+    <dgm:cxn modelId="{014BC485-87B1-459A-901E-8FB6ADF27D05}" type="presOf" srcId="{FDD91FF5-19B1-484A-A1F5-8C5C55C2945A}" destId="{197F1980-96D4-4BE4-BB20-3FC6A4E0D96E}" srcOrd="0" destOrd="0" presId="urn:microsoft.com/office/officeart/2009/3/layout/PlusandMinus"/>
     <dgm:cxn modelId="{7238B200-29F1-4B57-9FCD-F69F290E68DF}" srcId="{FDD91FF5-19B1-484A-A1F5-8C5C55C2945A}" destId="{1DC841E7-CEF4-4574-95D5-1CDB5E150F90}" srcOrd="0" destOrd="0" parTransId="{4F397E5F-7F02-41A2-B8E5-990E65EF1D7E}" sibTransId="{9008BB8E-191D-40DA-8CB3-FDBDEF095643}"/>
-    <dgm:cxn modelId="{301D27AA-1478-4BA5-B8EE-CA183EF43F5F}" type="presOf" srcId="{1DC841E7-CEF4-4574-95D5-1CDB5E150F90}" destId="{A04A760F-5A60-47B1-8F7E-75F82AF8C630}" srcOrd="0" destOrd="0" presId="urn:microsoft.com/office/officeart/2009/3/layout/PlusandMinus"/>
-    <dgm:cxn modelId="{CD1601B7-C126-4EB3-B3C9-20CF20ED2543}" type="presOf" srcId="{FDD91FF5-19B1-484A-A1F5-8C5C55C2945A}" destId="{197F1980-96D4-4BE4-BB20-3FC6A4E0D96E}" srcOrd="0" destOrd="0" presId="urn:microsoft.com/office/officeart/2009/3/layout/PlusandMinus"/>
     <dgm:cxn modelId="{6593EC95-90B5-4BD7-9AF9-53B9C0E20653}" srcId="{FDD91FF5-19B1-484A-A1F5-8C5C55C2945A}" destId="{5E323607-36ED-4755-9F0D-506B8C47A87F}" srcOrd="1" destOrd="0" parTransId="{DA8FFD74-6616-42D9-888A-B94B42919EEE}" sibTransId="{FAEAE885-5050-4345-98B9-26294ACB64EC}"/>
-    <dgm:cxn modelId="{E32935E9-7AC0-4CA7-8E33-2D7ABBACB5FC}" type="presParOf" srcId="{197F1980-96D4-4BE4-BB20-3FC6A4E0D96E}" destId="{C7BCEDDE-4680-46AB-98B0-B316E770ED5F}" srcOrd="0" destOrd="0" presId="urn:microsoft.com/office/officeart/2009/3/layout/PlusandMinus"/>
-    <dgm:cxn modelId="{B9D2FF1F-1738-47FC-8717-83C2974F8FAF}" type="presParOf" srcId="{197F1980-96D4-4BE4-BB20-3FC6A4E0D96E}" destId="{A04A760F-5A60-47B1-8F7E-75F82AF8C630}" srcOrd="1" destOrd="0" presId="urn:microsoft.com/office/officeart/2009/3/layout/PlusandMinus"/>
-    <dgm:cxn modelId="{CEC9BF90-D021-450C-A21A-673BD90488B7}" type="presParOf" srcId="{197F1980-96D4-4BE4-BB20-3FC6A4E0D96E}" destId="{9F8B435D-09A8-4002-A8C0-33504381FEC9}" srcOrd="2" destOrd="0" presId="urn:microsoft.com/office/officeart/2009/3/layout/PlusandMinus"/>
-    <dgm:cxn modelId="{B3ABF56C-C610-45A6-87E6-5A3FAB7FB318}" type="presParOf" srcId="{197F1980-96D4-4BE4-BB20-3FC6A4E0D96E}" destId="{6D708019-4557-4BC1-B5A8-3E9BD9B3A4B2}" srcOrd="3" destOrd="0" presId="urn:microsoft.com/office/officeart/2009/3/layout/PlusandMinus"/>
-    <dgm:cxn modelId="{79375970-2C5C-4F3B-804C-C3FD5B1E0BA5}" type="presParOf" srcId="{197F1980-96D4-4BE4-BB20-3FC6A4E0D96E}" destId="{F7997F91-1B49-4255-82E5-1CC29D6B748D}" srcOrd="4" destOrd="0" presId="urn:microsoft.com/office/officeart/2009/3/layout/PlusandMinus"/>
-    <dgm:cxn modelId="{580C512D-467A-499C-8CAB-9BCAB4F13C7C}" type="presParOf" srcId="{197F1980-96D4-4BE4-BB20-3FC6A4E0D96E}" destId="{8F6CCBC2-D656-437B-8472-7C13A8FD8C2E}" srcOrd="5" destOrd="0" presId="urn:microsoft.com/office/officeart/2009/3/layout/PlusandMinus"/>
+    <dgm:cxn modelId="{BE671635-3B6F-45CF-8FBB-87591B999379}" type="presOf" srcId="{5E323607-36ED-4755-9F0D-506B8C47A87F}" destId="{9F8B435D-09A8-4002-A8C0-33504381FEC9}" srcOrd="0" destOrd="0" presId="urn:microsoft.com/office/officeart/2009/3/layout/PlusandMinus"/>
+    <dgm:cxn modelId="{19CE9052-5B6B-4927-B838-5ECCBE16174A}" type="presParOf" srcId="{197F1980-96D4-4BE4-BB20-3FC6A4E0D96E}" destId="{C7BCEDDE-4680-46AB-98B0-B316E770ED5F}" srcOrd="0" destOrd="0" presId="urn:microsoft.com/office/officeart/2009/3/layout/PlusandMinus"/>
+    <dgm:cxn modelId="{F30C3192-9256-4B55-8F7C-C02EB6E25709}" type="presParOf" srcId="{197F1980-96D4-4BE4-BB20-3FC6A4E0D96E}" destId="{A04A760F-5A60-47B1-8F7E-75F82AF8C630}" srcOrd="1" destOrd="0" presId="urn:microsoft.com/office/officeart/2009/3/layout/PlusandMinus"/>
+    <dgm:cxn modelId="{89F3F598-3F5C-4BFF-B6E5-E265E19AF61D}" type="presParOf" srcId="{197F1980-96D4-4BE4-BB20-3FC6A4E0D96E}" destId="{9F8B435D-09A8-4002-A8C0-33504381FEC9}" srcOrd="2" destOrd="0" presId="urn:microsoft.com/office/officeart/2009/3/layout/PlusandMinus"/>
+    <dgm:cxn modelId="{C0B30C95-B39C-433A-8FAE-B616789FFF73}" type="presParOf" srcId="{197F1980-96D4-4BE4-BB20-3FC6A4E0D96E}" destId="{6D708019-4557-4BC1-B5A8-3E9BD9B3A4B2}" srcOrd="3" destOrd="0" presId="urn:microsoft.com/office/officeart/2009/3/layout/PlusandMinus"/>
+    <dgm:cxn modelId="{56869909-C960-4FAC-BF49-F9D34ABC15A4}" type="presParOf" srcId="{197F1980-96D4-4BE4-BB20-3FC6A4E0D96E}" destId="{F7997F91-1B49-4255-82E5-1CC29D6B748D}" srcOrd="4" destOrd="0" presId="urn:microsoft.com/office/officeart/2009/3/layout/PlusandMinus"/>
+    <dgm:cxn modelId="{E9712C3E-AE00-4A82-B3B3-9FBFC1FA224B}" type="presParOf" srcId="{197F1980-96D4-4BE4-BB20-3FC6A4E0D96E}" destId="{8F6CCBC2-D656-437B-8472-7C13A8FD8C2E}" srcOrd="5" destOrd="0" presId="urn:microsoft.com/office/officeart/2009/3/layout/PlusandMinus"/>
   </dgm:cxnLst>
   <dgm:bg/>
   <dgm:whole/>
@@ -17749,7 +19519,19 @@
         <a:p>
           <a:r>
             <a:rPr lang="fr-CH"/>
-            <a:t>Les exemple sont très difficile à lire/comprendre.</a:t>
+            <a:t>Les exemple sont très difficile à lire/comprendre[vor annexe "</a:t>
+          </a:r>
+          <a:r>
+            <a:rPr lang="fr-CH" b="0" i="1"/>
+            <a:t>Code C++ pour Tobii Rex</a:t>
+          </a:r>
+          <a:r>
+            <a:rPr lang="fr-CH" b="1"/>
+            <a:t>"</a:t>
+          </a:r>
+          <a:r>
+            <a:rPr lang="fr-CH"/>
+            <a:t>].</a:t>
           </a:r>
         </a:p>
       </dgm:t>
@@ -17841,16 +19623,16 @@
   </dgm:ptLst>
   <dgm:cxnLst>
     <dgm:cxn modelId="{F81FA286-5F4F-4A06-901B-F4066EEA058A}" srcId="{2410E3C7-66F8-4E84-A6CB-6F816426F68D}" destId="{1A00C545-C40C-43A4-9AE9-7C0DA03F70E2}" srcOrd="0" destOrd="0" parTransId="{AA9953E8-5980-469C-A01B-6E188FEE47B6}" sibTransId="{E8272FE0-5DB7-4387-A49E-7C58DA9C5464}"/>
-    <dgm:cxn modelId="{628D222C-577C-4F08-A4A9-B898E5FA5ADD}" type="presOf" srcId="{1A00C545-C40C-43A4-9AE9-7C0DA03F70E2}" destId="{24E01D3D-2C1C-4025-B803-41F66AE56FF6}" srcOrd="0" destOrd="0" presId="urn:microsoft.com/office/officeart/2009/3/layout/PlusandMinus"/>
-    <dgm:cxn modelId="{A80BC53B-6941-43C2-93F9-6EE4EFDC8EBA}" type="presOf" srcId="{2410E3C7-66F8-4E84-A6CB-6F816426F68D}" destId="{296AC1FB-ABAC-46DE-AE41-6EB66431BD62}" srcOrd="0" destOrd="0" presId="urn:microsoft.com/office/officeart/2009/3/layout/PlusandMinus"/>
+    <dgm:cxn modelId="{9088E8C6-7BB7-48CE-8B61-2106C5A74E38}" type="presOf" srcId="{1A00C545-C40C-43A4-9AE9-7C0DA03F70E2}" destId="{24E01D3D-2C1C-4025-B803-41F66AE56FF6}" srcOrd="0" destOrd="0" presId="urn:microsoft.com/office/officeart/2009/3/layout/PlusandMinus"/>
     <dgm:cxn modelId="{3F155A2A-D6E6-47A9-9F41-094026A0DE9C}" srcId="{2410E3C7-66F8-4E84-A6CB-6F816426F68D}" destId="{8F321866-25FF-4AA6-8FCC-1EF594A13D8D}" srcOrd="1" destOrd="0" parTransId="{76A1F75C-31D6-4578-ABE2-485C5CCA38BD}" sibTransId="{F5B496B8-5829-466A-A4FF-E173F29E31C4}"/>
-    <dgm:cxn modelId="{45622028-C5BF-4298-9FB8-51B8D979F668}" type="presOf" srcId="{8F321866-25FF-4AA6-8FCC-1EF594A13D8D}" destId="{94E036F4-7D93-4E68-BC88-930B63855646}" srcOrd="0" destOrd="0" presId="urn:microsoft.com/office/officeart/2009/3/layout/PlusandMinus"/>
-    <dgm:cxn modelId="{B971CBE4-D23E-4ED0-85AF-C2770C793949}" type="presParOf" srcId="{296AC1FB-ABAC-46DE-AE41-6EB66431BD62}" destId="{DE5D15B9-BD3C-440F-815C-18958863CF0D}" srcOrd="0" destOrd="0" presId="urn:microsoft.com/office/officeart/2009/3/layout/PlusandMinus"/>
-    <dgm:cxn modelId="{ECE2952D-B44F-42A5-BE94-13E6737E6579}" type="presParOf" srcId="{296AC1FB-ABAC-46DE-AE41-6EB66431BD62}" destId="{24E01D3D-2C1C-4025-B803-41F66AE56FF6}" srcOrd="1" destOrd="0" presId="urn:microsoft.com/office/officeart/2009/3/layout/PlusandMinus"/>
-    <dgm:cxn modelId="{E5DFE58E-18CA-4D5A-B85A-A221D7BE8B65}" type="presParOf" srcId="{296AC1FB-ABAC-46DE-AE41-6EB66431BD62}" destId="{94E036F4-7D93-4E68-BC88-930B63855646}" srcOrd="2" destOrd="0" presId="urn:microsoft.com/office/officeart/2009/3/layout/PlusandMinus"/>
-    <dgm:cxn modelId="{4607F8E2-D331-463A-B5E7-493982CBFC77}" type="presParOf" srcId="{296AC1FB-ABAC-46DE-AE41-6EB66431BD62}" destId="{0C1300D8-8E77-4DB9-95EE-5E11AB728A24}" srcOrd="3" destOrd="0" presId="urn:microsoft.com/office/officeart/2009/3/layout/PlusandMinus"/>
-    <dgm:cxn modelId="{3BEEE30F-65AF-4C84-82E7-8686FBAB6130}" type="presParOf" srcId="{296AC1FB-ABAC-46DE-AE41-6EB66431BD62}" destId="{24E7AD2A-8217-4D4F-981F-0BF3C71CD663}" srcOrd="4" destOrd="0" presId="urn:microsoft.com/office/officeart/2009/3/layout/PlusandMinus"/>
-    <dgm:cxn modelId="{D67CEF90-AB31-4688-AADA-708B724B9AA8}" type="presParOf" srcId="{296AC1FB-ABAC-46DE-AE41-6EB66431BD62}" destId="{91D74320-6980-40FA-B8E4-9DD68DF0B3C7}" srcOrd="5" destOrd="0" presId="urn:microsoft.com/office/officeart/2009/3/layout/PlusandMinus"/>
+    <dgm:cxn modelId="{13B9A199-AF91-4CFE-872E-11A21CAA40E8}" type="presOf" srcId="{2410E3C7-66F8-4E84-A6CB-6F816426F68D}" destId="{296AC1FB-ABAC-46DE-AE41-6EB66431BD62}" srcOrd="0" destOrd="0" presId="urn:microsoft.com/office/officeart/2009/3/layout/PlusandMinus"/>
+    <dgm:cxn modelId="{1AAD915F-ACCD-41AC-BB18-3BA76EBF0415}" type="presOf" srcId="{8F321866-25FF-4AA6-8FCC-1EF594A13D8D}" destId="{94E036F4-7D93-4E68-BC88-930B63855646}" srcOrd="0" destOrd="0" presId="urn:microsoft.com/office/officeart/2009/3/layout/PlusandMinus"/>
+    <dgm:cxn modelId="{2FE105CA-966C-4548-BDF5-7D33C7D81151}" type="presParOf" srcId="{296AC1FB-ABAC-46DE-AE41-6EB66431BD62}" destId="{DE5D15B9-BD3C-440F-815C-18958863CF0D}" srcOrd="0" destOrd="0" presId="urn:microsoft.com/office/officeart/2009/3/layout/PlusandMinus"/>
+    <dgm:cxn modelId="{BE619CD9-F565-4CE3-A874-3DA261317D59}" type="presParOf" srcId="{296AC1FB-ABAC-46DE-AE41-6EB66431BD62}" destId="{24E01D3D-2C1C-4025-B803-41F66AE56FF6}" srcOrd="1" destOrd="0" presId="urn:microsoft.com/office/officeart/2009/3/layout/PlusandMinus"/>
+    <dgm:cxn modelId="{97465648-79C3-47E9-AAE9-38F6EA62E2D3}" type="presParOf" srcId="{296AC1FB-ABAC-46DE-AE41-6EB66431BD62}" destId="{94E036F4-7D93-4E68-BC88-930B63855646}" srcOrd="2" destOrd="0" presId="urn:microsoft.com/office/officeart/2009/3/layout/PlusandMinus"/>
+    <dgm:cxn modelId="{C0A2594F-FBBB-4242-98C1-A42558D46F2A}" type="presParOf" srcId="{296AC1FB-ABAC-46DE-AE41-6EB66431BD62}" destId="{0C1300D8-8E77-4DB9-95EE-5E11AB728A24}" srcOrd="3" destOrd="0" presId="urn:microsoft.com/office/officeart/2009/3/layout/PlusandMinus"/>
+    <dgm:cxn modelId="{E77DBA30-6A96-411D-A001-5DED61307428}" type="presParOf" srcId="{296AC1FB-ABAC-46DE-AE41-6EB66431BD62}" destId="{24E7AD2A-8217-4D4F-981F-0BF3C71CD663}" srcOrd="4" destOrd="0" presId="urn:microsoft.com/office/officeart/2009/3/layout/PlusandMinus"/>
+    <dgm:cxn modelId="{424DD03F-1B59-4634-ADC3-42E4721E00D6}" type="presParOf" srcId="{296AC1FB-ABAC-46DE-AE41-6EB66431BD62}" destId="{91D74320-6980-40FA-B8E4-9DD68DF0B3C7}" srcOrd="5" destOrd="0" presId="urn:microsoft.com/office/officeart/2009/3/layout/PlusandMinus"/>
   </dgm:cxnLst>
   <dgm:bg/>
   <dgm:whole/>
@@ -18024,17 +19806,17 @@
     </dgm:pt>
   </dgm:ptLst>
   <dgm:cxnLst>
-    <dgm:cxn modelId="{D9E269E9-D596-49E5-83CE-DF907FB2DC6D}" type="presOf" srcId="{2410E3C7-66F8-4E84-A6CB-6F816426F68D}" destId="{296AC1FB-ABAC-46DE-AE41-6EB66431BD62}" srcOrd="0" destOrd="0" presId="urn:microsoft.com/office/officeart/2009/3/layout/PlusandMinus"/>
     <dgm:cxn modelId="{F81FA286-5F4F-4A06-901B-F4066EEA058A}" srcId="{2410E3C7-66F8-4E84-A6CB-6F816426F68D}" destId="{1A00C545-C40C-43A4-9AE9-7C0DA03F70E2}" srcOrd="0" destOrd="0" parTransId="{AA9953E8-5980-469C-A01B-6E188FEE47B6}" sibTransId="{E8272FE0-5DB7-4387-A49E-7C58DA9C5464}"/>
+    <dgm:cxn modelId="{5AA4018A-EB37-4C3A-A584-EC9441356EA8}" type="presOf" srcId="{8F321866-25FF-4AA6-8FCC-1EF594A13D8D}" destId="{94E036F4-7D93-4E68-BC88-930B63855646}" srcOrd="0" destOrd="0" presId="urn:microsoft.com/office/officeart/2009/3/layout/PlusandMinus"/>
     <dgm:cxn modelId="{3F155A2A-D6E6-47A9-9F41-094026A0DE9C}" srcId="{2410E3C7-66F8-4E84-A6CB-6F816426F68D}" destId="{8F321866-25FF-4AA6-8FCC-1EF594A13D8D}" srcOrd="1" destOrd="0" parTransId="{76A1F75C-31D6-4578-ABE2-485C5CCA38BD}" sibTransId="{F5B496B8-5829-466A-A4FF-E173F29E31C4}"/>
-    <dgm:cxn modelId="{E7FF1914-2233-4722-B421-40F9D76E731F}" type="presOf" srcId="{1A00C545-C40C-43A4-9AE9-7C0DA03F70E2}" destId="{24E01D3D-2C1C-4025-B803-41F66AE56FF6}" srcOrd="0" destOrd="0" presId="urn:microsoft.com/office/officeart/2009/3/layout/PlusandMinus"/>
-    <dgm:cxn modelId="{1AA20A59-239C-4484-8ADB-2E0F6D955EF7}" type="presOf" srcId="{8F321866-25FF-4AA6-8FCC-1EF594A13D8D}" destId="{94E036F4-7D93-4E68-BC88-930B63855646}" srcOrd="0" destOrd="0" presId="urn:microsoft.com/office/officeart/2009/3/layout/PlusandMinus"/>
-    <dgm:cxn modelId="{9FE9ECD3-7CF5-4A9D-9EF4-5E3AB679FB71}" type="presParOf" srcId="{296AC1FB-ABAC-46DE-AE41-6EB66431BD62}" destId="{DE5D15B9-BD3C-440F-815C-18958863CF0D}" srcOrd="0" destOrd="0" presId="urn:microsoft.com/office/officeart/2009/3/layout/PlusandMinus"/>
-    <dgm:cxn modelId="{62C0A0C7-E883-4F06-9A50-EEE92B95C79F}" type="presParOf" srcId="{296AC1FB-ABAC-46DE-AE41-6EB66431BD62}" destId="{24E01D3D-2C1C-4025-B803-41F66AE56FF6}" srcOrd="1" destOrd="0" presId="urn:microsoft.com/office/officeart/2009/3/layout/PlusandMinus"/>
-    <dgm:cxn modelId="{E8071B02-9F2C-42F1-B21D-2987EC76335C}" type="presParOf" srcId="{296AC1FB-ABAC-46DE-AE41-6EB66431BD62}" destId="{94E036F4-7D93-4E68-BC88-930B63855646}" srcOrd="2" destOrd="0" presId="urn:microsoft.com/office/officeart/2009/3/layout/PlusandMinus"/>
-    <dgm:cxn modelId="{1E31805E-C842-40BB-82D5-F181F928AF61}" type="presParOf" srcId="{296AC1FB-ABAC-46DE-AE41-6EB66431BD62}" destId="{0C1300D8-8E77-4DB9-95EE-5E11AB728A24}" srcOrd="3" destOrd="0" presId="urn:microsoft.com/office/officeart/2009/3/layout/PlusandMinus"/>
-    <dgm:cxn modelId="{79139F08-7F1A-4F8E-A0AB-A0492E6FD112}" type="presParOf" srcId="{296AC1FB-ABAC-46DE-AE41-6EB66431BD62}" destId="{24E7AD2A-8217-4D4F-981F-0BF3C71CD663}" srcOrd="4" destOrd="0" presId="urn:microsoft.com/office/officeart/2009/3/layout/PlusandMinus"/>
-    <dgm:cxn modelId="{A0CE07D2-9AB3-435E-A959-702F6F7DA6DA}" type="presParOf" srcId="{296AC1FB-ABAC-46DE-AE41-6EB66431BD62}" destId="{91D74320-6980-40FA-B8E4-9DD68DF0B3C7}" srcOrd="5" destOrd="0" presId="urn:microsoft.com/office/officeart/2009/3/layout/PlusandMinus"/>
+    <dgm:cxn modelId="{4D64B522-7766-4D88-B3DC-90326308E66E}" type="presOf" srcId="{1A00C545-C40C-43A4-9AE9-7C0DA03F70E2}" destId="{24E01D3D-2C1C-4025-B803-41F66AE56FF6}" srcOrd="0" destOrd="0" presId="urn:microsoft.com/office/officeart/2009/3/layout/PlusandMinus"/>
+    <dgm:cxn modelId="{A11441FC-6E9E-41D1-A3C0-BFCDA1E50F73}" type="presOf" srcId="{2410E3C7-66F8-4E84-A6CB-6F816426F68D}" destId="{296AC1FB-ABAC-46DE-AE41-6EB66431BD62}" srcOrd="0" destOrd="0" presId="urn:microsoft.com/office/officeart/2009/3/layout/PlusandMinus"/>
+    <dgm:cxn modelId="{20190477-1877-4070-B57E-0AFAAE19C970}" type="presParOf" srcId="{296AC1FB-ABAC-46DE-AE41-6EB66431BD62}" destId="{DE5D15B9-BD3C-440F-815C-18958863CF0D}" srcOrd="0" destOrd="0" presId="urn:microsoft.com/office/officeart/2009/3/layout/PlusandMinus"/>
+    <dgm:cxn modelId="{E1815F2D-6EB1-4C5C-8B66-190F60BDF741}" type="presParOf" srcId="{296AC1FB-ABAC-46DE-AE41-6EB66431BD62}" destId="{24E01D3D-2C1C-4025-B803-41F66AE56FF6}" srcOrd="1" destOrd="0" presId="urn:microsoft.com/office/officeart/2009/3/layout/PlusandMinus"/>
+    <dgm:cxn modelId="{B8AA8693-CD9C-499B-89D5-42996B3515D8}" type="presParOf" srcId="{296AC1FB-ABAC-46DE-AE41-6EB66431BD62}" destId="{94E036F4-7D93-4E68-BC88-930B63855646}" srcOrd="2" destOrd="0" presId="urn:microsoft.com/office/officeart/2009/3/layout/PlusandMinus"/>
+    <dgm:cxn modelId="{49F8B0F8-2D74-4DC3-A44B-D6EC62404CB3}" type="presParOf" srcId="{296AC1FB-ABAC-46DE-AE41-6EB66431BD62}" destId="{0C1300D8-8E77-4DB9-95EE-5E11AB728A24}" srcOrd="3" destOrd="0" presId="urn:microsoft.com/office/officeart/2009/3/layout/PlusandMinus"/>
+    <dgm:cxn modelId="{E3F0E096-45D1-42BA-B9A1-3C144F438100}" type="presParOf" srcId="{296AC1FB-ABAC-46DE-AE41-6EB66431BD62}" destId="{24E7AD2A-8217-4D4F-981F-0BF3C71CD663}" srcOrd="4" destOrd="0" presId="urn:microsoft.com/office/officeart/2009/3/layout/PlusandMinus"/>
+    <dgm:cxn modelId="{25A201E7-5117-4320-A7A9-314557C34E59}" type="presParOf" srcId="{296AC1FB-ABAC-46DE-AE41-6EB66431BD62}" destId="{91D74320-6980-40FA-B8E4-9DD68DF0B3C7}" srcOrd="5" destOrd="0" presId="urn:microsoft.com/office/officeart/2009/3/layout/PlusandMinus"/>
   </dgm:cxnLst>
   <dgm:bg/>
   <dgm:whole/>
@@ -18284,19 +20066,19 @@
     </dgm:pt>
   </dgm:ptLst>
   <dgm:cxnLst>
+    <dgm:cxn modelId="{CA4640B9-B2DB-4E53-8F4D-D029D9EFD065}" type="presOf" srcId="{422C84A8-29C8-427C-A207-F9034AF7F951}" destId="{CB57D7FF-D2B1-4F92-8083-060B26B536F8}" srcOrd="0" destOrd="0" presId="urn:microsoft.com/office/officeart/2005/8/layout/vList2"/>
     <dgm:cxn modelId="{8AD9E2FE-3ADE-4ECE-8A66-9E7E4CAC0C4B}" srcId="{422C84A8-29C8-427C-A207-F9034AF7F951}" destId="{8FDDA408-630B-4DD0-BA7C-4A97E5AAFC54}" srcOrd="1" destOrd="0" parTransId="{B106DB8C-75C2-4A2B-B085-A846B3454CF4}" sibTransId="{77D172C6-AE5A-4DCE-8AB3-637FF3FAA7ED}"/>
-    <dgm:cxn modelId="{4A3D7592-6B61-41C8-AC99-CA95C33E35A4}" type="presOf" srcId="{422C84A8-29C8-427C-A207-F9034AF7F951}" destId="{CB57D7FF-D2B1-4F92-8083-060B26B536F8}" srcOrd="0" destOrd="0" presId="urn:microsoft.com/office/officeart/2005/8/layout/vList2"/>
-    <dgm:cxn modelId="{263B4DFF-E1B6-42FD-A2ED-45781D4A9C43}" type="presOf" srcId="{16B98DB6-70D8-4A96-A4FA-44AB585BA5FC}" destId="{7A8DB2D9-A7E0-4A11-8A8D-238BB3AB4E16}" srcOrd="0" destOrd="0" presId="urn:microsoft.com/office/officeart/2005/8/layout/vList2"/>
-    <dgm:cxn modelId="{BFE97AB0-0E9F-4E54-B8F8-974A28681394}" type="presOf" srcId="{8FDDA408-630B-4DD0-BA7C-4A97E5AAFC54}" destId="{6D0F6690-6CE0-4F46-B33F-B116A98E323F}" srcOrd="0" destOrd="0" presId="urn:microsoft.com/office/officeart/2005/8/layout/vList2"/>
+    <dgm:cxn modelId="{250219B6-C7AD-4BB5-9764-9AB55D398E00}" type="presOf" srcId="{622694B1-C3F4-4674-9000-22BAD36732CC}" destId="{CDF11527-FDDC-4C2B-A68C-3D207B287868}" srcOrd="0" destOrd="0" presId="urn:microsoft.com/office/officeart/2005/8/layout/vList2"/>
+    <dgm:cxn modelId="{CFF96973-A123-4E37-BF2B-E5DB71FE8CDA}" type="presOf" srcId="{16B98DB6-70D8-4A96-A4FA-44AB585BA5FC}" destId="{7A8DB2D9-A7E0-4A11-8A8D-238BB3AB4E16}" srcOrd="0" destOrd="0" presId="urn:microsoft.com/office/officeart/2005/8/layout/vList2"/>
+    <dgm:cxn modelId="{00899F31-0374-4AB9-A0BC-176438BEE293}" type="presOf" srcId="{BA53D7E6-FDA8-4C23-8041-4423ECB343A7}" destId="{A98F8664-6AA5-40F5-B72E-5857967B0704}" srcOrd="0" destOrd="0" presId="urn:microsoft.com/office/officeart/2005/8/layout/vList2"/>
+    <dgm:cxn modelId="{B16C0934-1A7F-4655-89CD-D9CAF4C0F151}" type="presOf" srcId="{8FDDA408-630B-4DD0-BA7C-4A97E5AAFC54}" destId="{6D0F6690-6CE0-4F46-B33F-B116A98E323F}" srcOrd="0" destOrd="0" presId="urn:microsoft.com/office/officeart/2005/8/layout/vList2"/>
     <dgm:cxn modelId="{447068D0-443F-4D69-A5CA-AC2E1E0A451F}" srcId="{422C84A8-29C8-427C-A207-F9034AF7F951}" destId="{622694B1-C3F4-4674-9000-22BAD36732CC}" srcOrd="0" destOrd="0" parTransId="{758A53DB-F7A3-4880-B9B4-DC86C481217A}" sibTransId="{26FBFC20-031B-4D6F-82AD-A5C6BC0A6CE0}"/>
     <dgm:cxn modelId="{2E517667-C5C2-4FCE-811B-BCB00F1AAF61}" srcId="{622694B1-C3F4-4674-9000-22BAD36732CC}" destId="{16B98DB6-70D8-4A96-A4FA-44AB585BA5FC}" srcOrd="0" destOrd="0" parTransId="{15EF6235-CE32-424E-A07D-07F318D24559}" sibTransId="{8E419184-1402-4EC7-B122-DC745D688A94}"/>
-    <dgm:cxn modelId="{AFDACCB7-C10D-4CFD-B33B-5359B4BEEFA1}" type="presOf" srcId="{BA53D7E6-FDA8-4C23-8041-4423ECB343A7}" destId="{A98F8664-6AA5-40F5-B72E-5857967B0704}" srcOrd="0" destOrd="0" presId="urn:microsoft.com/office/officeart/2005/8/layout/vList2"/>
-    <dgm:cxn modelId="{CC61C089-1DDA-44AC-9EE7-6EEA59A0F407}" type="presOf" srcId="{622694B1-C3F4-4674-9000-22BAD36732CC}" destId="{CDF11527-FDDC-4C2B-A68C-3D207B287868}" srcOrd="0" destOrd="0" presId="urn:microsoft.com/office/officeart/2005/8/layout/vList2"/>
     <dgm:cxn modelId="{4BAED9C0-6F3A-4CDB-A609-971187C4243C}" srcId="{8FDDA408-630B-4DD0-BA7C-4A97E5AAFC54}" destId="{BA53D7E6-FDA8-4C23-8041-4423ECB343A7}" srcOrd="0" destOrd="0" parTransId="{2B59997D-50C0-4DA8-A78E-E768DA853C9B}" sibTransId="{1FE736CD-70A9-4299-941F-B37876A7B3D4}"/>
-    <dgm:cxn modelId="{E4C1901F-754E-4B93-B8BA-B57D6FBDD7F8}" type="presParOf" srcId="{CB57D7FF-D2B1-4F92-8083-060B26B536F8}" destId="{CDF11527-FDDC-4C2B-A68C-3D207B287868}" srcOrd="0" destOrd="0" presId="urn:microsoft.com/office/officeart/2005/8/layout/vList2"/>
-    <dgm:cxn modelId="{43A17FB1-8774-4998-A563-2F18E0022A06}" type="presParOf" srcId="{CB57D7FF-D2B1-4F92-8083-060B26B536F8}" destId="{7A8DB2D9-A7E0-4A11-8A8D-238BB3AB4E16}" srcOrd="1" destOrd="0" presId="urn:microsoft.com/office/officeart/2005/8/layout/vList2"/>
-    <dgm:cxn modelId="{0EF782B4-F684-4F84-9E82-F46E9D0E0C06}" type="presParOf" srcId="{CB57D7FF-D2B1-4F92-8083-060B26B536F8}" destId="{6D0F6690-6CE0-4F46-B33F-B116A98E323F}" srcOrd="2" destOrd="0" presId="urn:microsoft.com/office/officeart/2005/8/layout/vList2"/>
-    <dgm:cxn modelId="{C417DE1C-9634-4267-9CA2-D9FF08313E3F}" type="presParOf" srcId="{CB57D7FF-D2B1-4F92-8083-060B26B536F8}" destId="{A98F8664-6AA5-40F5-B72E-5857967B0704}" srcOrd="3" destOrd="0" presId="urn:microsoft.com/office/officeart/2005/8/layout/vList2"/>
+    <dgm:cxn modelId="{B122E662-421A-4B4C-B97B-F4D1805FBB8F}" type="presParOf" srcId="{CB57D7FF-D2B1-4F92-8083-060B26B536F8}" destId="{CDF11527-FDDC-4C2B-A68C-3D207B287868}" srcOrd="0" destOrd="0" presId="urn:microsoft.com/office/officeart/2005/8/layout/vList2"/>
+    <dgm:cxn modelId="{D67C13E3-8932-4B78-97A7-7ED75395ED58}" type="presParOf" srcId="{CB57D7FF-D2B1-4F92-8083-060B26B536F8}" destId="{7A8DB2D9-A7E0-4A11-8A8D-238BB3AB4E16}" srcOrd="1" destOrd="0" presId="urn:microsoft.com/office/officeart/2005/8/layout/vList2"/>
+    <dgm:cxn modelId="{5874AE06-C5F0-482A-8F96-266AD991AA95}" type="presParOf" srcId="{CB57D7FF-D2B1-4F92-8083-060B26B536F8}" destId="{6D0F6690-6CE0-4F46-B33F-B116A98E323F}" srcOrd="2" destOrd="0" presId="urn:microsoft.com/office/officeart/2005/8/layout/vList2"/>
+    <dgm:cxn modelId="{35887809-09E0-48FC-9A85-DAFE22EF6E0D}" type="presParOf" srcId="{CB57D7FF-D2B1-4F92-8083-060B26B536F8}" destId="{A98F8664-6AA5-40F5-B72E-5857967B0704}" srcOrd="3" destOrd="0" presId="urn:microsoft.com/office/officeart/2005/8/layout/vList2"/>
   </dgm:cxnLst>
   <dgm:bg/>
   <dgm:whole/>
@@ -18848,7 +20630,19 @@
           </a:pPr>
           <a:r>
             <a:rPr lang="fr-CH" sz="1400" kern="1200"/>
-            <a:t>Les exemple sont très difficile à lire/comprendre.</a:t>
+            <a:t>Les exemple sont très difficile à lire/comprendre[vor annexe "</a:t>
+          </a:r>
+          <a:r>
+            <a:rPr lang="fr-CH" sz="1400" b="0" i="1" kern="1200"/>
+            <a:t>Code C++ pour Tobii Rex</a:t>
+          </a:r>
+          <a:r>
+            <a:rPr lang="fr-CH" sz="1400" b="1" kern="1200"/>
+            <a:t>"</a:t>
+          </a:r>
+          <a:r>
+            <a:rPr lang="fr-CH" sz="1400" kern="1200"/>
+            <a:t>].</a:t>
           </a:r>
         </a:p>
       </dsp:txBody>
@@ -25496,7 +27290,7 @@
 </file>
 
 <file path=customXml/itemProps2.xml><?xml version="1.0" encoding="utf-8"?>
-<ds:datastoreItem xmlns:ds="http://schemas.openxmlformats.org/officeDocument/2006/customXml" ds:itemID="{3AF15641-85EB-40D3-8DA8-346104C8FFA5}">
+<ds:datastoreItem xmlns:ds="http://schemas.openxmlformats.org/officeDocument/2006/customXml" ds:itemID="{055ADD57-6919-4DE5-86F0-F753B9CFFEF3}">
   <ds:schemaRefs>
     <ds:schemaRef ds:uri="http://schemas.openxmlformats.org/officeDocument/2006/bibliography"/>
   </ds:schemaRefs>

</xml_diff>

<commit_message>
rapport - conception -> OK + quelques sections
</commit_message>
<xml_diff>
--- a/documentation/rapport.docx
+++ b/documentation/rapport.docx
@@ -4533,7 +4533,7 @@
           <w:r>
             <w:fldChar w:fldCharType="separate"/>
           </w:r>
-          <w:hyperlink w:anchor="_Toc386446798" w:history="1">
+          <w:hyperlink w:anchor="_Toc386462580" w:history="1">
             <w:r>
               <w:rPr>
                 <w:rStyle w:val="Lienhypertexte"/>
@@ -4576,7 +4576,7 @@
                 <w:noProof/>
                 <w:webHidden/>
               </w:rPr>
-              <w:instrText xml:space="preserve"> PAGEREF _Toc386446798 \h </w:instrText>
+              <w:instrText xml:space="preserve"> PAGEREF _Toc386462580 \h </w:instrText>
             </w:r>
             <w:r>
               <w:rPr>
@@ -4621,7 +4621,7 @@
               <w:lang w:eastAsia="fr-CH"/>
             </w:rPr>
           </w:pPr>
-          <w:hyperlink w:anchor="_Toc386446799" w:history="1">
+          <w:hyperlink w:anchor="_Toc386462581" w:history="1">
             <w:r>
               <w:rPr>
                 <w:rStyle w:val="Lienhypertexte"/>
@@ -4664,7 +4664,7 @@
                 <w:noProof/>
                 <w:webHidden/>
               </w:rPr>
-              <w:instrText xml:space="preserve"> PAGEREF _Toc386446799 \h </w:instrText>
+              <w:instrText xml:space="preserve"> PAGEREF _Toc386462581 \h </w:instrText>
             </w:r>
             <w:r>
               <w:rPr>
@@ -4709,7 +4709,7 @@
               <w:lang w:eastAsia="fr-CH"/>
             </w:rPr>
           </w:pPr>
-          <w:hyperlink w:anchor="_Toc386446800" w:history="1">
+          <w:hyperlink w:anchor="_Toc386462582" w:history="1">
             <w:r>
               <w:rPr>
                 <w:rStyle w:val="Lienhypertexte"/>
@@ -4752,7 +4752,7 @@
                 <w:noProof/>
                 <w:webHidden/>
               </w:rPr>
-              <w:instrText xml:space="preserve"> PAGEREF _Toc386446800 \h </w:instrText>
+              <w:instrText xml:space="preserve"> PAGEREF _Toc386462582 \h </w:instrText>
             </w:r>
             <w:r>
               <w:rPr>
@@ -4797,7 +4797,7 @@
               <w:lang w:eastAsia="fr-CH"/>
             </w:rPr>
           </w:pPr>
-          <w:hyperlink w:anchor="_Toc386446801" w:history="1">
+          <w:hyperlink w:anchor="_Toc386462583" w:history="1">
             <w:r>
               <w:rPr>
                 <w:rStyle w:val="Lienhypertexte"/>
@@ -4840,7 +4840,7 @@
                 <w:noProof/>
                 <w:webHidden/>
               </w:rPr>
-              <w:instrText xml:space="preserve"> PAGEREF _Toc386446801 \h </w:instrText>
+              <w:instrText xml:space="preserve"> PAGEREF _Toc386462583 \h </w:instrText>
             </w:r>
             <w:r>
               <w:rPr>
@@ -4885,7 +4885,7 @@
               <w:lang w:eastAsia="fr-CH"/>
             </w:rPr>
           </w:pPr>
-          <w:hyperlink w:anchor="_Toc386446802" w:history="1">
+          <w:hyperlink w:anchor="_Toc386462584" w:history="1">
             <w:r>
               <w:rPr>
                 <w:rStyle w:val="Lienhypertexte"/>
@@ -4928,7 +4928,7 @@
                 <w:noProof/>
                 <w:webHidden/>
               </w:rPr>
-              <w:instrText xml:space="preserve"> PAGEREF _Toc386446802 \h </w:instrText>
+              <w:instrText xml:space="preserve"> PAGEREF _Toc386462584 \h </w:instrText>
             </w:r>
             <w:r>
               <w:rPr>
@@ -4973,7 +4973,7 @@
               <w:lang w:eastAsia="fr-CH"/>
             </w:rPr>
           </w:pPr>
-          <w:hyperlink w:anchor="_Toc386446803" w:history="1">
+          <w:hyperlink w:anchor="_Toc386462585" w:history="1">
             <w:r>
               <w:rPr>
                 <w:rStyle w:val="Lienhypertexte"/>
@@ -5016,7 +5016,7 @@
                 <w:noProof/>
                 <w:webHidden/>
               </w:rPr>
-              <w:instrText xml:space="preserve"> PAGEREF _Toc386446803 \h </w:instrText>
+              <w:instrText xml:space="preserve"> PAGEREF _Toc386462585 \h </w:instrText>
             </w:r>
             <w:r>
               <w:rPr>
@@ -5061,7 +5061,7 @@
               <w:lang w:eastAsia="fr-CH"/>
             </w:rPr>
           </w:pPr>
-          <w:hyperlink w:anchor="_Toc386446804" w:history="1">
+          <w:hyperlink w:anchor="_Toc386462586" w:history="1">
             <w:r>
               <w:rPr>
                 <w:rStyle w:val="Lienhypertexte"/>
@@ -5104,7 +5104,7 @@
                 <w:noProof/>
                 <w:webHidden/>
               </w:rPr>
-              <w:instrText xml:space="preserve"> PAGEREF _Toc386446804 \h </w:instrText>
+              <w:instrText xml:space="preserve"> PAGEREF _Toc386462586 \h </w:instrText>
             </w:r>
             <w:r>
               <w:rPr>
@@ -5149,7 +5149,7 @@
               <w:lang w:eastAsia="fr-CH"/>
             </w:rPr>
           </w:pPr>
-          <w:hyperlink w:anchor="_Toc386446805" w:history="1">
+          <w:hyperlink w:anchor="_Toc386462587" w:history="1">
             <w:r>
               <w:rPr>
                 <w:rStyle w:val="Lienhypertexte"/>
@@ -5192,7 +5192,7 @@
                 <w:noProof/>
                 <w:webHidden/>
               </w:rPr>
-              <w:instrText xml:space="preserve"> PAGEREF _Toc386446805 \h </w:instrText>
+              <w:instrText xml:space="preserve"> PAGEREF _Toc386462587 \h </w:instrText>
             </w:r>
             <w:r>
               <w:rPr>
@@ -5237,7 +5237,7 @@
               <w:lang w:eastAsia="fr-CH"/>
             </w:rPr>
           </w:pPr>
-          <w:hyperlink w:anchor="_Toc386446806" w:history="1">
+          <w:hyperlink w:anchor="_Toc386462588" w:history="1">
             <w:r>
               <w:rPr>
                 <w:rStyle w:val="Lienhypertexte"/>
@@ -5280,7 +5280,7 @@
                 <w:noProof/>
                 <w:webHidden/>
               </w:rPr>
-              <w:instrText xml:space="preserve"> PAGEREF _Toc386446806 \h </w:instrText>
+              <w:instrText xml:space="preserve"> PAGEREF _Toc386462588 \h </w:instrText>
             </w:r>
             <w:r>
               <w:rPr>
@@ -5325,7 +5325,7 @@
               <w:lang w:eastAsia="fr-CH"/>
             </w:rPr>
           </w:pPr>
-          <w:hyperlink w:anchor="_Toc386446807" w:history="1">
+          <w:hyperlink w:anchor="_Toc386462589" w:history="1">
             <w:r>
               <w:rPr>
                 <w:rStyle w:val="Lienhypertexte"/>
@@ -5368,7 +5368,7 @@
                 <w:noProof/>
                 <w:webHidden/>
               </w:rPr>
-              <w:instrText xml:space="preserve"> PAGEREF _Toc386446807 \h </w:instrText>
+              <w:instrText xml:space="preserve"> PAGEREF _Toc386462589 \h </w:instrText>
             </w:r>
             <w:r>
               <w:rPr>
@@ -5413,7 +5413,7 @@
               <w:lang w:eastAsia="fr-CH"/>
             </w:rPr>
           </w:pPr>
-          <w:hyperlink w:anchor="_Toc386446808" w:history="1">
+          <w:hyperlink w:anchor="_Toc386462590" w:history="1">
             <w:r>
               <w:rPr>
                 <w:rStyle w:val="Lienhypertexte"/>
@@ -5456,7 +5456,7 @@
                 <w:noProof/>
                 <w:webHidden/>
               </w:rPr>
-              <w:instrText xml:space="preserve"> PAGEREF _Toc386446808 \h </w:instrText>
+              <w:instrText xml:space="preserve"> PAGEREF _Toc386462590 \h </w:instrText>
             </w:r>
             <w:r>
               <w:rPr>
@@ -5501,7 +5501,7 @@
               <w:lang w:eastAsia="fr-CH"/>
             </w:rPr>
           </w:pPr>
-          <w:hyperlink w:anchor="_Toc386446809" w:history="1">
+          <w:hyperlink w:anchor="_Toc386462591" w:history="1">
             <w:r>
               <w:rPr>
                 <w:rStyle w:val="Lienhypertexte"/>
@@ -5544,7 +5544,7 @@
                 <w:noProof/>
                 <w:webHidden/>
               </w:rPr>
-              <w:instrText xml:space="preserve"> PAGEREF _Toc386446809 \h </w:instrText>
+              <w:instrText xml:space="preserve"> PAGEREF _Toc386462591 \h </w:instrText>
             </w:r>
             <w:r>
               <w:rPr>
@@ -5589,7 +5589,7 @@
               <w:lang w:eastAsia="fr-CH"/>
             </w:rPr>
           </w:pPr>
-          <w:hyperlink w:anchor="_Toc386446810" w:history="1">
+          <w:hyperlink w:anchor="_Toc386462592" w:history="1">
             <w:r>
               <w:rPr>
                 <w:rStyle w:val="Lienhypertexte"/>
@@ -5632,7 +5632,7 @@
                 <w:noProof/>
                 <w:webHidden/>
               </w:rPr>
-              <w:instrText xml:space="preserve"> PAGEREF _Toc386446810 \h </w:instrText>
+              <w:instrText xml:space="preserve"> PAGEREF _Toc386462592 \h </w:instrText>
             </w:r>
             <w:r>
               <w:rPr>
@@ -5677,7 +5677,7 @@
               <w:lang w:eastAsia="fr-CH"/>
             </w:rPr>
           </w:pPr>
-          <w:hyperlink w:anchor="_Toc386446811" w:history="1">
+          <w:hyperlink w:anchor="_Toc386462593" w:history="1">
             <w:r>
               <w:rPr>
                 <w:rStyle w:val="Lienhypertexte"/>
@@ -5720,7 +5720,7 @@
                 <w:noProof/>
                 <w:webHidden/>
               </w:rPr>
-              <w:instrText xml:space="preserve"> PAGEREF _Toc386446811 \h </w:instrText>
+              <w:instrText xml:space="preserve"> PAGEREF _Toc386462593 \h </w:instrText>
             </w:r>
             <w:r>
               <w:rPr>
@@ -5765,7 +5765,7 @@
               <w:lang w:eastAsia="fr-CH"/>
             </w:rPr>
           </w:pPr>
-          <w:hyperlink w:anchor="_Toc386446812" w:history="1">
+          <w:hyperlink w:anchor="_Toc386462594" w:history="1">
             <w:r>
               <w:rPr>
                 <w:rStyle w:val="Lienhypertexte"/>
@@ -5808,7 +5808,7 @@
                 <w:noProof/>
                 <w:webHidden/>
               </w:rPr>
-              <w:instrText xml:space="preserve"> PAGEREF _Toc386446812 \h </w:instrText>
+              <w:instrText xml:space="preserve"> PAGEREF _Toc386462594 \h </w:instrText>
             </w:r>
             <w:r>
               <w:rPr>
@@ -5853,7 +5853,7 @@
               <w:lang w:eastAsia="fr-CH"/>
             </w:rPr>
           </w:pPr>
-          <w:hyperlink w:anchor="_Toc386446813" w:history="1">
+          <w:hyperlink w:anchor="_Toc386462595" w:history="1">
             <w:r>
               <w:rPr>
                 <w:rStyle w:val="Lienhypertexte"/>
@@ -5896,7 +5896,7 @@
                 <w:noProof/>
                 <w:webHidden/>
               </w:rPr>
-              <w:instrText xml:space="preserve"> PAGEREF _Toc386446813 \h </w:instrText>
+              <w:instrText xml:space="preserve"> PAGEREF _Toc386462595 \h </w:instrText>
             </w:r>
             <w:r>
               <w:rPr>
@@ -5941,7 +5941,7 @@
               <w:lang w:eastAsia="fr-CH"/>
             </w:rPr>
           </w:pPr>
-          <w:hyperlink w:anchor="_Toc386446814" w:history="1">
+          <w:hyperlink w:anchor="_Toc386462596" w:history="1">
             <w:r>
               <w:rPr>
                 <w:rStyle w:val="Lienhypertexte"/>
@@ -5984,7 +5984,7 @@
                 <w:noProof/>
                 <w:webHidden/>
               </w:rPr>
-              <w:instrText xml:space="preserve"> PAGEREF _Toc386446814 \h </w:instrText>
+              <w:instrText xml:space="preserve"> PAGEREF _Toc386462596 \h </w:instrText>
             </w:r>
             <w:r>
               <w:rPr>
@@ -6029,7 +6029,7 @@
               <w:lang w:eastAsia="fr-CH"/>
             </w:rPr>
           </w:pPr>
-          <w:hyperlink w:anchor="_Toc386446815" w:history="1">
+          <w:hyperlink w:anchor="_Toc386462597" w:history="1">
             <w:r>
               <w:rPr>
                 <w:rStyle w:val="Lienhypertexte"/>
@@ -6072,7 +6072,7 @@
                 <w:noProof/>
                 <w:webHidden/>
               </w:rPr>
-              <w:instrText xml:space="preserve"> PAGEREF _Toc386446815 \h </w:instrText>
+              <w:instrText xml:space="preserve"> PAGEREF _Toc386462597 \h </w:instrText>
             </w:r>
             <w:r>
               <w:rPr>
@@ -6117,7 +6117,7 @@
               <w:lang w:eastAsia="fr-CH"/>
             </w:rPr>
           </w:pPr>
-          <w:hyperlink w:anchor="_Toc386446816" w:history="1">
+          <w:hyperlink w:anchor="_Toc386462598" w:history="1">
             <w:r>
               <w:rPr>
                 <w:rStyle w:val="Lienhypertexte"/>
@@ -6160,7 +6160,7 @@
                 <w:noProof/>
                 <w:webHidden/>
               </w:rPr>
-              <w:instrText xml:space="preserve"> PAGEREF _Toc386446816 \h </w:instrText>
+              <w:instrText xml:space="preserve"> PAGEREF _Toc386462598 \h </w:instrText>
             </w:r>
             <w:r>
               <w:rPr>
@@ -6205,7 +6205,7 @@
               <w:lang w:eastAsia="fr-CH"/>
             </w:rPr>
           </w:pPr>
-          <w:hyperlink w:anchor="_Toc386446817" w:history="1">
+          <w:hyperlink w:anchor="_Toc386462599" w:history="1">
             <w:r>
               <w:rPr>
                 <w:rStyle w:val="Lienhypertexte"/>
@@ -6248,7 +6248,7 @@
                 <w:noProof/>
                 <w:webHidden/>
               </w:rPr>
-              <w:instrText xml:space="preserve"> PAGEREF _Toc386446817 \h </w:instrText>
+              <w:instrText xml:space="preserve"> PAGEREF _Toc386462599 \h </w:instrText>
             </w:r>
             <w:r>
               <w:rPr>
@@ -6293,7 +6293,7 @@
               <w:lang w:eastAsia="fr-CH"/>
             </w:rPr>
           </w:pPr>
-          <w:hyperlink w:anchor="_Toc386446818" w:history="1">
+          <w:hyperlink w:anchor="_Toc386462600" w:history="1">
             <w:r>
               <w:rPr>
                 <w:rStyle w:val="Lienhypertexte"/>
@@ -6336,7 +6336,7 @@
                 <w:noProof/>
                 <w:webHidden/>
               </w:rPr>
-              <w:instrText xml:space="preserve"> PAGEREF _Toc386446818 \h </w:instrText>
+              <w:instrText xml:space="preserve"> PAGEREF _Toc386462600 \h </w:instrText>
             </w:r>
             <w:r>
               <w:rPr>
@@ -6381,7 +6381,7 @@
               <w:lang w:eastAsia="fr-CH"/>
             </w:rPr>
           </w:pPr>
-          <w:hyperlink w:anchor="_Toc386446819" w:history="1">
+          <w:hyperlink w:anchor="_Toc386462601" w:history="1">
             <w:r>
               <w:rPr>
                 <w:rStyle w:val="Lienhypertexte"/>
@@ -6424,7 +6424,7 @@
                 <w:noProof/>
                 <w:webHidden/>
               </w:rPr>
-              <w:instrText xml:space="preserve"> PAGEREF _Toc386446819 \h </w:instrText>
+              <w:instrText xml:space="preserve"> PAGEREF _Toc386462601 \h </w:instrText>
             </w:r>
             <w:r>
               <w:rPr>
@@ -6469,7 +6469,7 @@
               <w:lang w:eastAsia="fr-CH"/>
             </w:rPr>
           </w:pPr>
-          <w:hyperlink w:anchor="_Toc386446820" w:history="1">
+          <w:hyperlink w:anchor="_Toc386462602" w:history="1">
             <w:r>
               <w:rPr>
                 <w:rStyle w:val="Lienhypertexte"/>
@@ -6512,7 +6512,7 @@
                 <w:noProof/>
                 <w:webHidden/>
               </w:rPr>
-              <w:instrText xml:space="preserve"> PAGEREF _Toc386446820 \h </w:instrText>
+              <w:instrText xml:space="preserve"> PAGEREF _Toc386462602 \h </w:instrText>
             </w:r>
             <w:r>
               <w:rPr>
@@ -6557,7 +6557,7 @@
               <w:lang w:eastAsia="fr-CH"/>
             </w:rPr>
           </w:pPr>
-          <w:hyperlink w:anchor="_Toc386446821" w:history="1">
+          <w:hyperlink w:anchor="_Toc386462603" w:history="1">
             <w:r>
               <w:rPr>
                 <w:rStyle w:val="Lienhypertexte"/>
@@ -6600,7 +6600,7 @@
                 <w:noProof/>
                 <w:webHidden/>
               </w:rPr>
-              <w:instrText xml:space="preserve"> PAGEREF _Toc386446821 \h </w:instrText>
+              <w:instrText xml:space="preserve"> PAGEREF _Toc386462603 \h </w:instrText>
             </w:r>
             <w:r>
               <w:rPr>
@@ -6645,7 +6645,7 @@
               <w:lang w:eastAsia="fr-CH"/>
             </w:rPr>
           </w:pPr>
-          <w:hyperlink w:anchor="_Toc386446822" w:history="1">
+          <w:hyperlink w:anchor="_Toc386462604" w:history="1">
             <w:r>
               <w:rPr>
                 <w:rStyle w:val="Lienhypertexte"/>
@@ -6688,7 +6688,7 @@
                 <w:noProof/>
                 <w:webHidden/>
               </w:rPr>
-              <w:instrText xml:space="preserve"> PAGEREF _Toc386446822 \h </w:instrText>
+              <w:instrText xml:space="preserve"> PAGEREF _Toc386462604 \h </w:instrText>
             </w:r>
             <w:r>
               <w:rPr>
@@ -6733,7 +6733,7 @@
               <w:lang w:eastAsia="fr-CH"/>
             </w:rPr>
           </w:pPr>
-          <w:hyperlink w:anchor="_Toc386446823" w:history="1">
+          <w:hyperlink w:anchor="_Toc386462605" w:history="1">
             <w:r>
               <w:rPr>
                 <w:rStyle w:val="Lienhypertexte"/>
@@ -6776,7 +6776,7 @@
                 <w:noProof/>
                 <w:webHidden/>
               </w:rPr>
-              <w:instrText xml:space="preserve"> PAGEREF _Toc386446823 \h </w:instrText>
+              <w:instrText xml:space="preserve"> PAGEREF _Toc386462605 \h </w:instrText>
             </w:r>
             <w:r>
               <w:rPr>
@@ -6821,7 +6821,7 @@
               <w:lang w:eastAsia="fr-CH"/>
             </w:rPr>
           </w:pPr>
-          <w:hyperlink w:anchor="_Toc386446824" w:history="1">
+          <w:hyperlink w:anchor="_Toc386462606" w:history="1">
             <w:r>
               <w:rPr>
                 <w:rStyle w:val="Lienhypertexte"/>
@@ -6864,7 +6864,7 @@
                 <w:noProof/>
                 <w:webHidden/>
               </w:rPr>
-              <w:instrText xml:space="preserve"> PAGEREF _Toc386446824 \h </w:instrText>
+              <w:instrText xml:space="preserve"> PAGEREF _Toc386462606 \h </w:instrText>
             </w:r>
             <w:r>
               <w:rPr>
@@ -6909,7 +6909,7 @@
               <w:lang w:eastAsia="fr-CH"/>
             </w:rPr>
           </w:pPr>
-          <w:hyperlink w:anchor="_Toc386446825" w:history="1">
+          <w:hyperlink w:anchor="_Toc386462607" w:history="1">
             <w:r>
               <w:rPr>
                 <w:rStyle w:val="Lienhypertexte"/>
@@ -6952,7 +6952,7 @@
                 <w:noProof/>
                 <w:webHidden/>
               </w:rPr>
-              <w:instrText xml:space="preserve"> PAGEREF _Toc386446825 \h </w:instrText>
+              <w:instrText xml:space="preserve"> PAGEREF _Toc386462607 \h </w:instrText>
             </w:r>
             <w:r>
               <w:rPr>
@@ -6997,7 +6997,7 @@
               <w:lang w:eastAsia="fr-CH"/>
             </w:rPr>
           </w:pPr>
-          <w:hyperlink w:anchor="_Toc386446826" w:history="1">
+          <w:hyperlink w:anchor="_Toc386462608" w:history="1">
             <w:r>
               <w:rPr>
                 <w:rStyle w:val="Lienhypertexte"/>
@@ -7040,7 +7040,7 @@
                 <w:noProof/>
                 <w:webHidden/>
               </w:rPr>
-              <w:instrText xml:space="preserve"> PAGEREF _Toc386446826 \h </w:instrText>
+              <w:instrText xml:space="preserve"> PAGEREF _Toc386462608 \h </w:instrText>
             </w:r>
             <w:r>
               <w:rPr>
@@ -7085,7 +7085,7 @@
               <w:lang w:eastAsia="fr-CH"/>
             </w:rPr>
           </w:pPr>
-          <w:hyperlink w:anchor="_Toc386446827" w:history="1">
+          <w:hyperlink w:anchor="_Toc386462609" w:history="1">
             <w:r>
               <w:rPr>
                 <w:rStyle w:val="Lienhypertexte"/>
@@ -7128,7 +7128,7 @@
                 <w:noProof/>
                 <w:webHidden/>
               </w:rPr>
-              <w:instrText xml:space="preserve"> PAGEREF _Toc386446827 \h </w:instrText>
+              <w:instrText xml:space="preserve"> PAGEREF _Toc386462609 \h </w:instrText>
             </w:r>
             <w:r>
               <w:rPr>
@@ -7173,7 +7173,7 @@
               <w:lang w:eastAsia="fr-CH"/>
             </w:rPr>
           </w:pPr>
-          <w:hyperlink w:anchor="_Toc386446828" w:history="1">
+          <w:hyperlink w:anchor="_Toc386462610" w:history="1">
             <w:r>
               <w:rPr>
                 <w:rStyle w:val="Lienhypertexte"/>
@@ -7216,7 +7216,7 @@
                 <w:noProof/>
                 <w:webHidden/>
               </w:rPr>
-              <w:instrText xml:space="preserve"> PAGEREF _Toc386446828 \h </w:instrText>
+              <w:instrText xml:space="preserve"> PAGEREF _Toc386462610 \h </w:instrText>
             </w:r>
             <w:r>
               <w:rPr>
@@ -7261,7 +7261,7 @@
               <w:lang w:eastAsia="fr-CH"/>
             </w:rPr>
           </w:pPr>
-          <w:hyperlink w:anchor="_Toc386446829" w:history="1">
+          <w:hyperlink w:anchor="_Toc386462611" w:history="1">
             <w:r>
               <w:rPr>
                 <w:rStyle w:val="Lienhypertexte"/>
@@ -7304,7 +7304,7 @@
                 <w:noProof/>
                 <w:webHidden/>
               </w:rPr>
-              <w:instrText xml:space="preserve"> PAGEREF _Toc386446829 \h </w:instrText>
+              <w:instrText xml:space="preserve"> PAGEREF _Toc386462611 \h </w:instrText>
             </w:r>
             <w:r>
               <w:rPr>
@@ -7349,7 +7349,7 @@
               <w:lang w:eastAsia="fr-CH"/>
             </w:rPr>
           </w:pPr>
-          <w:hyperlink w:anchor="_Toc386446830" w:history="1">
+          <w:hyperlink w:anchor="_Toc386462612" w:history="1">
             <w:r>
               <w:rPr>
                 <w:rStyle w:val="Lienhypertexte"/>
@@ -7392,7 +7392,7 @@
                 <w:noProof/>
                 <w:webHidden/>
               </w:rPr>
-              <w:instrText xml:space="preserve"> PAGEREF _Toc386446830 \h </w:instrText>
+              <w:instrText xml:space="preserve"> PAGEREF _Toc386462612 \h </w:instrText>
             </w:r>
             <w:r>
               <w:rPr>
@@ -7437,7 +7437,7 @@
               <w:lang w:eastAsia="fr-CH"/>
             </w:rPr>
           </w:pPr>
-          <w:hyperlink w:anchor="_Toc386446831" w:history="1">
+          <w:hyperlink w:anchor="_Toc386462613" w:history="1">
             <w:r>
               <w:rPr>
                 <w:rStyle w:val="Lienhypertexte"/>
@@ -7480,7 +7480,7 @@
                 <w:noProof/>
                 <w:webHidden/>
               </w:rPr>
-              <w:instrText xml:space="preserve"> PAGEREF _Toc386446831 \h </w:instrText>
+              <w:instrText xml:space="preserve"> PAGEREF _Toc386462613 \h </w:instrText>
             </w:r>
             <w:r>
               <w:rPr>
@@ -7525,7 +7525,7 @@
               <w:lang w:eastAsia="fr-CH"/>
             </w:rPr>
           </w:pPr>
-          <w:hyperlink w:anchor="_Toc386446832" w:history="1">
+          <w:hyperlink w:anchor="_Toc386462614" w:history="1">
             <w:r>
               <w:rPr>
                 <w:rStyle w:val="Lienhypertexte"/>
@@ -7568,7 +7568,7 @@
                 <w:noProof/>
                 <w:webHidden/>
               </w:rPr>
-              <w:instrText xml:space="preserve"> PAGEREF _Toc386446832 \h </w:instrText>
+              <w:instrText xml:space="preserve"> PAGEREF _Toc386462614 \h </w:instrText>
             </w:r>
             <w:r>
               <w:rPr>
@@ -7613,7 +7613,7 @@
               <w:lang w:eastAsia="fr-CH"/>
             </w:rPr>
           </w:pPr>
-          <w:hyperlink w:anchor="_Toc386446833" w:history="1">
+          <w:hyperlink w:anchor="_Toc386462615" w:history="1">
             <w:r>
               <w:rPr>
                 <w:rStyle w:val="Lienhypertexte"/>
@@ -7656,7 +7656,7 @@
                 <w:noProof/>
                 <w:webHidden/>
               </w:rPr>
-              <w:instrText xml:space="preserve"> PAGEREF _Toc386446833 \h </w:instrText>
+              <w:instrText xml:space="preserve"> PAGEREF _Toc386462615 \h </w:instrText>
             </w:r>
             <w:r>
               <w:rPr>
@@ -7701,7 +7701,7 @@
               <w:lang w:eastAsia="fr-CH"/>
             </w:rPr>
           </w:pPr>
-          <w:hyperlink w:anchor="_Toc386446834" w:history="1">
+          <w:hyperlink w:anchor="_Toc386462616" w:history="1">
             <w:r>
               <w:rPr>
                 <w:rStyle w:val="Lienhypertexte"/>
@@ -7744,7 +7744,7 @@
                 <w:noProof/>
                 <w:webHidden/>
               </w:rPr>
-              <w:instrText xml:space="preserve"> PAGEREF _Toc386446834 \h </w:instrText>
+              <w:instrText xml:space="preserve"> PAGEREF _Toc386462616 \h </w:instrText>
             </w:r>
             <w:r>
               <w:rPr>
@@ -7789,7 +7789,7 @@
               <w:lang w:eastAsia="fr-CH"/>
             </w:rPr>
           </w:pPr>
-          <w:hyperlink w:anchor="_Toc386446835" w:history="1">
+          <w:hyperlink w:anchor="_Toc386462617" w:history="1">
             <w:r>
               <w:rPr>
                 <w:rStyle w:val="Lienhypertexte"/>
@@ -7832,7 +7832,7 @@
                 <w:noProof/>
                 <w:webHidden/>
               </w:rPr>
-              <w:instrText xml:space="preserve"> PAGEREF _Toc386446835 \h </w:instrText>
+              <w:instrText xml:space="preserve"> PAGEREF _Toc386462617 \h </w:instrText>
             </w:r>
             <w:r>
               <w:rPr>
@@ -7853,6 +7853,182 @@
                 <w:webHidden/>
               </w:rPr>
               <w:t>16</w:t>
+            </w:r>
+            <w:r>
+              <w:rPr>
+                <w:noProof/>
+                <w:webHidden/>
+              </w:rPr>
+              <w:fldChar w:fldCharType="end"/>
+            </w:r>
+          </w:hyperlink>
+        </w:p>
+        <w:p>
+          <w:pPr>
+            <w:pStyle w:val="TM3"/>
+            <w:tabs>
+              <w:tab w:val="left" w:pos="1100"/>
+              <w:tab w:val="right" w:leader="dot" w:pos="9062"/>
+            </w:tabs>
+            <w:rPr>
+              <w:rFonts w:asciiTheme="minorHAnsi" w:eastAsiaTheme="minorEastAsia" w:hAnsiTheme="minorHAnsi"/>
+              <w:noProof/>
+              <w:sz w:val="22"/>
+              <w:lang w:eastAsia="fr-CH"/>
+            </w:rPr>
+          </w:pPr>
+          <w:hyperlink w:anchor="_Toc386462618" w:history="1">
+            <w:r>
+              <w:rPr>
+                <w:rStyle w:val="Lienhypertexte"/>
+                <w:noProof/>
+              </w:rPr>
+              <w:t>5.1.1</w:t>
+            </w:r>
+            <w:r>
+              <w:rPr>
+                <w:rFonts w:asciiTheme="minorHAnsi" w:eastAsiaTheme="minorEastAsia" w:hAnsiTheme="minorHAnsi"/>
+                <w:noProof/>
+                <w:sz w:val="22"/>
+                <w:lang w:eastAsia="fr-CH"/>
+              </w:rPr>
+              <w:tab/>
+            </w:r>
+            <w:r>
+              <w:rPr>
+                <w:rStyle w:val="Lienhypertexte"/>
+                <w:noProof/>
+              </w:rPr>
+              <w:t>Première partie</w:t>
+            </w:r>
+            <w:r>
+              <w:rPr>
+                <w:noProof/>
+                <w:webHidden/>
+              </w:rPr>
+              <w:tab/>
+            </w:r>
+            <w:r>
+              <w:rPr>
+                <w:noProof/>
+                <w:webHidden/>
+              </w:rPr>
+              <w:fldChar w:fldCharType="begin"/>
+            </w:r>
+            <w:r>
+              <w:rPr>
+                <w:noProof/>
+                <w:webHidden/>
+              </w:rPr>
+              <w:instrText xml:space="preserve"> PAGEREF _Toc386462618 \h </w:instrText>
+            </w:r>
+            <w:r>
+              <w:rPr>
+                <w:noProof/>
+                <w:webHidden/>
+              </w:rPr>
+            </w:r>
+            <w:r>
+              <w:rPr>
+                <w:noProof/>
+                <w:webHidden/>
+              </w:rPr>
+              <w:fldChar w:fldCharType="separate"/>
+            </w:r>
+            <w:r>
+              <w:rPr>
+                <w:noProof/>
+                <w:webHidden/>
+              </w:rPr>
+              <w:t>16</w:t>
+            </w:r>
+            <w:r>
+              <w:rPr>
+                <w:noProof/>
+                <w:webHidden/>
+              </w:rPr>
+              <w:fldChar w:fldCharType="end"/>
+            </w:r>
+          </w:hyperlink>
+        </w:p>
+        <w:p>
+          <w:pPr>
+            <w:pStyle w:val="TM3"/>
+            <w:tabs>
+              <w:tab w:val="left" w:pos="1100"/>
+              <w:tab w:val="right" w:leader="dot" w:pos="9062"/>
+            </w:tabs>
+            <w:rPr>
+              <w:rFonts w:asciiTheme="minorHAnsi" w:eastAsiaTheme="minorEastAsia" w:hAnsiTheme="minorHAnsi"/>
+              <w:noProof/>
+              <w:sz w:val="22"/>
+              <w:lang w:eastAsia="fr-CH"/>
+            </w:rPr>
+          </w:pPr>
+          <w:hyperlink w:anchor="_Toc386462619" w:history="1">
+            <w:r>
+              <w:rPr>
+                <w:rStyle w:val="Lienhypertexte"/>
+                <w:noProof/>
+              </w:rPr>
+              <w:t>5.1.2</w:t>
+            </w:r>
+            <w:r>
+              <w:rPr>
+                <w:rFonts w:asciiTheme="minorHAnsi" w:eastAsiaTheme="minorEastAsia" w:hAnsiTheme="minorHAnsi"/>
+                <w:noProof/>
+                <w:sz w:val="22"/>
+                <w:lang w:eastAsia="fr-CH"/>
+              </w:rPr>
+              <w:tab/>
+            </w:r>
+            <w:r>
+              <w:rPr>
+                <w:rStyle w:val="Lienhypertexte"/>
+                <w:noProof/>
+              </w:rPr>
+              <w:t>Seconde partie</w:t>
+            </w:r>
+            <w:r>
+              <w:rPr>
+                <w:noProof/>
+                <w:webHidden/>
+              </w:rPr>
+              <w:tab/>
+            </w:r>
+            <w:r>
+              <w:rPr>
+                <w:noProof/>
+                <w:webHidden/>
+              </w:rPr>
+              <w:fldChar w:fldCharType="begin"/>
+            </w:r>
+            <w:r>
+              <w:rPr>
+                <w:noProof/>
+                <w:webHidden/>
+              </w:rPr>
+              <w:instrText xml:space="preserve"> PAGEREF _Toc386462619 \h </w:instrText>
+            </w:r>
+            <w:r>
+              <w:rPr>
+                <w:noProof/>
+                <w:webHidden/>
+              </w:rPr>
+            </w:r>
+            <w:r>
+              <w:rPr>
+                <w:noProof/>
+                <w:webHidden/>
+              </w:rPr>
+              <w:fldChar w:fldCharType="separate"/>
+            </w:r>
+            <w:r>
+              <w:rPr>
+                <w:noProof/>
+                <w:webHidden/>
+              </w:rPr>
+              <w:t>17</w:t>
             </w:r>
             <w:r>
               <w:rPr>
@@ -7877,7 +8053,7 @@
               <w:lang w:eastAsia="fr-CH"/>
             </w:rPr>
           </w:pPr>
-          <w:hyperlink w:anchor="_Toc386446836" w:history="1">
+          <w:hyperlink w:anchor="_Toc386462620" w:history="1">
             <w:r>
               <w:rPr>
                 <w:rStyle w:val="Lienhypertexte"/>
@@ -7920,7 +8096,7 @@
                 <w:noProof/>
                 <w:webHidden/>
               </w:rPr>
-              <w:instrText xml:space="preserve"> PAGEREF _Toc386446836 \h </w:instrText>
+              <w:instrText xml:space="preserve"> PAGEREF _Toc386462620 \h </w:instrText>
             </w:r>
             <w:r>
               <w:rPr>
@@ -7940,7 +8116,7 @@
                 <w:noProof/>
                 <w:webHidden/>
               </w:rPr>
-              <w:t>16</w:t>
+              <w:t>18</w:t>
             </w:r>
             <w:r>
               <w:rPr>
@@ -7965,7 +8141,7 @@
               <w:lang w:eastAsia="fr-CH"/>
             </w:rPr>
           </w:pPr>
-          <w:hyperlink w:anchor="_Toc386446837" w:history="1">
+          <w:hyperlink w:anchor="_Toc386462621" w:history="1">
             <w:r>
               <w:rPr>
                 <w:rStyle w:val="Lienhypertexte"/>
@@ -7987,7 +8163,7 @@
                 <w:rStyle w:val="Lienhypertexte"/>
                 <w:noProof/>
               </w:rPr>
-              <w:t>Pièges à éviter</w:t>
+              <w:t>Menu principal</w:t>
             </w:r>
             <w:r>
               <w:rPr>
@@ -8008,7 +8184,7 @@
                 <w:noProof/>
                 <w:webHidden/>
               </w:rPr>
-              <w:instrText xml:space="preserve"> PAGEREF _Toc386446837 \h </w:instrText>
+              <w:instrText xml:space="preserve"> PAGEREF _Toc386462621 \h </w:instrText>
             </w:r>
             <w:r>
               <w:rPr>
@@ -8028,7 +8204,7 @@
                 <w:noProof/>
                 <w:webHidden/>
               </w:rPr>
-              <w:t>16</w:t>
+              <w:t>18</w:t>
             </w:r>
             <w:r>
               <w:rPr>
@@ -8053,7 +8229,7 @@
               <w:lang w:eastAsia="fr-CH"/>
             </w:rPr>
           </w:pPr>
-          <w:hyperlink w:anchor="_Toc386446838" w:history="1">
+          <w:hyperlink w:anchor="_Toc386462622" w:history="1">
             <w:r>
               <w:rPr>
                 <w:rStyle w:val="Lienhypertexte"/>
@@ -8075,7 +8251,7 @@
                 <w:rStyle w:val="Lienhypertexte"/>
                 <w:noProof/>
               </w:rPr>
-              <w:t>Menu principale</w:t>
+              <w:t>Menu navigation</w:t>
             </w:r>
             <w:r>
               <w:rPr>
@@ -8096,7 +8272,7 @@
                 <w:noProof/>
                 <w:webHidden/>
               </w:rPr>
-              <w:instrText xml:space="preserve"> PAGEREF _Toc386446838 \h </w:instrText>
+              <w:instrText xml:space="preserve"> PAGEREF _Toc386462622 \h </w:instrText>
             </w:r>
             <w:r>
               <w:rPr>
@@ -8116,7 +8292,7 @@
                 <w:noProof/>
                 <w:webHidden/>
               </w:rPr>
-              <w:t>16</w:t>
+              <w:t>19</w:t>
             </w:r>
             <w:r>
               <w:rPr>
@@ -8141,7 +8317,7 @@
               <w:lang w:eastAsia="fr-CH"/>
             </w:rPr>
           </w:pPr>
-          <w:hyperlink w:anchor="_Toc386446839" w:history="1">
+          <w:hyperlink w:anchor="_Toc386462623" w:history="1">
             <w:r>
               <w:rPr>
                 <w:rStyle w:val="Lienhypertexte"/>
@@ -8163,7 +8339,7 @@
                 <w:rStyle w:val="Lienhypertexte"/>
                 <w:noProof/>
               </w:rPr>
-              <w:t>Menu de navigation</w:t>
+              <w:t>Pièges à éviter</w:t>
             </w:r>
             <w:r>
               <w:rPr>
@@ -8184,7 +8360,7 @@
                 <w:noProof/>
                 <w:webHidden/>
               </w:rPr>
-              <w:instrText xml:space="preserve"> PAGEREF _Toc386446839 \h </w:instrText>
+              <w:instrText xml:space="preserve"> PAGEREF _Toc386462623 \h </w:instrText>
             </w:r>
             <w:r>
               <w:rPr>
@@ -8204,7 +8380,7 @@
                 <w:noProof/>
                 <w:webHidden/>
               </w:rPr>
-              <w:t>16</w:t>
+              <w:t>19</w:t>
             </w:r>
             <w:r>
               <w:rPr>
@@ -8229,7 +8405,7 @@
               <w:lang w:eastAsia="fr-CH"/>
             </w:rPr>
           </w:pPr>
-          <w:hyperlink w:anchor="_Toc386446840" w:history="1">
+          <w:hyperlink w:anchor="_Toc386462624" w:history="1">
             <w:r>
               <w:rPr>
                 <w:rStyle w:val="Lienhypertexte"/>
@@ -8272,7 +8448,7 @@
                 <w:noProof/>
                 <w:webHidden/>
               </w:rPr>
-              <w:instrText xml:space="preserve"> PAGEREF _Toc386446840 \h </w:instrText>
+              <w:instrText xml:space="preserve"> PAGEREF _Toc386462624 \h </w:instrText>
             </w:r>
             <w:r>
               <w:rPr>
@@ -8292,7 +8468,7 @@
                 <w:noProof/>
                 <w:webHidden/>
               </w:rPr>
-              <w:t>16</w:t>
+              <w:t>20</w:t>
             </w:r>
             <w:r>
               <w:rPr>
@@ -8317,7 +8493,7 @@
               <w:lang w:eastAsia="fr-CH"/>
             </w:rPr>
           </w:pPr>
-          <w:hyperlink w:anchor="_Toc386446841" w:history="1">
+          <w:hyperlink w:anchor="_Toc386462625" w:history="1">
             <w:r>
               <w:rPr>
                 <w:rStyle w:val="Lienhypertexte"/>
@@ -8339,6 +8515,94 @@
                 <w:rStyle w:val="Lienhypertexte"/>
                 <w:noProof/>
               </w:rPr>
+              <w:t>Trouver quel control est « regardé »</w:t>
+            </w:r>
+            <w:r>
+              <w:rPr>
+                <w:noProof/>
+                <w:webHidden/>
+              </w:rPr>
+              <w:tab/>
+            </w:r>
+            <w:r>
+              <w:rPr>
+                <w:noProof/>
+                <w:webHidden/>
+              </w:rPr>
+              <w:fldChar w:fldCharType="begin"/>
+            </w:r>
+            <w:r>
+              <w:rPr>
+                <w:noProof/>
+                <w:webHidden/>
+              </w:rPr>
+              <w:instrText xml:space="preserve"> PAGEREF _Toc386462625 \h </w:instrText>
+            </w:r>
+            <w:r>
+              <w:rPr>
+                <w:noProof/>
+                <w:webHidden/>
+              </w:rPr>
+            </w:r>
+            <w:r>
+              <w:rPr>
+                <w:noProof/>
+                <w:webHidden/>
+              </w:rPr>
+              <w:fldChar w:fldCharType="separate"/>
+            </w:r>
+            <w:r>
+              <w:rPr>
+                <w:noProof/>
+                <w:webHidden/>
+              </w:rPr>
+              <w:t>20</w:t>
+            </w:r>
+            <w:r>
+              <w:rPr>
+                <w:noProof/>
+                <w:webHidden/>
+              </w:rPr>
+              <w:fldChar w:fldCharType="end"/>
+            </w:r>
+          </w:hyperlink>
+        </w:p>
+        <w:p>
+          <w:pPr>
+            <w:pStyle w:val="TM2"/>
+            <w:tabs>
+              <w:tab w:val="left" w:pos="880"/>
+              <w:tab w:val="right" w:leader="dot" w:pos="9062"/>
+            </w:tabs>
+            <w:rPr>
+              <w:rFonts w:asciiTheme="minorHAnsi" w:eastAsiaTheme="minorEastAsia" w:hAnsiTheme="minorHAnsi"/>
+              <w:noProof/>
+              <w:sz w:val="22"/>
+              <w:lang w:eastAsia="fr-CH"/>
+            </w:rPr>
+          </w:pPr>
+          <w:hyperlink w:anchor="_Toc386462626" w:history="1">
+            <w:r>
+              <w:rPr>
+                <w:rStyle w:val="Lienhypertexte"/>
+                <w:noProof/>
+              </w:rPr>
+              <w:t>6.2</w:t>
+            </w:r>
+            <w:r>
+              <w:rPr>
+                <w:rFonts w:asciiTheme="minorHAnsi" w:eastAsiaTheme="minorEastAsia" w:hAnsiTheme="minorHAnsi"/>
+                <w:noProof/>
+                <w:sz w:val="22"/>
+                <w:lang w:eastAsia="fr-CH"/>
+              </w:rPr>
+              <w:tab/>
+            </w:r>
+            <w:r>
+              <w:rPr>
+                <w:rStyle w:val="Lienhypertexte"/>
+                <w:noProof/>
+              </w:rPr>
               <w:t>Partie visualisation des images</w:t>
             </w:r>
             <w:r>
@@ -8360,7 +8624,7 @@
                 <w:noProof/>
                 <w:webHidden/>
               </w:rPr>
-              <w:instrText xml:space="preserve"> PAGEREF _Toc386446841 \h </w:instrText>
+              <w:instrText xml:space="preserve"> PAGEREF _Toc386462626 \h </w:instrText>
             </w:r>
             <w:r>
               <w:rPr>
@@ -8380,7 +8644,7 @@
                 <w:noProof/>
                 <w:webHidden/>
               </w:rPr>
-              <w:t>16</w:t>
+              <w:t>20</w:t>
             </w:r>
             <w:r>
               <w:rPr>
@@ -8405,13 +8669,13 @@
               <w:lang w:eastAsia="fr-CH"/>
             </w:rPr>
           </w:pPr>
-          <w:hyperlink w:anchor="_Toc386446842" w:history="1">
+          <w:hyperlink w:anchor="_Toc386462627" w:history="1">
             <w:r>
               <w:rPr>
                 <w:rStyle w:val="Lienhypertexte"/>
                 <w:noProof/>
               </w:rPr>
-              <w:t>6.1.1</w:t>
+              <w:t>6.2.1</w:t>
             </w:r>
             <w:r>
               <w:rPr>
@@ -8448,7 +8712,7 @@
                 <w:noProof/>
                 <w:webHidden/>
               </w:rPr>
-              <w:instrText xml:space="preserve"> PAGEREF _Toc386446842 \h </w:instrText>
+              <w:instrText xml:space="preserve"> PAGEREF _Toc386462627 \h </w:instrText>
             </w:r>
             <w:r>
               <w:rPr>
@@ -8468,7 +8732,7 @@
                 <w:noProof/>
                 <w:webHidden/>
               </w:rPr>
-              <w:t>16</w:t>
+              <w:t>20</w:t>
             </w:r>
             <w:r>
               <w:rPr>
@@ -8493,13 +8757,13 @@
               <w:lang w:eastAsia="fr-CH"/>
             </w:rPr>
           </w:pPr>
-          <w:hyperlink w:anchor="_Toc386446843" w:history="1">
+          <w:hyperlink w:anchor="_Toc386462628" w:history="1">
             <w:r>
               <w:rPr>
                 <w:rStyle w:val="Lienhypertexte"/>
                 <w:noProof/>
               </w:rPr>
-              <w:t>6.2</w:t>
+              <w:t>6.3</w:t>
             </w:r>
             <w:r>
               <w:rPr>
@@ -8536,7 +8800,7 @@
                 <w:noProof/>
                 <w:webHidden/>
               </w:rPr>
-              <w:instrText xml:space="preserve"> PAGEREF _Toc386446843 \h </w:instrText>
+              <w:instrText xml:space="preserve"> PAGEREF _Toc386462628 \h </w:instrText>
             </w:r>
             <w:r>
               <w:rPr>
@@ -8556,7 +8820,7 @@
                 <w:noProof/>
                 <w:webHidden/>
               </w:rPr>
-              <w:t>16</w:t>
+              <w:t>20</w:t>
             </w:r>
             <w:r>
               <w:rPr>
@@ -8581,7 +8845,7 @@
               <w:lang w:eastAsia="fr-CH"/>
             </w:rPr>
           </w:pPr>
-          <w:hyperlink w:anchor="_Toc386446844" w:history="1">
+          <w:hyperlink w:anchor="_Toc386462629" w:history="1">
             <w:r>
               <w:rPr>
                 <w:rStyle w:val="Lienhypertexte"/>
@@ -8624,7 +8888,7 @@
                 <w:noProof/>
                 <w:webHidden/>
               </w:rPr>
-              <w:instrText xml:space="preserve"> PAGEREF _Toc386446844 \h </w:instrText>
+              <w:instrText xml:space="preserve"> PAGEREF _Toc386462629 \h </w:instrText>
             </w:r>
             <w:r>
               <w:rPr>
@@ -8644,7 +8908,7 @@
                 <w:noProof/>
                 <w:webHidden/>
               </w:rPr>
-              <w:t>16</w:t>
+              <w:t>20</w:t>
             </w:r>
             <w:r>
               <w:rPr>
@@ -8669,7 +8933,7 @@
               <w:lang w:eastAsia="fr-CH"/>
             </w:rPr>
           </w:pPr>
-          <w:hyperlink w:anchor="_Toc386446845" w:history="1">
+          <w:hyperlink w:anchor="_Toc386462630" w:history="1">
             <w:r>
               <w:rPr>
                 <w:rStyle w:val="Lienhypertexte"/>
@@ -8712,7 +8976,7 @@
                 <w:noProof/>
                 <w:webHidden/>
               </w:rPr>
-              <w:instrText xml:space="preserve"> PAGEREF _Toc386446845 \h </w:instrText>
+              <w:instrText xml:space="preserve"> PAGEREF _Toc386462630 \h </w:instrText>
             </w:r>
             <w:r>
               <w:rPr>
@@ -8732,7 +8996,7 @@
                 <w:noProof/>
                 <w:webHidden/>
               </w:rPr>
-              <w:t>16</w:t>
+              <w:t>20</w:t>
             </w:r>
             <w:r>
               <w:rPr>
@@ -8757,7 +9021,7 @@
               <w:lang w:eastAsia="fr-CH"/>
             </w:rPr>
           </w:pPr>
-          <w:hyperlink w:anchor="_Toc386446846" w:history="1">
+          <w:hyperlink w:anchor="_Toc386462631" w:history="1">
             <w:r>
               <w:rPr>
                 <w:rStyle w:val="Lienhypertexte"/>
@@ -8800,7 +9064,7 @@
                 <w:noProof/>
                 <w:webHidden/>
               </w:rPr>
-              <w:instrText xml:space="preserve"> PAGEREF _Toc386446846 \h </w:instrText>
+              <w:instrText xml:space="preserve"> PAGEREF _Toc386462631 \h </w:instrText>
             </w:r>
             <w:r>
               <w:rPr>
@@ -8820,7 +9084,7 @@
                 <w:noProof/>
                 <w:webHidden/>
               </w:rPr>
-              <w:t>16</w:t>
+              <w:t>20</w:t>
             </w:r>
             <w:r>
               <w:rPr>
@@ -8845,7 +9109,7 @@
               <w:lang w:eastAsia="fr-CH"/>
             </w:rPr>
           </w:pPr>
-          <w:hyperlink w:anchor="_Toc386446847" w:history="1">
+          <w:hyperlink w:anchor="_Toc386462632" w:history="1">
             <w:r>
               <w:rPr>
                 <w:rStyle w:val="Lienhypertexte"/>
@@ -8888,7 +9152,7 @@
                 <w:noProof/>
                 <w:webHidden/>
               </w:rPr>
-              <w:instrText xml:space="preserve"> PAGEREF _Toc386446847 \h </w:instrText>
+              <w:instrText xml:space="preserve"> PAGEREF _Toc386462632 \h </w:instrText>
             </w:r>
             <w:r>
               <w:rPr>
@@ -8908,7 +9172,7 @@
                 <w:noProof/>
                 <w:webHidden/>
               </w:rPr>
-              <w:t>17</w:t>
+              <w:t>20</w:t>
             </w:r>
             <w:r>
               <w:rPr>
@@ -8933,7 +9197,7 @@
               <w:lang w:eastAsia="fr-CH"/>
             </w:rPr>
           </w:pPr>
-          <w:hyperlink w:anchor="_Toc386446848" w:history="1">
+          <w:hyperlink w:anchor="_Toc386462633" w:history="1">
             <w:r>
               <w:rPr>
                 <w:rStyle w:val="Lienhypertexte"/>
@@ -8976,7 +9240,7 @@
                 <w:noProof/>
                 <w:webHidden/>
               </w:rPr>
-              <w:instrText xml:space="preserve"> PAGEREF _Toc386446848 \h </w:instrText>
+              <w:instrText xml:space="preserve"> PAGEREF _Toc386462633 \h </w:instrText>
             </w:r>
             <w:r>
               <w:rPr>
@@ -8996,7 +9260,7 @@
                 <w:noProof/>
                 <w:webHidden/>
               </w:rPr>
-              <w:t>17</w:t>
+              <w:t>20</w:t>
             </w:r>
             <w:r>
               <w:rPr>
@@ -9021,7 +9285,7 @@
               <w:lang w:eastAsia="fr-CH"/>
             </w:rPr>
           </w:pPr>
-          <w:hyperlink w:anchor="_Toc386446849" w:history="1">
+          <w:hyperlink w:anchor="_Toc386462634" w:history="1">
             <w:r>
               <w:rPr>
                 <w:rStyle w:val="Lienhypertexte"/>
@@ -9064,7 +9328,7 @@
                 <w:noProof/>
                 <w:webHidden/>
               </w:rPr>
-              <w:instrText xml:space="preserve"> PAGEREF _Toc386446849 \h </w:instrText>
+              <w:instrText xml:space="preserve"> PAGEREF _Toc386462634 \h </w:instrText>
             </w:r>
             <w:r>
               <w:rPr>
@@ -9084,7 +9348,7 @@
                 <w:noProof/>
                 <w:webHidden/>
               </w:rPr>
-              <w:t>17</w:t>
+              <w:t>20</w:t>
             </w:r>
             <w:r>
               <w:rPr>
@@ -9109,7 +9373,7 @@
               <w:lang w:eastAsia="fr-CH"/>
             </w:rPr>
           </w:pPr>
-          <w:hyperlink w:anchor="_Toc386446850" w:history="1">
+          <w:hyperlink w:anchor="_Toc386462635" w:history="1">
             <w:r>
               <w:rPr>
                 <w:rStyle w:val="Lienhypertexte"/>
@@ -9152,7 +9416,7 @@
                 <w:noProof/>
                 <w:webHidden/>
               </w:rPr>
-              <w:instrText xml:space="preserve"> PAGEREF _Toc386446850 \h </w:instrText>
+              <w:instrText xml:space="preserve"> PAGEREF _Toc386462635 \h </w:instrText>
             </w:r>
             <w:r>
               <w:rPr>
@@ -9172,7 +9436,7 @@
                 <w:noProof/>
                 <w:webHidden/>
               </w:rPr>
-              <w:t>17</w:t>
+              <w:t>20</w:t>
             </w:r>
             <w:r>
               <w:rPr>
@@ -9197,7 +9461,7 @@
               <w:lang w:eastAsia="fr-CH"/>
             </w:rPr>
           </w:pPr>
-          <w:hyperlink w:anchor="_Toc386446851" w:history="1">
+          <w:hyperlink w:anchor="_Toc386462636" w:history="1">
             <w:r>
               <w:rPr>
                 <w:rStyle w:val="Lienhypertexte"/>
@@ -9240,7 +9504,7 @@
                 <w:noProof/>
                 <w:webHidden/>
               </w:rPr>
-              <w:instrText xml:space="preserve"> PAGEREF _Toc386446851 \h </w:instrText>
+              <w:instrText xml:space="preserve"> PAGEREF _Toc386462636 \h </w:instrText>
             </w:r>
             <w:r>
               <w:rPr>
@@ -9260,7 +9524,7 @@
                 <w:noProof/>
                 <w:webHidden/>
               </w:rPr>
-              <w:t>17</w:t>
+              <w:t>20</w:t>
             </w:r>
             <w:r>
               <w:rPr>
@@ -9285,7 +9549,7 @@
               <w:lang w:eastAsia="fr-CH"/>
             </w:rPr>
           </w:pPr>
-          <w:hyperlink w:anchor="_Toc386446852" w:history="1">
+          <w:hyperlink w:anchor="_Toc386462637" w:history="1">
             <w:r>
               <w:rPr>
                 <w:rStyle w:val="Lienhypertexte"/>
@@ -9328,7 +9592,7 @@
                 <w:noProof/>
                 <w:webHidden/>
               </w:rPr>
-              <w:instrText xml:space="preserve"> PAGEREF _Toc386446852 \h </w:instrText>
+              <w:instrText xml:space="preserve"> PAGEREF _Toc386462637 \h </w:instrText>
             </w:r>
             <w:r>
               <w:rPr>
@@ -9348,7 +9612,95 @@
                 <w:noProof/>
                 <w:webHidden/>
               </w:rPr>
-              <w:t>17</w:t>
+              <w:t>21</w:t>
+            </w:r>
+            <w:r>
+              <w:rPr>
+                <w:noProof/>
+                <w:webHidden/>
+              </w:rPr>
+              <w:fldChar w:fldCharType="end"/>
+            </w:r>
+          </w:hyperlink>
+        </w:p>
+        <w:p>
+          <w:pPr>
+            <w:pStyle w:val="TM2"/>
+            <w:tabs>
+              <w:tab w:val="left" w:pos="880"/>
+              <w:tab w:val="right" w:leader="dot" w:pos="9062"/>
+            </w:tabs>
+            <w:rPr>
+              <w:rFonts w:asciiTheme="minorHAnsi" w:eastAsiaTheme="minorEastAsia" w:hAnsiTheme="minorHAnsi"/>
+              <w:noProof/>
+              <w:sz w:val="22"/>
+              <w:lang w:eastAsia="fr-CH"/>
+            </w:rPr>
+          </w:pPr>
+          <w:hyperlink w:anchor="_Toc386462638" w:history="1">
+            <w:r>
+              <w:rPr>
+                <w:rStyle w:val="Lienhypertexte"/>
+                <w:noProof/>
+              </w:rPr>
+              <w:t>12.1</w:t>
+            </w:r>
+            <w:r>
+              <w:rPr>
+                <w:rFonts w:asciiTheme="minorHAnsi" w:eastAsiaTheme="minorEastAsia" w:hAnsiTheme="minorHAnsi"/>
+                <w:noProof/>
+                <w:sz w:val="22"/>
+                <w:lang w:eastAsia="fr-CH"/>
+              </w:rPr>
+              <w:tab/>
+            </w:r>
+            <w:r>
+              <w:rPr>
+                <w:rStyle w:val="Lienhypertexte"/>
+                <w:noProof/>
+              </w:rPr>
+              <w:t>Code C++ pour Tobii Rex</w:t>
+            </w:r>
+            <w:r>
+              <w:rPr>
+                <w:noProof/>
+                <w:webHidden/>
+              </w:rPr>
+              <w:tab/>
+            </w:r>
+            <w:r>
+              <w:rPr>
+                <w:noProof/>
+                <w:webHidden/>
+              </w:rPr>
+              <w:fldChar w:fldCharType="begin"/>
+            </w:r>
+            <w:r>
+              <w:rPr>
+                <w:noProof/>
+                <w:webHidden/>
+              </w:rPr>
+              <w:instrText xml:space="preserve"> PAGEREF _Toc386462638 \h </w:instrText>
+            </w:r>
+            <w:r>
+              <w:rPr>
+                <w:noProof/>
+                <w:webHidden/>
+              </w:rPr>
+            </w:r>
+            <w:r>
+              <w:rPr>
+                <w:noProof/>
+                <w:webHidden/>
+              </w:rPr>
+              <w:fldChar w:fldCharType="separate"/>
+            </w:r>
+            <w:r>
+              <w:rPr>
+                <w:noProof/>
+                <w:webHidden/>
+              </w:rPr>
+              <w:t>21</w:t>
             </w:r>
             <w:r>
               <w:rPr>
@@ -9371,7 +9723,6 @@
         </w:p>
       </w:sdtContent>
     </w:sdt>
-    <w:p/>
     <w:p>
       <w:r>
         <w:br w:type="page"/>
@@ -9381,7 +9732,7 @@
       <w:pPr>
         <w:pStyle w:val="Titre1"/>
       </w:pPr>
-      <w:bookmarkStart w:id="0" w:name="_Toc386446798"/>
+      <w:bookmarkStart w:id="0" w:name="_Toc386462580"/>
       <w:r>
         <w:lastRenderedPageBreak/>
         <w:t>Introduction</w:t>
@@ -9438,7 +9789,7 @@
       <w:pPr>
         <w:pStyle w:val="Titre2"/>
       </w:pPr>
-      <w:bookmarkStart w:id="1" w:name="_Toc386446799"/>
+      <w:bookmarkStart w:id="1" w:name="_Toc386462581"/>
       <w:r>
         <w:t>Définition de l’oculométrie</w:t>
       </w:r>
@@ -9509,7 +9860,7 @@
       <w:pPr>
         <w:pStyle w:val="Titre2"/>
       </w:pPr>
-      <w:bookmarkStart w:id="2" w:name="_Toc386446800"/>
+      <w:bookmarkStart w:id="2" w:name="_Toc386462582"/>
       <w:r>
         <w:t>Cahier des charges</w:t>
       </w:r>
@@ -9538,7 +9889,7 @@
       <w:pPr>
         <w:pStyle w:val="Titre1"/>
       </w:pPr>
-      <w:bookmarkStart w:id="3" w:name="_Toc386446801"/>
+      <w:bookmarkStart w:id="3" w:name="_Toc386462583"/>
       <w:r>
         <w:lastRenderedPageBreak/>
         <w:t>État de l’art</w:t>
@@ -9563,7 +9914,7 @@
       <w:pPr>
         <w:pStyle w:val="Titre2"/>
       </w:pPr>
-      <w:bookmarkStart w:id="4" w:name="_Toc386446802"/>
+      <w:bookmarkStart w:id="4" w:name="_Toc386462584"/>
       <w:r>
         <w:t>Les bonnes pratiques</w:t>
       </w:r>
@@ -9589,7 +9940,7 @@
       <w:pPr>
         <w:pStyle w:val="Titre3"/>
       </w:pPr>
-      <w:bookmarkStart w:id="5" w:name="_Toc386446803"/>
+      <w:bookmarkStart w:id="5" w:name="_Toc386462585"/>
       <w:r>
         <w:t>Ce qu’il ne faut pas faire</w:t>
       </w:r>
@@ -9781,7 +10132,7 @@
       <w:pPr>
         <w:pStyle w:val="Titre2"/>
       </w:pPr>
-      <w:bookmarkStart w:id="6" w:name="_Toc386446804"/>
+      <w:bookmarkStart w:id="6" w:name="_Toc386462586"/>
       <w:r>
         <w:lastRenderedPageBreak/>
         <w:t>Les différentes technologies</w:t>
@@ -9797,7 +10148,7 @@
       <w:pPr>
         <w:pStyle w:val="Titre3"/>
       </w:pPr>
-      <w:bookmarkStart w:id="7" w:name="_Toc386446805"/>
+      <w:bookmarkStart w:id="7" w:name="_Toc386462587"/>
       <w:r>
         <w:t>Les lunettes</w:t>
       </w:r>
@@ -9836,7 +10187,7 @@
       <w:pPr>
         <w:pStyle w:val="Titre3"/>
       </w:pPr>
-      <w:bookmarkStart w:id="8" w:name="_Toc386446806"/>
+      <w:bookmarkStart w:id="8" w:name="_Toc386462588"/>
       <w:r>
         <w:t>Les caméras</w:t>
       </w:r>
@@ -9879,7 +10230,7 @@
         <w:drawing>
           <wp:inline distT="0" distB="0" distL="0" distR="0" wp14:anchorId="7D0DE2CD" wp14:editId="18C2BC33">
             <wp:extent cx="2257425" cy="2298345"/>
-            <wp:effectExtent l="0" t="0" r="0" b="6985"/>
+            <wp:effectExtent l="152400" t="152400" r="352425" b="368935"/>
             <wp:docPr id="35" name="Image 35" descr="Techniques4.gif"/>
             <wp:cNvGraphicFramePr>
               <a:graphicFrameLocks xmlns:a="http://schemas.openxmlformats.org/drawingml/2006/main" noChangeAspect="1"/>
@@ -9914,10 +10265,16 @@
                     <a:prstGeom prst="rect">
                       <a:avLst/>
                     </a:prstGeom>
-                    <a:noFill/>
                     <a:ln>
                       <a:noFill/>
                     </a:ln>
+                    <a:effectLst>
+                      <a:outerShdw blurRad="292100" dist="139700" dir="2700000" algn="tl" rotWithShape="0">
+                        <a:srgbClr val="333333">
+                          <a:alpha val="65000"/>
+                        </a:srgbClr>
+                      </a:outerShdw>
+                    </a:effectLst>
                   </pic:spPr>
                 </pic:pic>
               </a:graphicData>
@@ -9934,14 +10291,27 @@
       <w:r>
         <w:t xml:space="preserve">Figure </w:t>
       </w:r>
-      <w:fldSimple w:instr=" SEQ Figure \* ARABIC ">
-        <w:r>
-          <w:rPr>
-            <w:noProof/>
-          </w:rPr>
-          <w:t>1</w:t>
-        </w:r>
-      </w:fldSimple>
+      <w:r>
+        <w:fldChar w:fldCharType="begin"/>
+      </w:r>
+      <w:r>
+        <w:instrText xml:space="preserve"> SEQ Figure \* ARABIC </w:instrText>
+      </w:r>
+      <w:r>
+        <w:fldChar w:fldCharType="separate"/>
+      </w:r>
+      <w:r>
+        <w:rPr>
+          <w:noProof/>
+        </w:rPr>
+        <w:t>1</w:t>
+      </w:r>
+      <w:r>
+        <w:rPr>
+          <w:noProof/>
+        </w:rPr>
+        <w:fldChar w:fldCharType="end"/>
+      </w:r>
       <w:r>
         <w:t xml:space="preserve"> </w:t>
       </w:r>
@@ -9963,7 +10333,7 @@
       <w:pPr>
         <w:pStyle w:val="Titre3"/>
       </w:pPr>
-      <w:bookmarkStart w:id="9" w:name="_Toc386446807"/>
+      <w:bookmarkStart w:id="9" w:name="_Toc386462589"/>
       <w:r>
         <w:t>électro-</w:t>
       </w:r>
@@ -9984,8 +10354,6 @@
       <w:r>
         <w:t xml:space="preserve"> provoqués par la rotation des yeux. Cette technique est très peu utilisé car ce n’est pas précis pour reconnaître où l’utilisateur regarde.</w:t>
       </w:r>
-    </w:p>
-    <w:p>
       <w:r>
         <w:br w:type="page"/>
       </w:r>
@@ -9994,7 +10362,7 @@
       <w:pPr>
         <w:pStyle w:val="Titre3"/>
       </w:pPr>
-      <w:bookmarkStart w:id="10" w:name="_Toc386446808"/>
+      <w:bookmarkStart w:id="10" w:name="_Toc386462590"/>
       <w:r>
         <w:lastRenderedPageBreak/>
         <w:t>Galvanométrique</w:t>
@@ -10013,7 +10381,7 @@
       <w:pPr>
         <w:pStyle w:val="Titre3"/>
       </w:pPr>
-      <w:bookmarkStart w:id="11" w:name="_Toc386446809"/>
+      <w:bookmarkStart w:id="11" w:name="_Toc386462591"/>
       <w:r>
         <w:t>Reflet</w:t>
       </w:r>
@@ -10050,7 +10418,7 @@
       <w:pPr>
         <w:pStyle w:val="Titre2"/>
       </w:pPr>
-      <w:bookmarkStart w:id="12" w:name="_Toc386446810"/>
+      <w:bookmarkStart w:id="12" w:name="_Toc386462592"/>
       <w:r>
         <w:t>Domaines d’applications</w:t>
       </w:r>
@@ -10077,7 +10445,7 @@
       <w:pPr>
         <w:pStyle w:val="Titre3"/>
       </w:pPr>
-      <w:bookmarkStart w:id="13" w:name="_Toc386446811"/>
+      <w:bookmarkStart w:id="13" w:name="_Toc386462593"/>
       <w:r>
         <w:t>Médical</w:t>
       </w:r>
@@ -10149,7 +10517,7 @@
       <w:pPr>
         <w:pStyle w:val="Titre3"/>
       </w:pPr>
-      <w:bookmarkStart w:id="14" w:name="_Toc386446812"/>
+      <w:bookmarkStart w:id="14" w:name="_Toc386462594"/>
       <w:r>
         <w:t>Conception d’interfaces graphiques</w:t>
       </w:r>
@@ -10260,7 +10628,7 @@
       <w:pPr>
         <w:pStyle w:val="Titre3"/>
       </w:pPr>
-      <w:bookmarkStart w:id="15" w:name="_Toc386446813"/>
+      <w:bookmarkStart w:id="15" w:name="_Toc386462595"/>
       <w:r>
         <w:t>Les jeux</w:t>
       </w:r>
@@ -10278,7 +10646,7 @@
       <w:pPr>
         <w:pStyle w:val="Titre3"/>
       </w:pPr>
-      <w:bookmarkStart w:id="16" w:name="_Toc386446814"/>
+      <w:bookmarkStart w:id="16" w:name="_Toc386462596"/>
       <w:r>
         <w:t>Militaire</w:t>
       </w:r>
@@ -10313,7 +10681,7 @@
       <w:pPr>
         <w:pStyle w:val="Titre2"/>
       </w:pPr>
-      <w:bookmarkStart w:id="17" w:name="_Toc386446815"/>
+      <w:bookmarkStart w:id="17" w:name="_Toc386462597"/>
       <w:r>
         <w:lastRenderedPageBreak/>
         <w:t>Les nouveautés à attendre</w:t>
@@ -10332,7 +10700,7 @@
       <w:pPr>
         <w:pStyle w:val="Titre3"/>
       </w:pPr>
-      <w:bookmarkStart w:id="18" w:name="_Toc386446816"/>
+      <w:bookmarkStart w:id="18" w:name="_Toc386462598"/>
       <w:r>
         <w:t>Tobii pour les jeux</w:t>
       </w:r>
@@ -10362,7 +10730,7 @@
       <w:pPr>
         <w:pStyle w:val="Titre1"/>
       </w:pPr>
-      <w:bookmarkStart w:id="19" w:name="_Toc386446817"/>
+      <w:bookmarkStart w:id="19" w:name="_Toc386462599"/>
       <w:r>
         <w:t>Planification</w:t>
       </w:r>
@@ -10383,7 +10751,7 @@
       <w:pPr>
         <w:pStyle w:val="Titre2"/>
       </w:pPr>
-      <w:bookmarkStart w:id="20" w:name="_Toc386446818"/>
+      <w:bookmarkStart w:id="20" w:name="_Toc386462600"/>
       <w:r>
         <w:t>Méthode de développement</w:t>
       </w:r>
@@ -10445,7 +10813,7 @@
       <w:pPr>
         <w:pStyle w:val="Titre2"/>
       </w:pPr>
-      <w:bookmarkStart w:id="21" w:name="_Toc386446819"/>
+      <w:bookmarkStart w:id="21" w:name="_Toc386462601"/>
       <w:r>
         <w:t xml:space="preserve">Planification </w:t>
       </w:r>
@@ -10459,7 +10827,7 @@
       <w:pPr>
         <w:pStyle w:val="Titre2"/>
       </w:pPr>
-      <w:bookmarkStart w:id="22" w:name="_Toc386446820"/>
+      <w:bookmarkStart w:id="22" w:name="_Toc386462602"/>
       <w:r>
         <w:t>Planification après la première itération</w:t>
       </w:r>
@@ -10470,7 +10838,7 @@
       <w:pPr>
         <w:pStyle w:val="Titre2"/>
       </w:pPr>
-      <w:bookmarkStart w:id="23" w:name="_Toc386446821"/>
+      <w:bookmarkStart w:id="23" w:name="_Toc386462603"/>
       <w:r>
         <w:t>Les déviations</w:t>
       </w:r>
@@ -10485,7 +10853,7 @@
       <w:pPr>
         <w:pStyle w:val="Titre1"/>
       </w:pPr>
-      <w:bookmarkStart w:id="24" w:name="_Toc386446822"/>
+      <w:bookmarkStart w:id="24" w:name="_Toc386462604"/>
       <w:r>
         <w:lastRenderedPageBreak/>
         <w:t>Analyse</w:t>
@@ -10531,7 +10899,7 @@
       <w:pPr>
         <w:pStyle w:val="Titre2"/>
       </w:pPr>
-      <w:bookmarkStart w:id="25" w:name="_Toc386446823"/>
+      <w:bookmarkStart w:id="25" w:name="_Toc386462605"/>
       <w:r>
         <w:t>Fonctionnement du</w:t>
       </w:r>
@@ -10809,7 +11177,7 @@
       <w:pPr>
         <w:pStyle w:val="Titre3"/>
       </w:pPr>
-      <w:bookmarkStart w:id="26" w:name="_Toc386446824"/>
+      <w:bookmarkStart w:id="26" w:name="_Toc386462606"/>
       <w:r>
         <w:lastRenderedPageBreak/>
         <w:t>Interactor</w:t>
@@ -10852,7 +11220,7 @@
           <v:shape id="_x0000_i1025" type="#_x0000_t75" style="width:431.25pt;height:189pt" o:ole="">
             <v:imagedata r:id="rId15" o:title=""/>
           </v:shape>
-          <o:OLEObject Type="Embed" ProgID="Visio.Drawing.15" ShapeID="_x0000_i1025" DrawAspect="Content" ObjectID="_1460189268" r:id="rId16"/>
+          <o:OLEObject Type="Embed" ProgID="Visio.Drawing.15" ShapeID="_x0000_i1025" DrawAspect="Content" ObjectID="_1460205619" r:id="rId16"/>
         </w:object>
       </w:r>
     </w:p>
@@ -10863,14 +11231,27 @@
       <w:r>
         <w:t xml:space="preserve">Figure </w:t>
       </w:r>
-      <w:fldSimple w:instr=" SEQ Figure \* ARABIC ">
-        <w:r>
-          <w:rPr>
-            <w:noProof/>
-          </w:rPr>
-          <w:t>2</w:t>
-        </w:r>
-      </w:fldSimple>
+      <w:r>
+        <w:fldChar w:fldCharType="begin"/>
+      </w:r>
+      <w:r>
+        <w:instrText xml:space="preserve"> SEQ Figure \* ARABIC </w:instrText>
+      </w:r>
+      <w:r>
+        <w:fldChar w:fldCharType="separate"/>
+      </w:r>
+      <w:r>
+        <w:rPr>
+          <w:noProof/>
+        </w:rPr>
+        <w:t>2</w:t>
+      </w:r>
+      <w:r>
+        <w:rPr>
+          <w:noProof/>
+        </w:rPr>
+        <w:fldChar w:fldCharType="end"/>
+      </w:r>
       <w:r>
         <w:t xml:space="preserve"> Interface de google.ch</w:t>
       </w:r>
@@ -10879,7 +11260,7 @@
       <w:pPr>
         <w:pStyle w:val="Titre3"/>
       </w:pPr>
-      <w:bookmarkStart w:id="27" w:name="_Toc386446825"/>
+      <w:bookmarkStart w:id="27" w:name="_Toc386462607"/>
       <w:proofErr w:type="spellStart"/>
       <w:r>
         <w:t>Query</w:t>
@@ -10923,7 +11304,7 @@
       <w:pPr>
         <w:pStyle w:val="Titre3"/>
       </w:pPr>
-      <w:bookmarkStart w:id="28" w:name="_Toc386446826"/>
+      <w:bookmarkStart w:id="28" w:name="_Toc386462608"/>
       <w:r>
         <w:t>Events</w:t>
       </w:r>
@@ -10991,7 +11372,7 @@
       <w:pPr>
         <w:pStyle w:val="Titre3"/>
       </w:pPr>
-      <w:bookmarkStart w:id="29" w:name="_Toc386446827"/>
+      <w:bookmarkStart w:id="29" w:name="_Toc386462609"/>
       <w:r>
         <w:lastRenderedPageBreak/>
         <w:t>Déroulement d’un scénario simple</w:t>
@@ -11021,7 +11402,7 @@
           <v:shape id="_x0000_i1026" type="#_x0000_t75" style="width:431.25pt;height:236.25pt" o:ole="">
             <v:imagedata r:id="rId17" o:title=""/>
           </v:shape>
-          <o:OLEObject Type="Embed" ProgID="Visio.Drawing.15" ShapeID="_x0000_i1026" DrawAspect="Content" ObjectID="_1460189269" r:id="rId18"/>
+          <o:OLEObject Type="Embed" ProgID="Visio.Drawing.15" ShapeID="_x0000_i1026" DrawAspect="Content" ObjectID="_1460205620" r:id="rId18"/>
         </w:object>
       </w:r>
     </w:p>
@@ -11032,14 +11413,27 @@
       <w:r>
         <w:t xml:space="preserve">Figure </w:t>
       </w:r>
-      <w:fldSimple w:instr=" SEQ Figure \* ARABIC ">
-        <w:r>
-          <w:rPr>
-            <w:noProof/>
-          </w:rPr>
-          <w:t>3</w:t>
-        </w:r>
-      </w:fldSimple>
+      <w:r>
+        <w:fldChar w:fldCharType="begin"/>
+      </w:r>
+      <w:r>
+        <w:instrText xml:space="preserve"> SEQ Figure \* ARABIC </w:instrText>
+      </w:r>
+      <w:r>
+        <w:fldChar w:fldCharType="separate"/>
+      </w:r>
+      <w:r>
+        <w:rPr>
+          <w:noProof/>
+        </w:rPr>
+        <w:t>3</w:t>
+      </w:r>
+      <w:r>
+        <w:rPr>
+          <w:noProof/>
+        </w:rPr>
+        <w:fldChar w:fldCharType="end"/>
+      </w:r>
       <w:r>
         <w:t xml:space="preserve"> Interface google.ch avec Interactors et le regard de l'utilisateur</w:t>
       </w:r>
@@ -11124,14 +11518,27 @@
       <w:r>
         <w:t xml:space="preserve">Figure </w:t>
       </w:r>
-      <w:fldSimple w:instr=" SEQ Figure \* ARABIC ">
-        <w:r>
-          <w:rPr>
-            <w:noProof/>
-          </w:rPr>
-          <w:t>4</w:t>
-        </w:r>
-      </w:fldSimple>
+      <w:r>
+        <w:fldChar w:fldCharType="begin"/>
+      </w:r>
+      <w:r>
+        <w:instrText xml:space="preserve"> SEQ Figure \* ARABIC </w:instrText>
+      </w:r>
+      <w:r>
+        <w:fldChar w:fldCharType="separate"/>
+      </w:r>
+      <w:r>
+        <w:rPr>
+          <w:noProof/>
+        </w:rPr>
+        <w:t>4</w:t>
+      </w:r>
+      <w:r>
+        <w:rPr>
+          <w:noProof/>
+        </w:rPr>
+        <w:fldChar w:fldCharType="end"/>
+      </w:r>
       <w:r>
         <w:t xml:space="preserve"> Le visiteur du futur qui dit "voilà ce qui va se passer"</w:t>
       </w:r>
@@ -11324,7 +11731,7 @@
       <w:pPr>
         <w:pStyle w:val="Titre3"/>
       </w:pPr>
-      <w:bookmarkStart w:id="30" w:name="_Toc386446828"/>
+      <w:bookmarkStart w:id="30" w:name="_Toc386462610"/>
       <w:r>
         <w:lastRenderedPageBreak/>
         <w:t>Limitations</w:t>
@@ -11412,7 +11819,7 @@
       <w:pPr>
         <w:pStyle w:val="Titre2"/>
       </w:pPr>
-      <w:bookmarkStart w:id="31" w:name="_Toc386446829"/>
+      <w:bookmarkStart w:id="31" w:name="_Toc386462611"/>
       <w:r>
         <w:lastRenderedPageBreak/>
         <w:t>Choix des technologies</w:t>
@@ -11479,7 +11886,7 @@
       <w:pPr>
         <w:pStyle w:val="Titre3"/>
       </w:pPr>
-      <w:bookmarkStart w:id="32" w:name="_Toc386446830"/>
+      <w:bookmarkStart w:id="32" w:name="_Toc386462612"/>
       <w:r>
         <w:t>C++ avec Q</w:t>
       </w:r>
@@ -11614,8 +12021,6 @@
           </wp:inline>
         </w:drawing>
       </w:r>
-      <w:bookmarkStart w:id="33" w:name="_GoBack"/>
-      <w:bookmarkEnd w:id="33"/>
     </w:p>
     <w:p>
       <w:r>
@@ -11626,7 +12031,7 @@
       <w:pPr>
         <w:pStyle w:val="Titre3"/>
       </w:pPr>
-      <w:bookmarkStart w:id="34" w:name="_Toc386446831"/>
+      <w:bookmarkStart w:id="33" w:name="_Toc386462613"/>
       <w:r>
         <w:lastRenderedPageBreak/>
         <w:t>C# avec WPF</w:t>
@@ -11637,7 +12042,7 @@
         </w:rPr>
         <w:footnoteReference w:id="14"/>
       </w:r>
-      <w:bookmarkEnd w:id="34"/>
+      <w:bookmarkEnd w:id="33"/>
     </w:p>
     <w:p>
       <w:r>
@@ -11691,14 +12096,14 @@
       <w:pPr>
         <w:pStyle w:val="Titre3"/>
       </w:pPr>
-      <w:bookmarkStart w:id="35" w:name="_Toc386446832"/>
+      <w:bookmarkStart w:id="34" w:name="_Toc386462614"/>
       <w:r>
         <w:t>C</w:t>
       </w:r>
       <w:r>
         <w:t>onclusion</w:t>
       </w:r>
-      <w:bookmarkEnd w:id="35"/>
+      <w:bookmarkEnd w:id="34"/>
     </w:p>
     <w:p>
       <w:r>
@@ -11731,7 +12136,7 @@
       <w:pPr>
         <w:pStyle w:val="Titre2"/>
       </w:pPr>
-      <w:bookmarkStart w:id="36" w:name="_Toc386446833"/>
+      <w:bookmarkStart w:id="35" w:name="_Toc386462615"/>
       <w:r>
         <w:lastRenderedPageBreak/>
         <w:t>Diagrammes des cas d’utilisation</w:t>
@@ -11739,7 +12144,7 @@
       <w:r>
         <w:t>s</w:t>
       </w:r>
-      <w:bookmarkEnd w:id="36"/>
+      <w:bookmarkEnd w:id="35"/>
     </w:p>
     <w:p>
       <w:r>
@@ -11766,7 +12171,7 @@
         <w:drawing>
           <wp:inline distT="0" distB="0" distL="0" distR="0" wp14:anchorId="11E174ED" wp14:editId="114F6265">
             <wp:extent cx="5760720" cy="4535170"/>
-            <wp:effectExtent l="0" t="0" r="0" b="0"/>
+            <wp:effectExtent l="152400" t="152400" r="354330" b="360680"/>
             <wp:docPr id="40" name="Image 40"/>
             <wp:cNvGraphicFramePr>
               <a:graphicFrameLocks xmlns:a="http://schemas.openxmlformats.org/drawingml/2006/main" noChangeAspect="1"/>
@@ -11798,6 +12203,16 @@
                     <a:prstGeom prst="rect">
                       <a:avLst/>
                     </a:prstGeom>
+                    <a:ln>
+                      <a:noFill/>
+                    </a:ln>
+                    <a:effectLst>
+                      <a:outerShdw blurRad="292100" dist="139700" dir="2700000" algn="tl" rotWithShape="0">
+                        <a:srgbClr val="333333">
+                          <a:alpha val="65000"/>
+                        </a:srgbClr>
+                      </a:outerShdw>
+                    </a:effectLst>
                   </pic:spPr>
                 </pic:pic>
               </a:graphicData>
@@ -11813,14 +12228,24 @@
       <w:r>
         <w:t xml:space="preserve">Figure </w:t>
       </w:r>
-      <w:fldSimple w:instr=" SEQ Figure \* ARABIC ">
-        <w:r>
-          <w:rPr>
-            <w:noProof/>
-          </w:rPr>
-          <w:t>5</w:t>
-        </w:r>
-      </w:fldSimple>
+      <w:r>
+        <w:fldChar w:fldCharType="begin"/>
+      </w:r>
+      <w:r>
+        <w:instrText xml:space="preserve"> SEQ Figure \* ARABIC </w:instrText>
+      </w:r>
+      <w:r>
+        <w:fldChar w:fldCharType="separate"/>
+      </w:r>
+      <w:r>
+        <w:rPr>
+          <w:noProof/>
+        </w:rPr>
+        <w:t>5</w:t>
+      </w:r>
+      <w:r>
+        <w:fldChar w:fldCharType="end"/>
+      </w:r>
       <w:r>
         <w:t xml:space="preserve"> </w:t>
       </w:r>
@@ -11842,31 +12267,248 @@
       <w:pPr>
         <w:pStyle w:val="Titre1"/>
       </w:pPr>
-      <w:bookmarkStart w:id="37" w:name="_Toc386446834"/>
+      <w:bookmarkStart w:id="36" w:name="_Toc386462616"/>
       <w:r>
         <w:lastRenderedPageBreak/>
         <w:t>Conception</w:t>
       </w:r>
-      <w:bookmarkEnd w:id="37"/>
+      <w:bookmarkEnd w:id="36"/>
     </w:p>
-    <w:p/>
+    <w:p>
+      <w:r>
+        <w:t>Ce chapitre contient les éléments qui ont guidé l’implémentation. Nous avons donc les diagrammes de classes et les interfaces graphiques</w:t>
+      </w:r>
+    </w:p>
     <w:p>
       <w:pPr>
         <w:pStyle w:val="Titre2"/>
       </w:pPr>
-      <w:bookmarkStart w:id="38" w:name="_Toc386446835"/>
+      <w:bookmarkStart w:id="37" w:name="_Toc386462617"/>
       <w:r>
         <w:t>Diagrammes de classes</w:t>
+      </w:r>
+      <w:bookmarkEnd w:id="37"/>
+    </w:p>
+    <w:p>
+      <w:r>
+        <w:t>Pour plus de lisibilité, nous avons séparé le diagramme en deux parties.</w:t>
+      </w:r>
+    </w:p>
+    <w:p>
+      <w:pPr>
+        <w:pStyle w:val="Titre3"/>
+      </w:pPr>
+      <w:bookmarkStart w:id="38" w:name="_Toc386462618"/>
+      <w:r>
+        <w:t>Première partie</w:t>
       </w:r>
       <w:bookmarkEnd w:id="38"/>
     </w:p>
-    <w:p/>
+    <w:p>
+      <w:pPr>
+        <w:keepNext/>
+      </w:pPr>
+      <w:r>
+        <w:rPr>
+          <w:noProof/>
+          <w:lang w:eastAsia="fr-CH"/>
+        </w:rPr>
+        <w:drawing>
+          <wp:inline distT="0" distB="0" distL="0" distR="0" wp14:anchorId="3FB2C3F0" wp14:editId="4813B25E">
+            <wp:extent cx="5760720" cy="4712335"/>
+            <wp:effectExtent l="152400" t="152400" r="354330" b="354965"/>
+            <wp:docPr id="41" name="Image 41"/>
+            <wp:cNvGraphicFramePr>
+              <a:graphicFrameLocks xmlns:a="http://schemas.openxmlformats.org/drawingml/2006/main" noChangeAspect="1"/>
+            </wp:cNvGraphicFramePr>
+            <a:graphic xmlns:a="http://schemas.openxmlformats.org/drawingml/2006/main">
+              <a:graphicData uri="http://schemas.openxmlformats.org/drawingml/2006/picture">
+                <pic:pic xmlns:pic="http://schemas.openxmlformats.org/drawingml/2006/picture">
+                  <pic:nvPicPr>
+                    <pic:cNvPr id="41" name="Class Diagram partie 1.png"/>
+                    <pic:cNvPicPr/>
+                  </pic:nvPicPr>
+                  <pic:blipFill>
+                    <a:blip r:embed="rId32">
+                      <a:extLst>
+                        <a:ext uri="{28A0092B-C50C-407E-A947-70E740481C1C}">
+                          <a14:useLocalDpi xmlns:a14="http://schemas.microsoft.com/office/drawing/2010/main" val="0"/>
+                        </a:ext>
+                      </a:extLst>
+                    </a:blip>
+                    <a:stretch>
+                      <a:fillRect/>
+                    </a:stretch>
+                  </pic:blipFill>
+                  <pic:spPr>
+                    <a:xfrm>
+                      <a:off x="0" y="0"/>
+                      <a:ext cx="5760720" cy="4712335"/>
+                    </a:xfrm>
+                    <a:prstGeom prst="rect">
+                      <a:avLst/>
+                    </a:prstGeom>
+                    <a:ln>
+                      <a:noFill/>
+                    </a:ln>
+                    <a:effectLst>
+                      <a:outerShdw blurRad="292100" dist="139700" dir="2700000" algn="tl" rotWithShape="0">
+                        <a:srgbClr val="333333">
+                          <a:alpha val="65000"/>
+                        </a:srgbClr>
+                      </a:outerShdw>
+                    </a:effectLst>
+                  </pic:spPr>
+                </pic:pic>
+              </a:graphicData>
+            </a:graphic>
+          </wp:inline>
+        </w:drawing>
+      </w:r>
+    </w:p>
+    <w:p>
+      <w:pPr>
+        <w:pStyle w:val="Lgende"/>
+      </w:pPr>
+      <w:r>
+        <w:t xml:space="preserve">Figure </w:t>
+      </w:r>
+      <w:r>
+        <w:fldChar w:fldCharType="begin"/>
+      </w:r>
+      <w:r>
+        <w:instrText xml:space="preserve"> SEQ Figure \* ARABIC </w:instrText>
+      </w:r>
+      <w:r>
+        <w:fldChar w:fldCharType="separate"/>
+      </w:r>
+      <w:r>
+        <w:rPr>
+          <w:noProof/>
+        </w:rPr>
+        <w:t>6</w:t>
+      </w:r>
+      <w:r>
+        <w:fldChar w:fldCharType="end"/>
+      </w:r>
+      <w:r>
+        <w:t xml:space="preserve"> Diagramme de classe partie I</w:t>
+      </w:r>
+    </w:p>
+    <w:p>
+      <w:pPr>
+        <w:pStyle w:val="Titre3"/>
+      </w:pPr>
+      <w:bookmarkStart w:id="39" w:name="_Toc386462619"/>
+      <w:r>
+        <w:lastRenderedPageBreak/>
+        <w:t>Seconde partie</w:t>
+      </w:r>
+      <w:bookmarkEnd w:id="39"/>
+    </w:p>
+    <w:p>
+      <w:pPr>
+        <w:keepNext/>
+      </w:pPr>
+      <w:r>
+        <w:rPr>
+          <w:noProof/>
+          <w:lang w:eastAsia="fr-CH"/>
+        </w:rPr>
+        <w:drawing>
+          <wp:inline distT="0" distB="0" distL="0" distR="0" wp14:anchorId="69D64EBD" wp14:editId="5D9787E4">
+            <wp:extent cx="5760720" cy="5527040"/>
+            <wp:effectExtent l="152400" t="152400" r="354330" b="359410"/>
+            <wp:docPr id="42" name="Image 42"/>
+            <wp:cNvGraphicFramePr>
+              <a:graphicFrameLocks xmlns:a="http://schemas.openxmlformats.org/drawingml/2006/main" noChangeAspect="1"/>
+            </wp:cNvGraphicFramePr>
+            <a:graphic xmlns:a="http://schemas.openxmlformats.org/drawingml/2006/main">
+              <a:graphicData uri="http://schemas.openxmlformats.org/drawingml/2006/picture">
+                <pic:pic xmlns:pic="http://schemas.openxmlformats.org/drawingml/2006/picture">
+                  <pic:nvPicPr>
+                    <pic:cNvPr id="42" name="Class Diagram partie 2.png"/>
+                    <pic:cNvPicPr/>
+                  </pic:nvPicPr>
+                  <pic:blipFill>
+                    <a:blip r:embed="rId33">
+                      <a:extLst>
+                        <a:ext uri="{28A0092B-C50C-407E-A947-70E740481C1C}">
+                          <a14:useLocalDpi xmlns:a14="http://schemas.microsoft.com/office/drawing/2010/main" val="0"/>
+                        </a:ext>
+                      </a:extLst>
+                    </a:blip>
+                    <a:stretch>
+                      <a:fillRect/>
+                    </a:stretch>
+                  </pic:blipFill>
+                  <pic:spPr>
+                    <a:xfrm>
+                      <a:off x="0" y="0"/>
+                      <a:ext cx="5760720" cy="5527040"/>
+                    </a:xfrm>
+                    <a:prstGeom prst="rect">
+                      <a:avLst/>
+                    </a:prstGeom>
+                    <a:ln>
+                      <a:noFill/>
+                    </a:ln>
+                    <a:effectLst>
+                      <a:outerShdw blurRad="292100" dist="139700" dir="2700000" algn="tl" rotWithShape="0">
+                        <a:srgbClr val="333333">
+                          <a:alpha val="65000"/>
+                        </a:srgbClr>
+                      </a:outerShdw>
+                    </a:effectLst>
+                  </pic:spPr>
+                </pic:pic>
+              </a:graphicData>
+            </a:graphic>
+          </wp:inline>
+        </w:drawing>
+      </w:r>
+    </w:p>
+    <w:p>
+      <w:pPr>
+        <w:pStyle w:val="Lgende"/>
+      </w:pPr>
+      <w:r>
+        <w:t xml:space="preserve">Figure </w:t>
+      </w:r>
+      <w:r>
+        <w:fldChar w:fldCharType="begin"/>
+      </w:r>
+      <w:r>
+        <w:instrText xml:space="preserve"> SEQ Figure \* ARABIC </w:instrText>
+      </w:r>
+      <w:r>
+        <w:fldChar w:fldCharType="separate"/>
+      </w:r>
+      <w:r>
+        <w:rPr>
+          <w:noProof/>
+        </w:rPr>
+        <w:t>7</w:t>
+      </w:r>
+      <w:r>
+        <w:fldChar w:fldCharType="end"/>
+      </w:r>
+      <w:r>
+        <w:t xml:space="preserve"> Diagramme de classe partie II</w:t>
+      </w:r>
+    </w:p>
+    <w:p>
+      <w:r>
+        <w:br w:type="page"/>
+      </w:r>
+    </w:p>
     <w:p>
       <w:pPr>
         <w:pStyle w:val="Titre2"/>
       </w:pPr>
-      <w:bookmarkStart w:id="39" w:name="_Toc386446836"/>
-      <w:r>
+      <w:bookmarkStart w:id="40" w:name="_Toc386462620"/>
+      <w:r>
+        <w:lastRenderedPageBreak/>
         <w:t>Interface</w:t>
       </w:r>
       <w:r>
@@ -11878,97 +12520,342 @@
       <w:r>
         <w:t>s</w:t>
       </w:r>
-      <w:bookmarkEnd w:id="39"/>
+      <w:bookmarkEnd w:id="40"/>
+    </w:p>
+    <w:p>
+      <w:r>
+        <w:t>Voici les maquettes d</w:t>
+      </w:r>
+      <w:r>
+        <w:t xml:space="preserve">es interfaces graphiques pour le menu </w:t>
+      </w:r>
+      <w:r>
+        <w:t>principal</w:t>
+      </w:r>
+      <w:r>
+        <w:t xml:space="preserve"> ainsi que pour la partie de navigation.</w:t>
+      </w:r>
+    </w:p>
+    <w:p>
+      <w:pPr>
+        <w:pStyle w:val="Titre3"/>
+      </w:pPr>
+      <w:bookmarkStart w:id="41" w:name="_Toc386462621"/>
+      <w:r>
+        <w:t>Menu principal</w:t>
+      </w:r>
+      <w:bookmarkEnd w:id="41"/>
+    </w:p>
+    <w:p>
+      <w:pPr>
+        <w:keepNext/>
+      </w:pPr>
+      <w:r>
+        <w:rPr>
+          <w:noProof/>
+          <w:lang w:eastAsia="fr-CH"/>
+        </w:rPr>
+        <w:drawing>
+          <wp:inline distT="0" distB="0" distL="0" distR="0" wp14:anchorId="08EFC147" wp14:editId="70D67E88">
+            <wp:extent cx="5760720" cy="4806950"/>
+            <wp:effectExtent l="152400" t="152400" r="354330" b="355600"/>
+            <wp:docPr id="44" name="Image 44"/>
+            <wp:cNvGraphicFramePr>
+              <a:graphicFrameLocks xmlns:a="http://schemas.openxmlformats.org/drawingml/2006/main" noChangeAspect="1"/>
+            </wp:cNvGraphicFramePr>
+            <a:graphic xmlns:a="http://schemas.openxmlformats.org/drawingml/2006/main">
+              <a:graphicData uri="http://schemas.openxmlformats.org/drawingml/2006/picture">
+                <pic:pic xmlns:pic="http://schemas.openxmlformats.org/drawingml/2006/picture">
+                  <pic:nvPicPr>
+                    <pic:cNvPr id="44" name="maquette GUI main avec legends.png"/>
+                    <pic:cNvPicPr/>
+                  </pic:nvPicPr>
+                  <pic:blipFill>
+                    <a:blip r:embed="rId34">
+                      <a:extLst>
+                        <a:ext uri="{28A0092B-C50C-407E-A947-70E740481C1C}">
+                          <a14:useLocalDpi xmlns:a14="http://schemas.microsoft.com/office/drawing/2010/main" val="0"/>
+                        </a:ext>
+                      </a:extLst>
+                    </a:blip>
+                    <a:stretch>
+                      <a:fillRect/>
+                    </a:stretch>
+                  </pic:blipFill>
+                  <pic:spPr>
+                    <a:xfrm>
+                      <a:off x="0" y="0"/>
+                      <a:ext cx="5760720" cy="4806950"/>
+                    </a:xfrm>
+                    <a:prstGeom prst="rect">
+                      <a:avLst/>
+                    </a:prstGeom>
+                    <a:ln>
+                      <a:noFill/>
+                    </a:ln>
+                    <a:effectLst>
+                      <a:outerShdw blurRad="292100" dist="139700" dir="2700000" algn="tl" rotWithShape="0">
+                        <a:srgbClr val="333333">
+                          <a:alpha val="65000"/>
+                        </a:srgbClr>
+                      </a:outerShdw>
+                    </a:effectLst>
+                  </pic:spPr>
+                </pic:pic>
+              </a:graphicData>
+            </a:graphic>
+          </wp:inline>
+        </w:drawing>
+      </w:r>
+    </w:p>
+    <w:p>
+      <w:pPr>
+        <w:pStyle w:val="Lgende"/>
+      </w:pPr>
+      <w:r>
+        <w:t xml:space="preserve">Figure </w:t>
+      </w:r>
+      <w:r>
+        <w:fldChar w:fldCharType="begin"/>
+      </w:r>
+      <w:r>
+        <w:instrText xml:space="preserve"> SEQ Figure \* ARABIC </w:instrText>
+      </w:r>
+      <w:r>
+        <w:fldChar w:fldCharType="separate"/>
+      </w:r>
+      <w:r>
+        <w:rPr>
+          <w:noProof/>
+        </w:rPr>
+        <w:t>8</w:t>
+      </w:r>
+      <w:r>
+        <w:fldChar w:fldCharType="end"/>
+      </w:r>
+      <w:r>
+        <w:t xml:space="preserve"> Maquette du menu principal</w:t>
+      </w:r>
+    </w:p>
+    <w:p>
+      <w:pPr>
+        <w:pStyle w:val="Titre3"/>
+      </w:pPr>
+      <w:bookmarkStart w:id="42" w:name="_Toc386462622"/>
+      <w:r>
+        <w:lastRenderedPageBreak/>
+        <w:t>Menu navigation</w:t>
+      </w:r>
+      <w:bookmarkEnd w:id="42"/>
+    </w:p>
+    <w:p>
+      <w:pPr>
+        <w:keepNext/>
+      </w:pPr>
+      <w:r>
+        <w:rPr>
+          <w:noProof/>
+          <w:lang w:eastAsia="fr-CH"/>
+        </w:rPr>
+        <w:drawing>
+          <wp:inline distT="0" distB="0" distL="0" distR="0" wp14:anchorId="3D9609FE" wp14:editId="400A285F">
+            <wp:extent cx="5760720" cy="4351655"/>
+            <wp:effectExtent l="152400" t="152400" r="354330" b="353695"/>
+            <wp:docPr id="45" name="Image 45"/>
+            <wp:cNvGraphicFramePr>
+              <a:graphicFrameLocks xmlns:a="http://schemas.openxmlformats.org/drawingml/2006/main" noChangeAspect="1"/>
+            </wp:cNvGraphicFramePr>
+            <a:graphic xmlns:a="http://schemas.openxmlformats.org/drawingml/2006/main">
+              <a:graphicData uri="http://schemas.openxmlformats.org/drawingml/2006/picture">
+                <pic:pic xmlns:pic="http://schemas.openxmlformats.org/drawingml/2006/picture">
+                  <pic:nvPicPr>
+                    <pic:cNvPr id="45" name="maquette GUI navigation avec legends.png"/>
+                    <pic:cNvPicPr/>
+                  </pic:nvPicPr>
+                  <pic:blipFill>
+                    <a:blip r:embed="rId35">
+                      <a:extLst>
+                        <a:ext uri="{28A0092B-C50C-407E-A947-70E740481C1C}">
+                          <a14:useLocalDpi xmlns:a14="http://schemas.microsoft.com/office/drawing/2010/main" val="0"/>
+                        </a:ext>
+                      </a:extLst>
+                    </a:blip>
+                    <a:stretch>
+                      <a:fillRect/>
+                    </a:stretch>
+                  </pic:blipFill>
+                  <pic:spPr>
+                    <a:xfrm>
+                      <a:off x="0" y="0"/>
+                      <a:ext cx="5760720" cy="4351655"/>
+                    </a:xfrm>
+                    <a:prstGeom prst="rect">
+                      <a:avLst/>
+                    </a:prstGeom>
+                    <a:ln>
+                      <a:noFill/>
+                    </a:ln>
+                    <a:effectLst>
+                      <a:outerShdw blurRad="292100" dist="139700" dir="2700000" algn="tl" rotWithShape="0">
+                        <a:srgbClr val="333333">
+                          <a:alpha val="65000"/>
+                        </a:srgbClr>
+                      </a:outerShdw>
+                    </a:effectLst>
+                  </pic:spPr>
+                </pic:pic>
+              </a:graphicData>
+            </a:graphic>
+          </wp:inline>
+        </w:drawing>
+      </w:r>
+    </w:p>
+    <w:p>
+      <w:pPr>
+        <w:pStyle w:val="Lgende"/>
+      </w:pPr>
+      <w:r>
+        <w:t xml:space="preserve">Figure </w:t>
+      </w:r>
+      <w:r>
+        <w:fldChar w:fldCharType="begin"/>
+      </w:r>
+      <w:r>
+        <w:instrText xml:space="preserve"> SEQ Figure \* ARABIC </w:instrText>
+      </w:r>
+      <w:r>
+        <w:fldChar w:fldCharType="separate"/>
+      </w:r>
+      <w:r>
+        <w:rPr>
+          <w:noProof/>
+        </w:rPr>
+        <w:t>9</w:t>
+      </w:r>
+      <w:r>
+        <w:fldChar w:fldCharType="end"/>
+      </w:r>
+      <w:r>
+        <w:t xml:space="preserve"> Menu de navigation</w:t>
+      </w:r>
+    </w:p>
+    <w:p>
+      <w:pPr>
+        <w:pStyle w:val="Titre3"/>
+      </w:pPr>
+      <w:bookmarkStart w:id="43" w:name="_Toc386462623"/>
+      <w:r>
+        <w:t>Pièges à éviter</w:t>
+      </w:r>
+      <w:bookmarkEnd w:id="43"/>
+    </w:p>
+    <w:p>
+      <w:r>
+        <w:t>Comme on peut s’en douter, utiliser des boutons de petite taille n’est pas une bonne idée. Tobii n’a pas de taille recommandée</w:t>
+      </w:r>
+      <w:r>
+        <w:rPr>
+          <w:rStyle w:val="Appelnotedebasdep"/>
+        </w:rPr>
+        <w:footnoteReference w:id="15"/>
+      </w:r>
+      <w:r>
+        <w:t>, ils indiquent juste d’éviter d’utiliser des contrôles trop petit car il y a du bruit (dans le sens imprécision).</w:t>
+      </w:r>
+    </w:p>
+    <w:p>
+      <w:r>
+        <w:t>Là où ça devient moins évident, c’est de penser à minimiser l’angle entre le Tobii Rex et le control. En effet, si nous mettons des éléments en haut de l’écran, il y aura plus d’erreur qu’en bas de l’écran.</w:t>
+      </w:r>
+    </w:p>
+    <w:p>
+      <w:r>
+        <w:t>Il y a une petite astuce qu’on peut utiliser dans certain cas pour augmenter l’efficacité de l’</w:t>
+      </w:r>
+      <w:proofErr w:type="spellStart"/>
+      <w:r>
+        <w:t>eyes</w:t>
+      </w:r>
+      <w:proofErr w:type="spellEnd"/>
+      <w:r>
+        <w:t xml:space="preserve"> </w:t>
+      </w:r>
+      <w:proofErr w:type="spellStart"/>
+      <w:r>
+        <w:t>tracking</w:t>
+      </w:r>
+      <w:proofErr w:type="spellEnd"/>
+      <w:r>
+        <w:t xml:space="preserve">. Celle-ci consiste à utiliser une touche, par exemple ‘Q’. Quand celle-ci est </w:t>
+      </w:r>
+      <w:r>
+        <w:t>appuyée</w:t>
+      </w:r>
+      <w:r>
+        <w:t xml:space="preserve">, </w:t>
+      </w:r>
+      <w:r>
+        <w:t>un</w:t>
+      </w:r>
+      <w:r>
+        <w:t xml:space="preserve"> nouveau menu apparait. Il est possible d’utiliser plusieurs touches pour plusieurs menus. Cela permet de minimiser le nombre de contrôles affichés à l’écran en même temps.</w:t>
+      </w:r>
+      <w:r>
+        <w:br w:type="page"/>
+      </w:r>
+    </w:p>
+    <w:p>
+      <w:pPr>
+        <w:pStyle w:val="Titre1"/>
+      </w:pPr>
+      <w:bookmarkStart w:id="44" w:name="_Toc386462624"/>
+      <w:r>
+        <w:lastRenderedPageBreak/>
+        <w:t>Implémentation</w:t>
+      </w:r>
+      <w:bookmarkEnd w:id="44"/>
+    </w:p>
+    <w:p>
+      <w:r>
+        <w:t xml:space="preserve">Lors de l’implémentation, certaines parties méritent de figurer dans le rapport. Notamment les parties qui sont difficile à comprendre d’un simple coup d’œil, ou encore celles qui permettent des </w:t>
+      </w:r>
+      <w:proofErr w:type="spellStart"/>
+      <w:r>
+        <w:t>features</w:t>
+      </w:r>
+      <w:proofErr w:type="spellEnd"/>
+      <w:r>
+        <w:t xml:space="preserve"> importantes.</w:t>
+      </w:r>
+    </w:p>
+    <w:p>
+      <w:pPr>
+        <w:pStyle w:val="Titre2"/>
+      </w:pPr>
+      <w:bookmarkStart w:id="45" w:name="_Toc386462625"/>
+      <w:r>
+        <w:t>Trouver quel control est « regardé »</w:t>
+      </w:r>
+      <w:bookmarkEnd w:id="45"/>
+    </w:p>
+    <w:p>
+      <w:pPr>
+        <w:pStyle w:val="Titre2"/>
+      </w:pPr>
+      <w:bookmarkStart w:id="46" w:name="_Toc386462626"/>
+      <w:r>
+        <w:t>Partie visualisation des images</w:t>
+      </w:r>
+      <w:bookmarkEnd w:id="46"/>
     </w:p>
     <w:p/>
     <w:p>
       <w:pPr>
         <w:pStyle w:val="Titre3"/>
       </w:pPr>
-      <w:bookmarkStart w:id="40" w:name="_Toc386446837"/>
-      <w:r>
-        <w:t>Pièges à éviter</w:t>
-      </w:r>
-      <w:bookmarkEnd w:id="40"/>
-    </w:p>
-    <w:p/>
-    <w:p>
-      <w:pPr>
-        <w:pStyle w:val="Titre3"/>
-      </w:pPr>
-      <w:bookmarkStart w:id="41" w:name="_Toc386446838"/>
-      <w:r>
-        <w:t>Menu principale</w:t>
-      </w:r>
-      <w:bookmarkEnd w:id="41"/>
-    </w:p>
-    <w:p/>
-    <w:p>
-      <w:pPr>
-        <w:pStyle w:val="Titre3"/>
-      </w:pPr>
-      <w:bookmarkStart w:id="42" w:name="_Toc386446839"/>
-      <w:r>
-        <w:t>Menu de navigation</w:t>
-      </w:r>
-      <w:bookmarkEnd w:id="42"/>
-    </w:p>
-    <w:p/>
-    <w:p/>
-    <w:p>
-      <w:pPr>
-        <w:pStyle w:val="Titre1"/>
-      </w:pPr>
-      <w:bookmarkStart w:id="43" w:name="_Toc386446840"/>
-      <w:r>
-        <w:t>Implémentation</w:t>
-      </w:r>
-      <w:bookmarkEnd w:id="43"/>
-    </w:p>
-    <w:p>
-      <w:pPr>
-        <w:pStyle w:val="Titre2"/>
-      </w:pPr>
-      <w:bookmarkStart w:id="44" w:name="_Toc386446841"/>
-      <w:r>
-        <w:t>Partie visualisation des images</w:t>
-      </w:r>
-      <w:bookmarkEnd w:id="44"/>
-    </w:p>
-    <w:p/>
-    <w:p>
-      <w:pPr>
-        <w:pStyle w:val="Titre3"/>
-      </w:pPr>
-      <w:bookmarkStart w:id="45" w:name="_Toc386446842"/>
+      <w:bookmarkStart w:id="47" w:name="_Toc386462627"/>
       <w:r>
         <w:t>Zoom</w:t>
-      </w:r>
-      <w:bookmarkEnd w:id="45"/>
-    </w:p>
-    <w:p/>
-    <w:p>
-      <w:pPr>
-        <w:pStyle w:val="Titre2"/>
-      </w:pPr>
-      <w:bookmarkStart w:id="46" w:name="_Toc386446843"/>
-      <w:r>
-        <w:t>Partie navigation</w:t>
-      </w:r>
-      <w:bookmarkEnd w:id="46"/>
-    </w:p>
-    <w:p/>
-    <w:p/>
-    <w:p>
-      <w:pPr>
-        <w:pStyle w:val="Titre1"/>
-      </w:pPr>
-      <w:bookmarkStart w:id="47" w:name="_Toc386446844"/>
-      <w:r>
-        <w:t>Evolution</w:t>
-      </w:r>
-      <w:r>
-        <w:t>s</w:t>
       </w:r>
       <w:bookmarkEnd w:id="47"/>
     </w:p>
@@ -11977,85 +12864,145 @@
       <w:pPr>
         <w:pStyle w:val="Titre2"/>
       </w:pPr>
-      <w:bookmarkStart w:id="48" w:name="_Toc386446845"/>
+      <w:bookmarkStart w:id="48" w:name="_Toc386462628"/>
+      <w:r>
+        <w:t>Partie navigation</w:t>
+      </w:r>
+      <w:bookmarkEnd w:id="48"/>
+    </w:p>
+    <w:p/>
+    <w:p>
+      <w:r>
+        <w:br w:type="page"/>
+      </w:r>
+    </w:p>
+    <w:p>
+      <w:pPr>
+        <w:pStyle w:val="Titre1"/>
+      </w:pPr>
+      <w:bookmarkStart w:id="49" w:name="_Toc386462629"/>
+      <w:bookmarkStart w:id="50" w:name="_GoBack"/>
+      <w:bookmarkEnd w:id="50"/>
+      <w:r>
+        <w:lastRenderedPageBreak/>
+        <w:t>Evolution</w:t>
+      </w:r>
+      <w:r>
+        <w:t>s</w:t>
+      </w:r>
+      <w:bookmarkEnd w:id="49"/>
+    </w:p>
+    <w:p>
+      <w:r>
+        <w:t xml:space="preserve">Lors du </w:t>
+      </w:r>
+      <w:r>
+        <w:t>développement</w:t>
+      </w:r>
+      <w:r>
+        <w:t xml:space="preserve"> dans un</w:t>
+      </w:r>
+      <w:r>
+        <w:t>e</w:t>
+      </w:r>
+      <w:r>
+        <w:t xml:space="preserve"> technologie que l’on ne maitrise pas, il est difficile de faire du code « maintenable » et « évolutif ». Néanmoins, nous avons réussi à créer un code qui permet facilement de faire évoluer l’application de manière significative, sans pour autant devoir tout réécrire.</w:t>
+      </w:r>
+    </w:p>
+    <w:p>
+      <w:r>
+        <w:t>L’aspect évolutif le plus intéressant, c’est la possibilité d’utiliser une autre technologie que les Tobii Rex afin de capturer les mouvements des yeux.</w:t>
+      </w:r>
+    </w:p>
+    <w:p>
+      <w:pPr>
+        <w:pStyle w:val="Titre2"/>
+      </w:pPr>
+      <w:bookmarkStart w:id="51" w:name="_Toc386462630"/>
       <w:r>
         <w:t>Utiliser une autre technologie que Tobii Rex</w:t>
       </w:r>
-      <w:bookmarkEnd w:id="48"/>
+      <w:bookmarkEnd w:id="51"/>
     </w:p>
     <w:p/>
     <w:p>
       <w:pPr>
         <w:pStyle w:val="Titre1"/>
       </w:pPr>
-      <w:bookmarkStart w:id="49" w:name="_Toc386446846"/>
+      <w:bookmarkStart w:id="52" w:name="_Toc386462631"/>
       <w:r>
         <w:t>Tests et vérification</w:t>
       </w:r>
       <w:r>
         <w:t>s</w:t>
       </w:r>
-      <w:bookmarkEnd w:id="49"/>
+      <w:bookmarkEnd w:id="52"/>
+    </w:p>
+    <w:p>
+      <w:r>
+        <w:t>Étant donné que l’application à rendre est un « démonstrateur », les tests ne sont pas centraux.</w:t>
+      </w:r>
+      <w:r>
+        <w:t xml:space="preserve"> Toutefois, nous avons créé un protocole de test afin d’avoir une vision rapide de ce qui fonctionne.</w:t>
+      </w:r>
+    </w:p>
+    <w:p>
+      <w:pPr>
+        <w:pStyle w:val="Titre1"/>
+      </w:pPr>
+      <w:bookmarkStart w:id="53" w:name="_Toc386462632"/>
+      <w:r>
+        <w:t>Problèmes rencontrés</w:t>
+      </w:r>
+      <w:bookmarkEnd w:id="53"/>
+    </w:p>
+    <w:p>
+      <w:pPr>
+        <w:pStyle w:val="Titre2"/>
+      </w:pPr>
+      <w:bookmarkStart w:id="54" w:name="_Toc386462633"/>
+      <w:r>
+        <w:t>Responsabilité des objets</w:t>
+      </w:r>
+      <w:bookmarkEnd w:id="54"/>
+    </w:p>
+    <w:p/>
+    <w:p>
+      <w:pPr>
+        <w:pStyle w:val="Titre2"/>
+      </w:pPr>
+      <w:bookmarkStart w:id="55" w:name="_Toc386462634"/>
+      <w:r>
+        <w:t>Lacune</w:t>
+      </w:r>
+      <w:r>
+        <w:t>s</w:t>
+      </w:r>
+      <w:r>
+        <w:t xml:space="preserve"> C# et WPF</w:t>
+      </w:r>
+      <w:bookmarkEnd w:id="55"/>
+    </w:p>
+    <w:p>
+      <w:pPr>
+        <w:pStyle w:val="Titre1"/>
+      </w:pPr>
+      <w:bookmarkStart w:id="56" w:name="_Toc386462635"/>
+      <w:r>
+        <w:t>Conclusion</w:t>
+      </w:r>
+      <w:bookmarkEnd w:id="56"/>
     </w:p>
     <w:p/>
     <w:p>
       <w:pPr>
         <w:pStyle w:val="Titre1"/>
       </w:pPr>
-      <w:bookmarkStart w:id="50" w:name="_Toc386446847"/>
-      <w:r>
-        <w:lastRenderedPageBreak/>
-        <w:t>Problèmes rencontrés</w:t>
-      </w:r>
-      <w:bookmarkEnd w:id="50"/>
-    </w:p>
-    <w:p>
-      <w:pPr>
-        <w:pStyle w:val="Titre2"/>
-      </w:pPr>
-      <w:bookmarkStart w:id="51" w:name="_Toc386446848"/>
-      <w:r>
-        <w:t>Responsabilité des objets</w:t>
-      </w:r>
-      <w:bookmarkEnd w:id="51"/>
-    </w:p>
-    <w:p/>
-    <w:p>
-      <w:pPr>
-        <w:pStyle w:val="Titre2"/>
-      </w:pPr>
-      <w:bookmarkStart w:id="52" w:name="_Toc386446849"/>
-      <w:r>
-        <w:t>Lacune</w:t>
-      </w:r>
-      <w:r>
-        <w:t>s</w:t>
-      </w:r>
-      <w:r>
-        <w:t xml:space="preserve"> C# et WPF</w:t>
-      </w:r>
-      <w:bookmarkEnd w:id="52"/>
-    </w:p>
-    <w:p>
-      <w:pPr>
-        <w:pStyle w:val="Titre1"/>
-      </w:pPr>
-      <w:bookmarkStart w:id="53" w:name="_Toc386446850"/>
-      <w:r>
-        <w:t>Conclusion</w:t>
-      </w:r>
-      <w:bookmarkEnd w:id="53"/>
-    </w:p>
-    <w:p/>
-    <w:p>
-      <w:pPr>
-        <w:pStyle w:val="Titre1"/>
-      </w:pPr>
-      <w:bookmarkStart w:id="54" w:name="_Toc386446851"/>
+      <w:bookmarkStart w:id="57" w:name="_Toc386462636"/>
       <w:r>
         <w:t>Références</w:t>
       </w:r>
-      <w:bookmarkEnd w:id="54"/>
+      <w:bookmarkEnd w:id="57"/>
     </w:p>
     <w:p>
       <w:r>
@@ -12071,14 +13018,12 @@
             <wp:cNvGraphicFramePr/>
             <a:graphic xmlns:a="http://schemas.openxmlformats.org/drawingml/2006/main">
               <a:graphicData uri="http://schemas.openxmlformats.org/drawingml/2006/diagram">
-                <dgm:relIds xmlns:dgm="http://schemas.openxmlformats.org/drawingml/2006/diagram" xmlns:r="http://schemas.openxmlformats.org/officeDocument/2006/relationships" r:dm="rId32" r:lo="rId33" r:qs="rId34" r:cs="rId35"/>
+                <dgm:relIds xmlns:dgm="http://schemas.openxmlformats.org/drawingml/2006/diagram" xmlns:r="http://schemas.openxmlformats.org/officeDocument/2006/relationships" r:dm="rId36" r:lo="rId37" r:qs="rId38" r:cs="rId39"/>
               </a:graphicData>
             </a:graphic>
           </wp:inline>
         </w:drawing>
       </w:r>
-    </w:p>
-    <w:p>
       <w:r>
         <w:br w:type="page"/>
       </w:r>
@@ -12087,20 +13032,22 @@
       <w:pPr>
         <w:pStyle w:val="Titre1"/>
       </w:pPr>
-      <w:bookmarkStart w:id="55" w:name="_Toc386446852"/>
+      <w:bookmarkStart w:id="58" w:name="_Toc386462637"/>
       <w:r>
         <w:lastRenderedPageBreak/>
         <w:t>Annexes</w:t>
       </w:r>
-      <w:bookmarkEnd w:id="55"/>
+      <w:bookmarkEnd w:id="58"/>
     </w:p>
     <w:p>
       <w:pPr>
         <w:pStyle w:val="Titre2"/>
       </w:pPr>
+      <w:bookmarkStart w:id="59" w:name="_Toc386462638"/>
       <w:r>
         <w:t>Code C++ pour Tobii Rex</w:t>
       </w:r>
+      <w:bookmarkEnd w:id="59"/>
     </w:p>
     <w:tbl>
       <w:tblPr>
@@ -13859,8 +14806,8 @@
     </w:tbl>
     <w:p/>
     <w:sectPr>
-      <w:headerReference w:type="default" r:id="rId37"/>
-      <w:footerReference w:type="default" r:id="rId38"/>
+      <w:headerReference w:type="default" r:id="rId41"/>
+      <w:footerReference w:type="default" r:id="rId42"/>
       <w:pgSz w:w="11906" w:h="16838"/>
       <w:pgMar w:top="1417" w:right="1417" w:bottom="1417" w:left="1417" w:header="708" w:footer="708" w:gutter="0"/>
       <w:pgNumType w:start="0"/>
@@ -14064,7 +15011,7 @@
               <w:szCs w:val="18"/>
               <w:lang w:val="fr-FR"/>
             </w:rPr>
-            <w:t>14</w:t>
+            <w:t>22</w:t>
           </w:r>
           <w:r>
             <w:rPr>
@@ -14375,6 +15322,25 @@
       </w:r>
       <w:r>
         <w:t>http://en.wikipedia.org/wiki/Windows_Presentation_Foundation</w:t>
+      </w:r>
+    </w:p>
+  </w:footnote>
+  <w:footnote w:id="15">
+    <w:p>
+      <w:pPr>
+        <w:pStyle w:val="Notedebasdepage"/>
+      </w:pPr>
+      <w:r>
+        <w:rPr>
+          <w:rStyle w:val="Appelnotedebasdep"/>
+        </w:rPr>
+        <w:footnoteRef/>
+      </w:r>
+      <w:r>
+        <w:t xml:space="preserve"> </w:t>
+      </w:r>
+      <w:r>
+        <w:t>http://developer.tobii.com/community/forums/topic/design-of-gui-buttonobject-sizes/</w:t>
       </w:r>
     </w:p>
   </w:footnote>
@@ -19426,17 +20392,17 @@
     </dgm:pt>
   </dgm:ptLst>
   <dgm:cxnLst>
-    <dgm:cxn modelId="{EB10C3E5-DFBB-45D3-8C94-947DB4130395}" type="presOf" srcId="{1DC841E7-CEF4-4574-95D5-1CDB5E150F90}" destId="{A04A760F-5A60-47B1-8F7E-75F82AF8C630}" srcOrd="0" destOrd="0" presId="urn:microsoft.com/office/officeart/2009/3/layout/PlusandMinus"/>
-    <dgm:cxn modelId="{014BC485-87B1-459A-901E-8FB6ADF27D05}" type="presOf" srcId="{FDD91FF5-19B1-484A-A1F5-8C5C55C2945A}" destId="{197F1980-96D4-4BE4-BB20-3FC6A4E0D96E}" srcOrd="0" destOrd="0" presId="urn:microsoft.com/office/officeart/2009/3/layout/PlusandMinus"/>
     <dgm:cxn modelId="{7238B200-29F1-4B57-9FCD-F69F290E68DF}" srcId="{FDD91FF5-19B1-484A-A1F5-8C5C55C2945A}" destId="{1DC841E7-CEF4-4574-95D5-1CDB5E150F90}" srcOrd="0" destOrd="0" parTransId="{4F397E5F-7F02-41A2-B8E5-990E65EF1D7E}" sibTransId="{9008BB8E-191D-40DA-8CB3-FDBDEF095643}"/>
+    <dgm:cxn modelId="{8BC0F691-6C32-441B-B86B-CC93CDB358D8}" type="presOf" srcId="{FDD91FF5-19B1-484A-A1F5-8C5C55C2945A}" destId="{197F1980-96D4-4BE4-BB20-3FC6A4E0D96E}" srcOrd="0" destOrd="0" presId="urn:microsoft.com/office/officeart/2009/3/layout/PlusandMinus"/>
+    <dgm:cxn modelId="{53DC1FB4-E811-4176-AE35-795B37AF2566}" type="presOf" srcId="{1DC841E7-CEF4-4574-95D5-1CDB5E150F90}" destId="{A04A760F-5A60-47B1-8F7E-75F82AF8C630}" srcOrd="0" destOrd="0" presId="urn:microsoft.com/office/officeart/2009/3/layout/PlusandMinus"/>
     <dgm:cxn modelId="{6593EC95-90B5-4BD7-9AF9-53B9C0E20653}" srcId="{FDD91FF5-19B1-484A-A1F5-8C5C55C2945A}" destId="{5E323607-36ED-4755-9F0D-506B8C47A87F}" srcOrd="1" destOrd="0" parTransId="{DA8FFD74-6616-42D9-888A-B94B42919EEE}" sibTransId="{FAEAE885-5050-4345-98B9-26294ACB64EC}"/>
-    <dgm:cxn modelId="{BE671635-3B6F-45CF-8FBB-87591B999379}" type="presOf" srcId="{5E323607-36ED-4755-9F0D-506B8C47A87F}" destId="{9F8B435D-09A8-4002-A8C0-33504381FEC9}" srcOrd="0" destOrd="0" presId="urn:microsoft.com/office/officeart/2009/3/layout/PlusandMinus"/>
-    <dgm:cxn modelId="{19CE9052-5B6B-4927-B838-5ECCBE16174A}" type="presParOf" srcId="{197F1980-96D4-4BE4-BB20-3FC6A4E0D96E}" destId="{C7BCEDDE-4680-46AB-98B0-B316E770ED5F}" srcOrd="0" destOrd="0" presId="urn:microsoft.com/office/officeart/2009/3/layout/PlusandMinus"/>
-    <dgm:cxn modelId="{F30C3192-9256-4B55-8F7C-C02EB6E25709}" type="presParOf" srcId="{197F1980-96D4-4BE4-BB20-3FC6A4E0D96E}" destId="{A04A760F-5A60-47B1-8F7E-75F82AF8C630}" srcOrd="1" destOrd="0" presId="urn:microsoft.com/office/officeart/2009/3/layout/PlusandMinus"/>
-    <dgm:cxn modelId="{89F3F598-3F5C-4BFF-B6E5-E265E19AF61D}" type="presParOf" srcId="{197F1980-96D4-4BE4-BB20-3FC6A4E0D96E}" destId="{9F8B435D-09A8-4002-A8C0-33504381FEC9}" srcOrd="2" destOrd="0" presId="urn:microsoft.com/office/officeart/2009/3/layout/PlusandMinus"/>
-    <dgm:cxn modelId="{C0B30C95-B39C-433A-8FAE-B616789FFF73}" type="presParOf" srcId="{197F1980-96D4-4BE4-BB20-3FC6A4E0D96E}" destId="{6D708019-4557-4BC1-B5A8-3E9BD9B3A4B2}" srcOrd="3" destOrd="0" presId="urn:microsoft.com/office/officeart/2009/3/layout/PlusandMinus"/>
-    <dgm:cxn modelId="{56869909-C960-4FAC-BF49-F9D34ABC15A4}" type="presParOf" srcId="{197F1980-96D4-4BE4-BB20-3FC6A4E0D96E}" destId="{F7997F91-1B49-4255-82E5-1CC29D6B748D}" srcOrd="4" destOrd="0" presId="urn:microsoft.com/office/officeart/2009/3/layout/PlusandMinus"/>
-    <dgm:cxn modelId="{E9712C3E-AE00-4A82-B3B3-9FBFC1FA224B}" type="presParOf" srcId="{197F1980-96D4-4BE4-BB20-3FC6A4E0D96E}" destId="{8F6CCBC2-D656-437B-8472-7C13A8FD8C2E}" srcOrd="5" destOrd="0" presId="urn:microsoft.com/office/officeart/2009/3/layout/PlusandMinus"/>
+    <dgm:cxn modelId="{5D1D4911-9BC3-47C7-B84A-DA077754CB0C}" type="presOf" srcId="{5E323607-36ED-4755-9F0D-506B8C47A87F}" destId="{9F8B435D-09A8-4002-A8C0-33504381FEC9}" srcOrd="0" destOrd="0" presId="urn:microsoft.com/office/officeart/2009/3/layout/PlusandMinus"/>
+    <dgm:cxn modelId="{F6A61D73-ED99-49C3-B45D-E4114062E59C}" type="presParOf" srcId="{197F1980-96D4-4BE4-BB20-3FC6A4E0D96E}" destId="{C7BCEDDE-4680-46AB-98B0-B316E770ED5F}" srcOrd="0" destOrd="0" presId="urn:microsoft.com/office/officeart/2009/3/layout/PlusandMinus"/>
+    <dgm:cxn modelId="{316552AF-4899-4D1E-87D6-7E8A717993C2}" type="presParOf" srcId="{197F1980-96D4-4BE4-BB20-3FC6A4E0D96E}" destId="{A04A760F-5A60-47B1-8F7E-75F82AF8C630}" srcOrd="1" destOrd="0" presId="urn:microsoft.com/office/officeart/2009/3/layout/PlusandMinus"/>
+    <dgm:cxn modelId="{375F1935-148E-4C26-9826-AFD5C00B77A6}" type="presParOf" srcId="{197F1980-96D4-4BE4-BB20-3FC6A4E0D96E}" destId="{9F8B435D-09A8-4002-A8C0-33504381FEC9}" srcOrd="2" destOrd="0" presId="urn:microsoft.com/office/officeart/2009/3/layout/PlusandMinus"/>
+    <dgm:cxn modelId="{8C22AF2F-639B-4E1C-BE8B-0F550490538C}" type="presParOf" srcId="{197F1980-96D4-4BE4-BB20-3FC6A4E0D96E}" destId="{6D708019-4557-4BC1-B5A8-3E9BD9B3A4B2}" srcOrd="3" destOrd="0" presId="urn:microsoft.com/office/officeart/2009/3/layout/PlusandMinus"/>
+    <dgm:cxn modelId="{621EF4B8-11D6-49E6-8518-33D32EB17A18}" type="presParOf" srcId="{197F1980-96D4-4BE4-BB20-3FC6A4E0D96E}" destId="{F7997F91-1B49-4255-82E5-1CC29D6B748D}" srcOrd="4" destOrd="0" presId="urn:microsoft.com/office/officeart/2009/3/layout/PlusandMinus"/>
+    <dgm:cxn modelId="{670BA6F6-C1DB-4EF8-ACE2-5704F86CC086}" type="presParOf" srcId="{197F1980-96D4-4BE4-BB20-3FC6A4E0D96E}" destId="{8F6CCBC2-D656-437B-8472-7C13A8FD8C2E}" srcOrd="5" destOrd="0" presId="urn:microsoft.com/office/officeart/2009/3/layout/PlusandMinus"/>
   </dgm:cxnLst>
   <dgm:bg/>
   <dgm:whole/>
@@ -19623,16 +20589,16 @@
   </dgm:ptLst>
   <dgm:cxnLst>
     <dgm:cxn modelId="{F81FA286-5F4F-4A06-901B-F4066EEA058A}" srcId="{2410E3C7-66F8-4E84-A6CB-6F816426F68D}" destId="{1A00C545-C40C-43A4-9AE9-7C0DA03F70E2}" srcOrd="0" destOrd="0" parTransId="{AA9953E8-5980-469C-A01B-6E188FEE47B6}" sibTransId="{E8272FE0-5DB7-4387-A49E-7C58DA9C5464}"/>
-    <dgm:cxn modelId="{9088E8C6-7BB7-48CE-8B61-2106C5A74E38}" type="presOf" srcId="{1A00C545-C40C-43A4-9AE9-7C0DA03F70E2}" destId="{24E01D3D-2C1C-4025-B803-41F66AE56FF6}" srcOrd="0" destOrd="0" presId="urn:microsoft.com/office/officeart/2009/3/layout/PlusandMinus"/>
     <dgm:cxn modelId="{3F155A2A-D6E6-47A9-9F41-094026A0DE9C}" srcId="{2410E3C7-66F8-4E84-A6CB-6F816426F68D}" destId="{8F321866-25FF-4AA6-8FCC-1EF594A13D8D}" srcOrd="1" destOrd="0" parTransId="{76A1F75C-31D6-4578-ABE2-485C5CCA38BD}" sibTransId="{F5B496B8-5829-466A-A4FF-E173F29E31C4}"/>
-    <dgm:cxn modelId="{13B9A199-AF91-4CFE-872E-11A21CAA40E8}" type="presOf" srcId="{2410E3C7-66F8-4E84-A6CB-6F816426F68D}" destId="{296AC1FB-ABAC-46DE-AE41-6EB66431BD62}" srcOrd="0" destOrd="0" presId="urn:microsoft.com/office/officeart/2009/3/layout/PlusandMinus"/>
-    <dgm:cxn modelId="{1AAD915F-ACCD-41AC-BB18-3BA76EBF0415}" type="presOf" srcId="{8F321866-25FF-4AA6-8FCC-1EF594A13D8D}" destId="{94E036F4-7D93-4E68-BC88-930B63855646}" srcOrd="0" destOrd="0" presId="urn:microsoft.com/office/officeart/2009/3/layout/PlusandMinus"/>
-    <dgm:cxn modelId="{2FE105CA-966C-4548-BDF5-7D33C7D81151}" type="presParOf" srcId="{296AC1FB-ABAC-46DE-AE41-6EB66431BD62}" destId="{DE5D15B9-BD3C-440F-815C-18958863CF0D}" srcOrd="0" destOrd="0" presId="urn:microsoft.com/office/officeart/2009/3/layout/PlusandMinus"/>
-    <dgm:cxn modelId="{BE619CD9-F565-4CE3-A874-3DA261317D59}" type="presParOf" srcId="{296AC1FB-ABAC-46DE-AE41-6EB66431BD62}" destId="{24E01D3D-2C1C-4025-B803-41F66AE56FF6}" srcOrd="1" destOrd="0" presId="urn:microsoft.com/office/officeart/2009/3/layout/PlusandMinus"/>
-    <dgm:cxn modelId="{97465648-79C3-47E9-AAE9-38F6EA62E2D3}" type="presParOf" srcId="{296AC1FB-ABAC-46DE-AE41-6EB66431BD62}" destId="{94E036F4-7D93-4E68-BC88-930B63855646}" srcOrd="2" destOrd="0" presId="urn:microsoft.com/office/officeart/2009/3/layout/PlusandMinus"/>
-    <dgm:cxn modelId="{C0A2594F-FBBB-4242-98C1-A42558D46F2A}" type="presParOf" srcId="{296AC1FB-ABAC-46DE-AE41-6EB66431BD62}" destId="{0C1300D8-8E77-4DB9-95EE-5E11AB728A24}" srcOrd="3" destOrd="0" presId="urn:microsoft.com/office/officeart/2009/3/layout/PlusandMinus"/>
-    <dgm:cxn modelId="{E77DBA30-6A96-411D-A001-5DED61307428}" type="presParOf" srcId="{296AC1FB-ABAC-46DE-AE41-6EB66431BD62}" destId="{24E7AD2A-8217-4D4F-981F-0BF3C71CD663}" srcOrd="4" destOrd="0" presId="urn:microsoft.com/office/officeart/2009/3/layout/PlusandMinus"/>
-    <dgm:cxn modelId="{424DD03F-1B59-4634-ADC3-42E4721E00D6}" type="presParOf" srcId="{296AC1FB-ABAC-46DE-AE41-6EB66431BD62}" destId="{91D74320-6980-40FA-B8E4-9DD68DF0B3C7}" srcOrd="5" destOrd="0" presId="urn:microsoft.com/office/officeart/2009/3/layout/PlusandMinus"/>
+    <dgm:cxn modelId="{F8A7E970-08EC-41BC-8935-FA417030EA67}" type="presOf" srcId="{2410E3C7-66F8-4E84-A6CB-6F816426F68D}" destId="{296AC1FB-ABAC-46DE-AE41-6EB66431BD62}" srcOrd="0" destOrd="0" presId="urn:microsoft.com/office/officeart/2009/3/layout/PlusandMinus"/>
+    <dgm:cxn modelId="{8019B2A5-ADAD-43CF-92CA-610C7538E005}" type="presOf" srcId="{1A00C545-C40C-43A4-9AE9-7C0DA03F70E2}" destId="{24E01D3D-2C1C-4025-B803-41F66AE56FF6}" srcOrd="0" destOrd="0" presId="urn:microsoft.com/office/officeart/2009/3/layout/PlusandMinus"/>
+    <dgm:cxn modelId="{0B4778FE-7B58-4D6B-9AA3-7377D313FA63}" type="presOf" srcId="{8F321866-25FF-4AA6-8FCC-1EF594A13D8D}" destId="{94E036F4-7D93-4E68-BC88-930B63855646}" srcOrd="0" destOrd="0" presId="urn:microsoft.com/office/officeart/2009/3/layout/PlusandMinus"/>
+    <dgm:cxn modelId="{F6C75EE0-85ED-4419-A96D-3C6B7EA09F30}" type="presParOf" srcId="{296AC1FB-ABAC-46DE-AE41-6EB66431BD62}" destId="{DE5D15B9-BD3C-440F-815C-18958863CF0D}" srcOrd="0" destOrd="0" presId="urn:microsoft.com/office/officeart/2009/3/layout/PlusandMinus"/>
+    <dgm:cxn modelId="{A7526628-4938-4E4B-8F93-BEB070E207FD}" type="presParOf" srcId="{296AC1FB-ABAC-46DE-AE41-6EB66431BD62}" destId="{24E01D3D-2C1C-4025-B803-41F66AE56FF6}" srcOrd="1" destOrd="0" presId="urn:microsoft.com/office/officeart/2009/3/layout/PlusandMinus"/>
+    <dgm:cxn modelId="{FC46F4CA-36EF-47FE-85AA-0127303C2F40}" type="presParOf" srcId="{296AC1FB-ABAC-46DE-AE41-6EB66431BD62}" destId="{94E036F4-7D93-4E68-BC88-930B63855646}" srcOrd="2" destOrd="0" presId="urn:microsoft.com/office/officeart/2009/3/layout/PlusandMinus"/>
+    <dgm:cxn modelId="{593EF955-78E1-47FF-8D2C-00DF6BF4CFAF}" type="presParOf" srcId="{296AC1FB-ABAC-46DE-AE41-6EB66431BD62}" destId="{0C1300D8-8E77-4DB9-95EE-5E11AB728A24}" srcOrd="3" destOrd="0" presId="urn:microsoft.com/office/officeart/2009/3/layout/PlusandMinus"/>
+    <dgm:cxn modelId="{094F376E-8FD7-40FF-B824-D8CFD2F112D8}" type="presParOf" srcId="{296AC1FB-ABAC-46DE-AE41-6EB66431BD62}" destId="{24E7AD2A-8217-4D4F-981F-0BF3C71CD663}" srcOrd="4" destOrd="0" presId="urn:microsoft.com/office/officeart/2009/3/layout/PlusandMinus"/>
+    <dgm:cxn modelId="{A261A336-7DC9-4FC6-9247-C6F1C48F075E}" type="presParOf" srcId="{296AC1FB-ABAC-46DE-AE41-6EB66431BD62}" destId="{91D74320-6980-40FA-B8E4-9DD68DF0B3C7}" srcOrd="5" destOrd="0" presId="urn:microsoft.com/office/officeart/2009/3/layout/PlusandMinus"/>
   </dgm:cxnLst>
   <dgm:bg/>
   <dgm:whole/>
@@ -19807,16 +20773,16 @@
   </dgm:ptLst>
   <dgm:cxnLst>
     <dgm:cxn modelId="{F81FA286-5F4F-4A06-901B-F4066EEA058A}" srcId="{2410E3C7-66F8-4E84-A6CB-6F816426F68D}" destId="{1A00C545-C40C-43A4-9AE9-7C0DA03F70E2}" srcOrd="0" destOrd="0" parTransId="{AA9953E8-5980-469C-A01B-6E188FEE47B6}" sibTransId="{E8272FE0-5DB7-4387-A49E-7C58DA9C5464}"/>
-    <dgm:cxn modelId="{5AA4018A-EB37-4C3A-A584-EC9441356EA8}" type="presOf" srcId="{8F321866-25FF-4AA6-8FCC-1EF594A13D8D}" destId="{94E036F4-7D93-4E68-BC88-930B63855646}" srcOrd="0" destOrd="0" presId="urn:microsoft.com/office/officeart/2009/3/layout/PlusandMinus"/>
+    <dgm:cxn modelId="{FE8EFD14-7D3B-426B-8D22-2BA6B4BF893A}" type="presOf" srcId="{8F321866-25FF-4AA6-8FCC-1EF594A13D8D}" destId="{94E036F4-7D93-4E68-BC88-930B63855646}" srcOrd="0" destOrd="0" presId="urn:microsoft.com/office/officeart/2009/3/layout/PlusandMinus"/>
     <dgm:cxn modelId="{3F155A2A-D6E6-47A9-9F41-094026A0DE9C}" srcId="{2410E3C7-66F8-4E84-A6CB-6F816426F68D}" destId="{8F321866-25FF-4AA6-8FCC-1EF594A13D8D}" srcOrd="1" destOrd="0" parTransId="{76A1F75C-31D6-4578-ABE2-485C5CCA38BD}" sibTransId="{F5B496B8-5829-466A-A4FF-E173F29E31C4}"/>
-    <dgm:cxn modelId="{4D64B522-7766-4D88-B3DC-90326308E66E}" type="presOf" srcId="{1A00C545-C40C-43A4-9AE9-7C0DA03F70E2}" destId="{24E01D3D-2C1C-4025-B803-41F66AE56FF6}" srcOrd="0" destOrd="0" presId="urn:microsoft.com/office/officeart/2009/3/layout/PlusandMinus"/>
-    <dgm:cxn modelId="{A11441FC-6E9E-41D1-A3C0-BFCDA1E50F73}" type="presOf" srcId="{2410E3C7-66F8-4E84-A6CB-6F816426F68D}" destId="{296AC1FB-ABAC-46DE-AE41-6EB66431BD62}" srcOrd="0" destOrd="0" presId="urn:microsoft.com/office/officeart/2009/3/layout/PlusandMinus"/>
-    <dgm:cxn modelId="{20190477-1877-4070-B57E-0AFAAE19C970}" type="presParOf" srcId="{296AC1FB-ABAC-46DE-AE41-6EB66431BD62}" destId="{DE5D15B9-BD3C-440F-815C-18958863CF0D}" srcOrd="0" destOrd="0" presId="urn:microsoft.com/office/officeart/2009/3/layout/PlusandMinus"/>
-    <dgm:cxn modelId="{E1815F2D-6EB1-4C5C-8B66-190F60BDF741}" type="presParOf" srcId="{296AC1FB-ABAC-46DE-AE41-6EB66431BD62}" destId="{24E01D3D-2C1C-4025-B803-41F66AE56FF6}" srcOrd="1" destOrd="0" presId="urn:microsoft.com/office/officeart/2009/3/layout/PlusandMinus"/>
-    <dgm:cxn modelId="{B8AA8693-CD9C-499B-89D5-42996B3515D8}" type="presParOf" srcId="{296AC1FB-ABAC-46DE-AE41-6EB66431BD62}" destId="{94E036F4-7D93-4E68-BC88-930B63855646}" srcOrd="2" destOrd="0" presId="urn:microsoft.com/office/officeart/2009/3/layout/PlusandMinus"/>
-    <dgm:cxn modelId="{49F8B0F8-2D74-4DC3-A44B-D6EC62404CB3}" type="presParOf" srcId="{296AC1FB-ABAC-46DE-AE41-6EB66431BD62}" destId="{0C1300D8-8E77-4DB9-95EE-5E11AB728A24}" srcOrd="3" destOrd="0" presId="urn:microsoft.com/office/officeart/2009/3/layout/PlusandMinus"/>
-    <dgm:cxn modelId="{E3F0E096-45D1-42BA-B9A1-3C144F438100}" type="presParOf" srcId="{296AC1FB-ABAC-46DE-AE41-6EB66431BD62}" destId="{24E7AD2A-8217-4D4F-981F-0BF3C71CD663}" srcOrd="4" destOrd="0" presId="urn:microsoft.com/office/officeart/2009/3/layout/PlusandMinus"/>
-    <dgm:cxn modelId="{25A201E7-5117-4320-A7A9-314557C34E59}" type="presParOf" srcId="{296AC1FB-ABAC-46DE-AE41-6EB66431BD62}" destId="{91D74320-6980-40FA-B8E4-9DD68DF0B3C7}" srcOrd="5" destOrd="0" presId="urn:microsoft.com/office/officeart/2009/3/layout/PlusandMinus"/>
+    <dgm:cxn modelId="{F2E16411-ADE8-448D-A86F-4A7C85BDAF20}" type="presOf" srcId="{1A00C545-C40C-43A4-9AE9-7C0DA03F70E2}" destId="{24E01D3D-2C1C-4025-B803-41F66AE56FF6}" srcOrd="0" destOrd="0" presId="urn:microsoft.com/office/officeart/2009/3/layout/PlusandMinus"/>
+    <dgm:cxn modelId="{C5C910ED-15B7-4F5F-B81E-A66714283614}" type="presOf" srcId="{2410E3C7-66F8-4E84-A6CB-6F816426F68D}" destId="{296AC1FB-ABAC-46DE-AE41-6EB66431BD62}" srcOrd="0" destOrd="0" presId="urn:microsoft.com/office/officeart/2009/3/layout/PlusandMinus"/>
+    <dgm:cxn modelId="{2C99B5E8-3342-4989-AACD-CC43F5DA45BF}" type="presParOf" srcId="{296AC1FB-ABAC-46DE-AE41-6EB66431BD62}" destId="{DE5D15B9-BD3C-440F-815C-18958863CF0D}" srcOrd="0" destOrd="0" presId="urn:microsoft.com/office/officeart/2009/3/layout/PlusandMinus"/>
+    <dgm:cxn modelId="{8C59EDD4-F7B6-458C-9F89-58BB70DD319B}" type="presParOf" srcId="{296AC1FB-ABAC-46DE-AE41-6EB66431BD62}" destId="{24E01D3D-2C1C-4025-B803-41F66AE56FF6}" srcOrd="1" destOrd="0" presId="urn:microsoft.com/office/officeart/2009/3/layout/PlusandMinus"/>
+    <dgm:cxn modelId="{E52AE997-EE27-4BB9-A7E4-1D46BA7837D0}" type="presParOf" srcId="{296AC1FB-ABAC-46DE-AE41-6EB66431BD62}" destId="{94E036F4-7D93-4E68-BC88-930B63855646}" srcOrd="2" destOrd="0" presId="urn:microsoft.com/office/officeart/2009/3/layout/PlusandMinus"/>
+    <dgm:cxn modelId="{65B1357D-C589-45E8-BB38-45182A8CB6B7}" type="presParOf" srcId="{296AC1FB-ABAC-46DE-AE41-6EB66431BD62}" destId="{0C1300D8-8E77-4DB9-95EE-5E11AB728A24}" srcOrd="3" destOrd="0" presId="urn:microsoft.com/office/officeart/2009/3/layout/PlusandMinus"/>
+    <dgm:cxn modelId="{8151A657-04BF-412C-8FA5-C6381E5F6E7E}" type="presParOf" srcId="{296AC1FB-ABAC-46DE-AE41-6EB66431BD62}" destId="{24E7AD2A-8217-4D4F-981F-0BF3C71CD663}" srcOrd="4" destOrd="0" presId="urn:microsoft.com/office/officeart/2009/3/layout/PlusandMinus"/>
+    <dgm:cxn modelId="{A2471FC6-B97F-498F-820C-077098D2ACE9}" type="presParOf" srcId="{296AC1FB-ABAC-46DE-AE41-6EB66431BD62}" destId="{91D74320-6980-40FA-B8E4-9DD68DF0B3C7}" srcOrd="5" destOrd="0" presId="urn:microsoft.com/office/officeart/2009/3/layout/PlusandMinus"/>
   </dgm:cxnLst>
   <dgm:bg/>
   <dgm:whole/>
@@ -20066,25 +21032,25 @@
     </dgm:pt>
   </dgm:ptLst>
   <dgm:cxnLst>
-    <dgm:cxn modelId="{CA4640B9-B2DB-4E53-8F4D-D029D9EFD065}" type="presOf" srcId="{422C84A8-29C8-427C-A207-F9034AF7F951}" destId="{CB57D7FF-D2B1-4F92-8083-060B26B536F8}" srcOrd="0" destOrd="0" presId="urn:microsoft.com/office/officeart/2005/8/layout/vList2"/>
-    <dgm:cxn modelId="{8AD9E2FE-3ADE-4ECE-8A66-9E7E4CAC0C4B}" srcId="{422C84A8-29C8-427C-A207-F9034AF7F951}" destId="{8FDDA408-630B-4DD0-BA7C-4A97E5AAFC54}" srcOrd="1" destOrd="0" parTransId="{B106DB8C-75C2-4A2B-B085-A846B3454CF4}" sibTransId="{77D172C6-AE5A-4DCE-8AB3-637FF3FAA7ED}"/>
-    <dgm:cxn modelId="{250219B6-C7AD-4BB5-9764-9AB55D398E00}" type="presOf" srcId="{622694B1-C3F4-4674-9000-22BAD36732CC}" destId="{CDF11527-FDDC-4C2B-A68C-3D207B287868}" srcOrd="0" destOrd="0" presId="urn:microsoft.com/office/officeart/2005/8/layout/vList2"/>
-    <dgm:cxn modelId="{CFF96973-A123-4E37-BF2B-E5DB71FE8CDA}" type="presOf" srcId="{16B98DB6-70D8-4A96-A4FA-44AB585BA5FC}" destId="{7A8DB2D9-A7E0-4A11-8A8D-238BB3AB4E16}" srcOrd="0" destOrd="0" presId="urn:microsoft.com/office/officeart/2005/8/layout/vList2"/>
-    <dgm:cxn modelId="{00899F31-0374-4AB9-A0BC-176438BEE293}" type="presOf" srcId="{BA53D7E6-FDA8-4C23-8041-4423ECB343A7}" destId="{A98F8664-6AA5-40F5-B72E-5857967B0704}" srcOrd="0" destOrd="0" presId="urn:microsoft.com/office/officeart/2005/8/layout/vList2"/>
-    <dgm:cxn modelId="{B16C0934-1A7F-4655-89CD-D9CAF4C0F151}" type="presOf" srcId="{8FDDA408-630B-4DD0-BA7C-4A97E5AAFC54}" destId="{6D0F6690-6CE0-4F46-B33F-B116A98E323F}" srcOrd="0" destOrd="0" presId="urn:microsoft.com/office/officeart/2005/8/layout/vList2"/>
+    <dgm:cxn modelId="{2CD1B25A-3681-4BD2-B739-69C8D9AB7770}" type="presOf" srcId="{BA53D7E6-FDA8-4C23-8041-4423ECB343A7}" destId="{A98F8664-6AA5-40F5-B72E-5857967B0704}" srcOrd="0" destOrd="0" presId="urn:microsoft.com/office/officeart/2005/8/layout/vList2"/>
+    <dgm:cxn modelId="{BE5064CF-A22B-49FB-AC46-474074C85F15}" type="presOf" srcId="{16B98DB6-70D8-4A96-A4FA-44AB585BA5FC}" destId="{7A8DB2D9-A7E0-4A11-8A8D-238BB3AB4E16}" srcOrd="0" destOrd="0" presId="urn:microsoft.com/office/officeart/2005/8/layout/vList2"/>
+    <dgm:cxn modelId="{F6D08780-DD82-4B1E-B330-03DEA5D54EF8}" type="presOf" srcId="{8FDDA408-630B-4DD0-BA7C-4A97E5AAFC54}" destId="{6D0F6690-6CE0-4F46-B33F-B116A98E323F}" srcOrd="0" destOrd="0" presId="urn:microsoft.com/office/officeart/2005/8/layout/vList2"/>
+    <dgm:cxn modelId="{199ED765-A53D-47CC-BF82-B57F9AEA162A}" type="presOf" srcId="{622694B1-C3F4-4674-9000-22BAD36732CC}" destId="{CDF11527-FDDC-4C2B-A68C-3D207B287868}" srcOrd="0" destOrd="0" presId="urn:microsoft.com/office/officeart/2005/8/layout/vList2"/>
+    <dgm:cxn modelId="{4BAED9C0-6F3A-4CDB-A609-971187C4243C}" srcId="{8FDDA408-630B-4DD0-BA7C-4A97E5AAFC54}" destId="{BA53D7E6-FDA8-4C23-8041-4423ECB343A7}" srcOrd="0" destOrd="0" parTransId="{2B59997D-50C0-4DA8-A78E-E768DA853C9B}" sibTransId="{1FE736CD-70A9-4299-941F-B37876A7B3D4}"/>
+    <dgm:cxn modelId="{E8881ABD-A8B2-48D5-BE37-B7C845D717B2}" type="presOf" srcId="{422C84A8-29C8-427C-A207-F9034AF7F951}" destId="{CB57D7FF-D2B1-4F92-8083-060B26B536F8}" srcOrd="0" destOrd="0" presId="urn:microsoft.com/office/officeart/2005/8/layout/vList2"/>
     <dgm:cxn modelId="{447068D0-443F-4D69-A5CA-AC2E1E0A451F}" srcId="{422C84A8-29C8-427C-A207-F9034AF7F951}" destId="{622694B1-C3F4-4674-9000-22BAD36732CC}" srcOrd="0" destOrd="0" parTransId="{758A53DB-F7A3-4880-B9B4-DC86C481217A}" sibTransId="{26FBFC20-031B-4D6F-82AD-A5C6BC0A6CE0}"/>
     <dgm:cxn modelId="{2E517667-C5C2-4FCE-811B-BCB00F1AAF61}" srcId="{622694B1-C3F4-4674-9000-22BAD36732CC}" destId="{16B98DB6-70D8-4A96-A4FA-44AB585BA5FC}" srcOrd="0" destOrd="0" parTransId="{15EF6235-CE32-424E-A07D-07F318D24559}" sibTransId="{8E419184-1402-4EC7-B122-DC745D688A94}"/>
-    <dgm:cxn modelId="{4BAED9C0-6F3A-4CDB-A609-971187C4243C}" srcId="{8FDDA408-630B-4DD0-BA7C-4A97E5AAFC54}" destId="{BA53D7E6-FDA8-4C23-8041-4423ECB343A7}" srcOrd="0" destOrd="0" parTransId="{2B59997D-50C0-4DA8-A78E-E768DA853C9B}" sibTransId="{1FE736CD-70A9-4299-941F-B37876A7B3D4}"/>
-    <dgm:cxn modelId="{B122E662-421A-4B4C-B97B-F4D1805FBB8F}" type="presParOf" srcId="{CB57D7FF-D2B1-4F92-8083-060B26B536F8}" destId="{CDF11527-FDDC-4C2B-A68C-3D207B287868}" srcOrd="0" destOrd="0" presId="urn:microsoft.com/office/officeart/2005/8/layout/vList2"/>
-    <dgm:cxn modelId="{D67C13E3-8932-4B78-97A7-7ED75395ED58}" type="presParOf" srcId="{CB57D7FF-D2B1-4F92-8083-060B26B536F8}" destId="{7A8DB2D9-A7E0-4A11-8A8D-238BB3AB4E16}" srcOrd="1" destOrd="0" presId="urn:microsoft.com/office/officeart/2005/8/layout/vList2"/>
-    <dgm:cxn modelId="{5874AE06-C5F0-482A-8F96-266AD991AA95}" type="presParOf" srcId="{CB57D7FF-D2B1-4F92-8083-060B26B536F8}" destId="{6D0F6690-6CE0-4F46-B33F-B116A98E323F}" srcOrd="2" destOrd="0" presId="urn:microsoft.com/office/officeart/2005/8/layout/vList2"/>
-    <dgm:cxn modelId="{35887809-09E0-48FC-9A85-DAFE22EF6E0D}" type="presParOf" srcId="{CB57D7FF-D2B1-4F92-8083-060B26B536F8}" destId="{A98F8664-6AA5-40F5-B72E-5857967B0704}" srcOrd="3" destOrd="0" presId="urn:microsoft.com/office/officeart/2005/8/layout/vList2"/>
+    <dgm:cxn modelId="{8AD9E2FE-3ADE-4ECE-8A66-9E7E4CAC0C4B}" srcId="{422C84A8-29C8-427C-A207-F9034AF7F951}" destId="{8FDDA408-630B-4DD0-BA7C-4A97E5AAFC54}" srcOrd="1" destOrd="0" parTransId="{B106DB8C-75C2-4A2B-B085-A846B3454CF4}" sibTransId="{77D172C6-AE5A-4DCE-8AB3-637FF3FAA7ED}"/>
+    <dgm:cxn modelId="{366D90FB-35A8-45E1-8935-CC69F93109D1}" type="presParOf" srcId="{CB57D7FF-D2B1-4F92-8083-060B26B536F8}" destId="{CDF11527-FDDC-4C2B-A68C-3D207B287868}" srcOrd="0" destOrd="0" presId="urn:microsoft.com/office/officeart/2005/8/layout/vList2"/>
+    <dgm:cxn modelId="{0A3E7EA9-9B8A-473C-95E5-E3C6D4177755}" type="presParOf" srcId="{CB57D7FF-D2B1-4F92-8083-060B26B536F8}" destId="{7A8DB2D9-A7E0-4A11-8A8D-238BB3AB4E16}" srcOrd="1" destOrd="0" presId="urn:microsoft.com/office/officeart/2005/8/layout/vList2"/>
+    <dgm:cxn modelId="{24FB921A-764D-4F6B-8C43-E31466E77D43}" type="presParOf" srcId="{CB57D7FF-D2B1-4F92-8083-060B26B536F8}" destId="{6D0F6690-6CE0-4F46-B33F-B116A98E323F}" srcOrd="2" destOrd="0" presId="urn:microsoft.com/office/officeart/2005/8/layout/vList2"/>
+    <dgm:cxn modelId="{72AF79B2-C5B5-4918-8796-0BCF3977233A}" type="presParOf" srcId="{CB57D7FF-D2B1-4F92-8083-060B26B536F8}" destId="{A98F8664-6AA5-40F5-B72E-5857967B0704}" srcOrd="3" destOrd="0" presId="urn:microsoft.com/office/officeart/2005/8/layout/vList2"/>
   </dgm:cxnLst>
   <dgm:bg/>
   <dgm:whole/>
   <dgm:extLst>
     <a:ext uri="http://schemas.microsoft.com/office/drawing/2008/diagram">
-      <dsp:dataModelExt xmlns:dsp="http://schemas.microsoft.com/office/drawing/2008/diagram" relId="rId36" minVer="http://schemas.openxmlformats.org/drawingml/2006/diagram"/>
+      <dsp:dataModelExt xmlns:dsp="http://schemas.microsoft.com/office/drawing/2008/diagram" relId="rId40" minVer="http://schemas.openxmlformats.org/drawingml/2006/diagram"/>
     </a:ext>
   </dgm:extLst>
 </dgm:dataModel>
@@ -27290,7 +28256,7 @@
 </file>
 
 <file path=customXml/itemProps2.xml><?xml version="1.0" encoding="utf-8"?>
-<ds:datastoreItem xmlns:ds="http://schemas.openxmlformats.org/officeDocument/2006/customXml" ds:itemID="{055ADD57-6919-4DE5-86F0-F753B9CFFEF3}">
+<ds:datastoreItem xmlns:ds="http://schemas.openxmlformats.org/officeDocument/2006/customXml" ds:itemID="{A804F6C0-83FB-4DCD-8C8E-B0A6BF7D7447}">
   <ds:schemaRefs>
     <ds:schemaRef ds:uri="http://schemas.openxmlformats.org/officeDocument/2006/bibliography"/>
   </ds:schemaRefs>

</xml_diff>

<commit_message>
add section in rapport
</commit_message>
<xml_diff>
--- a/documentation/rapport.docx
+++ b/documentation/rapport.docx
@@ -158,6 +158,7 @@
                                       <w:calendar w:val="gregorian"/>
                                     </w:date>
                                   </w:sdtPr>
+                                  <w:sdtEndPr/>
                                   <w:sdtContent>
                                     <w:p>
                                       <w:pPr>
@@ -3697,6 +3698,7 @@
                                     <w:dataBinding w:prefixMappings="xmlns:ns0='http://purl.org/dc/elements/1.1/' xmlns:ns1='http://schemas.openxmlformats.org/package/2006/metadata/core-properties' " w:xpath="/ns1:coreProperties[1]/ns0:title[1]" w:storeItemID="{6C3C8BC8-F283-45AE-878A-BAB7291924A1}"/>
                                     <w:text/>
                                   </w:sdtPr>
+                                  <w:sdtEndPr/>
                                   <w:sdtContent>
                                     <w:proofErr w:type="spellStart"/>
                                     <w:r>
@@ -3763,6 +3765,7 @@
                                     <w:dataBinding w:prefixMappings="xmlns:ns0='http://purl.org/dc/elements/1.1/' xmlns:ns1='http://schemas.openxmlformats.org/package/2006/metadata/core-properties' " w:xpath="/ns1:coreProperties[1]/ns0:subject[1]" w:storeItemID="{6C3C8BC8-F283-45AE-878A-BAB7291924A1}"/>
                                     <w:text/>
                                   </w:sdtPr>
+                                  <w:sdtEndPr/>
                                   <w:sdtContent>
                                     <w:r>
                                       <w:rPr>
@@ -4264,6 +4267,7 @@
                                     <w:dataBinding w:prefixMappings="xmlns:ns0='http://purl.org/dc/elements/1.1/' xmlns:ns1='http://schemas.openxmlformats.org/package/2006/metadata/core-properties' " w:xpath="/ns1:coreProperties[1]/ns0:creator[1]" w:storeItemID="{6C3C8BC8-F283-45AE-878A-BAB7291924A1}"/>
                                     <w:text/>
                                   </w:sdtPr>
+                                  <w:sdtEndPr/>
                                   <w:sdtContent>
                                     <w:r>
                                       <w:rPr>
@@ -10291,27 +10295,14 @@
       <w:r>
         <w:t xml:space="preserve">Figure </w:t>
       </w:r>
-      <w:r>
-        <w:fldChar w:fldCharType="begin"/>
-      </w:r>
-      <w:r>
-        <w:instrText xml:space="preserve"> SEQ Figure \* ARABIC </w:instrText>
-      </w:r>
-      <w:r>
-        <w:fldChar w:fldCharType="separate"/>
-      </w:r>
-      <w:r>
-        <w:rPr>
-          <w:noProof/>
-        </w:rPr>
-        <w:t>1</w:t>
-      </w:r>
-      <w:r>
-        <w:rPr>
-          <w:noProof/>
-        </w:rPr>
-        <w:fldChar w:fldCharType="end"/>
-      </w:r>
+      <w:fldSimple w:instr=" SEQ Figure \* ARABIC ">
+        <w:r>
+          <w:rPr>
+            <w:noProof/>
+          </w:rPr>
+          <w:t>1</w:t>
+        </w:r>
+      </w:fldSimple>
       <w:r>
         <w:t xml:space="preserve"> </w:t>
       </w:r>
@@ -11220,7 +11211,7 @@
           <v:shape id="_x0000_i1025" type="#_x0000_t75" style="width:431.25pt;height:189pt" o:ole="">
             <v:imagedata r:id="rId15" o:title=""/>
           </v:shape>
-          <o:OLEObject Type="Embed" ProgID="Visio.Drawing.15" ShapeID="_x0000_i1025" DrawAspect="Content" ObjectID="_1460205619" r:id="rId16"/>
+          <o:OLEObject Type="Embed" ProgID="Visio.Drawing.15" ShapeID="_x0000_i1025" DrawAspect="Content" ObjectID="_1460793777" r:id="rId16"/>
         </w:object>
       </w:r>
     </w:p>
@@ -11231,27 +11222,14 @@
       <w:r>
         <w:t xml:space="preserve">Figure </w:t>
       </w:r>
-      <w:r>
-        <w:fldChar w:fldCharType="begin"/>
-      </w:r>
-      <w:r>
-        <w:instrText xml:space="preserve"> SEQ Figure \* ARABIC </w:instrText>
-      </w:r>
-      <w:r>
-        <w:fldChar w:fldCharType="separate"/>
-      </w:r>
-      <w:r>
-        <w:rPr>
-          <w:noProof/>
-        </w:rPr>
-        <w:t>2</w:t>
-      </w:r>
-      <w:r>
-        <w:rPr>
-          <w:noProof/>
-        </w:rPr>
-        <w:fldChar w:fldCharType="end"/>
-      </w:r>
+      <w:fldSimple w:instr=" SEQ Figure \* ARABIC ">
+        <w:r>
+          <w:rPr>
+            <w:noProof/>
+          </w:rPr>
+          <w:t>2</w:t>
+        </w:r>
+      </w:fldSimple>
       <w:r>
         <w:t xml:space="preserve"> Interface de google.ch</w:t>
       </w:r>
@@ -11402,7 +11380,7 @@
           <v:shape id="_x0000_i1026" type="#_x0000_t75" style="width:431.25pt;height:236.25pt" o:ole="">
             <v:imagedata r:id="rId17" o:title=""/>
           </v:shape>
-          <o:OLEObject Type="Embed" ProgID="Visio.Drawing.15" ShapeID="_x0000_i1026" DrawAspect="Content" ObjectID="_1460205620" r:id="rId18"/>
+          <o:OLEObject Type="Embed" ProgID="Visio.Drawing.15" ShapeID="_x0000_i1026" DrawAspect="Content" ObjectID="_1460793778" r:id="rId18"/>
         </w:object>
       </w:r>
     </w:p>
@@ -11413,27 +11391,14 @@
       <w:r>
         <w:t xml:space="preserve">Figure </w:t>
       </w:r>
-      <w:r>
-        <w:fldChar w:fldCharType="begin"/>
-      </w:r>
-      <w:r>
-        <w:instrText xml:space="preserve"> SEQ Figure \* ARABIC </w:instrText>
-      </w:r>
-      <w:r>
-        <w:fldChar w:fldCharType="separate"/>
-      </w:r>
-      <w:r>
-        <w:rPr>
-          <w:noProof/>
-        </w:rPr>
-        <w:t>3</w:t>
-      </w:r>
-      <w:r>
-        <w:rPr>
-          <w:noProof/>
-        </w:rPr>
-        <w:fldChar w:fldCharType="end"/>
-      </w:r>
+      <w:fldSimple w:instr=" SEQ Figure \* ARABIC ">
+        <w:r>
+          <w:rPr>
+            <w:noProof/>
+          </w:rPr>
+          <w:t>3</w:t>
+        </w:r>
+      </w:fldSimple>
       <w:r>
         <w:t xml:space="preserve"> Interface google.ch avec Interactors et le regard de l'utilisateur</w:t>
       </w:r>
@@ -11518,27 +11483,14 @@
       <w:r>
         <w:t xml:space="preserve">Figure </w:t>
       </w:r>
-      <w:r>
-        <w:fldChar w:fldCharType="begin"/>
-      </w:r>
-      <w:r>
-        <w:instrText xml:space="preserve"> SEQ Figure \* ARABIC </w:instrText>
-      </w:r>
-      <w:r>
-        <w:fldChar w:fldCharType="separate"/>
-      </w:r>
-      <w:r>
-        <w:rPr>
-          <w:noProof/>
-        </w:rPr>
-        <w:t>4</w:t>
-      </w:r>
-      <w:r>
-        <w:rPr>
-          <w:noProof/>
-        </w:rPr>
-        <w:fldChar w:fldCharType="end"/>
-      </w:r>
+      <w:fldSimple w:instr=" SEQ Figure \* ARABIC ">
+        <w:r>
+          <w:rPr>
+            <w:noProof/>
+          </w:rPr>
+          <w:t>4</w:t>
+        </w:r>
+      </w:fldSimple>
       <w:r>
         <w:t xml:space="preserve"> Le visiteur du futur qui dit "voilà ce qui va se passer"</w:t>
       </w:r>
@@ -12228,24 +12180,14 @@
       <w:r>
         <w:t xml:space="preserve">Figure </w:t>
       </w:r>
-      <w:r>
-        <w:fldChar w:fldCharType="begin"/>
-      </w:r>
-      <w:r>
-        <w:instrText xml:space="preserve"> SEQ Figure \* ARABIC </w:instrText>
-      </w:r>
-      <w:r>
-        <w:fldChar w:fldCharType="separate"/>
-      </w:r>
-      <w:r>
-        <w:rPr>
-          <w:noProof/>
-        </w:rPr>
-        <w:t>5</w:t>
-      </w:r>
-      <w:r>
-        <w:fldChar w:fldCharType="end"/>
-      </w:r>
+      <w:fldSimple w:instr=" SEQ Figure \* ARABIC ">
+        <w:r>
+          <w:rPr>
+            <w:noProof/>
+          </w:rPr>
+          <w:t>5</w:t>
+        </w:r>
+      </w:fldSimple>
       <w:r>
         <w:t xml:space="preserve"> </w:t>
       </w:r>
@@ -12373,24 +12315,14 @@
       <w:r>
         <w:t xml:space="preserve">Figure </w:t>
       </w:r>
-      <w:r>
-        <w:fldChar w:fldCharType="begin"/>
-      </w:r>
-      <w:r>
-        <w:instrText xml:space="preserve"> SEQ Figure \* ARABIC </w:instrText>
-      </w:r>
-      <w:r>
-        <w:fldChar w:fldCharType="separate"/>
-      </w:r>
-      <w:r>
-        <w:rPr>
-          <w:noProof/>
-        </w:rPr>
-        <w:t>6</w:t>
-      </w:r>
-      <w:r>
-        <w:fldChar w:fldCharType="end"/>
-      </w:r>
+      <w:fldSimple w:instr=" SEQ Figure \* ARABIC ">
+        <w:r>
+          <w:rPr>
+            <w:noProof/>
+          </w:rPr>
+          <w:t>6</w:t>
+        </w:r>
+      </w:fldSimple>
       <w:r>
         <w:t xml:space="preserve"> Diagramme de classe partie I</w:t>
       </w:r>
@@ -12475,24 +12407,14 @@
       <w:r>
         <w:t xml:space="preserve">Figure </w:t>
       </w:r>
-      <w:r>
-        <w:fldChar w:fldCharType="begin"/>
-      </w:r>
-      <w:r>
-        <w:instrText xml:space="preserve"> SEQ Figure \* ARABIC </w:instrText>
-      </w:r>
-      <w:r>
-        <w:fldChar w:fldCharType="separate"/>
-      </w:r>
-      <w:r>
-        <w:rPr>
-          <w:noProof/>
-        </w:rPr>
-        <w:t>7</w:t>
-      </w:r>
-      <w:r>
-        <w:fldChar w:fldCharType="end"/>
-      </w:r>
+      <w:fldSimple w:instr=" SEQ Figure \* ARABIC ">
+        <w:r>
+          <w:rPr>
+            <w:noProof/>
+          </w:rPr>
+          <w:t>7</w:t>
+        </w:r>
+      </w:fldSimple>
       <w:r>
         <w:t xml:space="preserve"> Diagramme de classe partie II</w:t>
       </w:r>
@@ -12615,24 +12537,14 @@
       <w:r>
         <w:t xml:space="preserve">Figure </w:t>
       </w:r>
-      <w:r>
-        <w:fldChar w:fldCharType="begin"/>
-      </w:r>
-      <w:r>
-        <w:instrText xml:space="preserve"> SEQ Figure \* ARABIC </w:instrText>
-      </w:r>
-      <w:r>
-        <w:fldChar w:fldCharType="separate"/>
-      </w:r>
-      <w:r>
-        <w:rPr>
-          <w:noProof/>
-        </w:rPr>
-        <w:t>8</w:t>
-      </w:r>
-      <w:r>
-        <w:fldChar w:fldCharType="end"/>
-      </w:r>
+      <w:fldSimple w:instr=" SEQ Figure \* ARABIC ">
+        <w:r>
+          <w:rPr>
+            <w:noProof/>
+          </w:rPr>
+          <w:t>8</w:t>
+        </w:r>
+      </w:fldSimple>
       <w:r>
         <w:t xml:space="preserve"> Maquette du menu principal</w:t>
       </w:r>
@@ -12717,24 +12629,14 @@
       <w:r>
         <w:t xml:space="preserve">Figure </w:t>
       </w:r>
-      <w:r>
-        <w:fldChar w:fldCharType="begin"/>
-      </w:r>
-      <w:r>
-        <w:instrText xml:space="preserve"> SEQ Figure \* ARABIC </w:instrText>
-      </w:r>
-      <w:r>
-        <w:fldChar w:fldCharType="separate"/>
-      </w:r>
-      <w:r>
-        <w:rPr>
-          <w:noProof/>
-        </w:rPr>
-        <w:t>9</w:t>
-      </w:r>
-      <w:r>
-        <w:fldChar w:fldCharType="end"/>
-      </w:r>
+      <w:fldSimple w:instr=" SEQ Figure \* ARABIC ">
+        <w:r>
+          <w:rPr>
+            <w:noProof/>
+          </w:rPr>
+          <w:t>9</w:t>
+        </w:r>
+      </w:fldSimple>
       <w:r>
         <w:t xml:space="preserve"> Menu de navigation</w:t>
       </w:r>
@@ -12881,8 +12783,6 @@
         <w:pStyle w:val="Titre1"/>
       </w:pPr>
       <w:bookmarkStart w:id="49" w:name="_Toc386462629"/>
-      <w:bookmarkStart w:id="50" w:name="_GoBack"/>
-      <w:bookmarkEnd w:id="50"/>
       <w:r>
         <w:lastRenderedPageBreak/>
         <w:t>Evolution</w:t>
@@ -12918,25 +12818,25 @@
       <w:pPr>
         <w:pStyle w:val="Titre2"/>
       </w:pPr>
-      <w:bookmarkStart w:id="51" w:name="_Toc386462630"/>
+      <w:bookmarkStart w:id="50" w:name="_Toc386462630"/>
       <w:r>
         <w:t>Utiliser une autre technologie que Tobii Rex</w:t>
       </w:r>
-      <w:bookmarkEnd w:id="51"/>
+      <w:bookmarkEnd w:id="50"/>
     </w:p>
     <w:p/>
     <w:p>
       <w:pPr>
         <w:pStyle w:val="Titre1"/>
       </w:pPr>
-      <w:bookmarkStart w:id="52" w:name="_Toc386462631"/>
+      <w:bookmarkStart w:id="51" w:name="_Toc386462631"/>
       <w:r>
         <w:t>Tests et vérification</w:t>
       </w:r>
       <w:r>
         <w:t>s</w:t>
       </w:r>
-      <w:bookmarkEnd w:id="52"/>
+      <w:bookmarkEnd w:id="51"/>
     </w:p>
     <w:p>
       <w:r>
@@ -12950,28 +12850,79 @@
       <w:pPr>
         <w:pStyle w:val="Titre1"/>
       </w:pPr>
-      <w:bookmarkStart w:id="53" w:name="_Toc386462632"/>
+      <w:bookmarkStart w:id="52" w:name="_Toc386462632"/>
       <w:r>
         <w:t>Problèmes rencontrés</w:t>
       </w:r>
-      <w:bookmarkEnd w:id="53"/>
+      <w:bookmarkEnd w:id="52"/>
+    </w:p>
+    <w:p>
+      <w:r>
+        <w:t>Ce chapitre énumère les difficultés</w:t>
+      </w:r>
+      <w:r>
+        <w:t xml:space="preserve"> majeures</w:t>
+      </w:r>
+      <w:r>
+        <w:t xml:space="preserve"> rencontrées durant le projet</w:t>
+      </w:r>
     </w:p>
     <w:p>
       <w:pPr>
         <w:pStyle w:val="Titre2"/>
       </w:pPr>
-      <w:bookmarkStart w:id="54" w:name="_Toc386462633"/>
+      <w:bookmarkStart w:id="53" w:name="_Toc386462633"/>
       <w:r>
         <w:t>Responsabilité des objets</w:t>
       </w:r>
-      <w:bookmarkEnd w:id="54"/>
+      <w:bookmarkEnd w:id="53"/>
     </w:p>
-    <w:p/>
+    <w:p>
+      <w:r>
+        <w:t>Lors de la conception, nous voulions que chaque objet qui s’affiche à l’écran ait la responsabilité</w:t>
+      </w:r>
+      <w:r>
+        <w:t xml:space="preserve"> de s’</w:t>
+      </w:r>
+      <w:r>
+        <w:t>afficher</w:t>
+      </w:r>
+      <w:r>
+        <w:t>.</w:t>
+      </w:r>
+    </w:p>
+    <w:p>
+      <w:r>
+        <w:t xml:space="preserve">Le problème, c’est qu’en WPF c’est aux objets </w:t>
+      </w:r>
+      <w:r>
+        <w:t>parents (</w:t>
+      </w:r>
+      <w:r>
+        <w:t>dans le sens de la composition)</w:t>
+      </w:r>
+      <w:r>
+        <w:t xml:space="preserve"> qui incombent cette responsabilité.</w:t>
+      </w:r>
+    </w:p>
+    <w:p>
+      <w:r>
+        <w:t>Nous avons pu palier à ce problème en modifiant la conception de sorte que les objets retourne un « </w:t>
+      </w:r>
+      <w:proofErr w:type="spellStart"/>
+      <w:r>
+        <w:t>FrameworkElement</w:t>
+      </w:r>
+      <w:proofErr w:type="spellEnd"/>
+      <w:r>
+        <w:t> » et ainsi les parents peuvent les afficher facilement.</w:t>
+      </w:r>
+    </w:p>
     <w:p>
       <w:pPr>
         <w:pStyle w:val="Titre2"/>
       </w:pPr>
-      <w:bookmarkStart w:id="55" w:name="_Toc386462634"/>
+      <w:bookmarkStart w:id="54" w:name="_Toc386462634"/>
       <w:r>
         <w:t>Lacune</w:t>
       </w:r>
@@ -12981,7 +12932,36 @@
       <w:r>
         <w:t xml:space="preserve"> C# et WPF</w:t>
       </w:r>
+      <w:bookmarkEnd w:id="54"/>
+    </w:p>
+    <w:p>
+      <w:r>
+        <w:t>N’étant pas très familier avec la technologie C#/WPF, à plusieurs reprises nous nous sommes dits : « j’aurais dû faire comme ceci ou comme cela » après l’implémentation effective.</w:t>
+      </w:r>
+    </w:p>
+    <w:p>
+      <w:r>
+        <w:t xml:space="preserve">De toute évidence, nous aurions une implémentation sensiblement </w:t>
+      </w:r>
+      <w:bookmarkStart w:id="55" w:name="_GoBack"/>
       <w:bookmarkEnd w:id="55"/>
+      <w:r>
+        <w:t>différente</w:t>
+      </w:r>
+      <w:r>
+        <w:t xml:space="preserve"> si nous devions </w:t>
+      </w:r>
+      <w:r>
+        <w:t>recommencer</w:t>
+      </w:r>
+      <w:r>
+        <w:t>.</w:t>
+      </w:r>
+    </w:p>
+    <w:p>
+      <w:r>
+        <w:br w:type="page"/>
+      </w:r>
     </w:p>
     <w:p>
       <w:pPr>
@@ -12989,6 +12969,7 @@
       </w:pPr>
       <w:bookmarkStart w:id="56" w:name="_Toc386462635"/>
       <w:r>
+        <w:lastRenderedPageBreak/>
         <w:t>Conclusion</w:t>
       </w:r>
       <w:bookmarkEnd w:id="56"/>
@@ -14859,8 +14840,8 @@
       <w:tblLook w:val="04A0" w:firstRow="1" w:lastRow="0" w:firstColumn="1" w:lastColumn="0" w:noHBand="0" w:noVBand="1"/>
     </w:tblPr>
     <w:tblGrid>
-      <w:gridCol w:w="4550"/>
-      <w:gridCol w:w="4522"/>
+      <w:gridCol w:w="4551"/>
+      <w:gridCol w:w="4521"/>
     </w:tblGrid>
     <w:tr>
       <w:trPr>
@@ -14928,6 +14909,7 @@
           <w:dataBinding w:prefixMappings="xmlns:ns0='http://purl.org/dc/elements/1.1/' xmlns:ns1='http://schemas.openxmlformats.org/package/2006/metadata/core-properties' " w:xpath="/ns1:coreProperties[1]/ns0:creator[1]" w:storeItemID="{6C3C8BC8-F283-45AE-878A-BAB7291924A1}"/>
           <w:text/>
         </w:sdtPr>
+        <w:sdtEndPr/>
         <w:sdtContent>
           <w:tc>
             <w:tcPr>
@@ -15011,7 +14993,7 @@
               <w:szCs w:val="18"/>
               <w:lang w:val="fr-FR"/>
             </w:rPr>
-            <w:t>22</w:t>
+            <w:t>20</w:t>
           </w:r>
           <w:r>
             <w:rPr>
@@ -20393,16 +20375,16 @@
   </dgm:ptLst>
   <dgm:cxnLst>
     <dgm:cxn modelId="{7238B200-29F1-4B57-9FCD-F69F290E68DF}" srcId="{FDD91FF5-19B1-484A-A1F5-8C5C55C2945A}" destId="{1DC841E7-CEF4-4574-95D5-1CDB5E150F90}" srcOrd="0" destOrd="0" parTransId="{4F397E5F-7F02-41A2-B8E5-990E65EF1D7E}" sibTransId="{9008BB8E-191D-40DA-8CB3-FDBDEF095643}"/>
-    <dgm:cxn modelId="{8BC0F691-6C32-441B-B86B-CC93CDB358D8}" type="presOf" srcId="{FDD91FF5-19B1-484A-A1F5-8C5C55C2945A}" destId="{197F1980-96D4-4BE4-BB20-3FC6A4E0D96E}" srcOrd="0" destOrd="0" presId="urn:microsoft.com/office/officeart/2009/3/layout/PlusandMinus"/>
-    <dgm:cxn modelId="{53DC1FB4-E811-4176-AE35-795B37AF2566}" type="presOf" srcId="{1DC841E7-CEF4-4574-95D5-1CDB5E150F90}" destId="{A04A760F-5A60-47B1-8F7E-75F82AF8C630}" srcOrd="0" destOrd="0" presId="urn:microsoft.com/office/officeart/2009/3/layout/PlusandMinus"/>
+    <dgm:cxn modelId="{E97EFC2E-7539-4244-BA93-A8F9191AF067}" type="presOf" srcId="{FDD91FF5-19B1-484A-A1F5-8C5C55C2945A}" destId="{197F1980-96D4-4BE4-BB20-3FC6A4E0D96E}" srcOrd="0" destOrd="0" presId="urn:microsoft.com/office/officeart/2009/3/layout/PlusandMinus"/>
     <dgm:cxn modelId="{6593EC95-90B5-4BD7-9AF9-53B9C0E20653}" srcId="{FDD91FF5-19B1-484A-A1F5-8C5C55C2945A}" destId="{5E323607-36ED-4755-9F0D-506B8C47A87F}" srcOrd="1" destOrd="0" parTransId="{DA8FFD74-6616-42D9-888A-B94B42919EEE}" sibTransId="{FAEAE885-5050-4345-98B9-26294ACB64EC}"/>
-    <dgm:cxn modelId="{5D1D4911-9BC3-47C7-B84A-DA077754CB0C}" type="presOf" srcId="{5E323607-36ED-4755-9F0D-506B8C47A87F}" destId="{9F8B435D-09A8-4002-A8C0-33504381FEC9}" srcOrd="0" destOrd="0" presId="urn:microsoft.com/office/officeart/2009/3/layout/PlusandMinus"/>
-    <dgm:cxn modelId="{F6A61D73-ED99-49C3-B45D-E4114062E59C}" type="presParOf" srcId="{197F1980-96D4-4BE4-BB20-3FC6A4E0D96E}" destId="{C7BCEDDE-4680-46AB-98B0-B316E770ED5F}" srcOrd="0" destOrd="0" presId="urn:microsoft.com/office/officeart/2009/3/layout/PlusandMinus"/>
-    <dgm:cxn modelId="{316552AF-4899-4D1E-87D6-7E8A717993C2}" type="presParOf" srcId="{197F1980-96D4-4BE4-BB20-3FC6A4E0D96E}" destId="{A04A760F-5A60-47B1-8F7E-75F82AF8C630}" srcOrd="1" destOrd="0" presId="urn:microsoft.com/office/officeart/2009/3/layout/PlusandMinus"/>
-    <dgm:cxn modelId="{375F1935-148E-4C26-9826-AFD5C00B77A6}" type="presParOf" srcId="{197F1980-96D4-4BE4-BB20-3FC6A4E0D96E}" destId="{9F8B435D-09A8-4002-A8C0-33504381FEC9}" srcOrd="2" destOrd="0" presId="urn:microsoft.com/office/officeart/2009/3/layout/PlusandMinus"/>
-    <dgm:cxn modelId="{8C22AF2F-639B-4E1C-BE8B-0F550490538C}" type="presParOf" srcId="{197F1980-96D4-4BE4-BB20-3FC6A4E0D96E}" destId="{6D708019-4557-4BC1-B5A8-3E9BD9B3A4B2}" srcOrd="3" destOrd="0" presId="urn:microsoft.com/office/officeart/2009/3/layout/PlusandMinus"/>
-    <dgm:cxn modelId="{621EF4B8-11D6-49E6-8518-33D32EB17A18}" type="presParOf" srcId="{197F1980-96D4-4BE4-BB20-3FC6A4E0D96E}" destId="{F7997F91-1B49-4255-82E5-1CC29D6B748D}" srcOrd="4" destOrd="0" presId="urn:microsoft.com/office/officeart/2009/3/layout/PlusandMinus"/>
-    <dgm:cxn modelId="{670BA6F6-C1DB-4EF8-ACE2-5704F86CC086}" type="presParOf" srcId="{197F1980-96D4-4BE4-BB20-3FC6A4E0D96E}" destId="{8F6CCBC2-D656-437B-8472-7C13A8FD8C2E}" srcOrd="5" destOrd="0" presId="urn:microsoft.com/office/officeart/2009/3/layout/PlusandMinus"/>
+    <dgm:cxn modelId="{5E75359A-4ADC-4A57-864E-711122795DEC}" type="presOf" srcId="{1DC841E7-CEF4-4574-95D5-1CDB5E150F90}" destId="{A04A760F-5A60-47B1-8F7E-75F82AF8C630}" srcOrd="0" destOrd="0" presId="urn:microsoft.com/office/officeart/2009/3/layout/PlusandMinus"/>
+    <dgm:cxn modelId="{8230DB6A-68FF-400A-B3D9-6F9317E02557}" type="presOf" srcId="{5E323607-36ED-4755-9F0D-506B8C47A87F}" destId="{9F8B435D-09A8-4002-A8C0-33504381FEC9}" srcOrd="0" destOrd="0" presId="urn:microsoft.com/office/officeart/2009/3/layout/PlusandMinus"/>
+    <dgm:cxn modelId="{8C7782C2-80B6-4B57-A78B-BA567220355A}" type="presParOf" srcId="{197F1980-96D4-4BE4-BB20-3FC6A4E0D96E}" destId="{C7BCEDDE-4680-46AB-98B0-B316E770ED5F}" srcOrd="0" destOrd="0" presId="urn:microsoft.com/office/officeart/2009/3/layout/PlusandMinus"/>
+    <dgm:cxn modelId="{4CAFC0A3-70AB-4077-A1EF-23607D93CD64}" type="presParOf" srcId="{197F1980-96D4-4BE4-BB20-3FC6A4E0D96E}" destId="{A04A760F-5A60-47B1-8F7E-75F82AF8C630}" srcOrd="1" destOrd="0" presId="urn:microsoft.com/office/officeart/2009/3/layout/PlusandMinus"/>
+    <dgm:cxn modelId="{8168423F-EECC-4EE3-85DF-E5EA57729326}" type="presParOf" srcId="{197F1980-96D4-4BE4-BB20-3FC6A4E0D96E}" destId="{9F8B435D-09A8-4002-A8C0-33504381FEC9}" srcOrd="2" destOrd="0" presId="urn:microsoft.com/office/officeart/2009/3/layout/PlusandMinus"/>
+    <dgm:cxn modelId="{FF15E3AB-2DD9-434C-B46B-E2EE3CAC648D}" type="presParOf" srcId="{197F1980-96D4-4BE4-BB20-3FC6A4E0D96E}" destId="{6D708019-4557-4BC1-B5A8-3E9BD9B3A4B2}" srcOrd="3" destOrd="0" presId="urn:microsoft.com/office/officeart/2009/3/layout/PlusandMinus"/>
+    <dgm:cxn modelId="{993A0493-FAC6-43B8-8576-676F8BD64CED}" type="presParOf" srcId="{197F1980-96D4-4BE4-BB20-3FC6A4E0D96E}" destId="{F7997F91-1B49-4255-82E5-1CC29D6B748D}" srcOrd="4" destOrd="0" presId="urn:microsoft.com/office/officeart/2009/3/layout/PlusandMinus"/>
+    <dgm:cxn modelId="{29CFF7C2-F66D-47DB-82AE-534F2AE3987E}" type="presParOf" srcId="{197F1980-96D4-4BE4-BB20-3FC6A4E0D96E}" destId="{8F6CCBC2-D656-437B-8472-7C13A8FD8C2E}" srcOrd="5" destOrd="0" presId="urn:microsoft.com/office/officeart/2009/3/layout/PlusandMinus"/>
   </dgm:cxnLst>
   <dgm:bg/>
   <dgm:whole/>
@@ -20535,6 +20517,13 @@
         </dgm:presLayoutVars>
       </dgm:prSet>
       <dgm:spPr/>
+      <dgm:t>
+        <a:bodyPr/>
+        <a:lstStyle/>
+        <a:p>
+          <a:endParaRPr lang="fr-CH"/>
+        </a:p>
+      </dgm:t>
     </dgm:pt>
     <dgm:pt modelId="{DE5D15B9-BD3C-440F-815C-18958863CF0D}" type="pres">
       <dgm:prSet presAssocID="{2410E3C7-66F8-4E84-A6CB-6F816426F68D}" presName="Background" presStyleLbl="bgImgPlace1" presStyleIdx="0" presStyleCnt="1"/>
@@ -20588,17 +20577,17 @@
     </dgm:pt>
   </dgm:ptLst>
   <dgm:cxnLst>
+    <dgm:cxn modelId="{44A5782E-98FD-42E1-8FCB-D39533E86D60}" type="presOf" srcId="{1A00C545-C40C-43A4-9AE9-7C0DA03F70E2}" destId="{24E01D3D-2C1C-4025-B803-41F66AE56FF6}" srcOrd="0" destOrd="0" presId="urn:microsoft.com/office/officeart/2009/3/layout/PlusandMinus"/>
+    <dgm:cxn modelId="{092530F3-FAE0-4362-93F2-B5B1B9E58571}" type="presOf" srcId="{2410E3C7-66F8-4E84-A6CB-6F816426F68D}" destId="{296AC1FB-ABAC-46DE-AE41-6EB66431BD62}" srcOrd="0" destOrd="0" presId="urn:microsoft.com/office/officeart/2009/3/layout/PlusandMinus"/>
     <dgm:cxn modelId="{F81FA286-5F4F-4A06-901B-F4066EEA058A}" srcId="{2410E3C7-66F8-4E84-A6CB-6F816426F68D}" destId="{1A00C545-C40C-43A4-9AE9-7C0DA03F70E2}" srcOrd="0" destOrd="0" parTransId="{AA9953E8-5980-469C-A01B-6E188FEE47B6}" sibTransId="{E8272FE0-5DB7-4387-A49E-7C58DA9C5464}"/>
     <dgm:cxn modelId="{3F155A2A-D6E6-47A9-9F41-094026A0DE9C}" srcId="{2410E3C7-66F8-4E84-A6CB-6F816426F68D}" destId="{8F321866-25FF-4AA6-8FCC-1EF594A13D8D}" srcOrd="1" destOrd="0" parTransId="{76A1F75C-31D6-4578-ABE2-485C5CCA38BD}" sibTransId="{F5B496B8-5829-466A-A4FF-E173F29E31C4}"/>
-    <dgm:cxn modelId="{F8A7E970-08EC-41BC-8935-FA417030EA67}" type="presOf" srcId="{2410E3C7-66F8-4E84-A6CB-6F816426F68D}" destId="{296AC1FB-ABAC-46DE-AE41-6EB66431BD62}" srcOrd="0" destOrd="0" presId="urn:microsoft.com/office/officeart/2009/3/layout/PlusandMinus"/>
-    <dgm:cxn modelId="{8019B2A5-ADAD-43CF-92CA-610C7538E005}" type="presOf" srcId="{1A00C545-C40C-43A4-9AE9-7C0DA03F70E2}" destId="{24E01D3D-2C1C-4025-B803-41F66AE56FF6}" srcOrd="0" destOrd="0" presId="urn:microsoft.com/office/officeart/2009/3/layout/PlusandMinus"/>
-    <dgm:cxn modelId="{0B4778FE-7B58-4D6B-9AA3-7377D313FA63}" type="presOf" srcId="{8F321866-25FF-4AA6-8FCC-1EF594A13D8D}" destId="{94E036F4-7D93-4E68-BC88-930B63855646}" srcOrd="0" destOrd="0" presId="urn:microsoft.com/office/officeart/2009/3/layout/PlusandMinus"/>
-    <dgm:cxn modelId="{F6C75EE0-85ED-4419-A96D-3C6B7EA09F30}" type="presParOf" srcId="{296AC1FB-ABAC-46DE-AE41-6EB66431BD62}" destId="{DE5D15B9-BD3C-440F-815C-18958863CF0D}" srcOrd="0" destOrd="0" presId="urn:microsoft.com/office/officeart/2009/3/layout/PlusandMinus"/>
-    <dgm:cxn modelId="{A7526628-4938-4E4B-8F93-BEB070E207FD}" type="presParOf" srcId="{296AC1FB-ABAC-46DE-AE41-6EB66431BD62}" destId="{24E01D3D-2C1C-4025-B803-41F66AE56FF6}" srcOrd="1" destOrd="0" presId="urn:microsoft.com/office/officeart/2009/3/layout/PlusandMinus"/>
-    <dgm:cxn modelId="{FC46F4CA-36EF-47FE-85AA-0127303C2F40}" type="presParOf" srcId="{296AC1FB-ABAC-46DE-AE41-6EB66431BD62}" destId="{94E036F4-7D93-4E68-BC88-930B63855646}" srcOrd="2" destOrd="0" presId="urn:microsoft.com/office/officeart/2009/3/layout/PlusandMinus"/>
-    <dgm:cxn modelId="{593EF955-78E1-47FF-8D2C-00DF6BF4CFAF}" type="presParOf" srcId="{296AC1FB-ABAC-46DE-AE41-6EB66431BD62}" destId="{0C1300D8-8E77-4DB9-95EE-5E11AB728A24}" srcOrd="3" destOrd="0" presId="urn:microsoft.com/office/officeart/2009/3/layout/PlusandMinus"/>
-    <dgm:cxn modelId="{094F376E-8FD7-40FF-B824-D8CFD2F112D8}" type="presParOf" srcId="{296AC1FB-ABAC-46DE-AE41-6EB66431BD62}" destId="{24E7AD2A-8217-4D4F-981F-0BF3C71CD663}" srcOrd="4" destOrd="0" presId="urn:microsoft.com/office/officeart/2009/3/layout/PlusandMinus"/>
-    <dgm:cxn modelId="{A261A336-7DC9-4FC6-9247-C6F1C48F075E}" type="presParOf" srcId="{296AC1FB-ABAC-46DE-AE41-6EB66431BD62}" destId="{91D74320-6980-40FA-B8E4-9DD68DF0B3C7}" srcOrd="5" destOrd="0" presId="urn:microsoft.com/office/officeart/2009/3/layout/PlusandMinus"/>
+    <dgm:cxn modelId="{F0E7747D-C8CA-4718-8F2B-EF74430699AD}" type="presOf" srcId="{8F321866-25FF-4AA6-8FCC-1EF594A13D8D}" destId="{94E036F4-7D93-4E68-BC88-930B63855646}" srcOrd="0" destOrd="0" presId="urn:microsoft.com/office/officeart/2009/3/layout/PlusandMinus"/>
+    <dgm:cxn modelId="{47CF10A2-6174-4EA7-A730-6A1422B37B7B}" type="presParOf" srcId="{296AC1FB-ABAC-46DE-AE41-6EB66431BD62}" destId="{DE5D15B9-BD3C-440F-815C-18958863CF0D}" srcOrd="0" destOrd="0" presId="urn:microsoft.com/office/officeart/2009/3/layout/PlusandMinus"/>
+    <dgm:cxn modelId="{5173B694-0EB3-4F63-8121-9A616EABC529}" type="presParOf" srcId="{296AC1FB-ABAC-46DE-AE41-6EB66431BD62}" destId="{24E01D3D-2C1C-4025-B803-41F66AE56FF6}" srcOrd="1" destOrd="0" presId="urn:microsoft.com/office/officeart/2009/3/layout/PlusandMinus"/>
+    <dgm:cxn modelId="{0ECB53FA-1881-4265-A962-2D133D21A1B0}" type="presParOf" srcId="{296AC1FB-ABAC-46DE-AE41-6EB66431BD62}" destId="{94E036F4-7D93-4E68-BC88-930B63855646}" srcOrd="2" destOrd="0" presId="urn:microsoft.com/office/officeart/2009/3/layout/PlusandMinus"/>
+    <dgm:cxn modelId="{51057E89-31CF-437B-B450-43B39C1872FD}" type="presParOf" srcId="{296AC1FB-ABAC-46DE-AE41-6EB66431BD62}" destId="{0C1300D8-8E77-4DB9-95EE-5E11AB728A24}" srcOrd="3" destOrd="0" presId="urn:microsoft.com/office/officeart/2009/3/layout/PlusandMinus"/>
+    <dgm:cxn modelId="{46F86033-DE5B-4132-AF08-FA4D420F8105}" type="presParOf" srcId="{296AC1FB-ABAC-46DE-AE41-6EB66431BD62}" destId="{24E7AD2A-8217-4D4F-981F-0BF3C71CD663}" srcOrd="4" destOrd="0" presId="urn:microsoft.com/office/officeart/2009/3/layout/PlusandMinus"/>
+    <dgm:cxn modelId="{C9A94326-3142-4B88-A656-3D8F44CD09F2}" type="presParOf" srcId="{296AC1FB-ABAC-46DE-AE41-6EB66431BD62}" destId="{91D74320-6980-40FA-B8E4-9DD68DF0B3C7}" srcOrd="5" destOrd="0" presId="urn:microsoft.com/office/officeart/2009/3/layout/PlusandMinus"/>
   </dgm:cxnLst>
   <dgm:bg/>
   <dgm:whole/>
@@ -20719,6 +20708,13 @@
         </dgm:presLayoutVars>
       </dgm:prSet>
       <dgm:spPr/>
+      <dgm:t>
+        <a:bodyPr/>
+        <a:lstStyle/>
+        <a:p>
+          <a:endParaRPr lang="fr-CH"/>
+        </a:p>
+      </dgm:t>
     </dgm:pt>
     <dgm:pt modelId="{DE5D15B9-BD3C-440F-815C-18958863CF0D}" type="pres">
       <dgm:prSet presAssocID="{2410E3C7-66F8-4E84-A6CB-6F816426F68D}" presName="Background" presStyleLbl="bgImgPlace1" presStyleIdx="0" presStyleCnt="1"/>
@@ -20772,17 +20768,17 @@
     </dgm:pt>
   </dgm:ptLst>
   <dgm:cxnLst>
+    <dgm:cxn modelId="{B075FAAA-8FF3-43AB-848C-C3D51E6FEF9D}" type="presOf" srcId="{1A00C545-C40C-43A4-9AE9-7C0DA03F70E2}" destId="{24E01D3D-2C1C-4025-B803-41F66AE56FF6}" srcOrd="0" destOrd="0" presId="urn:microsoft.com/office/officeart/2009/3/layout/PlusandMinus"/>
+    <dgm:cxn modelId="{E32172FF-E305-4BD2-9199-9DBF25A364CF}" type="presOf" srcId="{2410E3C7-66F8-4E84-A6CB-6F816426F68D}" destId="{296AC1FB-ABAC-46DE-AE41-6EB66431BD62}" srcOrd="0" destOrd="0" presId="urn:microsoft.com/office/officeart/2009/3/layout/PlusandMinus"/>
     <dgm:cxn modelId="{F81FA286-5F4F-4A06-901B-F4066EEA058A}" srcId="{2410E3C7-66F8-4E84-A6CB-6F816426F68D}" destId="{1A00C545-C40C-43A4-9AE9-7C0DA03F70E2}" srcOrd="0" destOrd="0" parTransId="{AA9953E8-5980-469C-A01B-6E188FEE47B6}" sibTransId="{E8272FE0-5DB7-4387-A49E-7C58DA9C5464}"/>
-    <dgm:cxn modelId="{FE8EFD14-7D3B-426B-8D22-2BA6B4BF893A}" type="presOf" srcId="{8F321866-25FF-4AA6-8FCC-1EF594A13D8D}" destId="{94E036F4-7D93-4E68-BC88-930B63855646}" srcOrd="0" destOrd="0" presId="urn:microsoft.com/office/officeart/2009/3/layout/PlusandMinus"/>
     <dgm:cxn modelId="{3F155A2A-D6E6-47A9-9F41-094026A0DE9C}" srcId="{2410E3C7-66F8-4E84-A6CB-6F816426F68D}" destId="{8F321866-25FF-4AA6-8FCC-1EF594A13D8D}" srcOrd="1" destOrd="0" parTransId="{76A1F75C-31D6-4578-ABE2-485C5CCA38BD}" sibTransId="{F5B496B8-5829-466A-A4FF-E173F29E31C4}"/>
-    <dgm:cxn modelId="{F2E16411-ADE8-448D-A86F-4A7C85BDAF20}" type="presOf" srcId="{1A00C545-C40C-43A4-9AE9-7C0DA03F70E2}" destId="{24E01D3D-2C1C-4025-B803-41F66AE56FF6}" srcOrd="0" destOrd="0" presId="urn:microsoft.com/office/officeart/2009/3/layout/PlusandMinus"/>
-    <dgm:cxn modelId="{C5C910ED-15B7-4F5F-B81E-A66714283614}" type="presOf" srcId="{2410E3C7-66F8-4E84-A6CB-6F816426F68D}" destId="{296AC1FB-ABAC-46DE-AE41-6EB66431BD62}" srcOrd="0" destOrd="0" presId="urn:microsoft.com/office/officeart/2009/3/layout/PlusandMinus"/>
-    <dgm:cxn modelId="{2C99B5E8-3342-4989-AACD-CC43F5DA45BF}" type="presParOf" srcId="{296AC1FB-ABAC-46DE-AE41-6EB66431BD62}" destId="{DE5D15B9-BD3C-440F-815C-18958863CF0D}" srcOrd="0" destOrd="0" presId="urn:microsoft.com/office/officeart/2009/3/layout/PlusandMinus"/>
-    <dgm:cxn modelId="{8C59EDD4-F7B6-458C-9F89-58BB70DD319B}" type="presParOf" srcId="{296AC1FB-ABAC-46DE-AE41-6EB66431BD62}" destId="{24E01D3D-2C1C-4025-B803-41F66AE56FF6}" srcOrd="1" destOrd="0" presId="urn:microsoft.com/office/officeart/2009/3/layout/PlusandMinus"/>
-    <dgm:cxn modelId="{E52AE997-EE27-4BB9-A7E4-1D46BA7837D0}" type="presParOf" srcId="{296AC1FB-ABAC-46DE-AE41-6EB66431BD62}" destId="{94E036F4-7D93-4E68-BC88-930B63855646}" srcOrd="2" destOrd="0" presId="urn:microsoft.com/office/officeart/2009/3/layout/PlusandMinus"/>
-    <dgm:cxn modelId="{65B1357D-C589-45E8-BB38-45182A8CB6B7}" type="presParOf" srcId="{296AC1FB-ABAC-46DE-AE41-6EB66431BD62}" destId="{0C1300D8-8E77-4DB9-95EE-5E11AB728A24}" srcOrd="3" destOrd="0" presId="urn:microsoft.com/office/officeart/2009/3/layout/PlusandMinus"/>
-    <dgm:cxn modelId="{8151A657-04BF-412C-8FA5-C6381E5F6E7E}" type="presParOf" srcId="{296AC1FB-ABAC-46DE-AE41-6EB66431BD62}" destId="{24E7AD2A-8217-4D4F-981F-0BF3C71CD663}" srcOrd="4" destOrd="0" presId="urn:microsoft.com/office/officeart/2009/3/layout/PlusandMinus"/>
-    <dgm:cxn modelId="{A2471FC6-B97F-498F-820C-077098D2ACE9}" type="presParOf" srcId="{296AC1FB-ABAC-46DE-AE41-6EB66431BD62}" destId="{91D74320-6980-40FA-B8E4-9DD68DF0B3C7}" srcOrd="5" destOrd="0" presId="urn:microsoft.com/office/officeart/2009/3/layout/PlusandMinus"/>
+    <dgm:cxn modelId="{323FAE75-805C-41F6-90EF-0E6A14124543}" type="presOf" srcId="{8F321866-25FF-4AA6-8FCC-1EF594A13D8D}" destId="{94E036F4-7D93-4E68-BC88-930B63855646}" srcOrd="0" destOrd="0" presId="urn:microsoft.com/office/officeart/2009/3/layout/PlusandMinus"/>
+    <dgm:cxn modelId="{A853BC1F-E432-4A6F-9824-291AF3A496A1}" type="presParOf" srcId="{296AC1FB-ABAC-46DE-AE41-6EB66431BD62}" destId="{DE5D15B9-BD3C-440F-815C-18958863CF0D}" srcOrd="0" destOrd="0" presId="urn:microsoft.com/office/officeart/2009/3/layout/PlusandMinus"/>
+    <dgm:cxn modelId="{32A4CA8B-DE95-4374-9135-A3F809117A80}" type="presParOf" srcId="{296AC1FB-ABAC-46DE-AE41-6EB66431BD62}" destId="{24E01D3D-2C1C-4025-B803-41F66AE56FF6}" srcOrd="1" destOrd="0" presId="urn:microsoft.com/office/officeart/2009/3/layout/PlusandMinus"/>
+    <dgm:cxn modelId="{80320A11-F714-4C99-BE07-641BB195BFDA}" type="presParOf" srcId="{296AC1FB-ABAC-46DE-AE41-6EB66431BD62}" destId="{94E036F4-7D93-4E68-BC88-930B63855646}" srcOrd="2" destOrd="0" presId="urn:microsoft.com/office/officeart/2009/3/layout/PlusandMinus"/>
+    <dgm:cxn modelId="{7118BA88-6BD0-4074-A311-368B1A269D07}" type="presParOf" srcId="{296AC1FB-ABAC-46DE-AE41-6EB66431BD62}" destId="{0C1300D8-8E77-4DB9-95EE-5E11AB728A24}" srcOrd="3" destOrd="0" presId="urn:microsoft.com/office/officeart/2009/3/layout/PlusandMinus"/>
+    <dgm:cxn modelId="{08573431-AEEF-4165-BE7B-6B78F010023C}" type="presParOf" srcId="{296AC1FB-ABAC-46DE-AE41-6EB66431BD62}" destId="{24E7AD2A-8217-4D4F-981F-0BF3C71CD663}" srcOrd="4" destOrd="0" presId="urn:microsoft.com/office/officeart/2009/3/layout/PlusandMinus"/>
+    <dgm:cxn modelId="{8367042B-7E56-41E8-B9CD-66F1168F9E49}" type="presParOf" srcId="{296AC1FB-ABAC-46DE-AE41-6EB66431BD62}" destId="{91D74320-6980-40FA-B8E4-9DD68DF0B3C7}" srcOrd="5" destOrd="0" presId="urn:microsoft.com/office/officeart/2009/3/layout/PlusandMinus"/>
   </dgm:cxnLst>
   <dgm:bg/>
   <dgm:whole/>
@@ -21032,19 +21028,19 @@
     </dgm:pt>
   </dgm:ptLst>
   <dgm:cxnLst>
-    <dgm:cxn modelId="{2CD1B25A-3681-4BD2-B739-69C8D9AB7770}" type="presOf" srcId="{BA53D7E6-FDA8-4C23-8041-4423ECB343A7}" destId="{A98F8664-6AA5-40F5-B72E-5857967B0704}" srcOrd="0" destOrd="0" presId="urn:microsoft.com/office/officeart/2005/8/layout/vList2"/>
-    <dgm:cxn modelId="{BE5064CF-A22B-49FB-AC46-474074C85F15}" type="presOf" srcId="{16B98DB6-70D8-4A96-A4FA-44AB585BA5FC}" destId="{7A8DB2D9-A7E0-4A11-8A8D-238BB3AB4E16}" srcOrd="0" destOrd="0" presId="urn:microsoft.com/office/officeart/2005/8/layout/vList2"/>
-    <dgm:cxn modelId="{F6D08780-DD82-4B1E-B330-03DEA5D54EF8}" type="presOf" srcId="{8FDDA408-630B-4DD0-BA7C-4A97E5AAFC54}" destId="{6D0F6690-6CE0-4F46-B33F-B116A98E323F}" srcOrd="0" destOrd="0" presId="urn:microsoft.com/office/officeart/2005/8/layout/vList2"/>
-    <dgm:cxn modelId="{199ED765-A53D-47CC-BF82-B57F9AEA162A}" type="presOf" srcId="{622694B1-C3F4-4674-9000-22BAD36732CC}" destId="{CDF11527-FDDC-4C2B-A68C-3D207B287868}" srcOrd="0" destOrd="0" presId="urn:microsoft.com/office/officeart/2005/8/layout/vList2"/>
-    <dgm:cxn modelId="{4BAED9C0-6F3A-4CDB-A609-971187C4243C}" srcId="{8FDDA408-630B-4DD0-BA7C-4A97E5AAFC54}" destId="{BA53D7E6-FDA8-4C23-8041-4423ECB343A7}" srcOrd="0" destOrd="0" parTransId="{2B59997D-50C0-4DA8-A78E-E768DA853C9B}" sibTransId="{1FE736CD-70A9-4299-941F-B37876A7B3D4}"/>
-    <dgm:cxn modelId="{E8881ABD-A8B2-48D5-BE37-B7C845D717B2}" type="presOf" srcId="{422C84A8-29C8-427C-A207-F9034AF7F951}" destId="{CB57D7FF-D2B1-4F92-8083-060B26B536F8}" srcOrd="0" destOrd="0" presId="urn:microsoft.com/office/officeart/2005/8/layout/vList2"/>
+    <dgm:cxn modelId="{8AD9E2FE-3ADE-4ECE-8A66-9E7E4CAC0C4B}" srcId="{422C84A8-29C8-427C-A207-F9034AF7F951}" destId="{8FDDA408-630B-4DD0-BA7C-4A97E5AAFC54}" srcOrd="1" destOrd="0" parTransId="{B106DB8C-75C2-4A2B-B085-A846B3454CF4}" sibTransId="{77D172C6-AE5A-4DCE-8AB3-637FF3FAA7ED}"/>
+    <dgm:cxn modelId="{4299533A-1865-4C1E-AAA1-12A779C6F941}" type="presOf" srcId="{422C84A8-29C8-427C-A207-F9034AF7F951}" destId="{CB57D7FF-D2B1-4F92-8083-060B26B536F8}" srcOrd="0" destOrd="0" presId="urn:microsoft.com/office/officeart/2005/8/layout/vList2"/>
+    <dgm:cxn modelId="{AC08FCB7-0B1B-4A42-90FC-4A6352776EA3}" type="presOf" srcId="{BA53D7E6-FDA8-4C23-8041-4423ECB343A7}" destId="{A98F8664-6AA5-40F5-B72E-5857967B0704}" srcOrd="0" destOrd="0" presId="urn:microsoft.com/office/officeart/2005/8/layout/vList2"/>
+    <dgm:cxn modelId="{B39BF8CE-C5D7-4863-A000-77092771780D}" type="presOf" srcId="{622694B1-C3F4-4674-9000-22BAD36732CC}" destId="{CDF11527-FDDC-4C2B-A68C-3D207B287868}" srcOrd="0" destOrd="0" presId="urn:microsoft.com/office/officeart/2005/8/layout/vList2"/>
+    <dgm:cxn modelId="{0DA1A9A8-74AF-4B29-B315-FF810A910BF5}" type="presOf" srcId="{16B98DB6-70D8-4A96-A4FA-44AB585BA5FC}" destId="{7A8DB2D9-A7E0-4A11-8A8D-238BB3AB4E16}" srcOrd="0" destOrd="0" presId="urn:microsoft.com/office/officeart/2005/8/layout/vList2"/>
+    <dgm:cxn modelId="{1B16EE8F-0514-45A4-AB50-E43BAB2847C2}" type="presOf" srcId="{8FDDA408-630B-4DD0-BA7C-4A97E5AAFC54}" destId="{6D0F6690-6CE0-4F46-B33F-B116A98E323F}" srcOrd="0" destOrd="0" presId="urn:microsoft.com/office/officeart/2005/8/layout/vList2"/>
     <dgm:cxn modelId="{447068D0-443F-4D69-A5CA-AC2E1E0A451F}" srcId="{422C84A8-29C8-427C-A207-F9034AF7F951}" destId="{622694B1-C3F4-4674-9000-22BAD36732CC}" srcOrd="0" destOrd="0" parTransId="{758A53DB-F7A3-4880-B9B4-DC86C481217A}" sibTransId="{26FBFC20-031B-4D6F-82AD-A5C6BC0A6CE0}"/>
     <dgm:cxn modelId="{2E517667-C5C2-4FCE-811B-BCB00F1AAF61}" srcId="{622694B1-C3F4-4674-9000-22BAD36732CC}" destId="{16B98DB6-70D8-4A96-A4FA-44AB585BA5FC}" srcOrd="0" destOrd="0" parTransId="{15EF6235-CE32-424E-A07D-07F318D24559}" sibTransId="{8E419184-1402-4EC7-B122-DC745D688A94}"/>
-    <dgm:cxn modelId="{8AD9E2FE-3ADE-4ECE-8A66-9E7E4CAC0C4B}" srcId="{422C84A8-29C8-427C-A207-F9034AF7F951}" destId="{8FDDA408-630B-4DD0-BA7C-4A97E5AAFC54}" srcOrd="1" destOrd="0" parTransId="{B106DB8C-75C2-4A2B-B085-A846B3454CF4}" sibTransId="{77D172C6-AE5A-4DCE-8AB3-637FF3FAA7ED}"/>
-    <dgm:cxn modelId="{366D90FB-35A8-45E1-8935-CC69F93109D1}" type="presParOf" srcId="{CB57D7FF-D2B1-4F92-8083-060B26B536F8}" destId="{CDF11527-FDDC-4C2B-A68C-3D207B287868}" srcOrd="0" destOrd="0" presId="urn:microsoft.com/office/officeart/2005/8/layout/vList2"/>
-    <dgm:cxn modelId="{0A3E7EA9-9B8A-473C-95E5-E3C6D4177755}" type="presParOf" srcId="{CB57D7FF-D2B1-4F92-8083-060B26B536F8}" destId="{7A8DB2D9-A7E0-4A11-8A8D-238BB3AB4E16}" srcOrd="1" destOrd="0" presId="urn:microsoft.com/office/officeart/2005/8/layout/vList2"/>
-    <dgm:cxn modelId="{24FB921A-764D-4F6B-8C43-E31466E77D43}" type="presParOf" srcId="{CB57D7FF-D2B1-4F92-8083-060B26B536F8}" destId="{6D0F6690-6CE0-4F46-B33F-B116A98E323F}" srcOrd="2" destOrd="0" presId="urn:microsoft.com/office/officeart/2005/8/layout/vList2"/>
-    <dgm:cxn modelId="{72AF79B2-C5B5-4918-8796-0BCF3977233A}" type="presParOf" srcId="{CB57D7FF-D2B1-4F92-8083-060B26B536F8}" destId="{A98F8664-6AA5-40F5-B72E-5857967B0704}" srcOrd="3" destOrd="0" presId="urn:microsoft.com/office/officeart/2005/8/layout/vList2"/>
+    <dgm:cxn modelId="{4BAED9C0-6F3A-4CDB-A609-971187C4243C}" srcId="{8FDDA408-630B-4DD0-BA7C-4A97E5AAFC54}" destId="{BA53D7E6-FDA8-4C23-8041-4423ECB343A7}" srcOrd="0" destOrd="0" parTransId="{2B59997D-50C0-4DA8-A78E-E768DA853C9B}" sibTransId="{1FE736CD-70A9-4299-941F-B37876A7B3D4}"/>
+    <dgm:cxn modelId="{731516B3-70E2-48D6-8D48-F6ECB8F3D421}" type="presParOf" srcId="{CB57D7FF-D2B1-4F92-8083-060B26B536F8}" destId="{CDF11527-FDDC-4C2B-A68C-3D207B287868}" srcOrd="0" destOrd="0" presId="urn:microsoft.com/office/officeart/2005/8/layout/vList2"/>
+    <dgm:cxn modelId="{C8B9E5FF-7519-46DA-8DFE-ECA4F0590F51}" type="presParOf" srcId="{CB57D7FF-D2B1-4F92-8083-060B26B536F8}" destId="{7A8DB2D9-A7E0-4A11-8A8D-238BB3AB4E16}" srcOrd="1" destOrd="0" presId="urn:microsoft.com/office/officeart/2005/8/layout/vList2"/>
+    <dgm:cxn modelId="{C62032C6-D135-43B7-8391-97A287A81449}" type="presParOf" srcId="{CB57D7FF-D2B1-4F92-8083-060B26B536F8}" destId="{6D0F6690-6CE0-4F46-B33F-B116A98E323F}" srcOrd="2" destOrd="0" presId="urn:microsoft.com/office/officeart/2005/8/layout/vList2"/>
+    <dgm:cxn modelId="{0EAFED41-E923-4FEE-85C4-405E379E67DC}" type="presParOf" srcId="{CB57D7FF-D2B1-4F92-8083-060B26B536F8}" destId="{A98F8664-6AA5-40F5-B72E-5857967B0704}" srcOrd="3" destOrd="0" presId="urn:microsoft.com/office/officeart/2005/8/layout/vList2"/>
   </dgm:cxnLst>
   <dgm:bg/>
   <dgm:whole/>
@@ -27422,7 +27418,7 @@
     <w:charset w:val="00"/>
     <w:family w:val="roman"/>
     <w:pitch w:val="variable"/>
-    <w:sig w:usb0="E0002AFF" w:usb1="C0007843" w:usb2="00000009" w:usb3="00000000" w:csb0="000001FF" w:csb1="00000000"/>
+    <w:sig w:usb0="E0002EFF" w:usb1="C0007843" w:usb2="00000009" w:usb3="00000000" w:csb0="000001FF" w:csb1="00000000"/>
   </w:font>
   <w:font w:name="Courier New">
     <w:panose1 w:val="02070309020205020404"/>
@@ -27495,6 +27491,7 @@
     <w:rsidRoot w:val="00704FFA"/>
     <w:rsid w:val="001B3B93"/>
     <w:rsid w:val="00380D0B"/>
+    <w:rsid w:val="00545965"/>
     <w:rsid w:val="00641968"/>
     <w:rsid w:val="00704FFA"/>
     <w:rsid w:val="00941E92"/>
@@ -28256,7 +28253,7 @@
 </file>
 
 <file path=customXml/itemProps2.xml><?xml version="1.0" encoding="utf-8"?>
-<ds:datastoreItem xmlns:ds="http://schemas.openxmlformats.org/officeDocument/2006/customXml" ds:itemID="{A804F6C0-83FB-4DCD-8C8E-B0A6BF7D7447}">
+<ds:datastoreItem xmlns:ds="http://schemas.openxmlformats.org/officeDocument/2006/customXml" ds:itemID="{5E53BAF8-38B6-41DB-85E8-BAE5C0283D7C}">
   <ds:schemaRefs>
     <ds:schemaRef ds:uri="http://schemas.openxmlformats.org/officeDocument/2006/bibliography"/>
   </ds:schemaRefs>

</xml_diff>

<commit_message>
add part of section implementation in rapport
</commit_message>
<xml_diff>
--- a/documentation/rapport.docx
+++ b/documentation/rapport.docx
@@ -3472,6 +3472,7 @@
                                 <w:calendar w:val="gregorian"/>
                               </w:date>
                             </w:sdtPr>
+                            <w:sdtEndPr/>
                             <w:sdtContent>
                               <w:p>
                                 <w:pPr>
@@ -3700,7 +3701,6 @@
                                   </w:sdtPr>
                                   <w:sdtEndPr/>
                                   <w:sdtContent>
-                                    <w:proofErr w:type="spellStart"/>
                                     <w:r>
                                       <w:rPr>
                                         <w:rFonts w:asciiTheme="majorHAnsi" w:eastAsiaTheme="majorEastAsia" w:hAnsiTheme="majorHAnsi" w:cstheme="majorBidi"/>
@@ -3708,37 +3708,7 @@
                                         <w:sz w:val="72"/>
                                         <w:szCs w:val="72"/>
                                       </w:rPr>
-                                      <w:t>Eye</w:t>
-                                    </w:r>
-                                    <w:proofErr w:type="spellEnd"/>
-                                    <w:r>
-                                      <w:rPr>
-                                        <w:rFonts w:asciiTheme="majorHAnsi" w:eastAsiaTheme="majorEastAsia" w:hAnsiTheme="majorHAnsi" w:cstheme="majorBidi"/>
-                                        <w:color w:val="262626" w:themeColor="text1" w:themeTint="D9"/>
-                                        <w:sz w:val="72"/>
-                                        <w:szCs w:val="72"/>
-                                      </w:rPr>
-                                      <w:t xml:space="preserve"> </w:t>
-                                    </w:r>
-                                    <w:proofErr w:type="spellStart"/>
-                                    <w:r>
-                                      <w:rPr>
-                                        <w:rFonts w:asciiTheme="majorHAnsi" w:eastAsiaTheme="majorEastAsia" w:hAnsiTheme="majorHAnsi" w:cstheme="majorBidi"/>
-                                        <w:color w:val="262626" w:themeColor="text1" w:themeTint="D9"/>
-                                        <w:sz w:val="72"/>
-                                        <w:szCs w:val="72"/>
-                                      </w:rPr>
-                                      <w:t>tracker</w:t>
-                                    </w:r>
-                                    <w:proofErr w:type="spellEnd"/>
-                                    <w:r>
-                                      <w:rPr>
-                                        <w:rFonts w:asciiTheme="majorHAnsi" w:eastAsiaTheme="majorEastAsia" w:hAnsiTheme="majorHAnsi" w:cstheme="majorBidi"/>
-                                        <w:color w:val="262626" w:themeColor="text1" w:themeTint="D9"/>
-                                        <w:sz w:val="72"/>
-                                        <w:szCs w:val="72"/>
-                                      </w:rPr>
-                                      <w:t xml:space="preserve"> pour visualiser des images</w:t>
+                                      <w:t>Eye tracker pour visualiser des images</w:t>
                                     </w:r>
                                   </w:sdtContent>
                                 </w:sdt>
@@ -3830,8 +3800,8 @@
                               <w:dataBinding w:prefixMappings="xmlns:ns0='http://purl.org/dc/elements/1.1/' xmlns:ns1='http://schemas.openxmlformats.org/package/2006/metadata/core-properties' " w:xpath="/ns1:coreProperties[1]/ns0:title[1]" w:storeItemID="{6C3C8BC8-F283-45AE-878A-BAB7291924A1}"/>
                               <w:text/>
                             </w:sdtPr>
+                            <w:sdtEndPr/>
                             <w:sdtContent>
-                              <w:proofErr w:type="spellStart"/>
                               <w:r>
                                 <w:rPr>
                                   <w:rFonts w:asciiTheme="majorHAnsi" w:eastAsiaTheme="majorEastAsia" w:hAnsiTheme="majorHAnsi" w:cstheme="majorBidi"/>
@@ -3839,37 +3809,7 @@
                                   <w:sz w:val="72"/>
                                   <w:szCs w:val="72"/>
                                 </w:rPr>
-                                <w:t>Eye</w:t>
-                              </w:r>
-                              <w:proofErr w:type="spellEnd"/>
-                              <w:r>
-                                <w:rPr>
-                                  <w:rFonts w:asciiTheme="majorHAnsi" w:eastAsiaTheme="majorEastAsia" w:hAnsiTheme="majorHAnsi" w:cstheme="majorBidi"/>
-                                  <w:color w:val="262626" w:themeColor="text1" w:themeTint="D9"/>
-                                  <w:sz w:val="72"/>
-                                  <w:szCs w:val="72"/>
-                                </w:rPr>
-                                <w:t xml:space="preserve"> </w:t>
-                              </w:r>
-                              <w:proofErr w:type="spellStart"/>
-                              <w:r>
-                                <w:rPr>
-                                  <w:rFonts w:asciiTheme="majorHAnsi" w:eastAsiaTheme="majorEastAsia" w:hAnsiTheme="majorHAnsi" w:cstheme="majorBidi"/>
-                                  <w:color w:val="262626" w:themeColor="text1" w:themeTint="D9"/>
-                                  <w:sz w:val="72"/>
-                                  <w:szCs w:val="72"/>
-                                </w:rPr>
-                                <w:t>tracker</w:t>
-                              </w:r>
-                              <w:proofErr w:type="spellEnd"/>
-                              <w:r>
-                                <w:rPr>
-                                  <w:rFonts w:asciiTheme="majorHAnsi" w:eastAsiaTheme="majorEastAsia" w:hAnsiTheme="majorHAnsi" w:cstheme="majorBidi"/>
-                                  <w:color w:val="262626" w:themeColor="text1" w:themeTint="D9"/>
-                                  <w:sz w:val="72"/>
-                                  <w:szCs w:val="72"/>
-                                </w:rPr>
-                                <w:t xml:space="preserve"> pour visualiser des images</w:t>
+                                <w:t>Eye tracker pour visualiser des images</w:t>
                               </w:r>
                             </w:sdtContent>
                           </w:sdt>
@@ -3896,6 +3836,7 @@
                               <w:dataBinding w:prefixMappings="xmlns:ns0='http://purl.org/dc/elements/1.1/' xmlns:ns1='http://schemas.openxmlformats.org/package/2006/metadata/core-properties' " w:xpath="/ns1:coreProperties[1]/ns0:subject[1]" w:storeItemID="{6C3C8BC8-F283-45AE-878A-BAB7291924A1}"/>
                               <w:text/>
                             </w:sdtPr>
+                            <w:sdtEndPr/>
                             <w:sdtContent>
                               <w:r>
                                 <w:rPr>
@@ -4327,6 +4268,7 @@
                               <w:dataBinding w:prefixMappings="xmlns:ns0='http://purl.org/dc/elements/1.1/' xmlns:ns1='http://schemas.openxmlformats.org/package/2006/metadata/core-properties' " w:xpath="/ns1:coreProperties[1]/ns0:creator[1]" w:storeItemID="{6C3C8BC8-F283-45AE-878A-BAB7291924A1}"/>
                               <w:text/>
                             </w:sdtPr>
+                            <w:sdtEndPr/>
                             <w:sdtContent>
                               <w:r>
                                 <w:rPr>
@@ -4374,13 +4316,8 @@
           <w:r>
             <w:t>[</w:t>
           </w:r>
-          <w:proofErr w:type="spellStart"/>
           <w:r>
-            <w:t>Xyz</w:t>
-          </w:r>
-          <w:proofErr w:type="spellEnd"/>
-          <w:r>
-            <w:t>, Expert principal</w:t>
+            <w:t>Xyz, Expert principal</w:t>
           </w:r>
           <w:r>
             <w:t>]</w:t>
@@ -9810,35 +9747,7 @@
         <w:rPr>
           <w:i/>
         </w:rPr>
-        <w:t xml:space="preserve">L’oculométrie (en anglais </w:t>
-      </w:r>
-      <w:proofErr w:type="spellStart"/>
-      <w:r>
-        <w:rPr>
-          <w:i/>
-        </w:rPr>
-        <w:t>Eye-tracking</w:t>
-      </w:r>
-      <w:proofErr w:type="spellEnd"/>
-      <w:r>
-        <w:rPr>
-          <w:i/>
-        </w:rPr>
-        <w:t xml:space="preserve">) regroupe un ensemble de techniques permettant d'enregistrer les mouvements oculaires. Les </w:t>
-      </w:r>
-      <w:proofErr w:type="spellStart"/>
-      <w:r>
-        <w:rPr>
-          <w:i/>
-        </w:rPr>
-        <w:t>oculomètres</w:t>
-      </w:r>
-      <w:proofErr w:type="spellEnd"/>
-      <w:r>
-        <w:rPr>
-          <w:i/>
-        </w:rPr>
-        <w:t xml:space="preserve"> les plus courants analysent des images de l'œil humain capturées par une caméra, souvent en lumière infrarouge, pour calculer la direction du regard du sujet. En fonction de la précision souhaitée, différentes caractéristiques de l'œil sont analysées. D'autres techniques sont basées sur les variations de potentiels électriques à la surface de la peau du visage ou encore sur les perturbations induites par une lentille spéciale sur un champ magnétique</w:t>
+        <w:t>L’oculométrie (en anglais Eye-tracking) regroupe un ensemble de techniques permettant d'enregistrer les mouvements oculaires. Les oculomètres les plus courants analysent des images de l'œil humain capturées par une caméra, souvent en lumière infrarouge, pour calculer la direction du regard du sujet. En fonction de la précision souhaitée, différentes caractéristiques de l'œil sont analysées. D'autres techniques sont basées sur les variations de potentiels électriques à la surface de la peau du visage ou encore sur les perturbations induites par une lentille spéciale sur un champ magnétique</w:t>
       </w:r>
       <w:r>
         <w:rPr>
@@ -9849,13 +9758,8 @@
     </w:p>
     <w:p>
       <w:r>
-        <w:t xml:space="preserve">Source : </w:t>
-      </w:r>
-      <w:proofErr w:type="spellStart"/>
-      <w:r>
-        <w:t>wikipédia</w:t>
-      </w:r>
-      <w:proofErr w:type="spellEnd"/>
+        <w:t>Source : wikipédia</w:t>
+      </w:r>
       <w:r>
         <w:t xml:space="preserve"> révision du 10 juillet 2013</w:t>
       </w:r>
@@ -10199,14 +10103,9 @@
         <w:t xml:space="preserve"> - </w:t>
       </w:r>
       <w:r>
-        <w:t>vidéo-</w:t>
-      </w:r>
-      <w:proofErr w:type="spellStart"/>
-      <w:r>
-        <w:t>oculographie</w:t>
+        <w:t>vidéo-oculographie</w:t>
       </w:r>
       <w:bookmarkEnd w:id="8"/>
-      <w:proofErr w:type="spellEnd"/>
     </w:p>
     <w:p>
       <w:r>
@@ -10295,25 +10194,33 @@
       <w:r>
         <w:t xml:space="preserve">Figure </w:t>
       </w:r>
-      <w:fldSimple w:instr=" SEQ Figure \* ARABIC ">
-        <w:r>
-          <w:rPr>
-            <w:noProof/>
-          </w:rPr>
-          <w:t>1</w:t>
-        </w:r>
-      </w:fldSimple>
+      <w:r>
+        <w:fldChar w:fldCharType="begin"/>
+      </w:r>
+      <w:r>
+        <w:instrText xml:space="preserve"> SEQ Figure \* ARABIC </w:instrText>
+      </w:r>
+      <w:r>
+        <w:fldChar w:fldCharType="separate"/>
+      </w:r>
+      <w:r>
+        <w:rPr>
+          <w:noProof/>
+        </w:rPr>
+        <w:t>1</w:t>
+      </w:r>
+      <w:r>
+        <w:rPr>
+          <w:noProof/>
+        </w:rPr>
+        <w:fldChar w:fldCharType="end"/>
+      </w:r>
       <w:r>
         <w:t xml:space="preserve"> </w:t>
       </w:r>
       <w:r>
-        <w:t>vidéo-</w:t>
-      </w:r>
-      <w:proofErr w:type="spellStart"/>
-      <w:r>
-        <w:t>oculographie</w:t>
-      </w:r>
-      <w:proofErr w:type="spellEnd"/>
+        <w:t>vidéo-oculographie</w:t>
+      </w:r>
     </w:p>
     <w:p>
       <w:r>
@@ -10326,14 +10233,9 @@
       </w:pPr>
       <w:bookmarkStart w:id="9" w:name="_Toc386462589"/>
       <w:r>
-        <w:t>électro-</w:t>
-      </w:r>
-      <w:proofErr w:type="spellStart"/>
-      <w:r>
-        <w:t>oculographique</w:t>
+        <w:t>électro-oculographique</w:t>
       </w:r>
       <w:bookmarkEnd w:id="9"/>
-      <w:proofErr w:type="spellEnd"/>
     </w:p>
     <w:p>
       <w:r>
@@ -10389,13 +10291,8 @@
         <w:t xml:space="preserve"> celle de la </w:t>
       </w:r>
       <w:r>
-        <w:t>vidéo-</w:t>
-      </w:r>
-      <w:proofErr w:type="spellStart"/>
-      <w:r>
-        <w:t>oculographie</w:t>
-      </w:r>
-      <w:proofErr w:type="spellEnd"/>
+        <w:t>vidéo-oculographie</w:t>
+      </w:r>
       <w:r>
         <w:t>. On utilise plusieurs éclairages infrarouges afin de pouvoir détecter des variations sur le reflet de la cornée.</w:t>
       </w:r>
@@ -10528,23 +10425,7 @@
         <w:t xml:space="preserve">ncevoir une interface graphique. </w:t>
       </w:r>
       <w:r>
-        <w:t xml:space="preserve">En posant des </w:t>
-      </w:r>
-      <w:proofErr w:type="spellStart"/>
-      <w:r>
-        <w:t>eyes</w:t>
-      </w:r>
-      <w:proofErr w:type="spellEnd"/>
-      <w:r>
-        <w:t xml:space="preserve"> </w:t>
-      </w:r>
-      <w:proofErr w:type="spellStart"/>
-      <w:r>
-        <w:t>tracker</w:t>
-      </w:r>
-      <w:proofErr w:type="spellEnd"/>
-      <w:r>
-        <w:t xml:space="preserve"> sur un certain nombre de volontaire, nous pouvons recueillir des informations précieuses qui peuvent nous permettre de modifier notre interface.</w:t>
+        <w:t>En posant des eyes tracker sur un certain nombre de volontaire, nous pouvons recueillir des informations précieuses qui peuvent nous permettre de modifier notre interface.</w:t>
       </w:r>
     </w:p>
     <w:p>
@@ -10753,23 +10634,7 @@
         <w:t>Nous avons choisi une méthode semi-itérative.</w:t>
       </w:r>
       <w:r>
-        <w:t xml:space="preserve"> À Chaque nouvelle itération, il y a un incrément logiciel (dans le sens ajout de </w:t>
-      </w:r>
-      <w:proofErr w:type="spellStart"/>
-      <w:r>
-        <w:t>features</w:t>
-      </w:r>
-      <w:proofErr w:type="spellEnd"/>
-      <w:r>
-        <w:t xml:space="preserve">) ainsi qu’une amélioration des </w:t>
-      </w:r>
-      <w:proofErr w:type="spellStart"/>
-      <w:r>
-        <w:t>features</w:t>
-      </w:r>
-      <w:proofErr w:type="spellEnd"/>
-      <w:r>
-        <w:t xml:space="preserve"> précédentes.</w:t>
+        <w:t xml:space="preserve"> À Chaque nouvelle itération, il y a un incrément logiciel (dans le sens ajout de features) ainsi qu’une amélioration des features précédentes.</w:t>
       </w:r>
     </w:p>
     <w:p>
@@ -10895,13 +10760,8 @@
         <w:t>Fonctionnement du</w:t>
       </w:r>
       <w:r>
-        <w:t xml:space="preserve"> </w:t>
-      </w:r>
-      <w:proofErr w:type="spellStart"/>
-      <w:r>
-        <w:t>EyeX</w:t>
-      </w:r>
-      <w:proofErr w:type="spellEnd"/>
+        <w:t xml:space="preserve"> EyeX</w:t>
+      </w:r>
       <w:r>
         <w:t xml:space="preserve"> SDK</w:t>
       </w:r>
@@ -10912,15 +10772,7 @@
         <w:t>Le SDK fournit par Tobii permet de de simplifier considérablement le développement d’une application « standard ».</w:t>
       </w:r>
       <w:r>
-        <w:t xml:space="preserve"> Ce chapitre va synthétiser son fonctionnement, son but n’est toutefois par de remplacer la lecture du « </w:t>
-      </w:r>
-      <w:proofErr w:type="spellStart"/>
-      <w:r>
-        <w:t>developer’s</w:t>
-      </w:r>
-      <w:proofErr w:type="spellEnd"/>
-      <w:r>
-        <w:t xml:space="preserve"> Guide » fournit par Tobii.</w:t>
+        <w:t xml:space="preserve"> Ce chapitre va synthétiser son fonctionnement, son but n’est toutefois par de remplacer la lecture du « developer’s Guide » fournit par Tobii.</w:t>
       </w:r>
     </w:p>
     <w:p>
@@ -10948,28 +10800,12 @@
           <w:b/>
         </w:rPr>
       </w:pPr>
-      <w:proofErr w:type="spellStart"/>
       <w:r>
         <w:rPr>
           <w:b/>
         </w:rPr>
-        <w:t>EyeX</w:t>
-      </w:r>
-      <w:proofErr w:type="spellEnd"/>
-      <w:r>
-        <w:rPr>
-          <w:b/>
-        </w:rPr>
-        <w:t xml:space="preserve"> </w:t>
-      </w:r>
-      <w:proofErr w:type="spellStart"/>
-      <w:r>
-        <w:rPr>
-          <w:b/>
-        </w:rPr>
-        <w:t>Engine</w:t>
-      </w:r>
-      <w:proofErr w:type="spellEnd"/>
+        <w:t>EyeX Engine</w:t>
+      </w:r>
     </w:p>
     <w:p>
       <w:pPr>
@@ -11030,19 +10866,11 @@
           <w:b/>
         </w:rPr>
       </w:pPr>
-      <w:proofErr w:type="spellStart"/>
       <w:r>
         <w:rPr>
           <w:b/>
         </w:rPr>
-        <w:t>EyeX</w:t>
-      </w:r>
-      <w:proofErr w:type="spellEnd"/>
-      <w:r>
-        <w:rPr>
-          <w:b/>
-        </w:rPr>
-        <w:t xml:space="preserve"> Controller</w:t>
+        <w:t>EyeX Controller</w:t>
       </w:r>
     </w:p>
     <w:p>
@@ -11057,23 +10885,7 @@
         </w:rPr>
       </w:pPr>
       <w:r>
-        <w:t xml:space="preserve">Fournit au </w:t>
-      </w:r>
-      <w:proofErr w:type="spellStart"/>
-      <w:r>
-        <w:t>eyeX</w:t>
-      </w:r>
-      <w:proofErr w:type="spellEnd"/>
-      <w:r>
-        <w:t xml:space="preserve"> </w:t>
-      </w:r>
-      <w:proofErr w:type="spellStart"/>
-      <w:r>
-        <w:t>Engine</w:t>
-      </w:r>
-      <w:proofErr w:type="spellEnd"/>
-      <w:r>
-        <w:t xml:space="preserve"> les coordonnés du regard de l’utilisateur</w:t>
+        <w:t>Fournit au eyeX Engine les coordonnés du regard de l’utilisateur</w:t>
       </w:r>
       <w:r>
         <w:t>.</w:t>
@@ -11109,23 +10921,7 @@
         </w:rPr>
       </w:pPr>
       <w:r>
-        <w:t>Indique à l’</w:t>
-      </w:r>
-      <w:proofErr w:type="spellStart"/>
-      <w:r>
-        <w:t>EyeX</w:t>
-      </w:r>
-      <w:proofErr w:type="spellEnd"/>
-      <w:r>
-        <w:t xml:space="preserve"> </w:t>
-      </w:r>
-      <w:proofErr w:type="spellStart"/>
-      <w:r>
-        <w:t>Engine</w:t>
-      </w:r>
-      <w:proofErr w:type="spellEnd"/>
-      <w:r>
-        <w:t xml:space="preserve"> les coordonnés de ces contrôles.</w:t>
+        <w:t>Indique à l’EyeX Engine les coordonnés de ces contrôles.</w:t>
       </w:r>
     </w:p>
     <w:p>
@@ -11140,23 +10936,7 @@
         </w:rPr>
       </w:pPr>
       <w:r>
-        <w:t>Réagit aux « Events » envoyé par l’</w:t>
-      </w:r>
-      <w:proofErr w:type="spellStart"/>
-      <w:r>
-        <w:t>EyeX</w:t>
-      </w:r>
-      <w:proofErr w:type="spellEnd"/>
-      <w:r>
-        <w:t xml:space="preserve"> </w:t>
-      </w:r>
-      <w:proofErr w:type="spellStart"/>
-      <w:r>
-        <w:t>Engine</w:t>
-      </w:r>
-      <w:proofErr w:type="spellEnd"/>
-      <w:r>
-        <w:t>.</w:t>
+        <w:t>Réagit aux « Events » envoyé par l’EyeX Engine.</w:t>
       </w:r>
     </w:p>
     <w:p>
@@ -11211,7 +10991,7 @@
           <v:shape id="_x0000_i1025" type="#_x0000_t75" style="width:431.25pt;height:189pt" o:ole="">
             <v:imagedata r:id="rId15" o:title=""/>
           </v:shape>
-          <o:OLEObject Type="Embed" ProgID="Visio.Drawing.15" ShapeID="_x0000_i1025" DrawAspect="Content" ObjectID="_1460793777" r:id="rId16"/>
+          <o:OLEObject Type="Embed" ProgID="Visio.Drawing.15" ShapeID="_x0000_i1025" DrawAspect="Content" ObjectID="_1461415726" r:id="rId16"/>
         </w:object>
       </w:r>
     </w:p>
@@ -11222,14 +11002,27 @@
       <w:r>
         <w:t xml:space="preserve">Figure </w:t>
       </w:r>
-      <w:fldSimple w:instr=" SEQ Figure \* ARABIC ">
-        <w:r>
-          <w:rPr>
-            <w:noProof/>
-          </w:rPr>
-          <w:t>2</w:t>
-        </w:r>
-      </w:fldSimple>
+      <w:r>
+        <w:fldChar w:fldCharType="begin"/>
+      </w:r>
+      <w:r>
+        <w:instrText xml:space="preserve"> SEQ Figure \* ARABIC </w:instrText>
+      </w:r>
+      <w:r>
+        <w:fldChar w:fldCharType="separate"/>
+      </w:r>
+      <w:r>
+        <w:rPr>
+          <w:noProof/>
+        </w:rPr>
+        <w:t>2</w:t>
+      </w:r>
+      <w:r>
+        <w:rPr>
+          <w:noProof/>
+        </w:rPr>
+        <w:fldChar w:fldCharType="end"/>
+      </w:r>
       <w:r>
         <w:t xml:space="preserve"> Interface de google.ch</w:t>
       </w:r>
@@ -11239,32 +11032,14 @@
         <w:pStyle w:val="Titre3"/>
       </w:pPr>
       <w:bookmarkStart w:id="27" w:name="_Toc386462607"/>
-      <w:proofErr w:type="spellStart"/>
       <w:r>
         <w:t>Query</w:t>
       </w:r>
       <w:bookmarkEnd w:id="27"/>
-      <w:proofErr w:type="spellEnd"/>
     </w:p>
     <w:p>
       <w:r>
-        <w:t>Quand l’utilisateur regarde l’écran, l’</w:t>
-      </w:r>
-      <w:proofErr w:type="spellStart"/>
-      <w:r>
-        <w:t>EyeX</w:t>
-      </w:r>
-      <w:proofErr w:type="spellEnd"/>
-      <w:r>
-        <w:t xml:space="preserve"> </w:t>
-      </w:r>
-      <w:proofErr w:type="spellStart"/>
-      <w:r>
-        <w:t>Engine</w:t>
-      </w:r>
-      <w:proofErr w:type="spellEnd"/>
-      <w:r>
-        <w:t xml:space="preserve"> demande s’</w:t>
+        <w:t>Quand l’utilisateur regarde l’écran, l’EyeX Engine demande s’</w:t>
       </w:r>
       <w:r>
         <w:t>il y a des interactors dans la zone du regarde de l’utilisateur. Cette demande est adressée à l’application</w:t>
@@ -11293,52 +11068,12 @@
         <w:t>Lors que l’utilisateur désire activer un control, il va appuyer sur la touche d’activation.</w:t>
       </w:r>
       <w:r>
-        <w:t xml:space="preserve"> Celle-ci est interceptée par l’</w:t>
-      </w:r>
-      <w:proofErr w:type="spellStart"/>
-      <w:r>
-        <w:t>EyeX</w:t>
-      </w:r>
-      <w:proofErr w:type="spellEnd"/>
-      <w:r>
-        <w:t xml:space="preserve"> </w:t>
-      </w:r>
-      <w:proofErr w:type="spellStart"/>
-      <w:r>
-        <w:t>Engine</w:t>
-      </w:r>
-      <w:proofErr w:type="spellEnd"/>
-      <w:r>
-        <w:t xml:space="preserve"> puis celui-ci détermine quel est l’interactor que l’utilisateur regarde (grâce aux </w:t>
-      </w:r>
-      <w:proofErr w:type="spellStart"/>
-      <w:r>
-        <w:t>query</w:t>
-      </w:r>
-      <w:proofErr w:type="spellEnd"/>
-      <w:r>
-        <w:t xml:space="preserve"> vu avant).</w:t>
+        <w:t xml:space="preserve"> Celle-ci est interceptée par l’EyeX Engine puis celui-ci détermine quel est l’interactor que l’utilisateur regarde (grâce aux query vu avant).</w:t>
       </w:r>
     </w:p>
     <w:p>
       <w:r>
-        <w:t>L’</w:t>
-      </w:r>
-      <w:proofErr w:type="spellStart"/>
-      <w:r>
-        <w:t>EyeX</w:t>
-      </w:r>
-      <w:proofErr w:type="spellEnd"/>
-      <w:r>
-        <w:t xml:space="preserve"> </w:t>
-      </w:r>
-      <w:proofErr w:type="spellStart"/>
-      <w:r>
-        <w:t>Engine</w:t>
-      </w:r>
-      <w:proofErr w:type="spellEnd"/>
-      <w:r>
-        <w:t xml:space="preserve"> va ensuite envoyé un Event à l’application l’informant quel interactor a été activé.</w:t>
+        <w:t>L’EyeX Engine va ensuite envoyé un Event à l’application l’informant quel interactor a été activé.</w:t>
       </w:r>
     </w:p>
     <w:p>
@@ -11380,7 +11115,7 @@
           <v:shape id="_x0000_i1026" type="#_x0000_t75" style="width:431.25pt;height:236.25pt" o:ole="">
             <v:imagedata r:id="rId17" o:title=""/>
           </v:shape>
-          <o:OLEObject Type="Embed" ProgID="Visio.Drawing.15" ShapeID="_x0000_i1026" DrawAspect="Content" ObjectID="_1460793778" r:id="rId18"/>
+          <o:OLEObject Type="Embed" ProgID="Visio.Drawing.15" ShapeID="_x0000_i1026" DrawAspect="Content" ObjectID="_1461415727" r:id="rId18"/>
         </w:object>
       </w:r>
     </w:p>
@@ -11391,14 +11126,27 @@
       <w:r>
         <w:t xml:space="preserve">Figure </w:t>
       </w:r>
-      <w:fldSimple w:instr=" SEQ Figure \* ARABIC ">
-        <w:r>
-          <w:rPr>
-            <w:noProof/>
-          </w:rPr>
-          <w:t>3</w:t>
-        </w:r>
-      </w:fldSimple>
+      <w:r>
+        <w:fldChar w:fldCharType="begin"/>
+      </w:r>
+      <w:r>
+        <w:instrText xml:space="preserve"> SEQ Figure \* ARABIC </w:instrText>
+      </w:r>
+      <w:r>
+        <w:fldChar w:fldCharType="separate"/>
+      </w:r>
+      <w:r>
+        <w:rPr>
+          <w:noProof/>
+        </w:rPr>
+        <w:t>3</w:t>
+      </w:r>
+      <w:r>
+        <w:rPr>
+          <w:noProof/>
+        </w:rPr>
+        <w:fldChar w:fldCharType="end"/>
+      </w:r>
       <w:r>
         <w:t xml:space="preserve"> Interface google.ch avec Interactors et le regard de l'utilisateur</w:t>
       </w:r>
@@ -11483,14 +11231,27 @@
       <w:r>
         <w:t xml:space="preserve">Figure </w:t>
       </w:r>
-      <w:fldSimple w:instr=" SEQ Figure \* ARABIC ">
-        <w:r>
-          <w:rPr>
-            <w:noProof/>
-          </w:rPr>
-          <w:t>4</w:t>
-        </w:r>
-      </w:fldSimple>
+      <w:r>
+        <w:fldChar w:fldCharType="begin"/>
+      </w:r>
+      <w:r>
+        <w:instrText xml:space="preserve"> SEQ Figure \* ARABIC </w:instrText>
+      </w:r>
+      <w:r>
+        <w:fldChar w:fldCharType="separate"/>
+      </w:r>
+      <w:r>
+        <w:rPr>
+          <w:noProof/>
+        </w:rPr>
+        <w:t>4</w:t>
+      </w:r>
+      <w:r>
+        <w:rPr>
+          <w:noProof/>
+        </w:rPr>
+        <w:fldChar w:fldCharType="end"/>
+      </w:r>
       <w:r>
         <w:t xml:space="preserve"> Le visiteur du futur qui dit "voilà ce qui va se passer"</w:t>
       </w:r>
@@ -11504,31 +11265,10 @@
         </w:numPr>
       </w:pPr>
       <w:r>
-        <w:t>L’</w:t>
-      </w:r>
-      <w:proofErr w:type="spellStart"/>
-      <w:r>
-        <w:t>EyeX</w:t>
-      </w:r>
-      <w:proofErr w:type="spellEnd"/>
-      <w:r>
-        <w:t xml:space="preserve"> Controller va informer l’</w:t>
-      </w:r>
-      <w:proofErr w:type="spellStart"/>
-      <w:r>
-        <w:t>EyeX</w:t>
-      </w:r>
-      <w:proofErr w:type="spellEnd"/>
-      <w:r>
-        <w:t xml:space="preserve"> </w:t>
-      </w:r>
-      <w:proofErr w:type="spellStart"/>
-      <w:r>
-        <w:t>Engine</w:t>
-      </w:r>
-      <w:proofErr w:type="spellEnd"/>
-      <w:r>
-        <w:t xml:space="preserve"> que où regarde l’utilisateur</w:t>
+        <w:t>L’EyeX Controller va informer l’</w:t>
+      </w:r>
+      <w:r>
+        <w:t>EyeX Engine que où regarde l’utilisateur</w:t>
       </w:r>
     </w:p>
     <w:p>
@@ -11540,31 +11280,7 @@
         </w:numPr>
       </w:pPr>
       <w:r>
-        <w:t>L’</w:t>
-      </w:r>
-      <w:proofErr w:type="spellStart"/>
-      <w:r>
-        <w:t>EyeX</w:t>
-      </w:r>
-      <w:proofErr w:type="spellEnd"/>
-      <w:r>
-        <w:t xml:space="preserve"> </w:t>
-      </w:r>
-      <w:proofErr w:type="spellStart"/>
-      <w:r>
-        <w:t>Engine</w:t>
-      </w:r>
-      <w:proofErr w:type="spellEnd"/>
-      <w:r>
-        <w:t xml:space="preserve"> va faire une </w:t>
-      </w:r>
-      <w:proofErr w:type="spellStart"/>
-      <w:r>
-        <w:t>Query</w:t>
-      </w:r>
-      <w:proofErr w:type="spellEnd"/>
-      <w:r>
-        <w:t xml:space="preserve"> à l’application pour lui demander s’il y a des interactors dans la zone que regarde l’utilisateur (en rouge sur la Figure 3).</w:t>
+        <w:t>L’EyeX Engine va faire une Query à l’application pour lui demander s’il y a des interactors dans la zone que regarde l’utilisateur (en rouge sur la Figure 3).</w:t>
       </w:r>
     </w:p>
     <w:p>
@@ -11612,23 +11328,7 @@
         </w:numPr>
       </w:pPr>
       <w:r>
-        <w:t>L’</w:t>
-      </w:r>
-      <w:proofErr w:type="spellStart"/>
-      <w:r>
-        <w:t>EyeX</w:t>
-      </w:r>
-      <w:proofErr w:type="spellEnd"/>
-      <w:r>
-        <w:t xml:space="preserve"> </w:t>
-      </w:r>
-      <w:proofErr w:type="spellStart"/>
-      <w:r>
-        <w:t>Engine</w:t>
-      </w:r>
-      <w:proofErr w:type="spellEnd"/>
-      <w:r>
-        <w:t xml:space="preserve"> détermine </w:t>
+        <w:t xml:space="preserve">L’EyeX Engine détermine </w:t>
       </w:r>
       <w:r>
         <w:t>quel est l’interactor le plus probable entre le 1 et le 2. Il choisit le 2 car l’intersection est plus importante.</w:t>
@@ -11643,23 +11343,7 @@
         </w:numPr>
       </w:pPr>
       <w:r>
-        <w:t>L’</w:t>
-      </w:r>
-      <w:proofErr w:type="spellStart"/>
-      <w:r>
-        <w:t>EyeX</w:t>
-      </w:r>
-      <w:proofErr w:type="spellEnd"/>
-      <w:r>
-        <w:t xml:space="preserve"> </w:t>
-      </w:r>
-      <w:proofErr w:type="spellStart"/>
-      <w:r>
-        <w:t>Engine</w:t>
-      </w:r>
-      <w:proofErr w:type="spellEnd"/>
-      <w:r>
-        <w:t xml:space="preserve"> envoi un Event à l’application lui indiquant que l’interactor 2 vient d’être activé.</w:t>
+        <w:t>L’EyeX Engine envoi un Event à l’application lui indiquant que l’interactor 2 vient d’être activé.</w:t>
       </w:r>
     </w:p>
     <w:p>
@@ -11700,15 +11384,7 @@
         <w:t>En effet, si on désire définir</w:t>
       </w:r>
       <w:r>
-        <w:t xml:space="preserve"> plusieurs comportements différents en fonctions de plusieurs touches différentes… Cela n’est pas pris en charge. Il n’est pas possible d’avoir des </w:t>
-      </w:r>
-      <w:proofErr w:type="spellStart"/>
-      <w:r>
-        <w:t>events</w:t>
-      </w:r>
-      <w:proofErr w:type="spellEnd"/>
-      <w:r>
-        <w:t xml:space="preserve"> du genre « Interactor X activé avec la touche A » et « Interactor Y activé avec la touche B »</w:t>
+        <w:t xml:space="preserve"> plusieurs comportements différents en fonctions de plusieurs touches différentes… Cela n’est pas pris en charge. Il n’est pas possible d’avoir des events du genre « Interactor X activé avec la touche A » et « Interactor Y activé avec la touche B »</w:t>
       </w:r>
       <w:r>
         <w:t>.</w:t>
@@ -11716,34 +11392,10 @@
     </w:p>
     <w:p>
       <w:r>
-        <w:t xml:space="preserve">Pour notre application, nous avons donc choisit de nous en tenir aux </w:t>
-      </w:r>
-      <w:proofErr w:type="spellStart"/>
-      <w:r>
-        <w:t>query</w:t>
-      </w:r>
-      <w:proofErr w:type="spellEnd"/>
-      <w:r>
-        <w:t xml:space="preserve"> comme interaction a</w:t>
-      </w:r>
-      <w:r>
-        <w:t>vec l’</w:t>
-      </w:r>
-      <w:proofErr w:type="spellStart"/>
-      <w:r>
-        <w:t>EyeX</w:t>
-      </w:r>
-      <w:proofErr w:type="spellEnd"/>
-      <w:r>
-        <w:t xml:space="preserve"> </w:t>
-      </w:r>
-      <w:proofErr w:type="spellStart"/>
-      <w:r>
-        <w:t>Engine</w:t>
-      </w:r>
-      <w:proofErr w:type="spellEnd"/>
-      <w:r>
-        <w:t>.</w:t>
+        <w:t>Pour notre application, nous avons donc choisit de nous en tenir aux query comme interaction a</w:t>
+      </w:r>
+      <w:r>
+        <w:t>vec l’EyeX Engine.</w:t>
       </w:r>
       <w:r>
         <w:t xml:space="preserve"> C</w:t>
@@ -11793,16 +11445,11 @@
       <w:r>
         <w:t>des « </w:t>
       </w:r>
-      <w:proofErr w:type="spellStart"/>
       <w:r>
         <w:t>WinForm</w:t>
       </w:r>
       <w:r>
-        <w:t>s</w:t>
-      </w:r>
-      <w:proofErr w:type="spellEnd"/>
-      <w:r>
-        <w:t> </w:t>
+        <w:t>s </w:t>
       </w:r>
       <w:r>
         <w:rPr>
@@ -11998,15 +11645,7 @@
     </w:p>
     <w:p>
       <w:r>
-        <w:t xml:space="preserve">Les </w:t>
-      </w:r>
-      <w:proofErr w:type="spellStart"/>
-      <w:r>
-        <w:t>WinForms</w:t>
-      </w:r>
-      <w:proofErr w:type="spellEnd"/>
-      <w:r>
-        <w:t xml:space="preserve"> sont de moins en </w:t>
+        <w:t xml:space="preserve">Les WinForms sont de moins en </w:t>
       </w:r>
       <w:r>
         <w:t xml:space="preserve">moins utilisés au profit de WPF, car ceux-ci sont plus malléables en séparant bien </w:t>
@@ -12100,15 +11739,7 @@
     </w:p>
     <w:p>
       <w:r>
-        <w:t>Voici le diagramme « </w:t>
-      </w:r>
-      <w:proofErr w:type="spellStart"/>
-      <w:r>
-        <w:t>UseCase</w:t>
-      </w:r>
-      <w:proofErr w:type="spellEnd"/>
-      <w:r>
-        <w:t> » sur lequel nous allons nous baser pour la conception :</w:t>
+        <w:t>Voici le diagramme « UseCase » sur lequel nous allons nous baser pour la conception :</w:t>
       </w:r>
     </w:p>
     <w:p>
@@ -12180,24 +11811,32 @@
       <w:r>
         <w:t xml:space="preserve">Figure </w:t>
       </w:r>
-      <w:fldSimple w:instr=" SEQ Figure \* ARABIC ">
-        <w:r>
-          <w:rPr>
-            <w:noProof/>
-          </w:rPr>
-          <w:t>5</w:t>
-        </w:r>
-      </w:fldSimple>
-      <w:r>
-        <w:t xml:space="preserve"> </w:t>
-      </w:r>
-      <w:proofErr w:type="spellStart"/>
-      <w:r>
-        <w:t>UseCase</w:t>
-      </w:r>
-      <w:proofErr w:type="spellEnd"/>
-      <w:r>
-        <w:t xml:space="preserve"> de l'analyse</w:t>
+      <w:r>
+        <w:fldChar w:fldCharType="begin"/>
+      </w:r>
+      <w:r>
+        <w:instrText xml:space="preserve"> SEQ Figure \</w:instrText>
+      </w:r>
+      <w:r>
+        <w:instrText xml:space="preserve">* ARABIC </w:instrText>
+      </w:r>
+      <w:r>
+        <w:fldChar w:fldCharType="separate"/>
+      </w:r>
+      <w:r>
+        <w:rPr>
+          <w:noProof/>
+        </w:rPr>
+        <w:t>5</w:t>
+      </w:r>
+      <w:r>
+        <w:rPr>
+          <w:noProof/>
+        </w:rPr>
+        <w:fldChar w:fldCharType="end"/>
+      </w:r>
+      <w:r>
+        <w:t xml:space="preserve"> UseCase de l'analyse</w:t>
       </w:r>
     </w:p>
     <w:p>
@@ -12315,14 +11954,27 @@
       <w:r>
         <w:t xml:space="preserve">Figure </w:t>
       </w:r>
-      <w:fldSimple w:instr=" SEQ Figure \* ARABIC ">
-        <w:r>
-          <w:rPr>
-            <w:noProof/>
-          </w:rPr>
-          <w:t>6</w:t>
-        </w:r>
-      </w:fldSimple>
+      <w:r>
+        <w:fldChar w:fldCharType="begin"/>
+      </w:r>
+      <w:r>
+        <w:instrText xml:space="preserve"> SEQ Figure \* ARABIC </w:instrText>
+      </w:r>
+      <w:r>
+        <w:fldChar w:fldCharType="separate"/>
+      </w:r>
+      <w:r>
+        <w:rPr>
+          <w:noProof/>
+        </w:rPr>
+        <w:t>6</w:t>
+      </w:r>
+      <w:r>
+        <w:rPr>
+          <w:noProof/>
+        </w:rPr>
+        <w:fldChar w:fldCharType="end"/>
+      </w:r>
       <w:r>
         <w:t xml:space="preserve"> Diagramme de classe partie I</w:t>
       </w:r>
@@ -12407,14 +12059,27 @@
       <w:r>
         <w:t xml:space="preserve">Figure </w:t>
       </w:r>
-      <w:fldSimple w:instr=" SEQ Figure \* ARABIC ">
-        <w:r>
-          <w:rPr>
-            <w:noProof/>
-          </w:rPr>
-          <w:t>7</w:t>
-        </w:r>
-      </w:fldSimple>
+      <w:r>
+        <w:fldChar w:fldCharType="begin"/>
+      </w:r>
+      <w:r>
+        <w:instrText xml:space="preserve"> SEQ Figure \* ARABIC </w:instrText>
+      </w:r>
+      <w:r>
+        <w:fldChar w:fldCharType="separate"/>
+      </w:r>
+      <w:r>
+        <w:rPr>
+          <w:noProof/>
+        </w:rPr>
+        <w:t>7</w:t>
+      </w:r>
+      <w:r>
+        <w:rPr>
+          <w:noProof/>
+        </w:rPr>
+        <w:fldChar w:fldCharType="end"/>
+      </w:r>
       <w:r>
         <w:t xml:space="preserve"> Diagramme de classe partie II</w:t>
       </w:r>
@@ -12537,14 +12202,27 @@
       <w:r>
         <w:t xml:space="preserve">Figure </w:t>
       </w:r>
-      <w:fldSimple w:instr=" SEQ Figure \* ARABIC ">
-        <w:r>
-          <w:rPr>
-            <w:noProof/>
-          </w:rPr>
-          <w:t>8</w:t>
-        </w:r>
-      </w:fldSimple>
+      <w:r>
+        <w:fldChar w:fldCharType="begin"/>
+      </w:r>
+      <w:r>
+        <w:instrText xml:space="preserve"> SEQ Figure \* ARABIC </w:instrText>
+      </w:r>
+      <w:r>
+        <w:fldChar w:fldCharType="separate"/>
+      </w:r>
+      <w:r>
+        <w:rPr>
+          <w:noProof/>
+        </w:rPr>
+        <w:t>8</w:t>
+      </w:r>
+      <w:r>
+        <w:rPr>
+          <w:noProof/>
+        </w:rPr>
+        <w:fldChar w:fldCharType="end"/>
+      </w:r>
       <w:r>
         <w:t xml:space="preserve"> Maquette du menu principal</w:t>
       </w:r>
@@ -12629,14 +12307,27 @@
       <w:r>
         <w:t xml:space="preserve">Figure </w:t>
       </w:r>
-      <w:fldSimple w:instr=" SEQ Figure \* ARABIC ">
-        <w:r>
-          <w:rPr>
-            <w:noProof/>
-          </w:rPr>
-          <w:t>9</w:t>
-        </w:r>
-      </w:fldSimple>
+      <w:r>
+        <w:fldChar w:fldCharType="begin"/>
+      </w:r>
+      <w:r>
+        <w:instrText xml:space="preserve"> SEQ Figure \* ARABIC </w:instrText>
+      </w:r>
+      <w:r>
+        <w:fldChar w:fldCharType="separate"/>
+      </w:r>
+      <w:r>
+        <w:rPr>
+          <w:noProof/>
+        </w:rPr>
+        <w:t>9</w:t>
+      </w:r>
+      <w:r>
+        <w:rPr>
+          <w:noProof/>
+        </w:rPr>
+        <w:fldChar w:fldCharType="end"/>
+      </w:r>
       <w:r>
         <w:t xml:space="preserve"> Menu de navigation</w:t>
       </w:r>
@@ -12672,23 +12363,7 @@
     </w:p>
     <w:p>
       <w:r>
-        <w:t>Il y a une petite astuce qu’on peut utiliser dans certain cas pour augmenter l’efficacité de l’</w:t>
-      </w:r>
-      <w:proofErr w:type="spellStart"/>
-      <w:r>
-        <w:t>eyes</w:t>
-      </w:r>
-      <w:proofErr w:type="spellEnd"/>
-      <w:r>
-        <w:t xml:space="preserve"> </w:t>
-      </w:r>
-      <w:proofErr w:type="spellStart"/>
-      <w:r>
-        <w:t>tracking</w:t>
-      </w:r>
-      <w:proofErr w:type="spellEnd"/>
-      <w:r>
-        <w:t xml:space="preserve">. Celle-ci consiste à utiliser une touche, par exemple ‘Q’. Quand celle-ci est </w:t>
+        <w:t xml:space="preserve">Il y a une petite astuce qu’on peut utiliser dans certain cas pour augmenter l’efficacité de l’eyes tracking. Celle-ci consiste à utiliser une touche, par exemple ‘Q’. Quand celle-ci est </w:t>
       </w:r>
       <w:r>
         <w:t>appuyée</w:t>
@@ -12719,15 +12394,7 @@
     </w:p>
     <w:p>
       <w:r>
-        <w:t xml:space="preserve">Lors de l’implémentation, certaines parties méritent de figurer dans le rapport. Notamment les parties qui sont difficile à comprendre d’un simple coup d’œil, ou encore celles qui permettent des </w:t>
-      </w:r>
-      <w:proofErr w:type="spellStart"/>
-      <w:r>
-        <w:t>features</w:t>
-      </w:r>
-      <w:proofErr w:type="spellEnd"/>
-      <w:r>
-        <w:t xml:space="preserve"> importantes.</w:t>
+        <w:t>Lors de l’implémentation, certaines parties méritent de figurer dans le rapport. Notamment les parties qui sont difficile à comprendre d’un simple coup d’œil, ou encore celles qui permettent des features importantes.</w:t>
       </w:r>
     </w:p>
     <w:p>
@@ -12742,10 +12409,350 @@
     </w:p>
     <w:p>
       <w:pPr>
+        <w:keepNext/>
+      </w:pPr>
+      <w:r>
+        <w:t>Il n’est pas toujours facile de déterminer quel control l’utilisateur regarde. Reprenons pour exemple l’image de Google.</w:t>
+      </w:r>
+      <w:r>
+        <w:object w:dxaOrig="8625" w:dyaOrig="4725">
+          <v:shape id="_x0000_i1027" type="#_x0000_t75" style="width:431.25pt;height:236.25pt" o:ole="">
+            <v:imagedata r:id="rId36" o:title=""/>
+          </v:shape>
+          <o:OLEObject Type="Embed" ProgID="Visio.Drawing.15" ShapeID="_x0000_i1027" DrawAspect="Content" ObjectID="_1461415728" r:id="rId37"/>
+        </w:object>
+      </w:r>
+    </w:p>
+    <w:p>
+      <w:pPr>
+        <w:pStyle w:val="Lgende"/>
+      </w:pPr>
+      <w:r>
+        <w:t xml:space="preserve">Figure </w:t>
+      </w:r>
+      <w:r>
+        <w:fldChar w:fldCharType="begin"/>
+      </w:r>
+      <w:r>
+        <w:instrText xml:space="preserve"> SEQ Figure \* ARABIC </w:instrText>
+      </w:r>
+      <w:r>
+        <w:fldChar w:fldCharType="separate"/>
+      </w:r>
+      <w:r>
+        <w:rPr>
+          <w:noProof/>
+        </w:rPr>
+        <w:t>10</w:t>
+      </w:r>
+      <w:r>
+        <w:fldChar w:fldCharType="end"/>
+      </w:r>
+      <w:r>
+        <w:t xml:space="preserve"> Quel est l'interactor choisit ?</w:t>
+      </w:r>
+    </w:p>
+    <w:p>
+      <w:r>
+        <w:t>Le regard est posé entre deux interactors (sur la barre de recherche et sur le bouton « Recherche Google »). Mais lequel l’utilisateur veut réellement voir ?</w:t>
+      </w:r>
+    </w:p>
+    <w:p>
+      <w:r>
+        <w:t>Nous allons parler de deux techniques possibles.</w:t>
+      </w:r>
+    </w:p>
+    <w:p>
+      <w:r>
+        <w:br w:type="page"/>
+      </w:r>
+    </w:p>
+    <w:p>
+      <w:pPr>
+        <w:pStyle w:val="Titre3"/>
+      </w:pPr>
+      <w:r>
+        <w:lastRenderedPageBreak/>
+        <w:t>Surface absolue (technique naïve</w:t>
+      </w:r>
+      <w:r>
+        <w:t>)</w:t>
+      </w:r>
+    </w:p>
+    <w:p>
+      <w:r>
+        <w:t xml:space="preserve">Cette première technique est </w:t>
+      </w:r>
+      <w:r>
+        <w:t>présentée</w:t>
+      </w:r>
+      <w:r>
+        <w:t xml:space="preserve"> comme naïve</w:t>
+      </w:r>
+      <w:r>
+        <w:t xml:space="preserve"> pour des raisons qui seront bientôt évidentes</w:t>
+      </w:r>
+      <w:r>
+        <w:t>.</w:t>
+      </w:r>
+    </w:p>
+    <w:p>
+      <w:r>
+        <w:t>Pour connaître l’interactor regardé, il suffit de comparer l’intersection et choisir celui dont la surface d’</w:t>
+      </w:r>
+      <w:r>
+        <w:t>intersection est la plus grande.</w:t>
+      </w:r>
+    </w:p>
+    <w:p>
+      <w:r>
+        <w:t xml:space="preserve">Exemple : </w:t>
+      </w:r>
+      <w:r>
+        <w:br/>
+      </w:r>
+      <w:r>
+        <w:t>Z = surface du regard de l’utilisateur</w:t>
+      </w:r>
+      <w:r>
+        <w:br/>
+        <w:t>a et b sont deux interactors.</w:t>
+      </w:r>
+    </w:p>
+    <w:p>
+      <w:pPr>
+        <w:rPr>
+          <w:rFonts w:eastAsiaTheme="minorEastAsia"/>
+        </w:rPr>
+      </w:pPr>
+      <m:oMathPara>
+        <m:oMath>
+          <m:r>
+            <w:rPr>
+              <w:rFonts w:ascii="Cambria Math" w:hAnsi="Cambria Math"/>
+            </w:rPr>
+            <m:t>A=Z ∩a</m:t>
+          </m:r>
+          <m:r>
+            <w:rPr>
+              <w:rFonts w:ascii="Cambria Math" w:hAnsi="Cambria Math"/>
+            </w:rPr>
+            <w:br/>
+          </m:r>
+        </m:oMath>
+        <m:oMath>
+          <m:r>
+            <w:rPr>
+              <w:rFonts w:ascii="Cambria Math" w:eastAsiaTheme="minorEastAsia" w:hAnsi="Cambria Math"/>
+            </w:rPr>
+            <m:t>B=Z ∩b</m:t>
+          </m:r>
+        </m:oMath>
+      </m:oMathPara>
+    </w:p>
+    <w:p>
+      <w:pPr>
+        <w:rPr>
+          <w:rFonts w:eastAsiaTheme="minorEastAsia"/>
+        </w:rPr>
+      </w:pPr>
+      <w:r>
+        <w:rPr>
+          <w:rFonts w:eastAsiaTheme="minorEastAsia"/>
+        </w:rPr>
+        <w:t>Si A &gt; B, alors l’interactor a est choisi, sinon c’est le b.</w:t>
+      </w:r>
+    </w:p>
+    <w:p>
+      <w:pPr>
+        <w:rPr>
+          <w:rFonts w:eastAsiaTheme="minorEastAsia"/>
+        </w:rPr>
+      </w:pPr>
+      <w:r>
+        <w:rPr>
+          <w:rFonts w:eastAsiaTheme="minorEastAsia"/>
+        </w:rPr>
+        <w:t xml:space="preserve">Cette technique est très simple et permet d’avoir de </w:t>
+      </w:r>
+      <w:r>
+        <w:rPr>
+          <w:rFonts w:eastAsiaTheme="minorEastAsia"/>
+        </w:rPr>
+        <w:t>bons résultats</w:t>
+      </w:r>
+      <w:r>
+        <w:rPr>
+          <w:rFonts w:eastAsiaTheme="minorEastAsia"/>
+        </w:rPr>
+        <w:t>.</w:t>
+      </w:r>
+      <w:r>
+        <w:rPr>
+          <w:rFonts w:eastAsiaTheme="minorEastAsia"/>
+        </w:rPr>
+        <w:t xml:space="preserve"> Néanmoins, il y a un inconvénient majeur.</w:t>
+      </w:r>
+      <w:r>
+        <w:rPr>
+          <w:rFonts w:eastAsiaTheme="minorEastAsia"/>
+        </w:rPr>
+        <w:t xml:space="preserve"> Prenons le cas suivant : </w:t>
+      </w:r>
+    </w:p>
+    <w:p>
+      <w:pPr>
+        <w:keepNext/>
+      </w:pPr>
+      <w:r>
+        <w:rPr>
+          <w:rFonts w:eastAsiaTheme="minorEastAsia"/>
+        </w:rPr>
+        <w:object w:dxaOrig="3451" w:dyaOrig="1696">
+          <v:shape id="_x0000_i1028" type="#_x0000_t75" style="width:172.5pt;height:84.75pt" o:ole="">
+            <v:imagedata r:id="rId38" o:title=""/>
+          </v:shape>
+          <o:OLEObject Type="Embed" ProgID="Visio.Drawing.15" ShapeID="_x0000_i1028" DrawAspect="Content" ObjectID="_1461415729" r:id="rId39"/>
+        </w:object>
+      </w:r>
+    </w:p>
+    <w:p>
+      <w:pPr>
+        <w:pStyle w:val="Lgende"/>
+        <w:rPr>
+          <w:rFonts w:eastAsiaTheme="minorEastAsia"/>
+        </w:rPr>
+      </w:pPr>
+      <w:r>
+        <w:t xml:space="preserve">Figure </w:t>
+      </w:r>
+      <w:r>
+        <w:fldChar w:fldCharType="begin"/>
+      </w:r>
+      <w:r>
+        <w:instrText xml:space="preserve"> SEQ Figure \* ARABIC </w:instrText>
+      </w:r>
+      <w:r>
+        <w:fldChar w:fldCharType="separate"/>
+      </w:r>
+      <w:r>
+        <w:rPr>
+          <w:noProof/>
+        </w:rPr>
+        <w:t>11</w:t>
+      </w:r>
+      <w:r>
+        <w:fldChar w:fldCharType="end"/>
+      </w:r>
+      <w:r>
+        <w:t xml:space="preserve"> Bouton 1 ou Bouton 2 ?</w:t>
+      </w:r>
+    </w:p>
+    <w:p>
+      <w:pPr>
+        <w:rPr>
+          <w:rFonts w:eastAsiaTheme="minorEastAsia"/>
+        </w:rPr>
+      </w:pPr>
+      <w:r>
+        <w:rPr>
+          <w:rFonts w:eastAsiaTheme="minorEastAsia"/>
+        </w:rPr>
+        <w:t>Avec cette technique, il est très difficile d’atte</w:t>
+      </w:r>
+      <w:r>
+        <w:rPr>
+          <w:rFonts w:eastAsiaTheme="minorEastAsia"/>
+        </w:rPr>
+        <w:t>i</w:t>
+      </w:r>
+      <w:r>
+        <w:rPr>
+          <w:rFonts w:eastAsiaTheme="minorEastAsia"/>
+        </w:rPr>
+        <w:t>ndre le Bouton 2, car ça surface personnelle est beaucoup plus petite que celle du bouton 1.</w:t>
+      </w:r>
+      <w:r>
+        <w:rPr>
+          <w:rFonts w:eastAsiaTheme="minorEastAsia"/>
+        </w:rPr>
+        <w:t xml:space="preserve"> L’intersection sera plus grande chez Bouton 1 que chez Bouton 2.</w:t>
+      </w:r>
+    </w:p>
+    <w:p>
+      <w:pPr>
+        <w:rPr>
+          <w:rFonts w:eastAsiaTheme="minorEastAsia"/>
+        </w:rPr>
+      </w:pPr>
+      <w:r>
+        <w:rPr>
+          <w:rFonts w:eastAsiaTheme="minorEastAsia"/>
+        </w:rPr>
+        <w:t>Nous allons donc essayé de pallier ce problème avec la solution suivante.</w:t>
+      </w:r>
+    </w:p>
+    <w:p>
+      <w:pPr>
+        <w:pStyle w:val="Titre3"/>
+      </w:pPr>
+      <w:r>
+        <w:t>Surface relative</w:t>
+      </w:r>
+    </w:p>
+    <w:p>
+      <w:r>
+        <w:t>L’astuce dans cette technique est de comparer « à quel pourcentage a ou b est intersecté ».</w:t>
+      </w:r>
+    </w:p>
+    <w:p>
+      <w:r>
+        <w:t>Sur la figure 11, le bouton 2 est intercepté à ~70%, tandis que le bouton 1 est intercepté à ~20%.</w:t>
+      </w:r>
+      <w:r>
+        <w:t xml:space="preserve"> Dans cette technique, c’est bouton 2 qui est donc choisi-</w:t>
+      </w:r>
+    </w:p>
+    <w:p>
+      <w:r>
+        <w:t xml:space="preserve">C’est donc cette technique qui nous parait plus juste que nous avons </w:t>
+      </w:r>
+      <w:r>
+        <w:t>décidé d’implémenter.</w:t>
+      </w:r>
+    </w:p>
+    <w:p>
+      <w:r>
+        <w:t xml:space="preserve">Nous avons remarqué que cette </w:t>
+      </w:r>
+      <w:r>
+        <w:t>technique ressemble beaucoup à l</w:t>
+      </w:r>
+      <w:r>
+        <w:t>'indice de Jaccard</w:t>
+      </w:r>
+      <w:r>
+        <w:rPr>
+          <w:rStyle w:val="Appelnotedebasdep"/>
+        </w:rPr>
+        <w:footnoteReference w:id="16"/>
+      </w:r>
+      <w:r>
+        <w:t xml:space="preserve">, sauf qu’on prend en compte uniquement la surface de l’interactor au dénominateur. </w:t>
+      </w:r>
+    </w:p>
+    <w:p>
+      <w:r>
+        <w:br w:type="page"/>
+      </w:r>
+    </w:p>
+    <w:p>
+      <w:pPr>
         <w:pStyle w:val="Titre2"/>
       </w:pPr>
       <w:bookmarkStart w:id="46" w:name="_Toc386462626"/>
       <w:r>
+        <w:lastRenderedPageBreak/>
         <w:t>Partie visualisation des images</w:t>
       </w:r>
       <w:bookmarkEnd w:id="46"/>
@@ -12764,6 +12771,15 @@
     <w:p/>
     <w:p>
       <w:pPr>
+        <w:pStyle w:val="Titre3"/>
+      </w:pPr>
+      <w:r>
+        <w:t>Scroll</w:t>
+      </w:r>
+    </w:p>
+    <w:p/>
+    <w:p>
+      <w:pPr>
         <w:pStyle w:val="Titre2"/>
       </w:pPr>
       <w:bookmarkStart w:id="48" w:name="_Toc386462628"/>
@@ -12772,7 +12788,13 @@
       </w:r>
       <w:bookmarkEnd w:id="48"/>
     </w:p>
-    <w:p/>
+    <w:p>
+      <w:r>
+        <w:t>Faire ou ne pas faire…</w:t>
+      </w:r>
+      <w:bookmarkStart w:id="49" w:name="_GoBack"/>
+      <w:bookmarkEnd w:id="49"/>
+    </w:p>
     <w:p>
       <w:r>
         <w:br w:type="page"/>
@@ -12782,7 +12804,7 @@
       <w:pPr>
         <w:pStyle w:val="Titre1"/>
       </w:pPr>
-      <w:bookmarkStart w:id="49" w:name="_Toc386462629"/>
+      <w:bookmarkStart w:id="50" w:name="_Toc386462629"/>
       <w:r>
         <w:lastRenderedPageBreak/>
         <w:t>Evolution</w:t>
@@ -12790,7 +12812,7 @@
       <w:r>
         <w:t>s</w:t>
       </w:r>
-      <w:bookmarkEnd w:id="49"/>
+      <w:bookmarkEnd w:id="50"/>
     </w:p>
     <w:p>
       <w:r>
@@ -12818,25 +12840,25 @@
       <w:pPr>
         <w:pStyle w:val="Titre2"/>
       </w:pPr>
-      <w:bookmarkStart w:id="50" w:name="_Toc386462630"/>
+      <w:bookmarkStart w:id="51" w:name="_Toc386462630"/>
       <w:r>
         <w:t>Utiliser une autre technologie que Tobii Rex</w:t>
       </w:r>
-      <w:bookmarkEnd w:id="50"/>
+      <w:bookmarkEnd w:id="51"/>
     </w:p>
     <w:p/>
     <w:p>
       <w:pPr>
         <w:pStyle w:val="Titre1"/>
       </w:pPr>
-      <w:bookmarkStart w:id="51" w:name="_Toc386462631"/>
+      <w:bookmarkStart w:id="52" w:name="_Toc386462631"/>
       <w:r>
         <w:t>Tests et vérification</w:t>
       </w:r>
       <w:r>
         <w:t>s</w:t>
       </w:r>
-      <w:bookmarkEnd w:id="51"/>
+      <w:bookmarkEnd w:id="52"/>
     </w:p>
     <w:p>
       <w:r>
@@ -12850,11 +12872,11 @@
       <w:pPr>
         <w:pStyle w:val="Titre1"/>
       </w:pPr>
-      <w:bookmarkStart w:id="52" w:name="_Toc386462632"/>
+      <w:bookmarkStart w:id="53" w:name="_Toc386462632"/>
       <w:r>
         <w:t>Problèmes rencontrés</w:t>
       </w:r>
-      <w:bookmarkEnd w:id="52"/>
+      <w:bookmarkEnd w:id="53"/>
     </w:p>
     <w:p>
       <w:r>
@@ -12871,11 +12893,11 @@
       <w:pPr>
         <w:pStyle w:val="Titre2"/>
       </w:pPr>
-      <w:bookmarkStart w:id="53" w:name="_Toc386462633"/>
+      <w:bookmarkStart w:id="54" w:name="_Toc386462633"/>
       <w:r>
         <w:t>Responsabilité des objets</w:t>
       </w:r>
-      <w:bookmarkEnd w:id="53"/>
+      <w:bookmarkEnd w:id="54"/>
     </w:p>
     <w:p>
       <w:r>
@@ -12907,22 +12929,14 @@
     </w:p>
     <w:p>
       <w:r>
-        <w:t>Nous avons pu palier à ce problème en modifiant la conception de sorte que les objets retourne un « </w:t>
-      </w:r>
-      <w:proofErr w:type="spellStart"/>
-      <w:r>
-        <w:t>FrameworkElement</w:t>
-      </w:r>
-      <w:proofErr w:type="spellEnd"/>
-      <w:r>
-        <w:t> » et ainsi les parents peuvent les afficher facilement.</w:t>
+        <w:t>Nous avons pu palier à ce problème en modifiant la conception de sorte que les objets retourne un « FrameworkElement » et ainsi les parents peuvent les afficher facilement.</w:t>
       </w:r>
     </w:p>
     <w:p>
       <w:pPr>
         <w:pStyle w:val="Titre2"/>
       </w:pPr>
-      <w:bookmarkStart w:id="54" w:name="_Toc386462634"/>
+      <w:bookmarkStart w:id="55" w:name="_Toc386462634"/>
       <w:r>
         <w:t>Lacune</w:t>
       </w:r>
@@ -12932,7 +12946,7 @@
       <w:r>
         <w:t xml:space="preserve"> C# et WPF</w:t>
       </w:r>
-      <w:bookmarkEnd w:id="54"/>
+      <w:bookmarkEnd w:id="55"/>
     </w:p>
     <w:p>
       <w:r>
@@ -12943,8 +12957,6 @@
       <w:r>
         <w:t xml:space="preserve">De toute évidence, nous aurions une implémentation sensiblement </w:t>
       </w:r>
-      <w:bookmarkStart w:id="55" w:name="_GoBack"/>
-      <w:bookmarkEnd w:id="55"/>
       <w:r>
         <w:t>différente</w:t>
       </w:r>
@@ -12999,7 +13011,7 @@
             <wp:cNvGraphicFramePr/>
             <a:graphic xmlns:a="http://schemas.openxmlformats.org/drawingml/2006/main">
               <a:graphicData uri="http://schemas.openxmlformats.org/drawingml/2006/diagram">
-                <dgm:relIds xmlns:dgm="http://schemas.openxmlformats.org/drawingml/2006/diagram" xmlns:r="http://schemas.openxmlformats.org/officeDocument/2006/relationships" r:dm="rId36" r:lo="rId37" r:qs="rId38" r:cs="rId39"/>
+                <dgm:relIds xmlns:dgm="http://schemas.openxmlformats.org/drawingml/2006/diagram" xmlns:r="http://schemas.openxmlformats.org/officeDocument/2006/relationships" r:dm="rId40" r:lo="rId41" r:qs="rId42" r:cs="rId43"/>
               </a:graphicData>
             </a:graphic>
           </wp:inline>
@@ -13059,7 +13071,6 @@
                 <w:highlight w:val="white"/>
               </w:rPr>
             </w:pPr>
-            <w:proofErr w:type="spellStart"/>
             <w:r>
               <w:rPr>
                 <w:rFonts w:ascii="Courier New" w:hAnsi="Courier New" w:cs="Courier New"/>
@@ -13069,8 +13080,6 @@
               </w:rPr>
               <w:t>EyeXHost</w:t>
             </w:r>
-            <w:proofErr w:type="spellEnd"/>
-            <w:proofErr w:type="gramStart"/>
             <w:r>
               <w:rPr>
                 <w:rFonts w:ascii="Courier New" w:hAnsi="Courier New" w:cs="Courier New"/>
@@ -13082,7 +13091,6 @@
               </w:rPr>
               <w:t>::</w:t>
             </w:r>
-            <w:proofErr w:type="spellStart"/>
             <w:r>
               <w:rPr>
                 <w:rFonts w:ascii="Courier New" w:hAnsi="Courier New" w:cs="Courier New"/>
@@ -13092,8 +13100,6 @@
               </w:rPr>
               <w:t>EyeXHost</w:t>
             </w:r>
-            <w:proofErr w:type="spellEnd"/>
-            <w:proofErr w:type="gramEnd"/>
             <w:r>
               <w:rPr>
                 <w:rFonts w:ascii="Courier New" w:hAnsi="Courier New" w:cs="Courier New"/>
@@ -13159,7 +13165,6 @@
               </w:rPr>
               <w:t>(</w:t>
             </w:r>
-            <w:proofErr w:type="spellStart"/>
             <w:r>
               <w:rPr>
                 <w:rFonts w:ascii="Courier New" w:hAnsi="Courier New" w:cs="Courier New"/>
@@ -13169,7 +13174,6 @@
               </w:rPr>
               <w:t>Initializing</w:t>
             </w:r>
-            <w:proofErr w:type="spellEnd"/>
             <w:r>
               <w:rPr>
                 <w:rFonts w:ascii="Courier New" w:hAnsi="Courier New" w:cs="Courier New"/>
@@ -13212,20 +13216,8 @@
                 <w:highlight w:val="white"/>
               </w:rPr>
               <w:tab/>
-              <w:t>_</w:t>
-            </w:r>
-            <w:proofErr w:type="spellStart"/>
-            <w:proofErr w:type="gramStart"/>
-            <w:r>
-              <w:rPr>
-                <w:rFonts w:ascii="Courier New" w:hAnsi="Courier New" w:cs="Courier New"/>
-                <w:color w:val="000000"/>
-                <w:sz w:val="20"/>
-                <w:highlight w:val="white"/>
-              </w:rPr>
-              <w:t>hWnd</w:t>
-            </w:r>
-            <w:proofErr w:type="spellEnd"/>
+              <w:t>_hWnd</w:t>
+            </w:r>
             <w:r>
               <w:rPr>
                 <w:rFonts w:ascii="Courier New" w:hAnsi="Courier New" w:cs="Courier New"/>
@@ -13237,8 +13229,6 @@
               </w:rPr>
               <w:t>(</w:t>
             </w:r>
-            <w:proofErr w:type="spellStart"/>
-            <w:proofErr w:type="gramEnd"/>
             <w:r>
               <w:rPr>
                 <w:rFonts w:ascii="Courier New" w:hAnsi="Courier New" w:cs="Courier New"/>
@@ -13248,7 +13238,6 @@
               </w:rPr>
               <w:t>nullptr</w:t>
             </w:r>
-            <w:proofErr w:type="spellEnd"/>
             <w:r>
               <w:rPr>
                 <w:rFonts w:ascii="Courier New" w:hAnsi="Courier New" w:cs="Courier New"/>
@@ -13291,19 +13280,8 @@
                 <w:highlight w:val="white"/>
               </w:rPr>
               <w:tab/>
-              <w:t>_</w:t>
-            </w:r>
-            <w:proofErr w:type="spellStart"/>
-            <w:r>
-              <w:rPr>
-                <w:rFonts w:ascii="Courier New" w:hAnsi="Courier New" w:cs="Courier New"/>
-                <w:color w:val="000000"/>
-                <w:sz w:val="20"/>
-                <w:highlight w:val="white"/>
-              </w:rPr>
-              <w:t>statusChangedMessage</w:t>
-            </w:r>
-            <w:proofErr w:type="spellEnd"/>
+              <w:t>_statusChangedMessage</w:t>
+            </w:r>
             <w:r>
               <w:rPr>
                 <w:rFonts w:ascii="Courier New" w:hAnsi="Courier New" w:cs="Courier New"/>
@@ -13342,19 +13320,8 @@
                 <w:sz w:val="20"/>
                 <w:highlight w:val="white"/>
               </w:rPr>
-              <w:t xml:space="preserve"> _</w:t>
-            </w:r>
-            <w:proofErr w:type="spellStart"/>
-            <w:r>
-              <w:rPr>
-                <w:rFonts w:ascii="Courier New" w:hAnsi="Courier New" w:cs="Courier New"/>
-                <w:color w:val="000000"/>
-                <w:sz w:val="20"/>
-                <w:highlight w:val="white"/>
-              </w:rPr>
-              <w:t>focusedRegionChangedMessage</w:t>
-            </w:r>
-            <w:proofErr w:type="spellEnd"/>
+              <w:t xml:space="preserve"> _focusedRegionChangedMessage</w:t>
+            </w:r>
             <w:r>
               <w:rPr>
                 <w:rFonts w:ascii="Courier New" w:hAnsi="Courier New" w:cs="Courier New"/>
@@ -13393,19 +13360,8 @@
                 <w:sz w:val="20"/>
                 <w:highlight w:val="white"/>
               </w:rPr>
-              <w:t xml:space="preserve"> _</w:t>
-            </w:r>
-            <w:proofErr w:type="spellStart"/>
-            <w:r>
-              <w:rPr>
-                <w:rFonts w:ascii="Courier New" w:hAnsi="Courier New" w:cs="Courier New"/>
-                <w:color w:val="000000"/>
-                <w:sz w:val="20"/>
-                <w:highlight w:val="white"/>
-              </w:rPr>
-              <w:t>regionActivatedMessage</w:t>
-            </w:r>
-            <w:proofErr w:type="spellEnd"/>
+              <w:t xml:space="preserve"> _regionActivatedMessage</w:t>
+            </w:r>
             <w:r>
               <w:rPr>
                 <w:rFonts w:ascii="Courier New" w:hAnsi="Courier New" w:cs="Courier New"/>
@@ -13468,20 +13424,8 @@
                 <w:highlight w:val="white"/>
               </w:rPr>
               <w:tab/>
-              <w:t>_</w:t>
-            </w:r>
-            <w:proofErr w:type="spellStart"/>
-            <w:proofErr w:type="gramStart"/>
-            <w:r>
-              <w:rPr>
-                <w:rFonts w:ascii="Courier New" w:hAnsi="Courier New" w:cs="Courier New"/>
-                <w:color w:val="000000"/>
-                <w:sz w:val="20"/>
-                <w:highlight w:val="white"/>
-              </w:rPr>
-              <w:t>focusedRegionId</w:t>
-            </w:r>
-            <w:proofErr w:type="spellEnd"/>
+              <w:t>_focusedRegionId</w:t>
+            </w:r>
             <w:r>
               <w:rPr>
                 <w:rFonts w:ascii="Courier New" w:hAnsi="Courier New" w:cs="Courier New"/>
@@ -13491,19 +13435,7 @@
                 <w:sz w:val="20"/>
                 <w:highlight w:val="white"/>
               </w:rPr>
-              <w:t>(</w:t>
-            </w:r>
-            <w:proofErr w:type="gramEnd"/>
-            <w:r>
-              <w:rPr>
-                <w:rFonts w:ascii="Courier New" w:hAnsi="Courier New" w:cs="Courier New"/>
-                <w:b/>
-                <w:bCs/>
-                <w:color w:val="000080"/>
-                <w:sz w:val="20"/>
-                <w:highlight w:val="white"/>
-              </w:rPr>
-              <w:t>-</w:t>
+              <w:t>(-</w:t>
             </w:r>
             <w:r>
               <w:rPr>
@@ -13547,19 +13479,8 @@
                 <w:highlight w:val="white"/>
               </w:rPr>
               <w:tab/>
-              <w:t>_</w:t>
-            </w:r>
-            <w:proofErr w:type="spellStart"/>
-            <w:r>
-              <w:rPr>
-                <w:rFonts w:ascii="Courier New" w:hAnsi="Courier New" w:cs="Courier New"/>
-                <w:color w:val="000000"/>
-                <w:sz w:val="20"/>
-                <w:highlight w:val="white"/>
-              </w:rPr>
-              <w:t>context</w:t>
-            </w:r>
-            <w:proofErr w:type="spellEnd"/>
+              <w:t>_context</w:t>
+            </w:r>
             <w:r>
               <w:rPr>
                 <w:rFonts w:ascii="Courier New" w:hAnsi="Courier New" w:cs="Courier New"/>
@@ -13613,19 +13534,8 @@
                 <w:highlight w:val="white"/>
               </w:rPr>
               <w:tab/>
-              <w:t>_</w:t>
-            </w:r>
-            <w:proofErr w:type="spellStart"/>
-            <w:r>
-              <w:rPr>
-                <w:rFonts w:ascii="Courier New" w:hAnsi="Courier New" w:cs="Courier New"/>
-                <w:color w:val="000000"/>
-                <w:sz w:val="20"/>
-                <w:highlight w:val="white"/>
-              </w:rPr>
-              <w:t>connectionStateChangedTicket</w:t>
-            </w:r>
-            <w:proofErr w:type="spellEnd"/>
+              <w:t>_connectionStateChangedTicket</w:t>
+            </w:r>
             <w:r>
               <w:rPr>
                 <w:rFonts w:ascii="Courier New" w:hAnsi="Courier New" w:cs="Courier New"/>
@@ -13664,19 +13574,8 @@
                 <w:sz w:val="20"/>
                 <w:highlight w:val="white"/>
               </w:rPr>
-              <w:t xml:space="preserve"> _</w:t>
-            </w:r>
-            <w:proofErr w:type="spellStart"/>
-            <w:r>
-              <w:rPr>
-                <w:rFonts w:ascii="Courier New" w:hAnsi="Courier New" w:cs="Courier New"/>
-                <w:color w:val="000000"/>
-                <w:sz w:val="20"/>
-                <w:highlight w:val="white"/>
-              </w:rPr>
-              <w:t>queryHandlerTicket</w:t>
-            </w:r>
-            <w:proofErr w:type="spellEnd"/>
+              <w:t xml:space="preserve"> _queryHandlerTicket</w:t>
+            </w:r>
             <w:r>
               <w:rPr>
                 <w:rFonts w:ascii="Courier New" w:hAnsi="Courier New" w:cs="Courier New"/>
@@ -13715,19 +13614,8 @@
                 <w:sz w:val="20"/>
                 <w:highlight w:val="white"/>
               </w:rPr>
-              <w:t xml:space="preserve"> _</w:t>
-            </w:r>
-            <w:proofErr w:type="spellStart"/>
-            <w:r>
-              <w:rPr>
-                <w:rFonts w:ascii="Courier New" w:hAnsi="Courier New" w:cs="Courier New"/>
-                <w:color w:val="000000"/>
-                <w:sz w:val="20"/>
-                <w:highlight w:val="white"/>
-              </w:rPr>
-              <w:t>eventHandlerTicket</w:t>
-            </w:r>
-            <w:proofErr w:type="spellEnd"/>
+              <w:t xml:space="preserve"> _eventHandlerTicket</w:t>
+            </w:r>
             <w:r>
               <w:rPr>
                 <w:rFonts w:ascii="Courier New" w:hAnsi="Courier New" w:cs="Courier New"/>
@@ -13817,29 +13705,7 @@
                 <w:highlight w:val="white"/>
                 <w:lang w:val="en-US"/>
               </w:rPr>
-              <w:t xml:space="preserve">// initialize the </w:t>
-            </w:r>
-            <w:proofErr w:type="spellStart"/>
-            <w:r>
-              <w:rPr>
-                <w:rFonts w:ascii="Courier New" w:hAnsi="Courier New" w:cs="Courier New"/>
-                <w:color w:val="008000"/>
-                <w:sz w:val="20"/>
-                <w:highlight w:val="white"/>
-                <w:lang w:val="en-US"/>
-              </w:rPr>
-              <w:t>EyeX</w:t>
-            </w:r>
-            <w:proofErr w:type="spellEnd"/>
-            <w:r>
-              <w:rPr>
-                <w:rFonts w:ascii="Courier New" w:hAnsi="Courier New" w:cs="Courier New"/>
-                <w:color w:val="008000"/>
-                <w:sz w:val="20"/>
-                <w:highlight w:val="white"/>
-                <w:lang w:val="en-US"/>
-              </w:rPr>
-              <w:t xml:space="preserve"> Engine client library.</w:t>
+              <w:t>// initialize the EyeX Engine client library.</w:t>
             </w:r>
           </w:p>
           <w:p>
@@ -13865,19 +13731,8 @@
                 <w:lang w:val="en-US"/>
               </w:rPr>
               <w:tab/>
-            </w:r>
-            <w:proofErr w:type="spellStart"/>
-            <w:r>
-              <w:rPr>
-                <w:rFonts w:ascii="Courier New" w:hAnsi="Courier New" w:cs="Courier New"/>
-                <w:color w:val="000000"/>
-                <w:sz w:val="20"/>
-                <w:highlight w:val="white"/>
-                <w:lang w:val="en-US"/>
-              </w:rPr>
               <w:t>txInitializeSystem</w:t>
             </w:r>
-            <w:proofErr w:type="spellEnd"/>
             <w:r>
               <w:rPr>
                 <w:rFonts w:ascii="Courier New" w:hAnsi="Courier New" w:cs="Courier New"/>
@@ -13920,20 +13775,8 @@
                 <w:highlight w:val="white"/>
                 <w:lang w:val="en-US"/>
               </w:rPr>
-              <w:t xml:space="preserve"> </w:t>
-            </w:r>
-            <w:proofErr w:type="spellStart"/>
-            <w:r>
-              <w:rPr>
-                <w:rFonts w:ascii="Courier New" w:hAnsi="Courier New" w:cs="Courier New"/>
-                <w:color w:val="000000"/>
-                <w:sz w:val="20"/>
-                <w:highlight w:val="white"/>
-                <w:lang w:val="en-US"/>
-              </w:rPr>
-              <w:t>nullptr</w:t>
-            </w:r>
-            <w:proofErr w:type="spellEnd"/>
+              <w:t xml:space="preserve"> nullptr</w:t>
+            </w:r>
             <w:r>
               <w:rPr>
                 <w:rFonts w:ascii="Courier New" w:hAnsi="Courier New" w:cs="Courier New"/>
@@ -13954,20 +13797,8 @@
                 <w:highlight w:val="white"/>
                 <w:lang w:val="en-US"/>
               </w:rPr>
-              <w:t xml:space="preserve"> </w:t>
-            </w:r>
-            <w:proofErr w:type="spellStart"/>
-            <w:r>
-              <w:rPr>
-                <w:rFonts w:ascii="Courier New" w:hAnsi="Courier New" w:cs="Courier New"/>
-                <w:color w:val="000000"/>
-                <w:sz w:val="20"/>
-                <w:highlight w:val="white"/>
-                <w:lang w:val="en-US"/>
-              </w:rPr>
-              <w:t>nullptr</w:t>
-            </w:r>
-            <w:proofErr w:type="spellEnd"/>
+              <w:t xml:space="preserve"> nullptr</w:t>
+            </w:r>
             <w:r>
               <w:rPr>
                 <w:rFonts w:ascii="Courier New" w:hAnsi="Courier New" w:cs="Courier New"/>
@@ -14063,29 +13894,7 @@
                 <w:highlight w:val="white"/>
                 <w:lang w:val="en-US"/>
               </w:rPr>
-              <w:t xml:space="preserve">// we'll enable the connection in the </w:t>
-            </w:r>
-            <w:proofErr w:type="spellStart"/>
-            <w:r>
-              <w:rPr>
-                <w:rFonts w:ascii="Courier New" w:hAnsi="Courier New" w:cs="Courier New"/>
-                <w:color w:val="008000"/>
-                <w:sz w:val="20"/>
-                <w:highlight w:val="white"/>
-                <w:lang w:val="en-US"/>
-              </w:rPr>
-              <w:t>Init</w:t>
-            </w:r>
-            <w:proofErr w:type="spellEnd"/>
-            <w:r>
-              <w:rPr>
-                <w:rFonts w:ascii="Courier New" w:hAnsi="Courier New" w:cs="Courier New"/>
-                <w:color w:val="008000"/>
-                <w:sz w:val="20"/>
-                <w:highlight w:val="white"/>
-                <w:lang w:val="en-US"/>
-              </w:rPr>
-              <w:t xml:space="preserve"> method, when we're ready to handle the </w:t>
+              <w:t xml:space="preserve">// we'll enable the connection in the Init method, when we're ready to handle the </w:t>
             </w:r>
           </w:p>
           <w:p>
@@ -14147,7 +13956,6 @@
               </w:rPr>
               <w:tab/>
             </w:r>
-            <w:proofErr w:type="spellStart"/>
             <w:r>
               <w:rPr>
                 <w:rFonts w:ascii="Courier New" w:hAnsi="Courier New" w:cs="Courier New"/>
@@ -14158,7 +13966,6 @@
               </w:rPr>
               <w:t>bool</w:t>
             </w:r>
-            <w:proofErr w:type="spellEnd"/>
             <w:r>
               <w:rPr>
                 <w:rFonts w:ascii="Courier New" w:hAnsi="Courier New" w:cs="Courier New"/>
@@ -14189,20 +13996,8 @@
                 <w:highlight w:val="white"/>
                 <w:lang w:val="en-US"/>
               </w:rPr>
-              <w:t xml:space="preserve"> </w:t>
-            </w:r>
-            <w:proofErr w:type="spellStart"/>
-            <w:r>
-              <w:rPr>
-                <w:rFonts w:ascii="Courier New" w:hAnsi="Courier New" w:cs="Courier New"/>
-                <w:color w:val="000000"/>
-                <w:sz w:val="20"/>
-                <w:highlight w:val="white"/>
-                <w:lang w:val="en-US"/>
-              </w:rPr>
-              <w:t>txCreateContext</w:t>
-            </w:r>
-            <w:proofErr w:type="spellEnd"/>
+              <w:t xml:space="preserve"> txCreateContext</w:t>
+            </w:r>
             <w:r>
               <w:rPr>
                 <w:rFonts w:ascii="Courier New" w:hAnsi="Courier New" w:cs="Courier New"/>
@@ -14349,20 +14144,8 @@
                 <w:highlight w:val="white"/>
                 <w:lang w:val="en-US"/>
               </w:rPr>
-              <w:t xml:space="preserve"> </w:t>
-            </w:r>
-            <w:proofErr w:type="spellStart"/>
-            <w:r>
-              <w:rPr>
-                <w:rFonts w:ascii="Courier New" w:hAnsi="Courier New" w:cs="Courier New"/>
-                <w:color w:val="000000"/>
-                <w:sz w:val="20"/>
-                <w:highlight w:val="white"/>
-                <w:lang w:val="en-US"/>
-              </w:rPr>
-              <w:t>RegisterConnectionStateChangedHandler</w:t>
-            </w:r>
-            <w:proofErr w:type="spellEnd"/>
+              <w:t xml:space="preserve"> RegisterConnectionStateChangedHandler</w:t>
+            </w:r>
             <w:r>
               <w:rPr>
                 <w:rFonts w:ascii="Courier New" w:hAnsi="Courier New" w:cs="Courier New"/>
@@ -14421,20 +14204,8 @@
                 <w:highlight w:val="white"/>
                 <w:lang w:val="en-US"/>
               </w:rPr>
-              <w:t xml:space="preserve"> </w:t>
-            </w:r>
-            <w:proofErr w:type="spellStart"/>
-            <w:r>
-              <w:rPr>
-                <w:rFonts w:ascii="Courier New" w:hAnsi="Courier New" w:cs="Courier New"/>
-                <w:color w:val="000000"/>
-                <w:sz w:val="20"/>
-                <w:highlight w:val="white"/>
-                <w:lang w:val="en-US"/>
-              </w:rPr>
-              <w:t>RegisterQueryHandler</w:t>
-            </w:r>
-            <w:proofErr w:type="spellEnd"/>
+              <w:t xml:space="preserve"> RegisterQueryHandler</w:t>
+            </w:r>
             <w:r>
               <w:rPr>
                 <w:rFonts w:ascii="Courier New" w:hAnsi="Courier New" w:cs="Courier New"/>
@@ -14493,20 +14264,8 @@
                 <w:highlight w:val="white"/>
                 <w:lang w:val="en-US"/>
               </w:rPr>
-              <w:t xml:space="preserve"> </w:t>
-            </w:r>
-            <w:proofErr w:type="spellStart"/>
-            <w:r>
-              <w:rPr>
-                <w:rFonts w:ascii="Courier New" w:hAnsi="Courier New" w:cs="Courier New"/>
-                <w:color w:val="000000"/>
-                <w:sz w:val="20"/>
-                <w:highlight w:val="white"/>
-                <w:lang w:val="en-US"/>
-              </w:rPr>
-              <w:t>RegisterEventHandler</w:t>
-            </w:r>
-            <w:proofErr w:type="spellEnd"/>
+              <w:t xml:space="preserve"> RegisterEventHandler</w:t>
+            </w:r>
             <w:r>
               <w:rPr>
                 <w:rFonts w:ascii="Courier New" w:hAnsi="Courier New" w:cs="Courier New"/>
@@ -14587,21 +14346,8 @@
                 <w:sz w:val="20"/>
                 <w:highlight w:val="white"/>
               </w:rPr>
-              <w:t>(</w:t>
-            </w:r>
-            <w:proofErr w:type="gramStart"/>
-            <w:r>
-              <w:rPr>
-                <w:rFonts w:ascii="Courier New" w:hAnsi="Courier New" w:cs="Courier New"/>
-                <w:b/>
-                <w:bCs/>
-                <w:color w:val="000080"/>
-                <w:sz w:val="20"/>
-                <w:highlight w:val="white"/>
-              </w:rPr>
-              <w:t>!</w:t>
-            </w:r>
-            <w:proofErr w:type="spellStart"/>
+              <w:t>(!</w:t>
+            </w:r>
             <w:r>
               <w:rPr>
                 <w:rFonts w:ascii="Courier New" w:hAnsi="Courier New" w:cs="Courier New"/>
@@ -14611,8 +14357,6 @@
               </w:rPr>
               <w:t>success</w:t>
             </w:r>
-            <w:proofErr w:type="spellEnd"/>
-            <w:proofErr w:type="gramEnd"/>
             <w:r>
               <w:rPr>
                 <w:rFonts w:ascii="Courier New" w:hAnsi="Courier New" w:cs="Courier New"/>
@@ -14689,18 +14433,8 @@
                 <w:highlight w:val="white"/>
               </w:rPr>
               <w:tab/>
-            </w:r>
-            <w:proofErr w:type="spellStart"/>
-            <w:r>
-              <w:rPr>
-                <w:rFonts w:ascii="Courier New" w:hAnsi="Courier New" w:cs="Courier New"/>
-                <w:color w:val="000000"/>
-                <w:sz w:val="20"/>
-                <w:highlight w:val="white"/>
-              </w:rPr>
               <w:t>SetState</w:t>
             </w:r>
-            <w:proofErr w:type="spellEnd"/>
             <w:r>
               <w:rPr>
                 <w:rFonts w:ascii="Courier New" w:hAnsi="Courier New" w:cs="Courier New"/>
@@ -14712,7 +14446,6 @@
               </w:rPr>
               <w:t>(</w:t>
             </w:r>
-            <w:proofErr w:type="spellStart"/>
             <w:r>
               <w:rPr>
                 <w:rFonts w:ascii="Courier New" w:hAnsi="Courier New" w:cs="Courier New"/>
@@ -14722,7 +14455,6 @@
               </w:rPr>
               <w:t>Failed</w:t>
             </w:r>
-            <w:proofErr w:type="spellEnd"/>
             <w:r>
               <w:rPr>
                 <w:rFonts w:ascii="Courier New" w:hAnsi="Courier New" w:cs="Courier New"/>
@@ -14787,8 +14519,8 @@
     </w:tbl>
     <w:p/>
     <w:sectPr>
-      <w:headerReference w:type="default" r:id="rId41"/>
-      <w:footerReference w:type="default" r:id="rId42"/>
+      <w:headerReference w:type="default" r:id="rId45"/>
+      <w:footerReference w:type="default" r:id="rId46"/>
       <w:pgSz w:w="11906" w:h="16838"/>
       <w:pgMar w:top="1417" w:right="1417" w:bottom="1417" w:left="1417" w:header="708" w:footer="708" w:gutter="0"/>
       <w:pgNumType w:start="0"/>
@@ -14993,7 +14725,7 @@
               <w:szCs w:val="18"/>
               <w:lang w:val="fr-FR"/>
             </w:rPr>
-            <w:t>20</w:t>
+            <w:t>24</w:t>
           </w:r>
           <w:r>
             <w:rPr>
@@ -15323,6 +15055,25 @@
       </w:r>
       <w:r>
         <w:t>http://developer.tobii.com/community/forums/topic/design-of-gui-buttonobject-sizes/</w:t>
+      </w:r>
+    </w:p>
+  </w:footnote>
+  <w:footnote w:id="16">
+    <w:p>
+      <w:pPr>
+        <w:pStyle w:val="Notedebasdepage"/>
+      </w:pPr>
+      <w:r>
+        <w:rPr>
+          <w:rStyle w:val="Appelnotedebasdep"/>
+        </w:rPr>
+        <w:footnoteRef/>
+      </w:r>
+      <w:r>
+        <w:t xml:space="preserve"> </w:t>
+      </w:r>
+      <w:r>
+        <w:t>http://fr.wikipedia.org/wiki/Indice_et_distance_de_Jaccard</w:t>
       </w:r>
     </w:p>
   </w:footnote>
@@ -17213,6 +16964,16 @@
       <w:contextualSpacing/>
     </w:pPr>
   </w:style>
+  <w:style w:type="character" w:styleId="Textedelespacerserv">
+    <w:name w:val="Placeholder Text"/>
+    <w:basedOn w:val="Policepardfaut"/>
+    <w:uiPriority w:val="99"/>
+    <w:semiHidden/>
+    <w:rsid w:val="006B6EDE"/>
+    <w:rPr>
+      <w:color w:val="808080"/>
+    </w:rPr>
+  </w:style>
 </w:styles>
 </file>
 
@@ -20375,16 +20136,16 @@
   </dgm:ptLst>
   <dgm:cxnLst>
     <dgm:cxn modelId="{7238B200-29F1-4B57-9FCD-F69F290E68DF}" srcId="{FDD91FF5-19B1-484A-A1F5-8C5C55C2945A}" destId="{1DC841E7-CEF4-4574-95D5-1CDB5E150F90}" srcOrd="0" destOrd="0" parTransId="{4F397E5F-7F02-41A2-B8E5-990E65EF1D7E}" sibTransId="{9008BB8E-191D-40DA-8CB3-FDBDEF095643}"/>
-    <dgm:cxn modelId="{E97EFC2E-7539-4244-BA93-A8F9191AF067}" type="presOf" srcId="{FDD91FF5-19B1-484A-A1F5-8C5C55C2945A}" destId="{197F1980-96D4-4BE4-BB20-3FC6A4E0D96E}" srcOrd="0" destOrd="0" presId="urn:microsoft.com/office/officeart/2009/3/layout/PlusandMinus"/>
+    <dgm:cxn modelId="{812B6D88-2BEB-4642-9BA4-688A76F9B52B}" type="presOf" srcId="{FDD91FF5-19B1-484A-A1F5-8C5C55C2945A}" destId="{197F1980-96D4-4BE4-BB20-3FC6A4E0D96E}" srcOrd="0" destOrd="0" presId="urn:microsoft.com/office/officeart/2009/3/layout/PlusandMinus"/>
     <dgm:cxn modelId="{6593EC95-90B5-4BD7-9AF9-53B9C0E20653}" srcId="{FDD91FF5-19B1-484A-A1F5-8C5C55C2945A}" destId="{5E323607-36ED-4755-9F0D-506B8C47A87F}" srcOrd="1" destOrd="0" parTransId="{DA8FFD74-6616-42D9-888A-B94B42919EEE}" sibTransId="{FAEAE885-5050-4345-98B9-26294ACB64EC}"/>
-    <dgm:cxn modelId="{5E75359A-4ADC-4A57-864E-711122795DEC}" type="presOf" srcId="{1DC841E7-CEF4-4574-95D5-1CDB5E150F90}" destId="{A04A760F-5A60-47B1-8F7E-75F82AF8C630}" srcOrd="0" destOrd="0" presId="urn:microsoft.com/office/officeart/2009/3/layout/PlusandMinus"/>
-    <dgm:cxn modelId="{8230DB6A-68FF-400A-B3D9-6F9317E02557}" type="presOf" srcId="{5E323607-36ED-4755-9F0D-506B8C47A87F}" destId="{9F8B435D-09A8-4002-A8C0-33504381FEC9}" srcOrd="0" destOrd="0" presId="urn:microsoft.com/office/officeart/2009/3/layout/PlusandMinus"/>
-    <dgm:cxn modelId="{8C7782C2-80B6-4B57-A78B-BA567220355A}" type="presParOf" srcId="{197F1980-96D4-4BE4-BB20-3FC6A4E0D96E}" destId="{C7BCEDDE-4680-46AB-98B0-B316E770ED5F}" srcOrd="0" destOrd="0" presId="urn:microsoft.com/office/officeart/2009/3/layout/PlusandMinus"/>
-    <dgm:cxn modelId="{4CAFC0A3-70AB-4077-A1EF-23607D93CD64}" type="presParOf" srcId="{197F1980-96D4-4BE4-BB20-3FC6A4E0D96E}" destId="{A04A760F-5A60-47B1-8F7E-75F82AF8C630}" srcOrd="1" destOrd="0" presId="urn:microsoft.com/office/officeart/2009/3/layout/PlusandMinus"/>
-    <dgm:cxn modelId="{8168423F-EECC-4EE3-85DF-E5EA57729326}" type="presParOf" srcId="{197F1980-96D4-4BE4-BB20-3FC6A4E0D96E}" destId="{9F8B435D-09A8-4002-A8C0-33504381FEC9}" srcOrd="2" destOrd="0" presId="urn:microsoft.com/office/officeart/2009/3/layout/PlusandMinus"/>
-    <dgm:cxn modelId="{FF15E3AB-2DD9-434C-B46B-E2EE3CAC648D}" type="presParOf" srcId="{197F1980-96D4-4BE4-BB20-3FC6A4E0D96E}" destId="{6D708019-4557-4BC1-B5A8-3E9BD9B3A4B2}" srcOrd="3" destOrd="0" presId="urn:microsoft.com/office/officeart/2009/3/layout/PlusandMinus"/>
-    <dgm:cxn modelId="{993A0493-FAC6-43B8-8576-676F8BD64CED}" type="presParOf" srcId="{197F1980-96D4-4BE4-BB20-3FC6A4E0D96E}" destId="{F7997F91-1B49-4255-82E5-1CC29D6B748D}" srcOrd="4" destOrd="0" presId="urn:microsoft.com/office/officeart/2009/3/layout/PlusandMinus"/>
-    <dgm:cxn modelId="{29CFF7C2-F66D-47DB-82AE-534F2AE3987E}" type="presParOf" srcId="{197F1980-96D4-4BE4-BB20-3FC6A4E0D96E}" destId="{8F6CCBC2-D656-437B-8472-7C13A8FD8C2E}" srcOrd="5" destOrd="0" presId="urn:microsoft.com/office/officeart/2009/3/layout/PlusandMinus"/>
+    <dgm:cxn modelId="{BD296707-A9D4-4973-ABB4-AB51F5C8582B}" type="presOf" srcId="{5E323607-36ED-4755-9F0D-506B8C47A87F}" destId="{9F8B435D-09A8-4002-A8C0-33504381FEC9}" srcOrd="0" destOrd="0" presId="urn:microsoft.com/office/officeart/2009/3/layout/PlusandMinus"/>
+    <dgm:cxn modelId="{098C4171-2870-4810-B206-39E039194971}" type="presOf" srcId="{1DC841E7-CEF4-4574-95D5-1CDB5E150F90}" destId="{A04A760F-5A60-47B1-8F7E-75F82AF8C630}" srcOrd="0" destOrd="0" presId="urn:microsoft.com/office/officeart/2009/3/layout/PlusandMinus"/>
+    <dgm:cxn modelId="{B389C224-B1A7-4CD7-AB3B-9FF89E53441F}" type="presParOf" srcId="{197F1980-96D4-4BE4-BB20-3FC6A4E0D96E}" destId="{C7BCEDDE-4680-46AB-98B0-B316E770ED5F}" srcOrd="0" destOrd="0" presId="urn:microsoft.com/office/officeart/2009/3/layout/PlusandMinus"/>
+    <dgm:cxn modelId="{5C146FD1-BB1C-4CA4-B7D4-1AA34B408476}" type="presParOf" srcId="{197F1980-96D4-4BE4-BB20-3FC6A4E0D96E}" destId="{A04A760F-5A60-47B1-8F7E-75F82AF8C630}" srcOrd="1" destOrd="0" presId="urn:microsoft.com/office/officeart/2009/3/layout/PlusandMinus"/>
+    <dgm:cxn modelId="{95F44D95-A573-4379-A914-55876FFE3AD5}" type="presParOf" srcId="{197F1980-96D4-4BE4-BB20-3FC6A4E0D96E}" destId="{9F8B435D-09A8-4002-A8C0-33504381FEC9}" srcOrd="2" destOrd="0" presId="urn:microsoft.com/office/officeart/2009/3/layout/PlusandMinus"/>
+    <dgm:cxn modelId="{67CB8BFD-725B-476F-8E49-E904C895D98E}" type="presParOf" srcId="{197F1980-96D4-4BE4-BB20-3FC6A4E0D96E}" destId="{6D708019-4557-4BC1-B5A8-3E9BD9B3A4B2}" srcOrd="3" destOrd="0" presId="urn:microsoft.com/office/officeart/2009/3/layout/PlusandMinus"/>
+    <dgm:cxn modelId="{6D47A6FD-6F3F-43A7-A4B5-51DD8F58C173}" type="presParOf" srcId="{197F1980-96D4-4BE4-BB20-3FC6A4E0D96E}" destId="{F7997F91-1B49-4255-82E5-1CC29D6B748D}" srcOrd="4" destOrd="0" presId="urn:microsoft.com/office/officeart/2009/3/layout/PlusandMinus"/>
+    <dgm:cxn modelId="{F18F6DE6-4A9A-4594-9B88-D3986843D857}" type="presParOf" srcId="{197F1980-96D4-4BE4-BB20-3FC6A4E0D96E}" destId="{8F6CCBC2-D656-437B-8472-7C13A8FD8C2E}" srcOrd="5" destOrd="0" presId="urn:microsoft.com/office/officeart/2009/3/layout/PlusandMinus"/>
   </dgm:cxnLst>
   <dgm:bg/>
   <dgm:whole/>
@@ -20577,17 +20338,17 @@
     </dgm:pt>
   </dgm:ptLst>
   <dgm:cxnLst>
-    <dgm:cxn modelId="{44A5782E-98FD-42E1-8FCB-D39533E86D60}" type="presOf" srcId="{1A00C545-C40C-43A4-9AE9-7C0DA03F70E2}" destId="{24E01D3D-2C1C-4025-B803-41F66AE56FF6}" srcOrd="0" destOrd="0" presId="urn:microsoft.com/office/officeart/2009/3/layout/PlusandMinus"/>
-    <dgm:cxn modelId="{092530F3-FAE0-4362-93F2-B5B1B9E58571}" type="presOf" srcId="{2410E3C7-66F8-4E84-A6CB-6F816426F68D}" destId="{296AC1FB-ABAC-46DE-AE41-6EB66431BD62}" srcOrd="0" destOrd="0" presId="urn:microsoft.com/office/officeart/2009/3/layout/PlusandMinus"/>
     <dgm:cxn modelId="{F81FA286-5F4F-4A06-901B-F4066EEA058A}" srcId="{2410E3C7-66F8-4E84-A6CB-6F816426F68D}" destId="{1A00C545-C40C-43A4-9AE9-7C0DA03F70E2}" srcOrd="0" destOrd="0" parTransId="{AA9953E8-5980-469C-A01B-6E188FEE47B6}" sibTransId="{E8272FE0-5DB7-4387-A49E-7C58DA9C5464}"/>
+    <dgm:cxn modelId="{3FEB7443-2B39-46CA-B2B6-A4862BB2C4E2}" type="presOf" srcId="{2410E3C7-66F8-4E84-A6CB-6F816426F68D}" destId="{296AC1FB-ABAC-46DE-AE41-6EB66431BD62}" srcOrd="0" destOrd="0" presId="urn:microsoft.com/office/officeart/2009/3/layout/PlusandMinus"/>
+    <dgm:cxn modelId="{5CB3393A-04B7-4551-8A67-B14697A777D1}" type="presOf" srcId="{8F321866-25FF-4AA6-8FCC-1EF594A13D8D}" destId="{94E036F4-7D93-4E68-BC88-930B63855646}" srcOrd="0" destOrd="0" presId="urn:microsoft.com/office/officeart/2009/3/layout/PlusandMinus"/>
     <dgm:cxn modelId="{3F155A2A-D6E6-47A9-9F41-094026A0DE9C}" srcId="{2410E3C7-66F8-4E84-A6CB-6F816426F68D}" destId="{8F321866-25FF-4AA6-8FCC-1EF594A13D8D}" srcOrd="1" destOrd="0" parTransId="{76A1F75C-31D6-4578-ABE2-485C5CCA38BD}" sibTransId="{F5B496B8-5829-466A-A4FF-E173F29E31C4}"/>
-    <dgm:cxn modelId="{F0E7747D-C8CA-4718-8F2B-EF74430699AD}" type="presOf" srcId="{8F321866-25FF-4AA6-8FCC-1EF594A13D8D}" destId="{94E036F4-7D93-4E68-BC88-930B63855646}" srcOrd="0" destOrd="0" presId="urn:microsoft.com/office/officeart/2009/3/layout/PlusandMinus"/>
-    <dgm:cxn modelId="{47CF10A2-6174-4EA7-A730-6A1422B37B7B}" type="presParOf" srcId="{296AC1FB-ABAC-46DE-AE41-6EB66431BD62}" destId="{DE5D15B9-BD3C-440F-815C-18958863CF0D}" srcOrd="0" destOrd="0" presId="urn:microsoft.com/office/officeart/2009/3/layout/PlusandMinus"/>
-    <dgm:cxn modelId="{5173B694-0EB3-4F63-8121-9A616EABC529}" type="presParOf" srcId="{296AC1FB-ABAC-46DE-AE41-6EB66431BD62}" destId="{24E01D3D-2C1C-4025-B803-41F66AE56FF6}" srcOrd="1" destOrd="0" presId="urn:microsoft.com/office/officeart/2009/3/layout/PlusandMinus"/>
-    <dgm:cxn modelId="{0ECB53FA-1881-4265-A962-2D133D21A1B0}" type="presParOf" srcId="{296AC1FB-ABAC-46DE-AE41-6EB66431BD62}" destId="{94E036F4-7D93-4E68-BC88-930B63855646}" srcOrd="2" destOrd="0" presId="urn:microsoft.com/office/officeart/2009/3/layout/PlusandMinus"/>
-    <dgm:cxn modelId="{51057E89-31CF-437B-B450-43B39C1872FD}" type="presParOf" srcId="{296AC1FB-ABAC-46DE-AE41-6EB66431BD62}" destId="{0C1300D8-8E77-4DB9-95EE-5E11AB728A24}" srcOrd="3" destOrd="0" presId="urn:microsoft.com/office/officeart/2009/3/layout/PlusandMinus"/>
-    <dgm:cxn modelId="{46F86033-DE5B-4132-AF08-FA4D420F8105}" type="presParOf" srcId="{296AC1FB-ABAC-46DE-AE41-6EB66431BD62}" destId="{24E7AD2A-8217-4D4F-981F-0BF3C71CD663}" srcOrd="4" destOrd="0" presId="urn:microsoft.com/office/officeart/2009/3/layout/PlusandMinus"/>
-    <dgm:cxn modelId="{C9A94326-3142-4B88-A656-3D8F44CD09F2}" type="presParOf" srcId="{296AC1FB-ABAC-46DE-AE41-6EB66431BD62}" destId="{91D74320-6980-40FA-B8E4-9DD68DF0B3C7}" srcOrd="5" destOrd="0" presId="urn:microsoft.com/office/officeart/2009/3/layout/PlusandMinus"/>
+    <dgm:cxn modelId="{17EDB999-1777-4C90-9188-3AFD9B2B326B}" type="presOf" srcId="{1A00C545-C40C-43A4-9AE9-7C0DA03F70E2}" destId="{24E01D3D-2C1C-4025-B803-41F66AE56FF6}" srcOrd="0" destOrd="0" presId="urn:microsoft.com/office/officeart/2009/3/layout/PlusandMinus"/>
+    <dgm:cxn modelId="{E24F0C0C-EEFC-4E91-8C33-CCAC4219B127}" type="presParOf" srcId="{296AC1FB-ABAC-46DE-AE41-6EB66431BD62}" destId="{DE5D15B9-BD3C-440F-815C-18958863CF0D}" srcOrd="0" destOrd="0" presId="urn:microsoft.com/office/officeart/2009/3/layout/PlusandMinus"/>
+    <dgm:cxn modelId="{5065AAA7-9185-47E9-A8EA-5F98DE0307B9}" type="presParOf" srcId="{296AC1FB-ABAC-46DE-AE41-6EB66431BD62}" destId="{24E01D3D-2C1C-4025-B803-41F66AE56FF6}" srcOrd="1" destOrd="0" presId="urn:microsoft.com/office/officeart/2009/3/layout/PlusandMinus"/>
+    <dgm:cxn modelId="{F572B0DE-793E-4546-A038-0BDC3A00A79C}" type="presParOf" srcId="{296AC1FB-ABAC-46DE-AE41-6EB66431BD62}" destId="{94E036F4-7D93-4E68-BC88-930B63855646}" srcOrd="2" destOrd="0" presId="urn:microsoft.com/office/officeart/2009/3/layout/PlusandMinus"/>
+    <dgm:cxn modelId="{08E1DDB7-3839-483B-9842-4D6990ECC0A2}" type="presParOf" srcId="{296AC1FB-ABAC-46DE-AE41-6EB66431BD62}" destId="{0C1300D8-8E77-4DB9-95EE-5E11AB728A24}" srcOrd="3" destOrd="0" presId="urn:microsoft.com/office/officeart/2009/3/layout/PlusandMinus"/>
+    <dgm:cxn modelId="{9A025130-72BF-48E3-A62E-7F61E385141F}" type="presParOf" srcId="{296AC1FB-ABAC-46DE-AE41-6EB66431BD62}" destId="{24E7AD2A-8217-4D4F-981F-0BF3C71CD663}" srcOrd="4" destOrd="0" presId="urn:microsoft.com/office/officeart/2009/3/layout/PlusandMinus"/>
+    <dgm:cxn modelId="{4564AF3C-0DD1-486C-8D30-F382BA464EA8}" type="presParOf" srcId="{296AC1FB-ABAC-46DE-AE41-6EB66431BD62}" destId="{91D74320-6980-40FA-B8E4-9DD68DF0B3C7}" srcOrd="5" destOrd="0" presId="urn:microsoft.com/office/officeart/2009/3/layout/PlusandMinus"/>
   </dgm:cxnLst>
   <dgm:bg/>
   <dgm:whole/>
@@ -20768,17 +20529,17 @@
     </dgm:pt>
   </dgm:ptLst>
   <dgm:cxnLst>
-    <dgm:cxn modelId="{B075FAAA-8FF3-43AB-848C-C3D51E6FEF9D}" type="presOf" srcId="{1A00C545-C40C-43A4-9AE9-7C0DA03F70E2}" destId="{24E01D3D-2C1C-4025-B803-41F66AE56FF6}" srcOrd="0" destOrd="0" presId="urn:microsoft.com/office/officeart/2009/3/layout/PlusandMinus"/>
-    <dgm:cxn modelId="{E32172FF-E305-4BD2-9199-9DBF25A364CF}" type="presOf" srcId="{2410E3C7-66F8-4E84-A6CB-6F816426F68D}" destId="{296AC1FB-ABAC-46DE-AE41-6EB66431BD62}" srcOrd="0" destOrd="0" presId="urn:microsoft.com/office/officeart/2009/3/layout/PlusandMinus"/>
+    <dgm:cxn modelId="{718A49FC-E240-4C3A-9C44-FE7B753AC871}" type="presOf" srcId="{2410E3C7-66F8-4E84-A6CB-6F816426F68D}" destId="{296AC1FB-ABAC-46DE-AE41-6EB66431BD62}" srcOrd="0" destOrd="0" presId="urn:microsoft.com/office/officeart/2009/3/layout/PlusandMinus"/>
+    <dgm:cxn modelId="{380538A7-76CA-464B-9349-462D4D9FEB34}" type="presOf" srcId="{1A00C545-C40C-43A4-9AE9-7C0DA03F70E2}" destId="{24E01D3D-2C1C-4025-B803-41F66AE56FF6}" srcOrd="0" destOrd="0" presId="urn:microsoft.com/office/officeart/2009/3/layout/PlusandMinus"/>
     <dgm:cxn modelId="{F81FA286-5F4F-4A06-901B-F4066EEA058A}" srcId="{2410E3C7-66F8-4E84-A6CB-6F816426F68D}" destId="{1A00C545-C40C-43A4-9AE9-7C0DA03F70E2}" srcOrd="0" destOrd="0" parTransId="{AA9953E8-5980-469C-A01B-6E188FEE47B6}" sibTransId="{E8272FE0-5DB7-4387-A49E-7C58DA9C5464}"/>
     <dgm:cxn modelId="{3F155A2A-D6E6-47A9-9F41-094026A0DE9C}" srcId="{2410E3C7-66F8-4E84-A6CB-6F816426F68D}" destId="{8F321866-25FF-4AA6-8FCC-1EF594A13D8D}" srcOrd="1" destOrd="0" parTransId="{76A1F75C-31D6-4578-ABE2-485C5CCA38BD}" sibTransId="{F5B496B8-5829-466A-A4FF-E173F29E31C4}"/>
-    <dgm:cxn modelId="{323FAE75-805C-41F6-90EF-0E6A14124543}" type="presOf" srcId="{8F321866-25FF-4AA6-8FCC-1EF594A13D8D}" destId="{94E036F4-7D93-4E68-BC88-930B63855646}" srcOrd="0" destOrd="0" presId="urn:microsoft.com/office/officeart/2009/3/layout/PlusandMinus"/>
-    <dgm:cxn modelId="{A853BC1F-E432-4A6F-9824-291AF3A496A1}" type="presParOf" srcId="{296AC1FB-ABAC-46DE-AE41-6EB66431BD62}" destId="{DE5D15B9-BD3C-440F-815C-18958863CF0D}" srcOrd="0" destOrd="0" presId="urn:microsoft.com/office/officeart/2009/3/layout/PlusandMinus"/>
-    <dgm:cxn modelId="{32A4CA8B-DE95-4374-9135-A3F809117A80}" type="presParOf" srcId="{296AC1FB-ABAC-46DE-AE41-6EB66431BD62}" destId="{24E01D3D-2C1C-4025-B803-41F66AE56FF6}" srcOrd="1" destOrd="0" presId="urn:microsoft.com/office/officeart/2009/3/layout/PlusandMinus"/>
-    <dgm:cxn modelId="{80320A11-F714-4C99-BE07-641BB195BFDA}" type="presParOf" srcId="{296AC1FB-ABAC-46DE-AE41-6EB66431BD62}" destId="{94E036F4-7D93-4E68-BC88-930B63855646}" srcOrd="2" destOrd="0" presId="urn:microsoft.com/office/officeart/2009/3/layout/PlusandMinus"/>
-    <dgm:cxn modelId="{7118BA88-6BD0-4074-A311-368B1A269D07}" type="presParOf" srcId="{296AC1FB-ABAC-46DE-AE41-6EB66431BD62}" destId="{0C1300D8-8E77-4DB9-95EE-5E11AB728A24}" srcOrd="3" destOrd="0" presId="urn:microsoft.com/office/officeart/2009/3/layout/PlusandMinus"/>
-    <dgm:cxn modelId="{08573431-AEEF-4165-BE7B-6B78F010023C}" type="presParOf" srcId="{296AC1FB-ABAC-46DE-AE41-6EB66431BD62}" destId="{24E7AD2A-8217-4D4F-981F-0BF3C71CD663}" srcOrd="4" destOrd="0" presId="urn:microsoft.com/office/officeart/2009/3/layout/PlusandMinus"/>
-    <dgm:cxn modelId="{8367042B-7E56-41E8-B9CD-66F1168F9E49}" type="presParOf" srcId="{296AC1FB-ABAC-46DE-AE41-6EB66431BD62}" destId="{91D74320-6980-40FA-B8E4-9DD68DF0B3C7}" srcOrd="5" destOrd="0" presId="urn:microsoft.com/office/officeart/2009/3/layout/PlusandMinus"/>
+    <dgm:cxn modelId="{6D1F7D42-51D6-47C8-9B42-F056F4B1B7CF}" type="presOf" srcId="{8F321866-25FF-4AA6-8FCC-1EF594A13D8D}" destId="{94E036F4-7D93-4E68-BC88-930B63855646}" srcOrd="0" destOrd="0" presId="urn:microsoft.com/office/officeart/2009/3/layout/PlusandMinus"/>
+    <dgm:cxn modelId="{BEDB8915-30C0-4C73-87AF-0FA26E27C9AC}" type="presParOf" srcId="{296AC1FB-ABAC-46DE-AE41-6EB66431BD62}" destId="{DE5D15B9-BD3C-440F-815C-18958863CF0D}" srcOrd="0" destOrd="0" presId="urn:microsoft.com/office/officeart/2009/3/layout/PlusandMinus"/>
+    <dgm:cxn modelId="{3E2F2E0C-BBC9-4299-959F-BA9E11EE23A9}" type="presParOf" srcId="{296AC1FB-ABAC-46DE-AE41-6EB66431BD62}" destId="{24E01D3D-2C1C-4025-B803-41F66AE56FF6}" srcOrd="1" destOrd="0" presId="urn:microsoft.com/office/officeart/2009/3/layout/PlusandMinus"/>
+    <dgm:cxn modelId="{5E9CB181-13E5-4186-AD25-13D11540C381}" type="presParOf" srcId="{296AC1FB-ABAC-46DE-AE41-6EB66431BD62}" destId="{94E036F4-7D93-4E68-BC88-930B63855646}" srcOrd="2" destOrd="0" presId="urn:microsoft.com/office/officeart/2009/3/layout/PlusandMinus"/>
+    <dgm:cxn modelId="{93BC50EC-AE34-4897-A49D-C5F03E1A6FF9}" type="presParOf" srcId="{296AC1FB-ABAC-46DE-AE41-6EB66431BD62}" destId="{0C1300D8-8E77-4DB9-95EE-5E11AB728A24}" srcOrd="3" destOrd="0" presId="urn:microsoft.com/office/officeart/2009/3/layout/PlusandMinus"/>
+    <dgm:cxn modelId="{8069E8C5-EF51-479C-BF00-FEAA0702C6B5}" type="presParOf" srcId="{296AC1FB-ABAC-46DE-AE41-6EB66431BD62}" destId="{24E7AD2A-8217-4D4F-981F-0BF3C71CD663}" srcOrd="4" destOrd="0" presId="urn:microsoft.com/office/officeart/2009/3/layout/PlusandMinus"/>
+    <dgm:cxn modelId="{125FA9D3-85F0-4572-8B46-D9F52535A344}" type="presParOf" srcId="{296AC1FB-ABAC-46DE-AE41-6EB66431BD62}" destId="{91D74320-6980-40FA-B8E4-9DD68DF0B3C7}" srcOrd="5" destOrd="0" presId="urn:microsoft.com/office/officeart/2009/3/layout/PlusandMinus"/>
   </dgm:cxnLst>
   <dgm:bg/>
   <dgm:whole/>
@@ -21029,24 +20790,24 @@
   </dgm:ptLst>
   <dgm:cxnLst>
     <dgm:cxn modelId="{8AD9E2FE-3ADE-4ECE-8A66-9E7E4CAC0C4B}" srcId="{422C84A8-29C8-427C-A207-F9034AF7F951}" destId="{8FDDA408-630B-4DD0-BA7C-4A97E5AAFC54}" srcOrd="1" destOrd="0" parTransId="{B106DB8C-75C2-4A2B-B085-A846B3454CF4}" sibTransId="{77D172C6-AE5A-4DCE-8AB3-637FF3FAA7ED}"/>
-    <dgm:cxn modelId="{4299533A-1865-4C1E-AAA1-12A779C6F941}" type="presOf" srcId="{422C84A8-29C8-427C-A207-F9034AF7F951}" destId="{CB57D7FF-D2B1-4F92-8083-060B26B536F8}" srcOrd="0" destOrd="0" presId="urn:microsoft.com/office/officeart/2005/8/layout/vList2"/>
-    <dgm:cxn modelId="{AC08FCB7-0B1B-4A42-90FC-4A6352776EA3}" type="presOf" srcId="{BA53D7E6-FDA8-4C23-8041-4423ECB343A7}" destId="{A98F8664-6AA5-40F5-B72E-5857967B0704}" srcOrd="0" destOrd="0" presId="urn:microsoft.com/office/officeart/2005/8/layout/vList2"/>
-    <dgm:cxn modelId="{B39BF8CE-C5D7-4863-A000-77092771780D}" type="presOf" srcId="{622694B1-C3F4-4674-9000-22BAD36732CC}" destId="{CDF11527-FDDC-4C2B-A68C-3D207B287868}" srcOrd="0" destOrd="0" presId="urn:microsoft.com/office/officeart/2005/8/layout/vList2"/>
-    <dgm:cxn modelId="{0DA1A9A8-74AF-4B29-B315-FF810A910BF5}" type="presOf" srcId="{16B98DB6-70D8-4A96-A4FA-44AB585BA5FC}" destId="{7A8DB2D9-A7E0-4A11-8A8D-238BB3AB4E16}" srcOrd="0" destOrd="0" presId="urn:microsoft.com/office/officeart/2005/8/layout/vList2"/>
-    <dgm:cxn modelId="{1B16EE8F-0514-45A4-AB50-E43BAB2847C2}" type="presOf" srcId="{8FDDA408-630B-4DD0-BA7C-4A97E5AAFC54}" destId="{6D0F6690-6CE0-4F46-B33F-B116A98E323F}" srcOrd="0" destOrd="0" presId="urn:microsoft.com/office/officeart/2005/8/layout/vList2"/>
+    <dgm:cxn modelId="{DEE005EA-BFF7-46ED-9615-9A625585A809}" type="presOf" srcId="{422C84A8-29C8-427C-A207-F9034AF7F951}" destId="{CB57D7FF-D2B1-4F92-8083-060B26B536F8}" srcOrd="0" destOrd="0" presId="urn:microsoft.com/office/officeart/2005/8/layout/vList2"/>
+    <dgm:cxn modelId="{FBA1E7F7-CCF6-44A2-BC6B-5F30552B31BC}" type="presOf" srcId="{622694B1-C3F4-4674-9000-22BAD36732CC}" destId="{CDF11527-FDDC-4C2B-A68C-3D207B287868}" srcOrd="0" destOrd="0" presId="urn:microsoft.com/office/officeart/2005/8/layout/vList2"/>
+    <dgm:cxn modelId="{7EC74CD2-C639-47D2-9700-ECD6F84CE1D6}" type="presOf" srcId="{BA53D7E6-FDA8-4C23-8041-4423ECB343A7}" destId="{A98F8664-6AA5-40F5-B72E-5857967B0704}" srcOrd="0" destOrd="0" presId="urn:microsoft.com/office/officeart/2005/8/layout/vList2"/>
     <dgm:cxn modelId="{447068D0-443F-4D69-A5CA-AC2E1E0A451F}" srcId="{422C84A8-29C8-427C-A207-F9034AF7F951}" destId="{622694B1-C3F4-4674-9000-22BAD36732CC}" srcOrd="0" destOrd="0" parTransId="{758A53DB-F7A3-4880-B9B4-DC86C481217A}" sibTransId="{26FBFC20-031B-4D6F-82AD-A5C6BC0A6CE0}"/>
     <dgm:cxn modelId="{2E517667-C5C2-4FCE-811B-BCB00F1AAF61}" srcId="{622694B1-C3F4-4674-9000-22BAD36732CC}" destId="{16B98DB6-70D8-4A96-A4FA-44AB585BA5FC}" srcOrd="0" destOrd="0" parTransId="{15EF6235-CE32-424E-A07D-07F318D24559}" sibTransId="{8E419184-1402-4EC7-B122-DC745D688A94}"/>
+    <dgm:cxn modelId="{97EADFB9-7A09-4EA6-BCA9-E018E34F795F}" type="presOf" srcId="{8FDDA408-630B-4DD0-BA7C-4A97E5AAFC54}" destId="{6D0F6690-6CE0-4F46-B33F-B116A98E323F}" srcOrd="0" destOrd="0" presId="urn:microsoft.com/office/officeart/2005/8/layout/vList2"/>
+    <dgm:cxn modelId="{B5854B08-9988-4BCA-8ED2-53B0A0588B9F}" type="presOf" srcId="{16B98DB6-70D8-4A96-A4FA-44AB585BA5FC}" destId="{7A8DB2D9-A7E0-4A11-8A8D-238BB3AB4E16}" srcOrd="0" destOrd="0" presId="urn:microsoft.com/office/officeart/2005/8/layout/vList2"/>
     <dgm:cxn modelId="{4BAED9C0-6F3A-4CDB-A609-971187C4243C}" srcId="{8FDDA408-630B-4DD0-BA7C-4A97E5AAFC54}" destId="{BA53D7E6-FDA8-4C23-8041-4423ECB343A7}" srcOrd="0" destOrd="0" parTransId="{2B59997D-50C0-4DA8-A78E-E768DA853C9B}" sibTransId="{1FE736CD-70A9-4299-941F-B37876A7B3D4}"/>
-    <dgm:cxn modelId="{731516B3-70E2-48D6-8D48-F6ECB8F3D421}" type="presParOf" srcId="{CB57D7FF-D2B1-4F92-8083-060B26B536F8}" destId="{CDF11527-FDDC-4C2B-A68C-3D207B287868}" srcOrd="0" destOrd="0" presId="urn:microsoft.com/office/officeart/2005/8/layout/vList2"/>
-    <dgm:cxn modelId="{C8B9E5FF-7519-46DA-8DFE-ECA4F0590F51}" type="presParOf" srcId="{CB57D7FF-D2B1-4F92-8083-060B26B536F8}" destId="{7A8DB2D9-A7E0-4A11-8A8D-238BB3AB4E16}" srcOrd="1" destOrd="0" presId="urn:microsoft.com/office/officeart/2005/8/layout/vList2"/>
-    <dgm:cxn modelId="{C62032C6-D135-43B7-8391-97A287A81449}" type="presParOf" srcId="{CB57D7FF-D2B1-4F92-8083-060B26B536F8}" destId="{6D0F6690-6CE0-4F46-B33F-B116A98E323F}" srcOrd="2" destOrd="0" presId="urn:microsoft.com/office/officeart/2005/8/layout/vList2"/>
-    <dgm:cxn modelId="{0EAFED41-E923-4FEE-85C4-405E379E67DC}" type="presParOf" srcId="{CB57D7FF-D2B1-4F92-8083-060B26B536F8}" destId="{A98F8664-6AA5-40F5-B72E-5857967B0704}" srcOrd="3" destOrd="0" presId="urn:microsoft.com/office/officeart/2005/8/layout/vList2"/>
+    <dgm:cxn modelId="{B2E7D2A4-12A0-46C5-B79A-158A1F5E3E19}" type="presParOf" srcId="{CB57D7FF-D2B1-4F92-8083-060B26B536F8}" destId="{CDF11527-FDDC-4C2B-A68C-3D207B287868}" srcOrd="0" destOrd="0" presId="urn:microsoft.com/office/officeart/2005/8/layout/vList2"/>
+    <dgm:cxn modelId="{79FB2B9F-8389-4F77-A914-A2AC8A3F156F}" type="presParOf" srcId="{CB57D7FF-D2B1-4F92-8083-060B26B536F8}" destId="{7A8DB2D9-A7E0-4A11-8A8D-238BB3AB4E16}" srcOrd="1" destOrd="0" presId="urn:microsoft.com/office/officeart/2005/8/layout/vList2"/>
+    <dgm:cxn modelId="{A9380F02-453A-452E-A005-B3D99E902A17}" type="presParOf" srcId="{CB57D7FF-D2B1-4F92-8083-060B26B536F8}" destId="{6D0F6690-6CE0-4F46-B33F-B116A98E323F}" srcOrd="2" destOrd="0" presId="urn:microsoft.com/office/officeart/2005/8/layout/vList2"/>
+    <dgm:cxn modelId="{D639E74E-9E35-442F-9AC3-6C2CE9BAD32F}" type="presParOf" srcId="{CB57D7FF-D2B1-4F92-8083-060B26B536F8}" destId="{A98F8664-6AA5-40F5-B72E-5857967B0704}" srcOrd="3" destOrd="0" presId="urn:microsoft.com/office/officeart/2005/8/layout/vList2"/>
   </dgm:cxnLst>
   <dgm:bg/>
   <dgm:whole/>
   <dgm:extLst>
     <a:ext uri="http://schemas.microsoft.com/office/drawing/2008/diagram">
-      <dsp:dataModelExt xmlns:dsp="http://schemas.microsoft.com/office/drawing/2008/diagram" relId="rId40" minVer="http://schemas.openxmlformats.org/drawingml/2006/diagram"/>
+      <dsp:dataModelExt xmlns:dsp="http://schemas.microsoft.com/office/drawing/2008/diagram" relId="rId44" minVer="http://schemas.openxmlformats.org/drawingml/2006/diagram"/>
     </a:ext>
   </dgm:extLst>
 </dgm:dataModel>
@@ -27470,6 +27231,13 @@
     <w:pitch w:val="default"/>
     <w:sig w:usb0="00000003" w:usb1="00000000" w:usb2="00000000" w:usb3="00000000" w:csb0="00000001" w:csb1="00000000"/>
   </w:font>
+  <w:font w:name="Cambria Math">
+    <w:panose1 w:val="02040503050406030204"/>
+    <w:charset w:val="00"/>
+    <w:family w:val="roman"/>
+    <w:pitch w:val="variable"/>
+    <w:sig w:usb0="E00002FF" w:usb1="420024FF" w:usb2="00000000" w:usb3="00000000" w:csb0="0000019F" w:csb1="00000000"/>
+  </w:font>
 </w:fonts>
 </file>
 
@@ -27491,9 +27259,11 @@
     <w:rsidRoot w:val="00704FFA"/>
     <w:rsid w:val="001B3B93"/>
     <w:rsid w:val="00380D0B"/>
+    <w:rsid w:val="0046289A"/>
     <w:rsid w:val="00545965"/>
     <w:rsid w:val="00641968"/>
     <w:rsid w:val="00704FFA"/>
+    <w:rsid w:val="0081170A"/>
     <w:rsid w:val="00941E92"/>
     <w:rsid w:val="00B34306"/>
     <w:rsid w:val="00BA1FF6"/>
@@ -27958,6 +27728,16 @@
     <w:name w:val="F2CD3FC67C56429E982DD17DF74DA79A"/>
     <w:rsid w:val="00704FFA"/>
   </w:style>
+  <w:style w:type="character" w:styleId="Textedelespacerserv0">
+    <w:name w:val="Placeholder Text"/>
+    <w:basedOn w:val="Policepardfaut"/>
+    <w:uiPriority w:val="99"/>
+    <w:semiHidden/>
+    <w:rsid w:val="0046289A"/>
+    <w:rPr>
+      <w:color w:val="808080"/>
+    </w:rPr>
+  </w:style>
 </w:styles>
 </file>
 
@@ -28253,7 +28033,7 @@
 </file>
 
 <file path=customXml/itemProps2.xml><?xml version="1.0" encoding="utf-8"?>
-<ds:datastoreItem xmlns:ds="http://schemas.openxmlformats.org/officeDocument/2006/customXml" ds:itemID="{5E53BAF8-38B6-41DB-85E8-BAE5C0283D7C}">
+<ds:datastoreItem xmlns:ds="http://schemas.openxmlformats.org/officeDocument/2006/customXml" ds:itemID="{2C086C7A-B327-4AC4-AAD9-34A558E314F8}">
   <ds:schemaRefs>
     <ds:schemaRef ds:uri="http://schemas.openxmlformats.org/officeDocument/2006/bibliography"/>
   </ds:schemaRefs>

</xml_diff>